<commit_message>
assume = ass of u and me?
</commit_message>
<xml_diff>
--- a/Chapters/BachmeierNDIS9902.ch3.docx
+++ b/Chapters/BachmeierNDIS9902.ch3.docx
@@ -576,6 +576,7 @@
           <w:id w:val="1224721593"/>
           <w:citation/>
         </w:sdtPr>
+        <w:sdtEndPr/>
         <w:sdtContent>
           <w:r>
             <w:fldChar w:fldCharType="begin"/>
@@ -1020,6 +1021,7 @@
           <w:id w:val="1611240062"/>
           <w:citation/>
         </w:sdtPr>
+        <w:sdtEndPr/>
         <w:sdtContent>
           <w:r>
             <w:fldChar w:fldCharType="begin"/>
@@ -1094,6 +1096,7 @@
           <w:id w:val="1252627815"/>
           <w:citation/>
         </w:sdtPr>
+        <w:sdtEndPr/>
         <w:sdtContent>
           <w:r>
             <w:fldChar w:fldCharType="begin"/>
@@ -1123,6 +1126,7 @@
           <w:id w:val="-117528821"/>
           <w:citation/>
         </w:sdtPr>
+        <w:sdtEndPr/>
         <w:sdtContent>
           <w:r>
             <w:fldChar w:fldCharType="begin"/>
@@ -1169,10 +1173,7 @@
         <w:commentReference w:id="5"/>
       </w:r>
       <w:r>
-        <w:t>and variable selection</w:t>
-      </w:r>
-      <w:r>
-        <w:t>. While this small group would have a reasonably low confidence interval, it could qualitatively hint at the overall sample size needing to be minor, medium, or large. There are potential risks that the random-initial sample produces an invalid seed in the study.</w:t>
+        <w:t>and variable selection. While this small group would have a reasonably low confidence interval, it could qualitatively hint at the overall sample size needing to be minor, medium, or large. There are potential risks that the random-initial sample produces an invalid seed in the study.</w:t>
       </w:r>
     </w:p>
     <w:p>
@@ -2989,10 +2990,7 @@
         <w:t xml:space="preserve"> </w:t>
       </w:r>
       <w:r>
-        <w:t>violat</w:t>
-      </w:r>
-      <w:r>
-        <w:t xml:space="preserve">ions, </w:t>
+        <w:t xml:space="preserve">violations, </w:t>
       </w:r>
       <w:commentRangeStart w:id="45"/>
       <w:r>
@@ -6131,6 +6129,18 @@
         <w:shd w:val="clear" w:color="auto" w:fill="CCCCCC" w:themeFill="text1" w:themeFillTint="33"/>
       </w:tcPr>
     </w:tblStylePr>
+  </w:style>
+  <w:style w:type="character" w:styleId="FollowedHyperlink">
+    <w:name w:val="FollowedHyperlink"/>
+    <w:basedOn w:val="DefaultParagraphFont"/>
+    <w:uiPriority w:val="99"/>
+    <w:semiHidden/>
+    <w:unhideWhenUsed/>
+    <w:rsid w:val="00F93E85"/>
+    <w:rPr>
+      <w:color w:val="954F72" w:themeColor="followedHyperlink"/>
+      <w:u w:val="single"/>
+    </w:rPr>
   </w:style>
 </w:styles>
 </file>

</xml_diff>

<commit_message>
here's another page for the pigs
</commit_message>
<xml_diff>
--- a/Chapters/BachmeierNDIS9902.ch3.docx
+++ b/Chapters/BachmeierNDIS9902.ch3.docx
@@ -2856,74 +2856,36 @@
       <w:bookmarkEnd w:id="35"/>
     </w:p>
     <w:p>
-      <w:pPr>
-        <w:ind w:firstLine="720"/>
-        <w:contextualSpacing/>
-      </w:pPr>
-      <w:r>
-        <w:t>Begin writing here…</w:t>
-      </w:r>
-    </w:p>
-    <w:p>
-      <w:pPr>
-        <w:contextualSpacing/>
-      </w:pPr>
-      <w:r>
-        <w:t xml:space="preserve">Checklist: </w:t>
-      </w:r>
-    </w:p>
-    <w:p>
-      <w:pPr>
-        <w:ind w:left="720"/>
-      </w:pPr>
-      <w:sdt>
-        <w:sdtPr>
-          <w:id w:val="-608740308"/>
-          <w14:checkbox>
-            <w14:checked w14:val="0"/>
-            <w14:checkedState w14:val="2612" w14:font="MS Gothic"/>
-            <w14:uncheckedState w14:val="2610" w14:font="MS Gothic"/>
-          </w14:checkbox>
-        </w:sdtPr>
-        <w:sdtEndPr/>
-        <w:sdtContent>
-          <w:r>
-            <w:rPr>
-              <w:rFonts w:ascii="Segoe UI Symbol" w:hAnsi="Segoe UI Symbol" w:cs="Segoe UI Symbol"/>
-            </w:rPr>
-            <w:t>☐</w:t>
-          </w:r>
-        </w:sdtContent>
-      </w:sdt>
-      <w:r>
-        <w:t xml:space="preserve"> Describe the study limitations. </w:t>
-      </w:r>
-    </w:p>
-    <w:p>
-      <w:pPr>
-        <w:ind w:left="720"/>
-      </w:pPr>
-      <w:sdt>
-        <w:sdtPr>
-          <w:id w:val="-1168699835"/>
-          <w14:checkbox>
-            <w14:checked w14:val="0"/>
-            <w14:checkedState w14:val="2612" w14:font="MS Gothic"/>
-            <w14:uncheckedState w14:val="2610" w14:font="MS Gothic"/>
-          </w14:checkbox>
-        </w:sdtPr>
-        <w:sdtEndPr/>
-        <w:sdtContent>
-          <w:r>
-            <w:rPr>
-              <w:rFonts w:ascii="Segoe UI Symbol" w:hAnsi="Segoe UI Symbol" w:cs="Segoe UI Symbol"/>
-            </w:rPr>
-            <w:t>☐</w:t>
-          </w:r>
-        </w:sdtContent>
-      </w:sdt>
-      <w:r>
-        <w:t xml:space="preserve"> Discuss the measures taken to mitigate these limitations. </w:t>
+      <w:r>
+        <w:tab/>
+        <w:t xml:space="preserve">Limitations are internal and external factors that </w:t>
+      </w:r>
+      <w:r>
+        <w:rPr>
+          <w:i/>
+          <w:iCs/>
+        </w:rPr>
+        <w:t>implicitly</w:t>
+      </w:r>
+      <w:r>
+        <w:t xml:space="preserve"> </w:t>
+      </w:r>
+      <w:r>
+        <w:t>restrict the study from exploring all aspects of the problem.</w:t>
+      </w:r>
+    </w:p>
+    <w:p>
+      <w:pPr>
+        <w:pStyle w:val="Heading3"/>
+      </w:pPr>
+      <w:r>
+        <w:t>Range of Motion</w:t>
+      </w:r>
+    </w:p>
+    <w:p>
+      <w:r>
+        <w:tab/>
+        <w:t xml:space="preserve">This study aims to build a HAR classification model that supports a predefined set of activities. These limitations exist due to challenges in finding sufficient example data. In this case, expanding the sample to contain open-source repositories will become necessary. These repositories could include YouTube, among other sites. </w:t>
       </w:r>
     </w:p>
     <w:p>
@@ -2949,120 +2911,84 @@
       <w:bookmarkEnd w:id="39"/>
     </w:p>
     <w:p>
-      <w:pPr>
-        <w:ind w:firstLine="720"/>
-        <w:contextualSpacing/>
-      </w:pPr>
-      <w:r>
-        <w:t>Begin writing here…</w:t>
-      </w:r>
-    </w:p>
-    <w:p>
-      <w:pPr>
-        <w:contextualSpacing/>
-      </w:pPr>
-      <w:r>
-        <w:t xml:space="preserve">Checklist: </w:t>
-      </w:r>
-    </w:p>
-    <w:p>
-      <w:pPr>
-        <w:pStyle w:val="CommentText"/>
-        <w:spacing w:line="480" w:lineRule="auto"/>
-        <w:ind w:left="720"/>
-        <w:rPr>
-          <w:sz w:val="24"/>
-          <w:szCs w:val="24"/>
-        </w:rPr>
-      </w:pPr>
+      <w:r>
+        <w:tab/>
+      </w:r>
+      <w:proofErr w:type="spellStart"/>
+      <w:r>
+        <w:t>Deliminiations</w:t>
+      </w:r>
+      <w:proofErr w:type="spellEnd"/>
+      <w:r>
+        <w:t xml:space="preserve"> are internal and external factors that </w:t>
+      </w:r>
+      <w:r>
+        <w:rPr>
+          <w:i/>
+          <w:iCs/>
+        </w:rPr>
+        <w:t>explicitly</w:t>
+      </w:r>
+      <w:r>
+        <w:t xml:space="preserve"> restrict the study from exploring all aspects of the problem.</w:t>
+      </w:r>
+    </w:p>
+    <w:p>
+      <w:pPr>
+        <w:pStyle w:val="Heading3"/>
+      </w:pPr>
+      <w:r>
+        <w:t>Humanoid Constraints</w:t>
+      </w:r>
+    </w:p>
+    <w:p>
+      <w:r>
+        <w:tab/>
+        <w:t xml:space="preserve">Humanoid actors initialize with a configuration that controls their mechanical movement. There are virtually unlimited permutations for these characters and their weight, height, dexterity, and flexibility, among other properties. The distributed training process must set value </w:t>
+      </w:r>
+      <w:r>
+        <w:lastRenderedPageBreak/>
+        <w:t>bounds to learn the problem space efficiently. For instance, there’s only one person over a 635KG weight</w:t>
+      </w:r>
       <w:sdt>
         <w:sdtPr>
-          <w:rPr>
-            <w:sz w:val="24"/>
-            <w:szCs w:val="24"/>
-          </w:rPr>
-          <w:id w:val="214394746"/>
-          <w14:checkbox>
-            <w14:checked w14:val="0"/>
-            <w14:checkedState w14:val="2612" w14:font="MS Gothic"/>
-            <w14:uncheckedState w14:val="2610" w14:font="MS Gothic"/>
-          </w14:checkbox>
+          <w:id w:val="-2135155842"/>
+          <w:citation/>
         </w:sdtPr>
-        <w:sdtEndPr/>
         <w:sdtContent>
           <w:r>
+            <w:fldChar w:fldCharType="begin"/>
+          </w:r>
+          <w:r>
+            <w:instrText xml:space="preserve"> CITATION Gui22 \l 1033 </w:instrText>
+          </w:r>
+          <w:r>
+            <w:fldChar w:fldCharType="separate"/>
+          </w:r>
+          <w:r>
             <w:rPr>
-              <w:rFonts w:ascii="Segoe UI Symbol" w:hAnsi="Segoe UI Symbol" w:cs="Segoe UI Symbol"/>
-              <w:sz w:val="24"/>
-              <w:szCs w:val="24"/>
+              <w:noProof/>
             </w:rPr>
-            <w:t>☐</w:t>
+            <w:t xml:space="preserve"> (Guinness World Records, 2022)</w:t>
+          </w:r>
+          <w:r>
+            <w:fldChar w:fldCharType="end"/>
           </w:r>
         </w:sdtContent>
       </w:sdt>
       <w:r>
-        <w:rPr>
-          <w:sz w:val="24"/>
-          <w:szCs w:val="24"/>
-        </w:rPr>
-        <w:t xml:space="preserve"> Describe the study delimitations along with the corresponding rationale underlying them. An example of delimitations are the conditions and parameters set intentionally by the researcher or by selection of the population and sample.</w:t>
-      </w:r>
-      <w:r>
-        <w:rPr>
-          <w:rStyle w:val="CommentReference"/>
-          <w:sz w:val="24"/>
-          <w:szCs w:val="24"/>
-        </w:rPr>
-        <w:annotationRef/>
-      </w:r>
-    </w:p>
-    <w:p>
-      <w:pPr>
-        <w:ind w:left="720"/>
-      </w:pPr>
-      <w:sdt>
-        <w:sdtPr>
-          <w:id w:val="-297539257"/>
-          <w14:checkbox>
-            <w14:checked w14:val="0"/>
-            <w14:checkedState w14:val="2612" w14:font="MS Gothic"/>
-            <w14:uncheckedState w14:val="2610" w14:font="MS Gothic"/>
-          </w14:checkbox>
-        </w:sdtPr>
-        <w:sdtEndPr/>
-        <w:sdtContent>
-          <w:r>
-            <w:rPr>
-              <w:rFonts w:ascii="Segoe UI Symbol" w:hAnsi="Segoe UI Symbol" w:cs="Segoe UI Symbol"/>
-            </w:rPr>
-            <w:t>☐</w:t>
-          </w:r>
-        </w:sdtContent>
-      </w:sdt>
-      <w:r>
-        <w:t xml:space="preserve"> Explain how these research decisions relate to the existing literature and theoretical/conceptual framework, problem statement, purpose statement, and research questions.</w:t>
-      </w:r>
-    </w:p>
-    <w:p>
-      <w:pPr>
-        <w:rPr>
-          <w:b/>
-        </w:rPr>
+        <w:t>. Therefore, it does not make sense for test cases to exceed this extreme limit. Similar practical constraints also exist for other properties. It is beyond the scope and budget of this study to examine outliers.</w:t>
+      </w:r>
+    </w:p>
+    <w:p>
+      <w:pPr>
+        <w:pStyle w:val="Heading2"/>
       </w:pPr>
       <w:bookmarkStart w:id="41" w:name="_Toc464831668"/>
       <w:bookmarkStart w:id="42" w:name="_Toc465328402"/>
       <w:bookmarkStart w:id="43" w:name="_Toc51929234"/>
-      <w:r>
-        <w:br w:type="page"/>
-      </w:r>
-    </w:p>
-    <w:p>
-      <w:pPr>
-        <w:pStyle w:val="Heading2"/>
-      </w:pPr>
       <w:commentRangeStart w:id="44"/>
       <w:r>
-        <w:lastRenderedPageBreak/>
         <w:t>Ethical Assurances</w:t>
       </w:r>
       <w:bookmarkEnd w:id="41"/>
@@ -3088,7 +3014,7 @@
         <w:t>RB</w:t>
       </w:r>
       <w:r>
-        <w:t>) must issue a statement covering any ethical concerns, privacy</w:t>
+        <w:t>) must issue a statement covering ethical concerns, privacy</w:t>
       </w:r>
       <w:r>
         <w:t xml:space="preserve"> </w:t>
@@ -6801,7 +6727,7 @@
     <b:Volume>56</b:Volume>
     <b:Issue>3</b:Issue>
     <b:URL>https://search.ebscohost.com/login.aspx?direct=true&amp;AuthType=ip,sso&amp;db=edsgao&amp;AN=edsgcl.667587895&amp;site=eds-live&amp;scope=site</b:URL>
-    <b:RefOrder>10</b:RefOrder>
+    <b:RefOrder>11</b:RefOrder>
   </b:Source>
   <b:Source>
     <b:Tag>Bip18</b:Tag>
@@ -6820,7 +6746,7 @@
       </b:Author>
     </b:Author>
     <b:Publisher>Packet Publishing</b:Publisher>
-    <b:RefOrder>11</b:RefOrder>
+    <b:RefOrder>12</b:RefOrder>
   </b:Source>
   <b:Source>
     <b:Tag>Unr22</b:Tag>
@@ -6835,7 +6761,7 @@
     </b:Author>
     <b:InternetSiteTitle>Unreal Engine</b:InternetSiteTitle>
     <b:URL>https://www.unrealengine.com/en-US/unreal-engine-5</b:URL>
-    <b:RefOrder>12</b:RefOrder>
+    <b:RefOrder>13</b:RefOrder>
   </b:Source>
   <b:Source>
     <b:Tag>Shi211</b:Tag>
@@ -6881,7 +6807,7 @@
     <b:Volume>7</b:Volume>
     <b:Issue>1</b:Issue>
     <b:DOI>10.1186/s41100-021-00383-3</b:DOI>
-    <b:RefOrder>13</b:RefOrder>
+    <b:RefOrder>14</b:RefOrder>
   </b:Source>
   <b:Source>
     <b:Tag>Aih21</b:Tag>
@@ -6924,7 +6850,7 @@
     <b:Volume>21</b:Volume>
     <b:Issue>1</b:Issue>
     <b:URL>https://search.ebscohost.com/login.aspx?direct=true&amp;AuthType=ip,sso&amp;db=edb&amp;AN=154196006&amp;site=eds-live&amp;scope=site</b:URL>
-    <b:RefOrder>14</b:RefOrder>
+    <b:RefOrder>15</b:RefOrder>
   </b:Source>
   <b:Source>
     <b:Tag>Hev04</b:Tag>
@@ -6959,7 +6885,7 @@
     <b:Volume>28</b:Volume>
     <b:Issue>1</b:Issue>
     <b:DOI>10.2307/25148625</b:DOI>
-    <b:RefOrder>15</b:RefOrder>
+    <b:RefOrder>16</b:RefOrder>
   </b:Source>
   <b:Source>
     <b:Tag>Pef07</b:Tag>
@@ -6995,7 +6921,7 @@
     <b:Volume>24</b:Volume>
     <b:Issue>3</b:Issue>
     <b:DOI>10.2753/MIS0742-1222240302</b:DOI>
-    <b:RefOrder>16</b:RefOrder>
+    <b:RefOrder>17</b:RefOrder>
   </b:Source>
   <b:Source>
     <b:Tag>Bry21</b:Tag>
@@ -7017,7 +6943,7 @@
         </b:NameList>
       </b:Author>
     </b:Author>
-    <b:RefOrder>17</b:RefOrder>
+    <b:RefOrder>18</b:RefOrder>
   </b:Source>
   <b:Source>
     <b:Tag>Bur15</b:Tag>
@@ -7036,7 +6962,7 @@
       </b:Author>
     </b:Author>
     <b:Publisher>Routledge</b:Publisher>
-    <b:RefOrder>18</b:RefOrder>
+    <b:RefOrder>19</b:RefOrder>
   </b:Source>
   <b:Source>
     <b:Tag>Ger10</b:Tag>
@@ -7057,7 +6983,7 @@
     <b:InternetSiteTitle>Vimeo</b:InternetSiteTitle>
     <b:URL>https://vimeo.com/15676699</b:URL>
     <b:ProductionCompany>The Taos Institute</b:ProductionCompany>
-    <b:RefOrder>19</b:RefOrder>
+    <b:RefOrder>20</b:RefOrder>
   </b:Source>
   <b:Source>
     <b:Tag>Owe17</b:Tag>
@@ -7079,7 +7005,7 @@
     <b:Month>November</b:Month>
     <b:Day>8</b:Day>
     <b:URL>https://www.youtube.com/watch?v=6I6b3ePAZ5M</b:URL>
-    <b:RefOrder>20</b:RefOrder>
+    <b:RefOrder>21</b:RefOrder>
   </b:Source>
   <b:Source>
     <b:Tag>Tan21</b:Tag>
@@ -7102,7 +7028,7 @@
     <b:Volume>31</b:Volume>
     <b:Issue>1</b:Issue>
     <b:URL>https://search-ebscohost-com.proxy1.ncu.edu/login.aspx?direct=true&amp;db=edb&amp;AN=147839336&amp;site=eds-live</b:URL>
-    <b:RefOrder>21</b:RefOrder>
+    <b:RefOrder>22</b:RefOrder>
   </b:Source>
   <b:Source>
     <b:Tag>Off79</b:Tag>
@@ -7117,7 +7043,7 @@
     <b:InternetSiteTitle>U.S. Department of Health and Human Services</b:InternetSiteTitle>
     <b:Year>1979</b:Year>
     <b:URL>https://www.hhs.gov/ohrp/sites/default/files/the-belmont-report-508c_FINAL.pdf</b:URL>
-    <b:RefOrder>22</b:RefOrder>
+    <b:RefOrder>23</b:RefOrder>
   </b:Source>
   <b:Source>
     <b:Tag>Ada18</b:Tag>
@@ -7148,7 +7074,7 @@
     <b:Pages>1345-1348</b:Pages>
     <b:Volume>108</b:Volume>
     <b:Issue>10</b:Issue>
-    <b:RefOrder>23</b:RefOrder>
+    <b:RefOrder>24</b:RefOrder>
   </b:Source>
   <b:Source>
     <b:Tag>Rob21</b:Tag>
@@ -7171,7 +7097,7 @@
     <b:Volume>43</b:Volume>
     <b:Issue>1</b:Issue>
     <b:DOI>10.1002/eahr.500074</b:DOI>
-    <b:RefOrder>24</b:RefOrder>
+    <b:RefOrder>25</b:RefOrder>
   </b:Source>
   <b:Source>
     <b:Tag>Jas16</b:Tag>
@@ -7222,7 +7148,7 @@
     <b:Volume>30</b:Volume>
     <b:Issue>7</b:Issue>
     <b:DOI>10.1177/0267659114559116</b:DOI>
-    <b:RefOrder>25</b:RefOrder>
+    <b:RefOrder>26</b:RefOrder>
   </b:Source>
   <b:Source>
     <b:Tag>Cre14</b:Tag>
@@ -7242,7 +7168,7 @@
     <b:Year>2014</b:Year>
     <b:City>Thousand Oaks, CA</b:City>
     <b:Publisher>Sage Publishing, Inc</b:Publisher>
-    <b:RefOrder>26</b:RefOrder>
+    <b:RefOrder>27</b:RefOrder>
   </b:Source>
   <b:Source>
     <b:Tag>Don16</b:Tag>
@@ -7280,7 +7206,7 @@
     <b:Year>2015</b:Year>
     <b:Month>October</b:Month>
     <b:URL>https://www.bjs.gov/content/pub/pdf/cpp15_sum.pdf</b:URL>
-    <b:RefOrder>27</b:RefOrder>
+    <b:RefOrder>28</b:RefOrder>
   </b:Source>
   <b:Source>
     <b:Tag>KBP20</b:Tag>
@@ -7297,7 +7223,7 @@
     <b:Month>August</b:Month>
     <b:Day>11</b:Day>
     <b:URL>https://killedbypolice.net/</b:URL>
-    <b:RefOrder>28</b:RefOrder>
+    <b:RefOrder>29</b:RefOrder>
   </b:Source>
   <b:Source>
     <b:Tag>Gar12</b:Tag>
@@ -7321,11 +7247,26 @@
     <b:DOI>https://doi.org/10.3389/fpsyg.2012.00325</b:DOI>
     <b:RefOrder>9</b:RefOrder>
   </b:Source>
+  <b:Source>
+    <b:Tag>Gui22</b:Tag>
+    <b:SourceType>InternetSite</b:SourceType>
+    <b:Guid>{2C067C18-26F7-4E12-A882-1EC7E46C3531}</b:Guid>
+    <b:Author>
+      <b:Author>
+        <b:Corporate>Guinness World Records</b:Corporate>
+      </b:Author>
+    </b:Author>
+    <b:Title>Heaviest man ever</b:Title>
+    <b:JournalName>Guinness World Records</b:JournalName>
+    <b:Year>2022</b:Year>
+    <b:URL>https://www.guinnessworldrecords.com/world-records/heaviest-man</b:URL>
+    <b:RefOrder>10</b:RefOrder>
+  </b:Source>
 </b:Sources>
 </file>
 
 <file path=customXml/itemProps1.xml><?xml version="1.0" encoding="utf-8"?>
-<ds:datastoreItem xmlns:ds="http://schemas.openxmlformats.org/officeDocument/2006/customXml" ds:itemID="{CD5D9279-96C2-4A4E-A79A-8732B3FBA5B9}">
+<ds:datastoreItem xmlns:ds="http://schemas.openxmlformats.org/officeDocument/2006/customXml" ds:itemID="{D1E42940-DA26-493A-803E-C89B24CE09C8}">
   <ds:schemaRefs>
     <ds:schemaRef ds:uri="http://schemas.openxmlformats.org/officeDocument/2006/bibliography"/>
   </ds:schemaRefs>

</xml_diff>

<commit_message>
bunch more stuff added
</commit_message>
<xml_diff>
--- a/Chapters/BachmeierNDIS9902.ch3.docx
+++ b/Chapters/BachmeierNDIS9902.ch3.docx
@@ -1,6 +1,6 @@
 
 <file path=word/document.xml><?xml version="1.0" encoding="utf-8"?>
-<w:document xmlns:wpc="http://schemas.microsoft.com/office/word/2010/wordprocessingCanvas" xmlns:cx="http://schemas.microsoft.com/office/drawing/2014/chartex" xmlns:cx1="http://schemas.microsoft.com/office/drawing/2015/9/8/chartex" xmlns:cx2="http://schemas.microsoft.com/office/drawing/2015/10/21/chartex" xmlns:cx3="http://schemas.microsoft.com/office/drawing/2016/5/9/chartex" xmlns:cx4="http://schemas.microsoft.com/office/drawing/2016/5/10/chartex" xmlns:cx5="http://schemas.microsoft.com/office/drawing/2016/5/11/chartex" xmlns:cx6="http://schemas.microsoft.com/office/drawing/2016/5/12/chartex" xmlns:cx7="http://schemas.microsoft.com/office/drawing/2016/5/13/chartex" xmlns:cx8="http://schemas.microsoft.com/office/drawing/2016/5/14/chartex" xmlns:mc="http://schemas.openxmlformats.org/markup-compatibility/2006" xmlns:aink="http://schemas.microsoft.com/office/drawing/2016/ink" xmlns:am3d="http://schemas.microsoft.com/office/drawing/2017/model3d" xmlns:o="urn:schemas-microsoft-com:office:office" xmlns:oel="http://schemas.microsoft.com/office/2019/extlst" xmlns:r="http://schemas.openxmlformats.org/officeDocument/2006/relationships" xmlns:m="http://schemas.openxmlformats.org/officeDocument/2006/math" xmlns:v="urn:schemas-microsoft-com:vml" xmlns:wp14="http://schemas.microsoft.com/office/word/2010/wordprocessingDrawing" xmlns:wp="http://schemas.openxmlformats.org/drawingml/2006/wordprocessingDrawing" xmlns:w10="urn:schemas-microsoft-com:office:word" xmlns:w="http://schemas.openxmlformats.org/wordprocessingml/2006/main" xmlns:w14="http://schemas.microsoft.com/office/word/2010/wordml" xmlns:w15="http://schemas.microsoft.com/office/word/2012/wordml" xmlns:w16cex="http://schemas.microsoft.com/office/word/2018/wordml/cex" xmlns:w16cid="http://schemas.microsoft.com/office/word/2016/wordml/cid" xmlns:w16="http://schemas.microsoft.com/office/word/2018/wordml" xmlns:w16sdtdh="http://schemas.microsoft.com/office/word/2020/wordml/sdtdatahash" xmlns:w16se="http://schemas.microsoft.com/office/word/2015/wordml/symex" xmlns:wpg="http://schemas.microsoft.com/office/word/2010/wordprocessingGroup" xmlns:wpi="http://schemas.microsoft.com/office/word/2010/wordprocessingInk" xmlns:wne="http://schemas.microsoft.com/office/word/2006/wordml" xmlns:wps="http://schemas.microsoft.com/office/word/2010/wordprocessingShape" mc:Ignorable="w14 w15 w16se w16cid w16 w16cex w16sdtdh wp14">
+<w:document xmlns:wpc="http://schemas.microsoft.com/office/word/2010/wordprocessingCanvas" xmlns:cx="http://schemas.microsoft.com/office/drawing/2014/chartex" xmlns:cx1="http://schemas.microsoft.com/office/drawing/2015/9/8/chartex" xmlns:cx2="http://schemas.microsoft.com/office/drawing/2015/10/21/chartex" xmlns:cx3="http://schemas.microsoft.com/office/drawing/2016/5/9/chartex" xmlns:cx4="http://schemas.microsoft.com/office/drawing/2016/5/10/chartex" xmlns:cx5="http://schemas.microsoft.com/office/drawing/2016/5/11/chartex" xmlns:cx6="http://schemas.microsoft.com/office/drawing/2016/5/12/chartex" xmlns:cx7="http://schemas.microsoft.com/office/drawing/2016/5/13/chartex" xmlns:cx8="http://schemas.microsoft.com/office/drawing/2016/5/14/chartex" xmlns:mc="http://schemas.openxmlformats.org/markup-compatibility/2006" xmlns:aink="http://schemas.microsoft.com/office/drawing/2016/ink" xmlns:am3d="http://schemas.microsoft.com/office/drawing/2017/model3d" xmlns:o="urn:schemas-microsoft-com:office:office" xmlns:r="http://schemas.openxmlformats.org/officeDocument/2006/relationships" xmlns:m="http://schemas.openxmlformats.org/officeDocument/2006/math" xmlns:v="urn:schemas-microsoft-com:vml" xmlns:wp14="http://schemas.microsoft.com/office/word/2010/wordprocessingDrawing" xmlns:wp="http://schemas.openxmlformats.org/drawingml/2006/wordprocessingDrawing" xmlns:w10="urn:schemas-microsoft-com:office:word" xmlns:w="http://schemas.openxmlformats.org/wordprocessingml/2006/main" xmlns:w14="http://schemas.microsoft.com/office/word/2010/wordml" xmlns:w15="http://schemas.microsoft.com/office/word/2012/wordml" xmlns:w16cid="http://schemas.microsoft.com/office/word/2016/wordml/cid" xmlns:w16se="http://schemas.microsoft.com/office/word/2015/wordml/symex" xmlns:wpg="http://schemas.microsoft.com/office/word/2010/wordprocessingGroup" xmlns:wpi="http://schemas.microsoft.com/office/word/2010/wordprocessingInk" xmlns:wne="http://schemas.microsoft.com/office/word/2006/wordml" xmlns:wps="http://schemas.microsoft.com/office/word/2010/wordprocessingShape" mc:Ignorable="w14 w15 w16se w16cid wp14">
   <w:body>
     <w:p/>
     <w:p/>
@@ -100,36 +100,101 @@
     <w:p>
       <w:pPr>
         <w:rPr>
-          <w:i/>
           <w:iCs/>
         </w:rPr>
       </w:pPr>
       <w:r>
         <w:tab/>
       </w:r>
-      <w:r>
-        <w:rPr>
-          <w:i/>
-          <w:iCs/>
-        </w:rPr>
-        <w:t>Write an introduction and chapter outcomes here.</w:t>
-      </w:r>
+      <w:ins w:id="0" w:author="Bachmeier, Nate" w:date="2022-06-22T09:58:00Z">
+        <w:r>
+          <w:t xml:space="preserve">Like other projects, </w:t>
+        </w:r>
+        <w:r>
+          <w:rPr>
+            <w:iCs/>
+          </w:rPr>
+          <w:t>a h</w:t>
+        </w:r>
+      </w:ins>
+      <w:del w:id="1" w:author="Bachmeier, Nate" w:date="2022-06-22T09:56:00Z">
+        <w:r>
+          <w:rPr>
+            <w:iCs/>
+          </w:rPr>
+          <w:delText>Write an introduction and chapter outcomes here.</w:delText>
+        </w:r>
+      </w:del>
+      <w:ins w:id="2" w:author="Bachmeier, Nate" w:date="2022-06-22T09:58:00Z">
+        <w:r>
+          <w:rPr>
+            <w:iCs/>
+          </w:rPr>
+          <w:t xml:space="preserve">igh-quality research effort begins with a well-defined plan and </w:t>
+        </w:r>
+      </w:ins>
+      <w:ins w:id="3" w:author="Bachmeier, Nate" w:date="2022-06-22T09:59:00Z">
+        <w:r>
+          <w:rPr>
+            <w:iCs/>
+          </w:rPr>
+          <w:t xml:space="preserve">stated outcomes. This chapter aims to meet these requirements by detailing the research </w:t>
+        </w:r>
+        <w:proofErr w:type="spellStart"/>
+        <w:r>
+          <w:rPr>
+            <w:iCs/>
+          </w:rPr>
+          <w:t>methology</w:t>
+        </w:r>
+        <w:proofErr w:type="spellEnd"/>
+        <w:r>
+          <w:rPr>
+            <w:iCs/>
+          </w:rPr>
+          <w:t xml:space="preserve"> and its appropriateness. Next, it documents </w:t>
+        </w:r>
+      </w:ins>
+      <w:ins w:id="4" w:author="Bachmeier, Nate" w:date="2022-06-22T10:00:00Z">
+        <w:r>
+          <w:rPr>
+            <w:iCs/>
+          </w:rPr>
+          <w:t xml:space="preserve">mechanisms for collecting data and analyzing that information. </w:t>
+        </w:r>
+      </w:ins>
+      <w:ins w:id="5" w:author="Bachmeier, Nate" w:date="2022-06-22T10:01:00Z">
+        <w:r>
+          <w:rPr>
+            <w:iCs/>
+          </w:rPr>
+          <w:t>Lastly, the chapter enumerates known assumptions, limitations, delimitations, and ethical assurances.</w:t>
+        </w:r>
+      </w:ins>
+      <w:ins w:id="6" w:author="Bachmeier, Nate" w:date="2022-06-22T10:00:00Z">
+        <w:r>
+          <w:rPr>
+            <w:iCs/>
+          </w:rPr>
+          <w:t xml:space="preserve"> </w:t>
+        </w:r>
+      </w:ins>
     </w:p>
     <w:p>
       <w:pPr>
         <w:pStyle w:val="Heading2"/>
       </w:pPr>
-      <w:commentRangeStart w:id="0"/>
+      <w:commentRangeStart w:id="7"/>
       <w:r>
         <w:t>Statement of the Problem</w:t>
       </w:r>
-      <w:commentRangeEnd w:id="0"/>
+      <w:commentRangeEnd w:id="7"/>
       <w:r>
         <w:rPr>
           <w:rStyle w:val="CommentReference"/>
           <w:b w:val="0"/>
         </w:rPr>
-        <w:commentReference w:id="0"/>
+        <w:commentReference w:id="7"/>
       </w:r>
     </w:p>
     <w:p>
@@ -243,7 +308,11 @@
     <w:p>
       <w:r>
         <w:tab/>
-        <w:t>Implementing and verifying those processes comes with a high barrier to entry, precisely due to personal privacy concerns, logistical complexity, ethical &amp; cultural considerations, and procurement &amp; configuration overhead. For example, a recent study shows that 95% of Pakistani versus 50% of New Zealand patients refuse to share a severe medical concern outside their primary care physician</w:t>
+        <w:t xml:space="preserve">Implementing and verifying those processes comes with a high barrier to entry, precisely due to personal privacy concerns, logistical complexity, ethical &amp; cultural considerations, and procurement &amp; configuration overhead. For example, a recent study shows that 95% of Pakistani versus 50% of New Zealand patients refuse to share a severe medical concern outside their </w:t>
+      </w:r>
+      <w:r>
+        <w:lastRenderedPageBreak/>
+        <w:t>primary care physician</w:t>
       </w:r>
       <w:sdt>
         <w:sdtPr>
@@ -303,11 +372,7 @@
         </w:sdtContent>
       </w:sdt>
       <w:r>
-        <w:t xml:space="preserve">. Beyond human and process issues are technical complexities in configuring prototype autonomous assistants. It requires multiple domain specializations like computer </w:t>
-      </w:r>
-      <w:r>
-        <w:lastRenderedPageBreak/>
-        <w:t>networking, embedded technologies, AI/ML, and distributed computing</w:t>
+        <w:t>. Beyond human and process issues are technical complexities in configuring prototype autonomous assistants. It requires multiple domain specializations like computer networking, embedded technologies, AI/ML, and distributed computing</w:t>
       </w:r>
       <w:sdt>
         <w:sdtPr>
@@ -377,7 +442,11 @@
         <w:t>D</w:t>
       </w:r>
       <w:r>
-        <w:t xml:space="preserve"> patients and monitoring them with an AI/ML CV process to collect metadata and predict a fall in advance. Human trials prioritize safety, creating challenges to study metadata properties like floor slickness and character overexertion (</w:t>
+        <w:t xml:space="preserve"> patients and monitoring them with an AI/ML CV process to collect metadata and predict a fall in </w:t>
+      </w:r>
+      <w:r>
+        <w:lastRenderedPageBreak/>
+        <w:t>advance. Human trials prioritize safety, creating challenges to study metadata properties like floor slickness and character overexertion (</w:t>
       </w:r>
       <w:proofErr w:type="spellStart"/>
       <w:r>
@@ -390,7 +459,6 @@
     </w:p>
     <w:p>
       <w:r>
-        <w:lastRenderedPageBreak/>
         <w:tab/>
         <w:t>Robot operating systems (R</w:t>
       </w:r>
@@ -442,17 +510,17 @@
       <w:r>
         <w:t xml:space="preserve">Research Methodology and </w:t>
       </w:r>
-      <w:commentRangeStart w:id="1"/>
+      <w:commentRangeStart w:id="8"/>
       <w:r>
         <w:t>Design</w:t>
       </w:r>
-      <w:commentRangeEnd w:id="1"/>
+      <w:commentRangeEnd w:id="8"/>
       <w:r>
         <w:rPr>
           <w:rStyle w:val="CommentReference"/>
           <w:b w:val="0"/>
         </w:rPr>
-        <w:commentReference w:id="1"/>
+        <w:commentReference w:id="8"/>
       </w:r>
     </w:p>
     <w:p>
@@ -512,8 +580,21 @@
         <w:pStyle w:val="Heading3"/>
       </w:pPr>
       <w:r>
-        <w:t>Study appropriateness</w:t>
-      </w:r>
+        <w:t xml:space="preserve">Study </w:t>
+      </w:r>
+      <w:del w:id="9" w:author="Bachmeier, Nate" w:date="2022-06-22T10:54:00Z">
+        <w:r>
+          <w:delText>appropriateness</w:delText>
+        </w:r>
+      </w:del>
+      <w:ins w:id="10" w:author="Bachmeier, Nate" w:date="2022-06-22T10:54:00Z">
+        <w:r>
+          <w:t>A</w:t>
+        </w:r>
+        <w:r>
+          <w:t>ppropriateness</w:t>
+        </w:r>
+      </w:ins>
     </w:p>
     <w:p>
       <w:pPr>
@@ -523,16 +604,86 @@
           <w:iCs/>
         </w:rPr>
       </w:pPr>
-      <w:r>
-        <w:t xml:space="preserve">This methodology is appropriate </w:t>
-      </w:r>
-      <w:r>
-        <w:rPr>
-          <w:i/>
-          <w:iCs/>
-        </w:rPr>
-        <w:t>because…</w:t>
-      </w:r>
+      <w:del w:id="11" w:author="Bachmeier, Nate" w:date="2022-06-22T10:04:00Z">
+        <w:r>
+          <w:delText xml:space="preserve">This methodology </w:delText>
+        </w:r>
+      </w:del>
+      <w:del w:id="12" w:author="Bachmeier, Nate" w:date="2022-06-22T10:02:00Z">
+        <w:r>
+          <w:delText xml:space="preserve">is appropriate </w:delText>
+        </w:r>
+        <w:r>
+          <w:rPr>
+            <w:i/>
+            <w:iCs/>
+          </w:rPr>
+          <w:delText>because…</w:delText>
+        </w:r>
+      </w:del>
+      <w:ins w:id="13" w:author="Bachmeier, Nate" w:date="2022-06-22T10:04:00Z">
+        <w:r>
+          <w:t xml:space="preserve">It is challenging to study humans in privacy-sensitive situations like home monitoring situations. </w:t>
+        </w:r>
+      </w:ins>
+      <w:ins w:id="14" w:author="Bachmeier, Nate" w:date="2022-06-22T10:05:00Z">
+        <w:r>
+          <w:t xml:space="preserve">This study proposes a research method for simulating those humanoids and </w:t>
+        </w:r>
+      </w:ins>
+      <w:ins w:id="15" w:author="Bachmeier, Nate" w:date="2022-06-22T10:06:00Z">
+        <w:r>
+          <w:t xml:space="preserve">having them perform realistic </w:t>
+        </w:r>
+      </w:ins>
+      <w:ins w:id="16" w:author="Bachmeier, Nate" w:date="2022-06-22T10:05:00Z">
+        <w:r>
+          <w:t>behaviors</w:t>
+        </w:r>
+      </w:ins>
+      <w:ins w:id="17" w:author="Bachmeier, Nate" w:date="2022-06-22T10:06:00Z">
+        <w:r>
+          <w:t xml:space="preserve">. </w:t>
+        </w:r>
+      </w:ins>
+      <w:ins w:id="18" w:author="Bachmeier, Nate" w:date="2022-06-22T10:08:00Z">
+        <w:r>
+          <w:t xml:space="preserve">Within the simulation process the humanoids will perform </w:t>
+        </w:r>
+        <w:proofErr w:type="spellStart"/>
+        <w:r>
+          <w:t>MoCAP</w:t>
+        </w:r>
+        <w:proofErr w:type="spellEnd"/>
+        <w:r>
+          <w:t xml:space="preserve"> sequences like falling</w:t>
+        </w:r>
+      </w:ins>
+      <w:ins w:id="19" w:author="Bachmeier, Nate" w:date="2022-06-22T10:09:00Z">
+        <w:r>
+          <w:t xml:space="preserve"> down, and virtual cameras can extract that metadata for an ML </w:t>
+        </w:r>
+        <w:r>
+          <w:lastRenderedPageBreak/>
+          <w:t xml:space="preserve">model. </w:t>
+        </w:r>
+      </w:ins>
+      <w:ins w:id="20" w:author="Bachmeier, Nate" w:date="2022-06-22T10:10:00Z">
+        <w:r>
+          <w:t>Using a design science research method is appropriate to explore this technique as it explores the phenomenon</w:t>
+        </w:r>
+        <w:r>
+          <w:t xml:space="preserve"> </w:t>
+        </w:r>
+        <w:r>
+          <w:t xml:space="preserve">directly. </w:t>
+        </w:r>
+      </w:ins>
+      <w:ins w:id="21" w:author="Bachmeier, Nate" w:date="2022-06-22T10:09:00Z">
+        <w:r>
+          <w:t xml:space="preserve"> </w:t>
+        </w:r>
+      </w:ins>
     </w:p>
     <w:p>
       <w:pPr>
@@ -541,11 +692,21 @@
       <w:r>
         <w:t xml:space="preserve">Alternative </w:t>
       </w:r>
-      <w:commentRangeStart w:id="2"/>
-      <w:r>
-        <w:t>methodologies</w:t>
-      </w:r>
-      <w:commentRangeEnd w:id="2"/>
+      <w:commentRangeStart w:id="22"/>
+      <w:del w:id="23" w:author="Bachmeier, Nate" w:date="2022-06-22T10:54:00Z">
+        <w:r>
+          <w:delText>methodologies</w:delText>
+        </w:r>
+      </w:del>
+      <w:commentRangeEnd w:id="22"/>
+      <w:ins w:id="24" w:author="Bachmeier, Nate" w:date="2022-06-22T10:54:00Z">
+        <w:r>
+          <w:t>M</w:t>
+        </w:r>
+        <w:r>
+          <w:t>ethodologies</w:t>
+        </w:r>
+      </w:ins>
       <w:r>
         <w:rPr>
           <w:rStyle w:val="CommentReference"/>
@@ -553,7 +714,7 @@
           <w:i w:val="0"/>
           <w:iCs w:val="0"/>
         </w:rPr>
-        <w:commentReference w:id="2"/>
+        <w:commentReference w:id="22"/>
       </w:r>
     </w:p>
     <w:p>
@@ -602,11 +763,15 @@
         <w:t xml:space="preserve">. These attributes necessitate researchers to understand when a hammer is more appropriate than a screwdriver (see Table 1). </w:t>
       </w:r>
       <w:r>
-        <w:t xml:space="preserve">Many people erroneously believe </w:t>
-      </w:r>
-      <w:r>
-        <w:lastRenderedPageBreak/>
-        <w:t xml:space="preserve">that quantitative methods are superior to qualitative alternatives (McCusker &amp; </w:t>
+        <w:t>Many people erroneously believe that quantitative methods are superior to qualitative alternatives (</w:t>
+      </w:r>
+      <w:proofErr w:type="spellStart"/>
+      <w:r>
+        <w:t>McCusker</w:t>
+      </w:r>
+      <w:proofErr w:type="spellEnd"/>
+      <w:r>
+        <w:t xml:space="preserve"> &amp; </w:t>
       </w:r>
       <w:proofErr w:type="spellStart"/>
       <w:r>
@@ -909,8 +1074,12 @@
     <w:p>
       <w:pPr>
         <w:ind w:firstLine="720"/>
-      </w:pPr>
-      <w:r>
+        <w:rPr>
+          <w:ins w:id="25" w:author="Bachmeier, Nate" w:date="2022-06-22T10:11:00Z"/>
+        </w:rPr>
+      </w:pPr>
+      <w:r>
+        <w:lastRenderedPageBreak/>
         <w:t xml:space="preserve">Consider the difference when the vehicle study’s objective is (a) to identify safety requirements versus (b) modeling the limitations of the braking system. Under (a), qualitative methods best support the open exploratory nature of the problem. With (b), the answer needs a quantitative method that describes the relationship of multiple variables, such as the car’s speed and the number of objects on the road. However, a more comprehensive study could answer both (a) and (b) by </w:t>
       </w:r>
       <w:r>
@@ -923,63 +1092,203 @@
     <w:p>
       <w:pPr>
         <w:ind w:firstLine="720"/>
-        <w:rPr>
+      </w:pPr>
+      <w:ins w:id="26" w:author="Bachmeier, Nate" w:date="2022-06-22T10:11:00Z">
+        <w:r>
+          <w:t>This study’s objective is to demonstrate a research method</w:t>
+        </w:r>
+      </w:ins>
+      <w:ins w:id="27" w:author="Bachmeier, Nate" w:date="2022-06-22T10:19:00Z">
+        <w:r>
+          <w:t>. It does not aim to prove that method is superior to existing tech</w:t>
+        </w:r>
+      </w:ins>
+      <w:ins w:id="28" w:author="Bachmeier, Nate" w:date="2022-06-22T10:20:00Z">
+        <w:r>
+          <w:t xml:space="preserve">niques through </w:t>
+        </w:r>
+        <w:proofErr w:type="spellStart"/>
+        <w:r>
+          <w:t>quanitative</w:t>
+        </w:r>
+        <w:proofErr w:type="spellEnd"/>
+        <w:r>
+          <w:t xml:space="preserve"> or qualitative measurements. </w:t>
+        </w:r>
+      </w:ins>
+      <w:ins w:id="29" w:author="Bachmeier, Nate" w:date="2022-06-22T10:21:00Z">
+        <w:r>
+          <w:t xml:space="preserve">These design constraints make the constructive research approach more appropriate. Future research should </w:t>
+        </w:r>
+      </w:ins>
+      <w:ins w:id="30" w:author="Bachmeier, Nate" w:date="2022-06-22T10:22:00Z">
+        <w:r>
+          <w:t>expand on the study and assess optimizations and enhancements through quantitative and qualitative question</w:t>
+        </w:r>
+      </w:ins>
+      <w:ins w:id="31" w:author="Bachmeier, Nate" w:date="2022-06-22T10:23:00Z">
+        <w:r>
+          <w:t>s.</w:t>
+        </w:r>
+      </w:ins>
+      <w:ins w:id="32" w:author="Bachmeier, Nate" w:date="2022-06-22T10:22:00Z">
+        <w:r>
+          <w:t xml:space="preserve"> </w:t>
+        </w:r>
+      </w:ins>
+      <w:ins w:id="33" w:author="Bachmeier, Nate" w:date="2022-06-22T10:23:00Z">
+        <w:r>
+          <w:t>For instance, a</w:t>
+        </w:r>
+      </w:ins>
+      <w:ins w:id="34" w:author="Bachmeier, Nate" w:date="2022-06-22T10:25:00Z">
+        <w:r>
+          <w:t>n example</w:t>
+        </w:r>
+      </w:ins>
+      <w:ins w:id="35" w:author="Bachmeier, Nate" w:date="2022-06-22T10:23:00Z">
+        <w:r>
+          <w:t xml:space="preserve"> d</w:t>
+        </w:r>
+      </w:ins>
+      <w:ins w:id="36" w:author="Bachmeier, Nate" w:date="2022-06-22T10:24:00Z">
+        <w:r>
+          <w:t xml:space="preserve">erived </w:t>
+        </w:r>
+      </w:ins>
+      <w:ins w:id="37" w:author="Bachmeier, Nate" w:date="2022-06-22T10:25:00Z">
+        <w:r>
+          <w:t xml:space="preserve">quantitative </w:t>
+        </w:r>
+      </w:ins>
+      <w:ins w:id="38" w:author="Bachmeier, Nate" w:date="2022-06-22T10:24:00Z">
+        <w:r>
+          <w:t xml:space="preserve">study could </w:t>
+        </w:r>
+        <w:proofErr w:type="spellStart"/>
+        <w:r>
+          <w:t>examin</w:t>
+        </w:r>
+        <w:proofErr w:type="spellEnd"/>
+        <w:r>
+          <w:t xml:space="preserve"> different ML algorithms and </w:t>
+        </w:r>
+        <w:proofErr w:type="spellStart"/>
+        <w:r>
+          <w:t>mesure</w:t>
+        </w:r>
+        <w:proofErr w:type="spellEnd"/>
+        <w:r>
+          <w:t xml:space="preserve"> the </w:t>
+        </w:r>
+      </w:ins>
+      <w:ins w:id="39" w:author="Bachmeier, Nate" w:date="2022-06-22T10:25:00Z">
+        <w:r>
+          <w:t xml:space="preserve">accuracy </w:t>
+        </w:r>
+      </w:ins>
+      <w:ins w:id="40" w:author="Bachmeier, Nate" w:date="2022-06-22T10:24:00Z">
+        <w:r>
+          <w:t xml:space="preserve">against a </w:t>
+        </w:r>
+        <w:proofErr w:type="gramStart"/>
+        <w:r>
+          <w:t>real humans</w:t>
+        </w:r>
+        <w:proofErr w:type="gramEnd"/>
+        <w:r>
+          <w:t xml:space="preserve">. </w:t>
+        </w:r>
+      </w:ins>
+      <w:ins w:id="41" w:author="Bachmeier, Nate" w:date="2022-06-22T10:25:00Z">
+        <w:r>
+          <w:t xml:space="preserve">Meanwhile, another derived </w:t>
+        </w:r>
+        <w:proofErr w:type="spellStart"/>
+        <w:r>
+          <w:t>qualititative</w:t>
+        </w:r>
+        <w:proofErr w:type="spellEnd"/>
+        <w:r>
+          <w:t xml:space="preserve"> study might </w:t>
+        </w:r>
+      </w:ins>
+      <w:ins w:id="42" w:author="Bachmeier, Nate" w:date="2022-06-22T10:26:00Z">
+        <w:r>
+          <w:t xml:space="preserve">consider the influence of humanoid </w:t>
+        </w:r>
+      </w:ins>
+      <w:ins w:id="43" w:author="Bachmeier, Nate" w:date="2022-06-22T10:27:00Z">
+        <w:r>
+          <w:t xml:space="preserve">character </w:t>
+        </w:r>
+      </w:ins>
+      <w:ins w:id="44" w:author="Bachmeier, Nate" w:date="2022-06-22T10:26:00Z">
+        <w:r>
+          <w:t xml:space="preserve">properties (e.g., gender and </w:t>
+        </w:r>
+      </w:ins>
+      <w:ins w:id="45" w:author="Bachmeier, Nate" w:date="2022-06-22T10:27:00Z">
+        <w:r>
+          <w:t>weight).</w:t>
+        </w:r>
+      </w:ins>
+    </w:p>
+    <w:p>
+      <w:pPr>
+        <w:ind w:firstLine="720"/>
+        <w:rPr>
+          <w:del w:id="46" w:author="Bachmeier, Nate" w:date="2022-06-22T10:27:00Z"/>
           <w:i/>
           <w:iCs/>
         </w:rPr>
       </w:pPr>
-      <w:r>
-        <w:rPr>
-          <w:i/>
-          <w:iCs/>
-        </w:rPr>
-        <w:t xml:space="preserve">Now let’s take that analogy back to the original problem statement. </w:t>
-      </w:r>
-      <w:r>
-        <w:rPr>
-          <w:i/>
-          <w:iCs/>
-        </w:rPr>
-        <w:t xml:space="preserve">There should also be a page(?) that describes how each of these studies could look before saying that these are </w:t>
-      </w:r>
-      <w:r>
-        <w:rPr>
-          <w:i/>
-          <w:iCs/>
-        </w:rPr>
-        <w:lastRenderedPageBreak/>
-        <w:t>ultimately different problems than the goal here… and that goal is to study neural networks in a quasi</w:t>
-      </w:r>
-      <w:r>
-        <w:rPr>
-          <w:i/>
-          <w:iCs/>
-        </w:rPr>
-        <w:t>-</w:t>
-      </w:r>
-      <w:r>
-        <w:rPr>
-          <w:i/>
-          <w:iCs/>
-        </w:rPr>
-        <w:t>realistic use-case.</w:t>
-      </w:r>
+      <w:del w:id="47" w:author="Bachmeier, Nate" w:date="2022-06-22T10:27:00Z">
+        <w:r>
+          <w:rPr>
+            <w:i/>
+            <w:iCs/>
+          </w:rPr>
+          <w:delText xml:space="preserve">Now let’s take that analogy back to the original problem statement. </w:delText>
+        </w:r>
+        <w:r>
+          <w:rPr>
+            <w:i/>
+            <w:iCs/>
+          </w:rPr>
+          <w:delText>There should also be a page(?) that describes how each of these studies could look before saying that these are ultimately different problems than the goal here… and that goal is to study neural networks in a quasi</w:delText>
+        </w:r>
+        <w:r>
+          <w:rPr>
+            <w:i/>
+            <w:iCs/>
+          </w:rPr>
+          <w:delText>-</w:delText>
+        </w:r>
+        <w:r>
+          <w:rPr>
+            <w:i/>
+            <w:iCs/>
+          </w:rPr>
+          <w:delText>realistic use-case.</w:delText>
+        </w:r>
+      </w:del>
     </w:p>
     <w:p>
       <w:pPr>
         <w:pStyle w:val="Heading2"/>
       </w:pPr>
-      <w:commentRangeStart w:id="3"/>
+      <w:commentRangeStart w:id="48"/>
       <w:r>
         <w:t>Population and Sample</w:t>
       </w:r>
-      <w:commentRangeEnd w:id="3"/>
+      <w:commentRangeEnd w:id="48"/>
       <w:r>
         <w:rPr>
           <w:rStyle w:val="CommentReference"/>
           <w:b w:val="0"/>
         </w:rPr>
-        <w:commentReference w:id="3"/>
+        <w:commentReference w:id="48"/>
       </w:r>
     </w:p>
     <w:p>
@@ -1059,20 +1368,21 @@
       <w:pPr>
         <w:ind w:firstLine="720"/>
       </w:pPr>
-      <w:commentRangeStart w:id="4"/>
+      <w:commentRangeStart w:id="49"/>
       <w:r>
         <w:rPr>
           <w:i/>
           <w:iCs/>
         </w:rPr>
+        <w:lastRenderedPageBreak/>
         <w:t>Insert data about choosing the power level here</w:t>
       </w:r>
-      <w:commentRangeEnd w:id="4"/>
+      <w:commentRangeEnd w:id="49"/>
       <w:r>
         <w:rPr>
           <w:rStyle w:val="CommentReference"/>
         </w:rPr>
-        <w:commentReference w:id="4"/>
+        <w:commentReference w:id="49"/>
       </w:r>
       <w:r>
         <w:t>. Given the relatively small sample count, adjusting the confidence intervals to meet acceptable power requirements might be necessary. Another option might be to reduce the number of racial categories, from nationalities to three groups. These data tweaks might detect high-level trends that future research could tease further.</w:t>
@@ -1151,7 +1461,7 @@
       <w:r>
         <w:t>. In this situation</w:t>
       </w:r>
-      <w:commentRangeStart w:id="5"/>
+      <w:commentRangeStart w:id="50"/>
       <w:r>
         <w:t xml:space="preserve">, </w:t>
       </w:r>
@@ -1165,12 +1475,12 @@
       <w:r>
         <w:t xml:space="preserve"> </w:t>
       </w:r>
-      <w:commentRangeEnd w:id="5"/>
+      <w:commentRangeEnd w:id="50"/>
       <w:r>
         <w:rPr>
           <w:rStyle w:val="CommentReference"/>
         </w:rPr>
-        <w:commentReference w:id="5"/>
+        <w:commentReference w:id="50"/>
       </w:r>
       <w:r>
         <w:t>and variable selection. While this small group would have a reasonably low confidence interval, it could qualitatively hint at the overall sample size needing to be minor, medium, or large. There are potential risks that the random-initial sample produces an invalid seed in the study.</w:t>
@@ -1181,7 +1491,6 @@
         <w:pStyle w:val="Heading3"/>
       </w:pPr>
       <w:r>
-        <w:lastRenderedPageBreak/>
         <w:t>Potential Sample Sizes</w:t>
       </w:r>
     </w:p>
@@ -1193,7 +1502,7 @@
       <w:r>
         <w:t xml:space="preserve">to </w:t>
       </w:r>
-      <w:commentRangeStart w:id="6"/>
+      <w:commentRangeStart w:id="51"/>
       <w:r>
         <w:rPr>
           <w:i/>
@@ -1211,12 +1520,12 @@
         </w:rPr>
         <w:t xml:space="preserve">insert available values </w:t>
       </w:r>
-      <w:commentRangeEnd w:id="6"/>
+      <w:commentRangeEnd w:id="51"/>
       <w:r>
         <w:rPr>
           <w:rStyle w:val="CommentReference"/>
         </w:rPr>
-        <w:commentReference w:id="6"/>
+        <w:commentReference w:id="51"/>
       </w:r>
       <w:r>
         <w:t xml:space="preserve">examples, there should be sufficient coverage assuming the specific measurements are kept simple.  </w:t>
@@ -1358,6 +1667,13 @@
                 <w:bCs w:val="0"/>
               </w:rPr>
               <w:br/>
+            </w:r>
+            <w:r>
+              <w:rPr>
+                <w:b w:val="0"/>
+                <w:bCs w:val="0"/>
+              </w:rPr>
+              <w:lastRenderedPageBreak/>
               <w:t>70%</w:t>
             </w:r>
             <w:r>
@@ -1379,6 +1695,7 @@
               <w:cnfStyle w:val="000000100000" w:firstRow="0" w:lastRow="0" w:firstColumn="0" w:lastColumn="0" w:oddVBand="0" w:evenVBand="0" w:oddHBand="1" w:evenHBand="0" w:firstRowFirstColumn="0" w:firstRowLastColumn="0" w:lastRowFirstColumn="0" w:lastRowLastColumn="0"/>
             </w:pPr>
             <w:r>
+              <w:lastRenderedPageBreak/>
               <w:t>0.20 – Small</w:t>
             </w:r>
           </w:p>
@@ -1391,16 +1708,16 @@
             <w:pPr>
               <w:cnfStyle w:val="000000100000" w:firstRow="0" w:lastRow="0" w:firstColumn="0" w:lastColumn="0" w:oddVBand="0" w:evenVBand="0" w:oddHBand="1" w:evenHBand="0" w:firstRowFirstColumn="0" w:firstRowLastColumn="0" w:lastRowFirstColumn="0" w:lastRowLastColumn="0"/>
             </w:pPr>
-            <w:commentRangeStart w:id="7"/>
+            <w:commentRangeStart w:id="52"/>
             <w:r>
               <w:t>28</w:t>
             </w:r>
-            <w:commentRangeEnd w:id="7"/>
+            <w:commentRangeEnd w:id="52"/>
             <w:r>
               <w:rPr>
                 <w:rStyle w:val="CommentReference"/>
               </w:rPr>
-              <w:commentReference w:id="7"/>
+              <w:commentReference w:id="52"/>
             </w:r>
           </w:p>
         </w:tc>
@@ -1920,50 +2237,194 @@
     <w:p>
       <w:r>
         <w:tab/>
-        <w:t xml:space="preserve">Using this approach is appropriate for the dissertation proposal methodology and design. It has several core strengths, such as avoiding a cumbersome human recruiting process and concerns that the selection procedure is unfair. This method examines the generalization and </w:t>
-      </w:r>
-      <w:r>
-        <w:lastRenderedPageBreak/>
-        <w:t xml:space="preserve">usefulness of the research technique. Furthermore, the experiments automated nature makes reproducing the results straightforward and economical. This design choice means that future researchers have sufficient information to replicate the study. </w:t>
+        <w:t xml:space="preserve">Using this approach is appropriate for the dissertation proposal methodology and design. It has several core strengths, such as avoiding a cumbersome human recruiting process and concerns that the selection procedure is unfair. This method examines the generalization and usefulness of the research technique. Furthermore, the experiments automated nature makes reproducing the results straightforward and economical. This design choice means that future researchers have sufficient information to replicate the study. </w:t>
       </w:r>
     </w:p>
     <w:p>
       <w:pPr>
         <w:pStyle w:val="Heading2"/>
       </w:pPr>
-      <w:bookmarkStart w:id="8" w:name="_Toc251423646"/>
-      <w:bookmarkStart w:id="9" w:name="_Toc464831659"/>
-      <w:bookmarkStart w:id="10" w:name="_Toc465328395"/>
-      <w:bookmarkStart w:id="11" w:name="_Toc51929227"/>
-      <w:commentRangeStart w:id="12"/>
-      <w:commentRangeStart w:id="13"/>
+      <w:bookmarkStart w:id="53" w:name="_Toc251423646"/>
+      <w:bookmarkStart w:id="54" w:name="_Toc464831659"/>
+      <w:bookmarkStart w:id="55" w:name="_Toc465328395"/>
+      <w:bookmarkStart w:id="56" w:name="_Toc51929227"/>
+      <w:commentRangeStart w:id="57"/>
+      <w:commentRangeStart w:id="58"/>
       <w:r>
         <w:t>Instrumentation</w:t>
       </w:r>
-      <w:commentRangeEnd w:id="12"/>
+      <w:commentRangeEnd w:id="57"/>
       <w:r>
         <w:rPr>
           <w:rStyle w:val="CommentReference"/>
         </w:rPr>
-        <w:commentReference w:id="12"/>
-      </w:r>
-      <w:commentRangeEnd w:id="13"/>
+        <w:commentReference w:id="57"/>
+      </w:r>
+      <w:commentRangeEnd w:id="58"/>
       <w:r>
         <w:rPr>
           <w:rStyle w:val="CommentReference"/>
         </w:rPr>
-        <w:commentReference w:id="13"/>
-      </w:r>
-      <w:bookmarkEnd w:id="8"/>
-      <w:bookmarkEnd w:id="9"/>
-      <w:bookmarkEnd w:id="10"/>
-      <w:bookmarkEnd w:id="11"/>
+        <w:commentReference w:id="58"/>
+      </w:r>
+      <w:bookmarkEnd w:id="53"/>
+      <w:bookmarkEnd w:id="54"/>
+      <w:bookmarkEnd w:id="55"/>
+      <w:bookmarkEnd w:id="56"/>
     </w:p>
     <w:p>
       <w:pPr>
         <w:ind w:firstLine="720"/>
         <w:contextualSpacing/>
-      </w:pPr>
+        <w:rPr>
+          <w:ins w:id="59" w:author="Bachmeier, Nate" w:date="2022-06-22T10:54:00Z"/>
+        </w:rPr>
+      </w:pPr>
+      <w:ins w:id="60" w:author="Bachmeier, Nate" w:date="2022-06-22T10:41:00Z">
+        <w:r>
+          <w:t xml:space="preserve">There are three </w:t>
+        </w:r>
+        <w:r>
+          <w:t>aspects to the study that require data collection</w:t>
+        </w:r>
+      </w:ins>
+      <w:ins w:id="61" w:author="Bachmeier, Nate" w:date="2022-06-22T10:49:00Z">
+        <w:r>
+          <w:t xml:space="preserve">. These aspects include ML training performance, ML </w:t>
+        </w:r>
+      </w:ins>
+      <w:ins w:id="62" w:author="Bachmeier, Nate" w:date="2022-06-22T10:50:00Z">
+        <w:r>
+          <w:t xml:space="preserve">model accuracy, and ML inference performance. It is </w:t>
+        </w:r>
+      </w:ins>
+      <w:ins w:id="63" w:author="Bachmeier, Nate" w:date="2022-06-22T10:51:00Z">
+        <w:r>
+          <w:t xml:space="preserve">within the project’s scope to use instruments </w:t>
+        </w:r>
+      </w:ins>
+      <w:ins w:id="64" w:author="Bachmeier, Nate" w:date="2022-06-22T10:52:00Z">
+        <w:r>
+          <w:t xml:space="preserve">to confirm </w:t>
+        </w:r>
+      </w:ins>
+      <w:ins w:id="65" w:author="Bachmeier, Nate" w:date="2022-06-22T10:53:00Z">
+        <w:r>
+          <w:t xml:space="preserve">correct procedures occur. However, this study does </w:t>
+        </w:r>
+        <w:r>
+          <w:lastRenderedPageBreak/>
+          <w:t>not aim to demonstrate extreme precision or the superiority of</w:t>
+        </w:r>
+      </w:ins>
+      <w:ins w:id="66" w:author="Bachmeier, Nate" w:date="2022-06-22T10:54:00Z">
+        <w:r>
+          <w:t xml:space="preserve"> the research technique over existing patterns.</w:t>
+        </w:r>
+      </w:ins>
+    </w:p>
+    <w:p>
+      <w:pPr>
+        <w:pStyle w:val="Heading3"/>
+        <w:rPr>
+          <w:ins w:id="67" w:author="Bachmeier, Nate" w:date="2022-06-22T10:48:00Z"/>
+        </w:rPr>
+        <w:pPrChange w:id="68" w:author="Bachmeier, Nate" w:date="2022-06-22T10:54:00Z">
+          <w:pPr>
+            <w:ind w:firstLine="720"/>
+            <w:contextualSpacing/>
+          </w:pPr>
+        </w:pPrChange>
+      </w:pPr>
+      <w:ins w:id="69" w:author="Bachmeier, Nate" w:date="2022-06-22T10:54:00Z">
+        <w:r>
+          <w:t>ML Training Instruments</w:t>
+        </w:r>
+      </w:ins>
+    </w:p>
+    <w:p>
+      <w:pPr>
+        <w:ind w:firstLine="720"/>
+        <w:rPr>
+          <w:ins w:id="70" w:author="Bachmeier, Nate" w:date="2022-06-22T10:54:00Z"/>
+        </w:rPr>
+      </w:pPr>
+      <w:ins w:id="71" w:author="Bachmeier, Nate" w:date="2022-06-22T10:41:00Z">
+        <w:r>
+          <w:t xml:space="preserve">First, </w:t>
+        </w:r>
+      </w:ins>
+      <w:ins w:id="72" w:author="Bachmeier, Nate" w:date="2022-06-22T10:42:00Z">
+        <w:r>
+          <w:t>telemetry must report that the ML training process is performant and converging. This informati</w:t>
+        </w:r>
+      </w:ins>
+      <w:ins w:id="73" w:author="Bachmeier, Nate" w:date="2022-06-22T10:43:00Z">
+        <w:r>
+          <w:t xml:space="preserve">on is available through Amazon </w:t>
+        </w:r>
+        <w:proofErr w:type="spellStart"/>
+        <w:r>
+          <w:t>SageMaker</w:t>
+        </w:r>
+        <w:proofErr w:type="spellEnd"/>
+        <w:r>
+          <w:t xml:space="preserve"> and </w:t>
+        </w:r>
+        <w:proofErr w:type="spellStart"/>
+        <w:r>
+          <w:t>Tensorflow</w:t>
+        </w:r>
+        <w:proofErr w:type="spellEnd"/>
+        <w:r>
+          <w:t xml:space="preserve"> 2.0 metrics. The study does not plan to </w:t>
+        </w:r>
+      </w:ins>
+      <w:ins w:id="74" w:author="Bachmeier, Nate" w:date="2022-06-22T10:44:00Z">
+        <w:r>
+          <w:t>build custom metrics beyond the standard information.</w:t>
+        </w:r>
+      </w:ins>
+    </w:p>
+    <w:p>
+      <w:pPr>
+        <w:pStyle w:val="Heading3"/>
+        <w:rPr>
+          <w:ins w:id="75" w:author="Bachmeier, Nate" w:date="2022-06-22T10:48:00Z"/>
+        </w:rPr>
+        <w:pPrChange w:id="76" w:author="Bachmeier, Nate" w:date="2022-06-22T10:55:00Z">
+          <w:pPr>
+            <w:pStyle w:val="ListParagraph"/>
+            <w:numPr>
+              <w:numId w:val="2"/>
+            </w:numPr>
+            <w:ind w:left="1080" w:hanging="360"/>
+          </w:pPr>
+        </w:pPrChange>
+      </w:pPr>
+      <w:ins w:id="77" w:author="Bachmeier, Nate" w:date="2022-06-22T10:55:00Z">
+        <w:r>
+          <w:t>ML Model Instruments</w:t>
+        </w:r>
+      </w:ins>
+    </w:p>
+    <w:p>
+      <w:pPr>
+        <w:ind w:firstLine="720"/>
+        <w:rPr>
+          <w:ins w:id="78" w:author="Bachmeier, Nate" w:date="2022-06-22T10:55:00Z"/>
+        </w:rPr>
+      </w:pPr>
+      <w:ins w:id="79" w:author="Bachmeier, Nate" w:date="2022-06-22T10:44:00Z">
+        <w:r>
+          <w:t>Next, the study must confirm that the ML model accurately predicts the humanoid behaviors</w:t>
+        </w:r>
+      </w:ins>
+      <w:ins w:id="80" w:author="Bachmeier, Nate" w:date="2022-06-22T10:45:00Z">
+        <w:r>
+          <w:t xml:space="preserve">. </w:t>
+        </w:r>
+      </w:ins>
       <w:r>
         <w:t>In a physics simulation process, humanoid actors perform behaviors in a highly controlled environment. This feature allows the study always to know the current world state and quickly assess any C</w:t>
       </w:r>
@@ -1976,56 +2437,249 @@
     </w:p>
     <w:p>
       <w:pPr>
+        <w:pStyle w:val="Heading3"/>
+        <w:rPr>
+          <w:ins w:id="81" w:author="Bachmeier, Nate" w:date="2022-06-22T10:48:00Z"/>
+        </w:rPr>
+        <w:pPrChange w:id="82" w:author="Bachmeier, Nate" w:date="2022-06-22T10:55:00Z">
+          <w:pPr>
+            <w:pStyle w:val="ListParagraph"/>
+            <w:numPr>
+              <w:numId w:val="2"/>
+            </w:numPr>
+            <w:ind w:left="1080" w:hanging="360"/>
+          </w:pPr>
+        </w:pPrChange>
+      </w:pPr>
+      <w:ins w:id="83" w:author="Bachmeier, Nate" w:date="2022-06-22T10:55:00Z">
+        <w:r>
+          <w:t>ML Inference Instruments</w:t>
+        </w:r>
+      </w:ins>
+    </w:p>
+    <w:p>
+      <w:pPr>
         <w:ind w:firstLine="720"/>
-        <w:contextualSpacing/>
-        <w:rPr>
+        <w:rPr>
+          <w:ins w:id="84" w:author="Bachmeier, Nate" w:date="2022-06-22T10:56:00Z"/>
+        </w:rPr>
+      </w:pPr>
+      <w:ins w:id="85" w:author="Bachmeier, Nate" w:date="2022-06-22T10:45:00Z">
+        <w:r>
+          <w:t xml:space="preserve">Third, an ML inference process will </w:t>
+        </w:r>
+      </w:ins>
+      <w:ins w:id="86" w:author="Bachmeier, Nate" w:date="2022-06-22T10:46:00Z">
+        <w:r>
+          <w:t xml:space="preserve">host the model and </w:t>
+        </w:r>
+      </w:ins>
+      <w:ins w:id="87" w:author="Bachmeier, Nate" w:date="2022-06-22T10:47:00Z">
+        <w:r>
+          <w:t xml:space="preserve">return predictions. Amazon </w:t>
+        </w:r>
+        <w:proofErr w:type="spellStart"/>
+        <w:r>
+          <w:t>SageMaker</w:t>
+        </w:r>
+        <w:proofErr w:type="spellEnd"/>
+        <w:r>
+          <w:t xml:space="preserve"> collects </w:t>
+        </w:r>
+      </w:ins>
+      <w:ins w:id="88" w:author="Bachmeier, Nate" w:date="2022-06-22T10:48:00Z">
+        <w:r>
+          <w:t xml:space="preserve">statistics regarding inference performance. The study </w:t>
+        </w:r>
+      </w:ins>
+      <w:ins w:id="89" w:author="Bachmeier, Nate" w:date="2022-06-22T10:49:00Z">
+        <w:r>
+          <w:t xml:space="preserve">will use this </w:t>
+        </w:r>
+      </w:ins>
+      <w:ins w:id="90" w:author="Bachmeier, Nate" w:date="2022-06-22T10:55:00Z">
+        <w:r>
+          <w:t xml:space="preserve">built-in </w:t>
+        </w:r>
+      </w:ins>
+      <w:ins w:id="91" w:author="Bachmeier, Nate" w:date="2022-06-22T10:49:00Z">
+        <w:r>
+          <w:t xml:space="preserve">information to </w:t>
+        </w:r>
+      </w:ins>
+      <w:ins w:id="92" w:author="Bachmeier, Nate" w:date="2022-06-22T10:55:00Z">
+        <w:r>
+          <w:t>confirm the inference follows industry</w:t>
+        </w:r>
+      </w:ins>
+      <w:ins w:id="93" w:author="Bachmeier, Nate" w:date="2022-06-22T10:56:00Z">
+        <w:r>
+          <w:t>-standards.</w:t>
+        </w:r>
+      </w:ins>
+    </w:p>
+    <w:p>
+      <w:pPr>
+        <w:pStyle w:val="Heading3"/>
+        <w:rPr>
+          <w:ins w:id="94" w:author="Bachmeier, Nate" w:date="2022-06-22T10:56:00Z"/>
+        </w:rPr>
+      </w:pPr>
+      <w:ins w:id="95" w:author="Bachmeier, Nate" w:date="2022-06-22T10:56:00Z">
+        <w:r>
+          <w:t>Field Testing</w:t>
+        </w:r>
+      </w:ins>
+    </w:p>
+    <w:p>
+      <w:pPr>
+        <w:rPr>
+          <w:del w:id="96" w:author="Bachmeier, Nate" w:date="2022-06-22T11:03:00Z"/>
+          <w:rPrChange w:id="97" w:author="Bachmeier, Nate" w:date="2022-06-22T10:56:00Z">
+            <w:rPr>
+              <w:del w:id="98" w:author="Bachmeier, Nate" w:date="2022-06-22T11:03:00Z"/>
+            </w:rPr>
+          </w:rPrChange>
+        </w:rPr>
+        <w:pPrChange w:id="99" w:author="Bachmeier, Nate" w:date="2022-06-22T11:03:00Z">
+          <w:pPr>
+            <w:ind w:firstLine="720"/>
+            <w:contextualSpacing/>
+          </w:pPr>
+        </w:pPrChange>
+      </w:pPr>
+      <w:ins w:id="100" w:author="Bachmeier, Nate" w:date="2022-06-22T10:56:00Z">
+        <w:r>
+          <w:tab/>
+        </w:r>
+      </w:ins>
+      <w:ins w:id="101" w:author="Bachmeier, Nate" w:date="2022-06-22T10:57:00Z">
+        <w:r>
+          <w:t xml:space="preserve">The study will create a </w:t>
+        </w:r>
+      </w:ins>
+      <w:ins w:id="102" w:author="Bachmeier, Nate" w:date="2022-06-22T10:56:00Z">
+        <w:r>
+          <w:t>highly-simpli</w:t>
+        </w:r>
+      </w:ins>
+      <w:ins w:id="103" w:author="Bachmeier, Nate" w:date="2022-06-22T10:57:00Z">
+        <w:r>
+          <w:t xml:space="preserve">fied example to confirm the instruments function in an expected manner. This </w:t>
+        </w:r>
+      </w:ins>
+      <w:proofErr w:type="spellStart"/>
+      <w:ins w:id="104" w:author="Bachmeier, Nate" w:date="2022-06-22T10:59:00Z">
+        <w:r>
+          <w:t>sterial</w:t>
+        </w:r>
+        <w:proofErr w:type="spellEnd"/>
+        <w:r>
+          <w:t xml:space="preserve"> </w:t>
+        </w:r>
+      </w:ins>
+      <w:ins w:id="105" w:author="Bachmeier, Nate" w:date="2022-06-22T10:58:00Z">
+        <w:r>
+          <w:t xml:space="preserve">configuration might consist of a 2-D humanoid performing two </w:t>
+        </w:r>
+        <w:proofErr w:type="spellStart"/>
+        <w:r>
+          <w:t>MoCAP</w:t>
+        </w:r>
+        <w:proofErr w:type="spellEnd"/>
+        <w:r>
+          <w:t xml:space="preserve"> sequences </w:t>
+        </w:r>
+      </w:ins>
+      <w:ins w:id="106" w:author="Bachmeier, Nate" w:date="2022-06-22T10:59:00Z">
+        <w:r>
+          <w:t xml:space="preserve">for a binary classification </w:t>
+        </w:r>
+      </w:ins>
+      <w:ins w:id="107" w:author="Bachmeier, Nate" w:date="2022-06-22T11:00:00Z">
+        <w:r>
+          <w:t>problem.</w:t>
+        </w:r>
+      </w:ins>
+      <w:ins w:id="108" w:author="Bachmeier, Nate" w:date="2022-06-22T11:03:00Z">
+        <w:r>
+          <w:rPr>
+            <w:rPrChange w:id="109" w:author="Bachmeier, Nate" w:date="2022-06-22T10:56:00Z">
+              <w:rPr/>
+            </w:rPrChange>
+          </w:rPr>
+          <w:t xml:space="preserve"> </w:t>
+        </w:r>
+      </w:ins>
+    </w:p>
+    <w:p>
+      <w:pPr>
+        <w:rPr>
+          <w:del w:id="110" w:author="Bachmeier, Nate" w:date="2022-06-22T11:02:00Z"/>
           <w:i/>
           <w:iCs/>
         </w:rPr>
-      </w:pPr>
-      <w:r>
-        <w:rPr>
+        <w:pPrChange w:id="111" w:author="Bachmeier, Nate" w:date="2022-06-22T11:03:00Z">
+          <w:pPr>
+            <w:ind w:firstLine="720"/>
+            <w:contextualSpacing/>
+          </w:pPr>
+        </w:pPrChange>
+      </w:pPr>
+      <w:del w:id="112" w:author="Bachmeier, Nate" w:date="2022-06-22T11:02:00Z">
+        <w:r>
+          <w:rPr>
+            <w:i/>
+            <w:iCs/>
+          </w:rPr>
+          <w:delText>There should be another 2-paragraphs with examples of this idea here.</w:delText>
+        </w:r>
+      </w:del>
+    </w:p>
+    <w:p>
+      <w:pPr>
+        <w:rPr>
+          <w:del w:id="113" w:author="Bachmeier, Nate" w:date="2022-06-22T11:02:00Z"/>
           <w:i/>
           <w:iCs/>
         </w:rPr>
-        <w:t>There should be another 2-paragraphs with examples of this idea here.</w:t>
-      </w:r>
-    </w:p>
-    <w:p>
-      <w:pPr>
-        <w:contextualSpacing/>
-        <w:rPr>
+        <w:pPrChange w:id="114" w:author="Bachmeier, Nate" w:date="2022-06-22T11:03:00Z">
+          <w:pPr>
+            <w:contextualSpacing/>
+          </w:pPr>
+        </w:pPrChange>
+      </w:pPr>
+      <w:del w:id="115" w:author="Bachmeier, Nate" w:date="2022-06-22T11:02:00Z">
+        <w:r>
+          <w:rPr>
+            <w:i/>
+            <w:iCs/>
+          </w:rPr>
+          <w:delText xml:space="preserve">Checklist: </w:delText>
+        </w:r>
+      </w:del>
+    </w:p>
+    <w:p>
+      <w:pPr>
+        <w:rPr>
+          <w:del w:id="116" w:author="Bachmeier, Nate" w:date="2022-06-22T11:02:00Z"/>
           <w:i/>
           <w:iCs/>
         </w:rPr>
-      </w:pPr>
-      <w:r>
-        <w:rPr>
-          <w:i/>
-          <w:iCs/>
-        </w:rPr>
-        <w:t xml:space="preserve">Checklist: </w:t>
-      </w:r>
-    </w:p>
-    <w:p>
-      <w:pPr>
-        <w:pStyle w:val="CommentText"/>
-        <w:spacing w:line="480" w:lineRule="auto"/>
-        <w:ind w:left="720"/>
-        <w:rPr>
-          <w:i/>
-          <w:iCs/>
-          <w:sz w:val="24"/>
-          <w:szCs w:val="24"/>
-        </w:rPr>
-      </w:pPr>
+        <w:pPrChange w:id="117" w:author="Bachmeier, Nate" w:date="2022-06-22T11:03:00Z">
+          <w:pPr>
+            <w:pStyle w:val="CommentText"/>
+            <w:spacing w:line="480" w:lineRule="auto"/>
+            <w:ind w:left="720"/>
+          </w:pPr>
+        </w:pPrChange>
+      </w:pPr>
+      <w:customXmlDelRangeStart w:id="118" w:author="Bachmeier, Nate" w:date="2022-06-22T11:02:00Z"/>
       <w:sdt>
         <w:sdtPr>
           <w:rPr>
             <w:i/>
             <w:iCs/>
-            <w:sz w:val="24"/>
-            <w:szCs w:val="24"/>
           </w:rPr>
           <w:id w:val="-1951770521"/>
           <w14:checkbox>
@@ -2036,36 +2690,45 @@
         </w:sdtPr>
         <w:sdtEndPr/>
         <w:sdtContent>
-          <w:r>
-            <w:rPr>
-              <w:rFonts w:ascii="Segoe UI Symbol" w:hAnsi="Segoe UI Symbol" w:cs="Segoe UI Symbol"/>
-              <w:i/>
-              <w:iCs/>
-              <w:sz w:val="24"/>
-              <w:szCs w:val="24"/>
-            </w:rPr>
-            <w:t>☐</w:t>
-          </w:r>
+          <w:customXmlDelRangeEnd w:id="118"/>
+          <w:del w:id="119" w:author="Bachmeier, Nate" w:date="2022-06-22T11:02:00Z">
+            <w:r>
+              <w:rPr>
+                <w:rFonts w:ascii="Segoe UI Symbol" w:hAnsi="Segoe UI Symbol" w:cs="Segoe UI Symbol"/>
+                <w:i/>
+                <w:iCs/>
+              </w:rPr>
+              <w:delText>☐</w:delText>
+            </w:r>
+          </w:del>
+          <w:customXmlDelRangeStart w:id="120" w:author="Bachmeier, Nate" w:date="2022-06-22T11:02:00Z"/>
         </w:sdtContent>
       </w:sdt>
-      <w:r>
-        <w:rPr>
+      <w:customXmlDelRangeEnd w:id="120"/>
+      <w:del w:id="121" w:author="Bachmeier, Nate" w:date="2022-06-22T11:02:00Z">
+        <w:r>
+          <w:rPr>
+            <w:i/>
+            <w:iCs/>
+          </w:rPr>
+          <w:delText xml:space="preserve"> Describe the instruments (e.g., tests, questionnaires, observation protocols) that will be (proposal) or were (manuscript) used, including information on their origin and evidence of their reliability and validity. OR as applicable, describe the materials to be used (e.g., lesson plans for interventions, webinars, or archived data, etc.).</w:delText>
+        </w:r>
+      </w:del>
+    </w:p>
+    <w:p>
+      <w:pPr>
+        <w:rPr>
+          <w:del w:id="122" w:author="Bachmeier, Nate" w:date="2022-06-22T11:02:00Z"/>
           <w:i/>
           <w:iCs/>
-          <w:sz w:val="24"/>
-          <w:szCs w:val="24"/>
-        </w:rPr>
-        <w:t xml:space="preserve"> Describe the instruments (e.g., tests, questionnaires, observation protocols) that will be (proposal) or were (manuscript) used, including information on their origin and evidence of their reliability and validity. OR as applicable, describe the materials to be used (e.g., lesson plans for interventions, webinars, or archived data, etc.).</w:t>
-      </w:r>
-    </w:p>
-    <w:p>
-      <w:pPr>
-        <w:ind w:left="720"/>
-        <w:rPr>
-          <w:i/>
-          <w:iCs/>
-        </w:rPr>
-      </w:pPr>
+        </w:rPr>
+        <w:pPrChange w:id="123" w:author="Bachmeier, Nate" w:date="2022-06-22T11:03:00Z">
+          <w:pPr>
+            <w:ind w:left="720"/>
+          </w:pPr>
+        </w:pPrChange>
+      </w:pPr>
+      <w:customXmlDelRangeStart w:id="124" w:author="Bachmeier, Nate" w:date="2022-06-22T11:02:00Z"/>
       <w:sdt>
         <w:sdtPr>
           <w:rPr>
@@ -2081,61 +2744,70 @@
         </w:sdtPr>
         <w:sdtEndPr/>
         <w:sdtContent>
-          <w:r>
-            <w:rPr>
-              <w:rFonts w:ascii="Segoe UI Symbol" w:hAnsi="Segoe UI Symbol" w:cs="Segoe UI Symbol"/>
-              <w:i/>
-              <w:iCs/>
-            </w:rPr>
-            <w:t>☐</w:t>
-          </w:r>
+          <w:customXmlDelRangeEnd w:id="124"/>
+          <w:del w:id="125" w:author="Bachmeier, Nate" w:date="2022-06-22T11:02:00Z">
+            <w:r>
+              <w:rPr>
+                <w:rFonts w:ascii="Segoe UI Symbol" w:hAnsi="Segoe UI Symbol" w:cs="Segoe UI Symbol"/>
+                <w:i/>
+                <w:iCs/>
+              </w:rPr>
+              <w:delText>☐</w:delText>
+            </w:r>
+          </w:del>
+          <w:customXmlDelRangeStart w:id="126" w:author="Bachmeier, Nate" w:date="2022-06-22T11:02:00Z"/>
         </w:sdtContent>
       </w:sdt>
-      <w:r>
-        <w:rPr>
+      <w:customXmlDelRangeEnd w:id="126"/>
+      <w:del w:id="127" w:author="Bachmeier, Nate" w:date="2022-06-22T11:02:00Z">
+        <w:r>
+          <w:rPr>
+            <w:i/>
+            <w:iCs/>
+          </w:rPr>
+          <w:delText xml:space="preserve"> Describe in </w:delText>
+        </w:r>
+        <w:commentRangeStart w:id="128"/>
+        <w:r>
+          <w:rPr>
+            <w:i/>
+            <w:iCs/>
+          </w:rPr>
+          <w:delText xml:space="preserve">detail any field testing or pilot testing of instruments to include their results and any subsequent modifications. </w:delText>
+        </w:r>
+        <w:commentRangeEnd w:id="128"/>
+        <w:r>
+          <w:rPr>
+            <w:rStyle w:val="CommentReference"/>
+            <w:rFonts w:eastAsia="Times New Roman" w:cs="Arial"/>
+            <w:i/>
+            <w:iCs/>
+          </w:rPr>
+          <w:commentReference w:id="128"/>
+        </w:r>
+      </w:del>
+    </w:p>
+    <w:p>
+      <w:pPr>
+        <w:rPr>
+          <w:del w:id="129" w:author="Bachmeier, Nate" w:date="2022-06-22T11:02:00Z"/>
           <w:i/>
           <w:iCs/>
         </w:rPr>
-        <w:t xml:space="preserve"> Describe in </w:t>
-      </w:r>
-      <w:commentRangeStart w:id="14"/>
-      <w:r>
-        <w:rPr>
-          <w:i/>
-          <w:iCs/>
-        </w:rPr>
-        <w:t xml:space="preserve">detail any field testing or pilot testing of instruments to include their results and any subsequent modifications. </w:t>
-      </w:r>
-      <w:commentRangeEnd w:id="14"/>
-      <w:r>
-        <w:rPr>
-          <w:rStyle w:val="CommentReference"/>
-          <w:rFonts w:eastAsia="Times New Roman" w:cs="Arial"/>
-          <w:i/>
-          <w:iCs/>
-        </w:rPr>
-        <w:commentReference w:id="14"/>
-      </w:r>
-    </w:p>
-    <w:p>
-      <w:pPr>
-        <w:pStyle w:val="CommentText"/>
-        <w:spacing w:line="480" w:lineRule="auto"/>
-        <w:ind w:left="720"/>
-        <w:rPr>
-          <w:i/>
-          <w:iCs/>
-          <w:sz w:val="24"/>
-          <w:szCs w:val="24"/>
-        </w:rPr>
-      </w:pPr>
+        <w:pPrChange w:id="130" w:author="Bachmeier, Nate" w:date="2022-06-22T11:03:00Z">
+          <w:pPr>
+            <w:pStyle w:val="CommentText"/>
+            <w:spacing w:line="480" w:lineRule="auto"/>
+            <w:ind w:left="720"/>
+          </w:pPr>
+        </w:pPrChange>
+      </w:pPr>
+      <w:customXmlDelRangeStart w:id="131" w:author="Bachmeier, Nate" w:date="2022-06-22T11:02:00Z"/>
       <w:sdt>
         <w:sdtPr>
           <w:rPr>
             <w:i/>
             <w:iCs/>
-            <w:sz w:val="24"/>
-            <w:szCs w:val="24"/>
           </w:rPr>
           <w:id w:val="1242068892"/>
           <w14:checkbox>
@@ -2146,91 +2818,287 @@
         </w:sdtPr>
         <w:sdtEndPr/>
         <w:sdtContent>
-          <w:r>
-            <w:rPr>
-              <w:rFonts w:ascii="MS Gothic" w:eastAsia="MS Gothic" w:hAnsi="MS Gothic" w:hint="eastAsia"/>
-              <w:i/>
-              <w:iCs/>
-              <w:sz w:val="24"/>
-              <w:szCs w:val="24"/>
-            </w:rPr>
-            <w:t>☐</w:t>
-          </w:r>
+          <w:customXmlDelRangeEnd w:id="131"/>
+          <w:del w:id="132" w:author="Bachmeier, Nate" w:date="2022-06-22T11:02:00Z">
+            <w:r>
+              <w:rPr>
+                <w:rFonts w:ascii="MS Gothic" w:eastAsia="MS Gothic" w:hAnsi="MS Gothic" w:hint="eastAsia"/>
+                <w:i/>
+                <w:iCs/>
+              </w:rPr>
+              <w:delText>☐</w:delText>
+            </w:r>
+          </w:del>
+          <w:customXmlDelRangeStart w:id="133" w:author="Bachmeier, Nate" w:date="2022-06-22T11:02:00Z"/>
         </w:sdtContent>
       </w:sdt>
-      <w:r>
+      <w:customXmlDelRangeEnd w:id="133"/>
+      <w:del w:id="134" w:author="Bachmeier, Nate" w:date="2022-06-22T11:02:00Z">
+        <w:r>
+          <w:rPr>
+            <w:i/>
+            <w:iCs/>
+          </w:rPr>
+          <w:delText xml:space="preserve"> If instruments or materials are used that were developed by another researcher, include evidence in the appendix that permission was granted to use the instrument(s) and/or material(s) and refer to that fact and the appendix in this section.</w:delText>
+        </w:r>
+        <w:r>
+          <w:rPr>
+            <w:rStyle w:val="CommentReference"/>
+            <w:i/>
+            <w:iCs/>
+            <w:sz w:val="24"/>
+            <w:szCs w:val="24"/>
+          </w:rPr>
+          <w:annotationRef/>
+        </w:r>
+      </w:del>
+    </w:p>
+    <w:p>
+      <w:pPr>
+        <w:rPr>
+          <w:b/>
+        </w:rPr>
+        <w:pPrChange w:id="135" w:author="Bachmeier, Nate" w:date="2022-06-22T11:03:00Z">
+          <w:pPr/>
+        </w:pPrChange>
+      </w:pPr>
+      <w:bookmarkStart w:id="136" w:name="_Toc464831660"/>
+      <w:bookmarkStart w:id="137" w:name="_Toc465328396"/>
+      <w:bookmarkStart w:id="138" w:name="_Toc51929228"/>
+      <w:del w:id="139" w:author="Bachmeier, Nate" w:date="2022-06-22T11:02:00Z">
+        <w:r>
+          <w:br w:type="page"/>
+        </w:r>
+      </w:del>
+    </w:p>
+    <w:p>
+      <w:pPr>
+        <w:pStyle w:val="Heading2"/>
+      </w:pPr>
+      <w:bookmarkStart w:id="140" w:name="_Toc464831663"/>
+      <w:bookmarkStart w:id="141" w:name="_Toc465328397"/>
+      <w:bookmarkStart w:id="142" w:name="_Toc51929229"/>
+      <w:bookmarkEnd w:id="136"/>
+      <w:bookmarkEnd w:id="137"/>
+      <w:bookmarkEnd w:id="138"/>
+      <w:commentRangeStart w:id="143"/>
+      <w:r>
+        <w:t xml:space="preserve">Study </w:t>
+      </w:r>
+      <w:commentRangeStart w:id="144"/>
+      <w:r>
+        <w:t>Procedures</w:t>
+      </w:r>
+      <w:bookmarkEnd w:id="140"/>
+      <w:bookmarkEnd w:id="141"/>
+      <w:bookmarkEnd w:id="142"/>
+      <w:r>
+        <w:t xml:space="preserve"> </w:t>
+      </w:r>
+      <w:commentRangeEnd w:id="144"/>
+      <w:r>
+        <w:rPr>
+          <w:rStyle w:val="CommentReference"/>
+          <w:b w:val="0"/>
+        </w:rPr>
+        <w:commentReference w:id="144"/>
+      </w:r>
+      <w:commentRangeEnd w:id="143"/>
+      <w:r>
+        <w:rPr>
+          <w:rStyle w:val="CommentReference"/>
+          <w:b w:val="0"/>
+        </w:rPr>
+        <w:commentReference w:id="143"/>
+      </w:r>
+    </w:p>
+    <w:p>
+      <w:pPr>
+        <w:ind w:firstLine="720"/>
+        <w:contextualSpacing/>
+      </w:pPr>
+      <w:r>
+        <w:t>The research project aims to build a C</w:t>
+      </w:r>
+      <w:r>
+        <w:t>V</w:t>
+      </w:r>
+      <w:r>
+        <w:t xml:space="preserve"> model that can accurately predict human activity recognition (H</w:t>
+      </w:r>
+      <w:r>
+        <w:t>AR</w:t>
+      </w:r>
+      <w:r>
+        <w:t xml:space="preserve">). Model training will initialize a random experiment configuration and perform an appropriate </w:t>
+      </w:r>
+      <w:proofErr w:type="spellStart"/>
+      <w:r>
+        <w:t>MoCAP</w:t>
+      </w:r>
+      <w:proofErr w:type="spellEnd"/>
+      <w:r>
+        <w:t xml:space="preserve"> sequence. During the performance, a virtual camera will collect </w:t>
+      </w:r>
+      <w:r>
+        <w:lastRenderedPageBreak/>
+        <w:t>changes in joint positionings. This delta stream will serve as input feature parameters to the classification process (e.g., sitting versus falling).</w:t>
+      </w:r>
+    </w:p>
+    <w:p>
+      <w:pPr>
+        <w:pStyle w:val="Heading3"/>
+      </w:pPr>
+      <w:r>
+        <w:t>Building the Model</w:t>
+      </w:r>
+    </w:p>
+    <w:p>
+      <w:pPr>
+        <w:ind w:firstLine="720"/>
+        <w:contextualSpacing/>
+      </w:pPr>
+      <w:r>
+        <w:t xml:space="preserve">A distributed training service can horizontally scale and assess these different humanoid permutations in isolation. Amazon </w:t>
+      </w:r>
+      <w:proofErr w:type="spellStart"/>
+      <w:r>
+        <w:t>SageMaker</w:t>
+      </w:r>
+      <w:proofErr w:type="spellEnd"/>
+      <w:r>
+        <w:t xml:space="preserve"> offers these capabilities through its “bring your own container” design. Researchers essentially bundle custom automation and open-source tooling into a virtualized process. </w:t>
+      </w:r>
+      <w:proofErr w:type="spellStart"/>
+      <w:r>
+        <w:t>SageMaker</w:t>
+      </w:r>
+      <w:proofErr w:type="spellEnd"/>
+      <w:r>
+        <w:t xml:space="preserve"> uses public cloud resources like compute and storage to execute the experiment hundreds or thousands of times. It also integrates into TensorFlow 2 for collecting accuracy and performance metrics. These features reduce the complexity of building boilerplate instruments for many standard requirements.</w:t>
+      </w:r>
+    </w:p>
+    <w:p>
+      <w:pPr>
+        <w:ind w:firstLine="720"/>
+        <w:contextualSpacing/>
+      </w:pPr>
+      <w:r>
+        <w:t xml:space="preserve">Future researchers can replicate this experiment by deploying the same container images into their Amazon </w:t>
+      </w:r>
+      <w:proofErr w:type="spellStart"/>
+      <w:r>
+        <w:t>SageMaker</w:t>
+      </w:r>
+      <w:proofErr w:type="spellEnd"/>
+      <w:r>
+        <w:t xml:space="preserve"> and TensorFlow 2 environments. The humanoid automation will be versioned using GitHub. GitHub simplifies sharing open-source code and identifying specific point-in-time versions (called a commit S</w:t>
+      </w:r>
+      <w:r>
+        <w:t>HA</w:t>
+      </w:r>
+      <w:r>
+        <w:t>). Since those researchers can synchronize the repository to a particular commit and rerun the automation using industry-standard tooling, they have sufficient capabilities to reproduce the experiment.</w:t>
+      </w:r>
+    </w:p>
+    <w:p>
+      <w:pPr>
+        <w:pStyle w:val="Heading3"/>
+      </w:pPr>
+      <w:r>
+        <w:t>Implementing the Simulation Process</w:t>
+      </w:r>
+    </w:p>
+    <w:p>
+      <w:pPr>
         <w:rPr>
           <w:i/>
           <w:iCs/>
-          <w:sz w:val="24"/>
-          <w:szCs w:val="24"/>
-        </w:rPr>
-        <w:t xml:space="preserve"> If instruments or materials are used that were developed by another researcher, include evidence in the appendix that permission was granted to use the instrument(s) and/or material(s) and refer to that fact and the appendix in this section.</w:t>
-      </w:r>
-      <w:r>
-        <w:rPr>
-          <w:rStyle w:val="CommentReference"/>
+        </w:rPr>
+      </w:pPr>
+      <w:r>
+        <w:tab/>
+      </w:r>
+      <w:r>
+        <w:rPr>
           <w:i/>
           <w:iCs/>
-          <w:sz w:val="24"/>
-          <w:szCs w:val="24"/>
-        </w:rPr>
-        <w:annotationRef/>
-      </w:r>
-    </w:p>
-    <w:p>
-      <w:pPr>
-        <w:rPr>
-          <w:b/>
-        </w:rPr>
-      </w:pPr>
-      <w:bookmarkStart w:id="15" w:name="_Toc464831660"/>
-      <w:bookmarkStart w:id="16" w:name="_Toc465328396"/>
-      <w:bookmarkStart w:id="17" w:name="_Toc51929228"/>
-      <w:r>
-        <w:br w:type="page"/>
+        </w:rPr>
+        <w:t xml:space="preserve">Include 2-3 paragraphs that detail how the simulation will take place. Like, is it a Unity process with </w:t>
+      </w:r>
+      <w:proofErr w:type="spellStart"/>
+      <w:r>
+        <w:rPr>
+          <w:i/>
+          <w:iCs/>
+        </w:rPr>
+        <w:t>OpenGym</w:t>
+      </w:r>
+      <w:proofErr w:type="spellEnd"/>
+      <w:r>
+        <w:rPr>
+          <w:i/>
+          <w:iCs/>
+        </w:rPr>
+        <w:t>? What open-source software will go into the container? How will that map into handling the research questions? This information is critical and doesn’t currently exist. Those gaps are likely another section in the Literature Review to define them.</w:t>
+      </w:r>
+    </w:p>
+    <w:p>
+      <w:pPr>
+        <w:pStyle w:val="Heading3"/>
+      </w:pPr>
+      <w:bookmarkStart w:id="145" w:name="_Toc464831664"/>
+      <w:bookmarkStart w:id="146" w:name="_Toc465328398"/>
+      <w:bookmarkStart w:id="147" w:name="_Toc51929230"/>
+      <w:r>
+        <w:t>Using the Model</w:t>
+      </w:r>
+    </w:p>
+    <w:p>
+      <w:pPr>
+        <w:rPr>
+          <w:i/>
+          <w:iCs/>
+        </w:rPr>
+      </w:pPr>
+      <w:r>
+        <w:lastRenderedPageBreak/>
+        <w:tab/>
+      </w:r>
+      <w:r>
+        <w:rPr>
+          <w:i/>
+          <w:iCs/>
+        </w:rPr>
+        <w:t xml:space="preserve">Data Analysis &gt; Model Inference Analysis mentions a small cohort (co-workers) that could interact with the model endpoint. What exactly does that look like, and how would it work? </w:t>
       </w:r>
     </w:p>
     <w:p>
       <w:pPr>
         <w:pStyle w:val="Heading2"/>
       </w:pPr>
-      <w:bookmarkStart w:id="18" w:name="_Toc464831663"/>
-      <w:bookmarkStart w:id="19" w:name="_Toc465328397"/>
-      <w:bookmarkStart w:id="20" w:name="_Toc51929229"/>
-      <w:bookmarkEnd w:id="15"/>
-      <w:bookmarkEnd w:id="16"/>
-      <w:bookmarkEnd w:id="17"/>
-      <w:commentRangeStart w:id="21"/>
-      <w:r>
-        <w:lastRenderedPageBreak/>
-        <w:t xml:space="preserve">Study </w:t>
-      </w:r>
-      <w:commentRangeStart w:id="22"/>
-      <w:r>
-        <w:t>Procedures</w:t>
-      </w:r>
-      <w:bookmarkEnd w:id="18"/>
-      <w:bookmarkEnd w:id="19"/>
-      <w:bookmarkEnd w:id="20"/>
-      <w:r>
-        <w:t xml:space="preserve"> </w:t>
-      </w:r>
-      <w:commentRangeEnd w:id="22"/>
+      <w:commentRangeStart w:id="148"/>
+      <w:commentRangeStart w:id="149"/>
+      <w:r>
+        <w:t>Data Analysis</w:t>
+      </w:r>
+      <w:commentRangeEnd w:id="148"/>
+      <w:r>
+        <w:rPr>
+          <w:rStyle w:val="CommentReference"/>
+        </w:rPr>
+        <w:commentReference w:id="148"/>
+      </w:r>
+      <w:bookmarkEnd w:id="145"/>
+      <w:bookmarkEnd w:id="146"/>
+      <w:bookmarkEnd w:id="147"/>
+      <w:commentRangeEnd w:id="149"/>
       <w:r>
         <w:rPr>
           <w:rStyle w:val="CommentReference"/>
           <w:b w:val="0"/>
         </w:rPr>
-        <w:commentReference w:id="22"/>
-      </w:r>
-      <w:commentRangeEnd w:id="21"/>
-      <w:r>
-        <w:rPr>
-          <w:rStyle w:val="CommentReference"/>
-          <w:b w:val="0"/>
-        </w:rPr>
-        <w:commentReference w:id="21"/>
+        <w:commentReference w:id="149"/>
       </w:r>
     </w:p>
     <w:p>
@@ -2239,27 +3107,7 @@
         <w:contextualSpacing/>
       </w:pPr>
       <w:r>
-        <w:t>The research project aims to build a C</w:t>
-      </w:r>
-      <w:r>
-        <w:t>V</w:t>
-      </w:r>
-      <w:r>
-        <w:t xml:space="preserve"> model that can accurately predict human activity recognition (H</w:t>
-      </w:r>
-      <w:r>
-        <w:t>AR</w:t>
-      </w:r>
-      <w:r>
-        <w:t xml:space="preserve">). Model training will initialize a random experiment configuration and perform an appropriate </w:t>
-      </w:r>
-      <w:proofErr w:type="spellStart"/>
-      <w:r>
-        <w:t>MoCAP</w:t>
-      </w:r>
-      <w:proofErr w:type="spellEnd"/>
-      <w:r>
-        <w:t xml:space="preserve"> sequence. During the performance, a virtual camera will collect changes in joint positionings. This delta stream will serve as input feature parameters to the classification process (e.g., sitting versus falling).</w:t>
+        <w:t xml:space="preserve">There are two phases to implementing an AI/ML process: training the model and operationalizing the capability. The analysis must confirm that these phases meet acceptable quality standards. Additionally, it must succinctly address the research questions from chapter 1. </w:t>
       </w:r>
     </w:p>
     <w:p>
@@ -2267,7 +3115,7 @@
         <w:pStyle w:val="Heading3"/>
       </w:pPr>
       <w:r>
-        <w:t>Building the Model</w:t>
+        <w:t>Model Training Analysis</w:t>
       </w:r>
     </w:p>
     <w:p>
@@ -2276,46 +3124,23 @@
         <w:contextualSpacing/>
       </w:pPr>
       <w:r>
-        <w:t xml:space="preserve">A distributed training service can horizontally scale and assess these different humanoid permutations in isolation. Amazon </w:t>
+        <w:t xml:space="preserve">Tensor Flow 2 generates statistical information regarding the model training performance. These Key Performance Indicators (KPIs) describe the gradient </w:t>
       </w:r>
       <w:proofErr w:type="spellStart"/>
       <w:r>
+        <w:t>convergance</w:t>
+      </w:r>
+      <w:proofErr w:type="spellEnd"/>
+      <w:r>
+        <w:t xml:space="preserve">, model accuracy, and various troubleshooting metrics. An analysis must confirm that the training configuration occurs efficiently. Suppose the performance is substandard. In that case, this research plans to investigate the defects and reconfigure the training service (e.g., Amazon </w:t>
+      </w:r>
+      <w:proofErr w:type="spellStart"/>
+      <w:r>
         <w:t>SageMaker</w:t>
       </w:r>
       <w:proofErr w:type="spellEnd"/>
       <w:r>
-        <w:t xml:space="preserve"> offers these capabilities through its “bring your own container” design. Researchers essentially bundle custom automation and open-source tooling into a virtualized process. </w:t>
-      </w:r>
-      <w:proofErr w:type="spellStart"/>
-      <w:r>
-        <w:t>SageMaker</w:t>
-      </w:r>
-      <w:proofErr w:type="spellEnd"/>
-      <w:r>
-        <w:t xml:space="preserve"> uses public cloud resources like compute and storage to execute the experiment hundreds or thousands of times. It also integrates into TensorFlow 2 for collecting accuracy and performance metrics. These features reduce the complexity of building boilerplate instruments for many standard requirements.</w:t>
-      </w:r>
-    </w:p>
-    <w:p>
-      <w:pPr>
-        <w:ind w:firstLine="720"/>
-        <w:contextualSpacing/>
-      </w:pPr>
-      <w:r>
-        <w:t xml:space="preserve">Future researchers can replicate this experiment by deploying the same container images into their Amazon </w:t>
-      </w:r>
-      <w:proofErr w:type="spellStart"/>
-      <w:r>
-        <w:t>SageMaker</w:t>
-      </w:r>
-      <w:proofErr w:type="spellEnd"/>
-      <w:r>
-        <w:t xml:space="preserve"> and TensorFlow 2 environments. The humanoid automation will be versioned using GitHub. GitHub simplifies sharing open-source code and identifying specific point-in-time versions (called a commit S</w:t>
-      </w:r>
-      <w:r>
-        <w:t>HA</w:t>
-      </w:r>
-      <w:r>
-        <w:t>). Since those researchers can synchronize the repository to a particular commit and rerun the automation using industry-standard tooling, they have sufficient capabilities to reproduce the experiment.</w:t>
+        <w:t xml:space="preserve">). It is beyond this study’s scope to create “a perfect model” and only seeks to demonstrate the research technique’s viability. However, this study will validate that training is reliable and reproducible across positive and negative test cases.    </w:t>
       </w:r>
     </w:p>
     <w:p>
@@ -2323,173 +3148,21 @@
         <w:pStyle w:val="Heading3"/>
       </w:pPr>
       <w:r>
-        <w:t>Implementing the Simulation Process</w:t>
-      </w:r>
-    </w:p>
-    <w:p>
-      <w:pPr>
-        <w:rPr>
-          <w:i/>
-          <w:iCs/>
-        </w:rPr>
-      </w:pPr>
+        <w:t>Model Inference Analysis</w:t>
+      </w:r>
+    </w:p>
+    <w:p>
       <w:r>
         <w:tab/>
-      </w:r>
-      <w:r>
-        <w:rPr>
-          <w:i/>
-          <w:iCs/>
-        </w:rPr>
-        <w:t xml:space="preserve">Include 2-3 paragraphs that detail how the simulation will take place. Like, is it a Unity process with </w:t>
-      </w:r>
-      <w:proofErr w:type="spellStart"/>
-      <w:r>
-        <w:rPr>
-          <w:i/>
-          <w:iCs/>
-        </w:rPr>
-        <w:t>OpenGym</w:t>
-      </w:r>
-      <w:proofErr w:type="spellEnd"/>
-      <w:r>
-        <w:rPr>
-          <w:i/>
-          <w:iCs/>
-        </w:rPr>
-        <w:t xml:space="preserve">? What open-source software will go into the container? How will that </w:t>
-      </w:r>
-      <w:r>
-        <w:rPr>
-          <w:i/>
-          <w:iCs/>
-        </w:rPr>
+        <w:t>An analysis of the model inference must confirm that it is usable. This phase requires provisioning a model endpoint and posting experimental data. A simple approach could be using RGB+D cameras to record a small human group repeating the humanoid behaviors. There are several core advantages to this solution. First, it demonstrates bringing the simulation process into the real world. Next, these volunteers are readily available through work and social gatherings. It is beyond this study’s scope to “perfectly predict” every behavior. Instead, the goal is to collect and evaluate operationalizing the research technique.</w:t>
+      </w:r>
+    </w:p>
+    <w:p>
+      <w:pPr>
+        <w:pStyle w:val="Heading3"/>
+      </w:pPr>
+      <w:r>
         <w:lastRenderedPageBreak/>
-        <w:t>map into handling the research questions? This information is critical and doesn’t currently exist. Those gaps are likely another section in the Literature Review to define them.</w:t>
-      </w:r>
-    </w:p>
-    <w:p>
-      <w:pPr>
-        <w:pStyle w:val="Heading3"/>
-      </w:pPr>
-      <w:bookmarkStart w:id="23" w:name="_Toc464831664"/>
-      <w:bookmarkStart w:id="24" w:name="_Toc465328398"/>
-      <w:bookmarkStart w:id="25" w:name="_Toc51929230"/>
-      <w:r>
-        <w:t>Using the Model</w:t>
-      </w:r>
-    </w:p>
-    <w:p>
-      <w:pPr>
-        <w:rPr>
-          <w:i/>
-          <w:iCs/>
-        </w:rPr>
-      </w:pPr>
-      <w:r>
-        <w:tab/>
-      </w:r>
-      <w:r>
-        <w:rPr>
-          <w:i/>
-          <w:iCs/>
-        </w:rPr>
-        <w:t xml:space="preserve">Data Analysis &gt; Model Inference Analysis mentions a small cohort (co-workers) that could interact with the model endpoint. What exactly does that look like, and how would it work? </w:t>
-      </w:r>
-    </w:p>
-    <w:p>
-      <w:pPr>
-        <w:pStyle w:val="Heading2"/>
-      </w:pPr>
-      <w:commentRangeStart w:id="26"/>
-      <w:commentRangeStart w:id="27"/>
-      <w:r>
-        <w:t>Data Analysis</w:t>
-      </w:r>
-      <w:commentRangeEnd w:id="26"/>
-      <w:r>
-        <w:rPr>
-          <w:rStyle w:val="CommentReference"/>
-        </w:rPr>
-        <w:commentReference w:id="26"/>
-      </w:r>
-      <w:bookmarkEnd w:id="23"/>
-      <w:bookmarkEnd w:id="24"/>
-      <w:bookmarkEnd w:id="25"/>
-      <w:commentRangeEnd w:id="27"/>
-      <w:r>
-        <w:rPr>
-          <w:rStyle w:val="CommentReference"/>
-          <w:b w:val="0"/>
-        </w:rPr>
-        <w:commentReference w:id="27"/>
-      </w:r>
-    </w:p>
-    <w:p>
-      <w:pPr>
-        <w:ind w:firstLine="720"/>
-        <w:contextualSpacing/>
-      </w:pPr>
-      <w:r>
-        <w:t xml:space="preserve">There are two phases to implementing an AI/ML process: training the model and operationalizing the capability. The analysis must confirm that these phases meet acceptable quality standards. Additionally, it must succinctly address the research questions from chapter 1. </w:t>
-      </w:r>
-    </w:p>
-    <w:p>
-      <w:pPr>
-        <w:pStyle w:val="Heading3"/>
-      </w:pPr>
-      <w:r>
-        <w:t>Model Training Analysis</w:t>
-      </w:r>
-    </w:p>
-    <w:p>
-      <w:pPr>
-        <w:ind w:firstLine="720"/>
-        <w:contextualSpacing/>
-      </w:pPr>
-      <w:r>
-        <w:t xml:space="preserve">Tensor Flow 2 generates statistical information regarding the model training performance. These Key Performance Indicators (KPIs) describe the gradient </w:t>
-      </w:r>
-      <w:proofErr w:type="spellStart"/>
-      <w:r>
-        <w:t>convergance</w:t>
-      </w:r>
-      <w:proofErr w:type="spellEnd"/>
-      <w:r>
-        <w:t xml:space="preserve">, model accuracy, and various troubleshooting metrics. An analysis must confirm that the training configuration occurs efficiently. Suppose the performance is substandard. In that case, this research plans to investigate the defects and reconfigure the training service (e.g., Amazon </w:t>
-      </w:r>
-      <w:proofErr w:type="spellStart"/>
-      <w:r>
-        <w:t>SageMaker</w:t>
-      </w:r>
-      <w:proofErr w:type="spellEnd"/>
-      <w:r>
-        <w:t xml:space="preserve">). It is beyond this study’s scope to create “a perfect model” and only seeks to demonstrate the research technique’s viability. However, this study will validate that training is reliable and reproducible across positive and negative test cases.    </w:t>
-      </w:r>
-    </w:p>
-    <w:p>
-      <w:pPr>
-        <w:pStyle w:val="Heading3"/>
-      </w:pPr>
-      <w:r>
-        <w:t>Model Inference Analysis</w:t>
-      </w:r>
-    </w:p>
-    <w:p>
-      <w:r>
-        <w:tab/>
-        <w:t xml:space="preserve">An analysis of the model inference must confirm that it is usable. This phase requires provisioning a model endpoint and posting experimental data. A simple approach could be using RGB+D cameras to record a small human group repeating the humanoid behaviors. There are several core advantages to this solution. First, it demonstrates bringing the simulation process </w:t>
-      </w:r>
-      <w:r>
-        <w:lastRenderedPageBreak/>
-        <w:t>into the real world. Next, these volunteers are readily available through work and social gatherings. It is beyond this study’s scope to “perfectly predict” every behavior. Instead, the goal is to collect and evaluate operationalizing the research technique.</w:t>
-      </w:r>
-    </w:p>
-    <w:p>
-      <w:pPr>
-        <w:pStyle w:val="Heading3"/>
-      </w:pPr>
-      <w:r>
         <w:t>Addressing the research questions</w:t>
       </w:r>
     </w:p>
@@ -2614,15 +3287,7 @@
         </w:sdtContent>
       </w:sdt>
       <w:r>
-        <w:t xml:space="preserve"> Use proper terminology in association with each design/analysis (e.g., independent variable and dependent variable for an experimental design, </w:t>
-      </w:r>
-      <w:proofErr w:type="gramStart"/>
-      <w:r>
-        <w:t>predictor</w:t>
-      </w:r>
-      <w:proofErr w:type="gramEnd"/>
-      <w:r>
-        <w:t xml:space="preserve"> and criterion variables for regression). </w:t>
+        <w:t xml:space="preserve"> Use proper terminology in association with each design/analysis (e.g., independent variable and dependent variable for an experimental design, predictor and criterion variables for regression). </w:t>
       </w:r>
     </w:p>
     <w:p>
@@ -2697,32 +3362,32 @@
       <w:pPr>
         <w:pStyle w:val="Heading2"/>
       </w:pPr>
-      <w:bookmarkStart w:id="28" w:name="_Toc464831665"/>
-      <w:bookmarkStart w:id="29" w:name="_Toc465328399"/>
-      <w:bookmarkStart w:id="30" w:name="_Toc251423649"/>
-      <w:bookmarkStart w:id="31" w:name="_Toc51929231"/>
-      <w:commentRangeStart w:id="32"/>
+      <w:bookmarkStart w:id="150" w:name="_Toc464831665"/>
+      <w:bookmarkStart w:id="151" w:name="_Toc465328399"/>
+      <w:bookmarkStart w:id="152" w:name="_Toc251423649"/>
+      <w:bookmarkStart w:id="153" w:name="_Toc51929231"/>
+      <w:commentRangeStart w:id="154"/>
+      <w:r>
+        <w:t>Assumptions</w:t>
+      </w:r>
+      <w:bookmarkEnd w:id="150"/>
+      <w:bookmarkEnd w:id="151"/>
+      <w:r>
+        <w:t xml:space="preserve"> </w:t>
+      </w:r>
+      <w:bookmarkEnd w:id="152"/>
+      <w:commentRangeEnd w:id="154"/>
+      <w:r>
+        <w:rPr>
+          <w:rStyle w:val="CommentReference"/>
+        </w:rPr>
+        <w:commentReference w:id="154"/>
+      </w:r>
+      <w:bookmarkEnd w:id="153"/>
+    </w:p>
+    <w:p>
       <w:r>
         <w:lastRenderedPageBreak/>
-        <w:t>Assumptions</w:t>
-      </w:r>
-      <w:bookmarkEnd w:id="28"/>
-      <w:bookmarkEnd w:id="29"/>
-      <w:r>
-        <w:t xml:space="preserve"> </w:t>
-      </w:r>
-      <w:bookmarkEnd w:id="30"/>
-      <w:commentRangeEnd w:id="32"/>
-      <w:r>
-        <w:rPr>
-          <w:rStyle w:val="CommentReference"/>
-        </w:rPr>
-        <w:commentReference w:id="32"/>
-      </w:r>
-      <w:bookmarkEnd w:id="31"/>
-    </w:p>
-    <w:p>
-      <w:r>
         <w:tab/>
         <w:t xml:space="preserve">Research projects must be cognizant of the internal and external factors influencing their research. Making an assumptions inventory is essential to quality research because it communicates the implicit drivers in the design. </w:t>
       </w:r>
@@ -2837,23 +3502,23 @@
       <w:pPr>
         <w:pStyle w:val="Heading2"/>
       </w:pPr>
-      <w:bookmarkStart w:id="33" w:name="_Toc464831666"/>
-      <w:bookmarkStart w:id="34" w:name="_Toc465328400"/>
-      <w:bookmarkStart w:id="35" w:name="_Toc51929232"/>
-      <w:commentRangeStart w:id="36"/>
+      <w:bookmarkStart w:id="155" w:name="_Toc464831666"/>
+      <w:bookmarkStart w:id="156" w:name="_Toc465328400"/>
+      <w:bookmarkStart w:id="157" w:name="_Toc51929232"/>
+      <w:commentRangeStart w:id="158"/>
       <w:r>
         <w:t>Limitations</w:t>
       </w:r>
-      <w:bookmarkEnd w:id="33"/>
-      <w:bookmarkEnd w:id="34"/>
-      <w:commentRangeEnd w:id="36"/>
+      <w:bookmarkEnd w:id="155"/>
+      <w:bookmarkEnd w:id="156"/>
+      <w:commentRangeEnd w:id="158"/>
       <w:r>
         <w:rPr>
           <w:rStyle w:val="CommentReference"/>
         </w:rPr>
-        <w:commentReference w:id="36"/>
-      </w:r>
-      <w:bookmarkEnd w:id="35"/>
+        <w:commentReference w:id="158"/>
+      </w:r>
+      <w:bookmarkEnd w:id="157"/>
     </w:p>
     <w:p>
       <w:r>
@@ -2892,23 +3557,23 @@
       <w:pPr>
         <w:pStyle w:val="Heading2"/>
       </w:pPr>
-      <w:bookmarkStart w:id="37" w:name="_Toc464831667"/>
-      <w:bookmarkStart w:id="38" w:name="_Toc465328401"/>
-      <w:bookmarkStart w:id="39" w:name="_Toc51929233"/>
-      <w:commentRangeStart w:id="40"/>
+      <w:bookmarkStart w:id="159" w:name="_Toc464831667"/>
+      <w:bookmarkStart w:id="160" w:name="_Toc465328401"/>
+      <w:bookmarkStart w:id="161" w:name="_Toc51929233"/>
+      <w:commentRangeStart w:id="162"/>
       <w:r>
         <w:t>Delimitations</w:t>
       </w:r>
-      <w:bookmarkEnd w:id="37"/>
-      <w:bookmarkEnd w:id="38"/>
-      <w:commentRangeEnd w:id="40"/>
+      <w:bookmarkEnd w:id="159"/>
+      <w:bookmarkEnd w:id="160"/>
+      <w:commentRangeEnd w:id="162"/>
       <w:r>
         <w:rPr>
           <w:rStyle w:val="CommentReference"/>
         </w:rPr>
-        <w:commentReference w:id="40"/>
-      </w:r>
-      <w:bookmarkEnd w:id="39"/>
+        <w:commentReference w:id="162"/>
+      </w:r>
+      <w:bookmarkEnd w:id="161"/>
     </w:p>
     <w:p>
       <w:r>
@@ -2955,6 +3620,7 @@
           <w:id w:val="-2135155842"/>
           <w:citation/>
         </w:sdtPr>
+        <w:sdtEndPr/>
         <w:sdtContent>
           <w:r>
             <w:fldChar w:fldCharType="begin"/>
@@ -2984,23 +3650,23 @@
       <w:pPr>
         <w:pStyle w:val="Heading2"/>
       </w:pPr>
-      <w:bookmarkStart w:id="41" w:name="_Toc464831668"/>
-      <w:bookmarkStart w:id="42" w:name="_Toc465328402"/>
-      <w:bookmarkStart w:id="43" w:name="_Toc51929234"/>
-      <w:commentRangeStart w:id="44"/>
+      <w:bookmarkStart w:id="163" w:name="_Toc464831668"/>
+      <w:bookmarkStart w:id="164" w:name="_Toc465328402"/>
+      <w:bookmarkStart w:id="165" w:name="_Toc51929234"/>
+      <w:commentRangeStart w:id="166"/>
       <w:r>
         <w:t>Ethical Assurances</w:t>
       </w:r>
-      <w:bookmarkEnd w:id="41"/>
-      <w:bookmarkEnd w:id="42"/>
-      <w:commentRangeEnd w:id="44"/>
+      <w:bookmarkEnd w:id="163"/>
+      <w:bookmarkEnd w:id="164"/>
+      <w:commentRangeEnd w:id="166"/>
       <w:r>
         <w:rPr>
           <w:rStyle w:val="CommentReference"/>
         </w:rPr>
-        <w:commentReference w:id="44"/>
-      </w:r>
-      <w:bookmarkEnd w:id="43"/>
+        <w:commentReference w:id="166"/>
+      </w:r>
+      <w:bookmarkEnd w:id="165"/>
     </w:p>
     <w:p>
       <w:pPr>
@@ -3022,16 +3688,16 @@
       <w:r>
         <w:t xml:space="preserve">violations, </w:t>
       </w:r>
-      <w:commentRangeStart w:id="45"/>
+      <w:commentRangeStart w:id="167"/>
       <w:r>
         <w:t>or undue harm risks.</w:t>
       </w:r>
-      <w:commentRangeEnd w:id="45"/>
+      <w:commentRangeEnd w:id="167"/>
       <w:r>
         <w:rPr>
           <w:rStyle w:val="CommentReference"/>
         </w:rPr>
-        <w:commentReference w:id="45"/>
+        <w:commentReference w:id="167"/>
       </w:r>
     </w:p>
     <w:p>
@@ -3231,21 +3897,21 @@
       <w:r>
         <w:t xml:space="preserve"> </w:t>
       </w:r>
-      <w:commentRangeStart w:id="46"/>
+      <w:commentRangeStart w:id="168"/>
       <w:r>
         <w:rPr>
           <w:strike/>
         </w:rPr>
         <w:t xml:space="preserve">If the risk to participants is greater than minimal, discuss the relevant ethical issues and how they will be (proposal) or were (manuscript) addressed. </w:t>
       </w:r>
-      <w:commentRangeEnd w:id="46"/>
+      <w:commentRangeEnd w:id="168"/>
       <w:r>
         <w:rPr>
           <w:rStyle w:val="CommentReference"/>
           <w:rFonts w:eastAsia="Times New Roman" w:cs="Arial"/>
           <w:strike/>
         </w:rPr>
-        <w:commentReference w:id="46"/>
+        <w:commentReference w:id="168"/>
       </w:r>
     </w:p>
     <w:p>
@@ -3516,6 +4182,8 @@
       <w:r>
         <w:br w:type="page"/>
       </w:r>
+      <w:bookmarkStart w:id="169" w:name="_GoBack"/>
+      <w:bookmarkEnd w:id="169"/>
     </w:p>
     <w:sdt>
       <w:sdtPr>
@@ -4434,7 +5102,7 @@
     </w:p>
     <w:p/>
     <w:sectPr>
-      <w:headerReference w:type="default" r:id="rId12"/>
+      <w:headerReference w:type="default" r:id="rId11"/>
       <w:pgSz w:w="12240" w:h="15840"/>
       <w:pgMar w:top="1440" w:right="1440" w:bottom="1440" w:left="1440" w:header="720" w:footer="720" w:gutter="0"/>
       <w:pgNumType w:start="1"/>
@@ -4446,8 +5114,8 @@
 </file>
 
 <file path=word/comments.xml><?xml version="1.0" encoding="utf-8"?>
-<w:comments xmlns:wpc="http://schemas.microsoft.com/office/word/2010/wordprocessingCanvas" xmlns:cx="http://schemas.microsoft.com/office/drawing/2014/chartex" xmlns:cx1="http://schemas.microsoft.com/office/drawing/2015/9/8/chartex" xmlns:cx2="http://schemas.microsoft.com/office/drawing/2015/10/21/chartex" xmlns:cx3="http://schemas.microsoft.com/office/drawing/2016/5/9/chartex" xmlns:cx4="http://schemas.microsoft.com/office/drawing/2016/5/10/chartex" xmlns:cx5="http://schemas.microsoft.com/office/drawing/2016/5/11/chartex" xmlns:cx6="http://schemas.microsoft.com/office/drawing/2016/5/12/chartex" xmlns:cx7="http://schemas.microsoft.com/office/drawing/2016/5/13/chartex" xmlns:cx8="http://schemas.microsoft.com/office/drawing/2016/5/14/chartex" xmlns:mc="http://schemas.openxmlformats.org/markup-compatibility/2006" xmlns:aink="http://schemas.microsoft.com/office/drawing/2016/ink" xmlns:am3d="http://schemas.microsoft.com/office/drawing/2017/model3d" xmlns:o="urn:schemas-microsoft-com:office:office" xmlns:oel="http://schemas.microsoft.com/office/2019/extlst" xmlns:r="http://schemas.openxmlformats.org/officeDocument/2006/relationships" xmlns:m="http://schemas.openxmlformats.org/officeDocument/2006/math" xmlns:v="urn:schemas-microsoft-com:vml" xmlns:wp14="http://schemas.microsoft.com/office/word/2010/wordprocessingDrawing" xmlns:wp="http://schemas.openxmlformats.org/drawingml/2006/wordprocessingDrawing" xmlns:w10="urn:schemas-microsoft-com:office:word" xmlns:w="http://schemas.openxmlformats.org/wordprocessingml/2006/main" xmlns:w14="http://schemas.microsoft.com/office/word/2010/wordml" xmlns:w15="http://schemas.microsoft.com/office/word/2012/wordml" xmlns:w16cex="http://schemas.microsoft.com/office/word/2018/wordml/cex" xmlns:w16cid="http://schemas.microsoft.com/office/word/2016/wordml/cid" xmlns:w16="http://schemas.microsoft.com/office/word/2018/wordml" xmlns:w16sdtdh="http://schemas.microsoft.com/office/word/2020/wordml/sdtdatahash" xmlns:w16se="http://schemas.microsoft.com/office/word/2015/wordml/symex" xmlns:wpg="http://schemas.microsoft.com/office/word/2010/wordprocessingGroup" xmlns:wpi="http://schemas.microsoft.com/office/word/2010/wordprocessingInk" xmlns:wne="http://schemas.microsoft.com/office/word/2006/wordml" xmlns:wps="http://schemas.microsoft.com/office/word/2010/wordprocessingShape" mc:Ignorable="w14 w15 w16se w16cid w16 w16cex w16sdtdh wp14">
-  <w:comment w:id="0" w:author="nate nate" w:date="2022-04-23T22:56:00Z" w:initials="nn">
+<w:comments xmlns:wpc="http://schemas.microsoft.com/office/word/2010/wordprocessingCanvas" xmlns:cx="http://schemas.microsoft.com/office/drawing/2014/chartex" xmlns:cx1="http://schemas.microsoft.com/office/drawing/2015/9/8/chartex" xmlns:cx2="http://schemas.microsoft.com/office/drawing/2015/10/21/chartex" xmlns:cx3="http://schemas.microsoft.com/office/drawing/2016/5/9/chartex" xmlns:cx4="http://schemas.microsoft.com/office/drawing/2016/5/10/chartex" xmlns:cx5="http://schemas.microsoft.com/office/drawing/2016/5/11/chartex" xmlns:cx6="http://schemas.microsoft.com/office/drawing/2016/5/12/chartex" xmlns:cx7="http://schemas.microsoft.com/office/drawing/2016/5/13/chartex" xmlns:cx8="http://schemas.microsoft.com/office/drawing/2016/5/14/chartex" xmlns:mc="http://schemas.openxmlformats.org/markup-compatibility/2006" xmlns:aink="http://schemas.microsoft.com/office/drawing/2016/ink" xmlns:am3d="http://schemas.microsoft.com/office/drawing/2017/model3d" xmlns:o="urn:schemas-microsoft-com:office:office" xmlns:r="http://schemas.openxmlformats.org/officeDocument/2006/relationships" xmlns:m="http://schemas.openxmlformats.org/officeDocument/2006/math" xmlns:v="urn:schemas-microsoft-com:vml" xmlns:wp14="http://schemas.microsoft.com/office/word/2010/wordprocessingDrawing" xmlns:wp="http://schemas.openxmlformats.org/drawingml/2006/wordprocessingDrawing" xmlns:w10="urn:schemas-microsoft-com:office:word" xmlns:w="http://schemas.openxmlformats.org/wordprocessingml/2006/main" xmlns:w14="http://schemas.microsoft.com/office/word/2010/wordml" xmlns:w15="http://schemas.microsoft.com/office/word/2012/wordml" xmlns:w16cid="http://schemas.microsoft.com/office/word/2016/wordml/cid" xmlns:w16se="http://schemas.microsoft.com/office/word/2015/wordml/symex" xmlns:wpg="http://schemas.microsoft.com/office/word/2010/wordprocessingGroup" xmlns:wpi="http://schemas.microsoft.com/office/word/2010/wordprocessingInk" xmlns:wne="http://schemas.microsoft.com/office/word/2006/wordml" xmlns:wps="http://schemas.microsoft.com/office/word/2010/wordprocessingShape" mc:Ignorable="w14 w15 w16se w16cid wp14">
+  <w:comment w:id="7" w:author="nate nate" w:date="2022-04-23T22:56:00Z" w:initials="nn">
     <w:p>
       <w:pPr>
         <w:pStyle w:val="CommentText"/>
@@ -4459,13 +5127,8 @@
         <w:annotationRef/>
       </w:r>
       <w:r>
-        <w:t xml:space="preserve">Problem and Purpose statement are direct copies from </w:t>
-      </w:r>
-      <w:proofErr w:type="gramStart"/>
-      <w:r>
-        <w:t>chapter-1</w:t>
-      </w:r>
-      <w:proofErr w:type="gramEnd"/>
+        <w:t>Problem and Purpose statement are direct copies from chapter-1</w:t>
+      </w:r>
       <w:r>
         <w:t xml:space="preserve">. Keep both </w:t>
       </w:r>
@@ -4479,7 +5142,7 @@
       </w:r>
     </w:p>
   </w:comment>
-  <w:comment w:id="1" w:author="nate nate" w:date="2022-05-28T14:26:00Z" w:initials="nn">
+  <w:comment w:id="8" w:author="nate nate" w:date="2022-05-28T14:26:00Z" w:initials="nn">
     <w:p>
       <w:pPr>
         <w:ind w:left="720"/>
@@ -4536,7 +5199,7 @@
       </w:pPr>
     </w:p>
   </w:comment>
-  <w:comment w:id="2" w:author="nate nate" w:date="2022-06-04T23:14:00Z" w:initials="nn">
+  <w:comment w:id="22" w:author="nate nate" w:date="2022-06-04T23:14:00Z" w:initials="nn">
     <w:p>
       <w:pPr>
         <w:pStyle w:val="CommentText"/>
@@ -4552,7 +5215,7 @@
       </w:r>
     </w:p>
   </w:comment>
-  <w:comment w:id="3" w:author="nate nate" w:date="2022-06-11T13:46:00Z" w:initials="nn">
+  <w:comment w:id="48" w:author="nate nate" w:date="2022-06-11T13:46:00Z" w:initials="nn">
     <w:p>
       <w:pPr>
         <w:pStyle w:val="CommentText"/>
@@ -4568,7 +5231,7 @@
       </w:r>
     </w:p>
   </w:comment>
-  <w:comment w:id="4" w:author="nate nate" w:date="2022-06-11T13:49:00Z" w:initials="nn">
+  <w:comment w:id="49" w:author="nate nate" w:date="2022-06-11T13:49:00Z" w:initials="nn">
     <w:p>
       <w:pPr>
         <w:pStyle w:val="CommentText"/>
@@ -4584,7 +5247,7 @@
       </w:r>
     </w:p>
   </w:comment>
-  <w:comment w:id="5" w:author="nate nate" w:date="2022-06-11T13:50:00Z" w:initials="nn">
+  <w:comment w:id="50" w:author="nate nate" w:date="2022-06-11T13:50:00Z" w:initials="nn">
     <w:p>
       <w:pPr>
         <w:pStyle w:val="CommentText"/>
@@ -4600,7 +5263,7 @@
       </w:r>
     </w:p>
   </w:comment>
-  <w:comment w:id="6" w:author="nate nate" w:date="2022-06-11T13:50:00Z" w:initials="nn">
+  <w:comment w:id="51" w:author="nate nate" w:date="2022-06-11T13:50:00Z" w:initials="nn">
     <w:p>
       <w:pPr>
         <w:pStyle w:val="CommentText"/>
@@ -4616,7 +5279,7 @@
       </w:r>
     </w:p>
   </w:comment>
-  <w:comment w:id="7" w:author="nate nate" w:date="2022-06-11T13:50:00Z" w:initials="nn">
+  <w:comment w:id="52" w:author="nate nate" w:date="2022-06-11T13:50:00Z" w:initials="nn">
     <w:p>
       <w:pPr>
         <w:pStyle w:val="CommentText"/>
@@ -4632,7 +5295,7 @@
       </w:r>
     </w:p>
   </w:comment>
-  <w:comment w:id="12" w:author="Northcentral University" w:date="2019-03-20T17:10:00Z" w:initials="NU">
+  <w:comment w:id="57" w:author="Northcentral University" w:date="2019-03-20T17:10:00Z" w:initials="NU">
     <w:p>
       <w:pPr>
         <w:pStyle w:val="ListParagraph"/>
@@ -4651,21 +5314,7 @@
         <w:rPr>
           <w:sz w:val="22"/>
         </w:rPr>
-        <w:t xml:space="preserve">Tip: In quantitative studies, the development of a new instrument is discouraged due to the time and skills required to create a valid and reliable instrument. A thorough and extensive search of the literature should be done to locate an appropriate psychometrically sound instrument. However, if such an instrument is not located after a thorough search, and you plan to develop a new instrument, consult survey </w:t>
-      </w:r>
-      <w:proofErr w:type="gramStart"/>
-      <w:r>
-        <w:rPr>
-          <w:sz w:val="22"/>
-        </w:rPr>
-        <w:t>item</w:t>
-      </w:r>
-      <w:proofErr w:type="gramEnd"/>
-      <w:r>
-        <w:rPr>
-          <w:sz w:val="22"/>
-        </w:rPr>
-        <w:t xml:space="preserve"> and instrument development resources and plan piloting and validation procedures. Describe the development process in detail and provide evidence of the instrument’s validity and reliabilit</w:t>
+        <w:t>Tip: In quantitative studies, the development of a new instrument is discouraged due to the time and skills required to create a valid and reliable instrument. A thorough and extensive search of the literature should be done to locate an appropriate psychometrically sound instrument. However, if such an instrument is not located after a thorough search, and you plan to develop a new instrument, consult survey item and instrument development resources and plan piloting and validation procedures. Describe the development process in detail and provide evidence of the instrument’s validity and reliabilit</w:t>
       </w:r>
       <w:r>
         <w:rPr>
@@ -4715,7 +5364,7 @@
       </w:r>
     </w:p>
   </w:comment>
-  <w:comment w:id="13" w:author="Northcentral University" w:date="2019-03-20T17:10:00Z" w:initials="NU">
+  <w:comment w:id="58" w:author="Northcentral University" w:date="2019-03-20T17:10:00Z" w:initials="NU">
     <w:p>
       <w:pPr>
         <w:pStyle w:val="CommentText"/>
@@ -4734,7 +5383,7 @@
       </w:r>
     </w:p>
   </w:comment>
-  <w:comment w:id="14" w:author="Northcentral University" w:date="2019-03-20T17:11:00Z" w:initials="NU">
+  <w:comment w:id="128" w:author="Northcentral University" w:date="2019-03-20T17:11:00Z" w:initials="NU">
     <w:p>
       <w:pPr>
         <w:pStyle w:val="CommentText"/>
@@ -4749,21 +5398,7 @@
         <w:rPr>
           <w:sz w:val="22"/>
         </w:rPr>
-        <w:t xml:space="preserve">Verify with the IRB whether permission is </w:t>
-      </w:r>
-      <w:proofErr w:type="gramStart"/>
-      <w:r>
-        <w:rPr>
-          <w:sz w:val="22"/>
-        </w:rPr>
-        <w:t>needed</w:t>
-      </w:r>
-      <w:proofErr w:type="gramEnd"/>
-      <w:r>
-        <w:rPr>
-          <w:sz w:val="22"/>
-        </w:rPr>
-        <w:t xml:space="preserve"> or a pilot application needs to be completed.</w:t>
+        <w:t>Verify with the IRB whether permission is needed or a pilot application needs to be completed.</w:t>
       </w:r>
       <w:r>
         <w:rPr>
@@ -4788,7 +5423,7 @@
       </w:r>
     </w:p>
   </w:comment>
-  <w:comment w:id="22" w:author="nate nate" w:date="2022-06-11T17:04:00Z" w:initials="nn">
+  <w:comment w:id="144" w:author="nate nate" w:date="2022-06-11T17:04:00Z" w:initials="nn">
     <w:p>
       <w:pPr>
         <w:pStyle w:val="CommentText"/>
@@ -4804,7 +5439,7 @@
       </w:r>
     </w:p>
   </w:comment>
-  <w:comment w:id="21" w:author="nate nate" w:date="2022-06-11T17:11:00Z" w:initials="nn">
+  <w:comment w:id="143" w:author="nate nate" w:date="2022-06-11T17:11:00Z" w:initials="nn">
     <w:p>
       <w:pPr>
         <w:pStyle w:val="CommentText"/>
@@ -4820,7 +5455,7 @@
       </w:r>
     </w:p>
   </w:comment>
-  <w:comment w:id="26" w:author="Northcentral University" w:date="2019-03-26T09:36:00Z" w:initials="NU">
+  <w:comment w:id="148" w:author="Northcentral University" w:date="2019-03-26T09:36:00Z" w:initials="NU">
     <w:p>
       <w:pPr>
         <w:pStyle w:val="CommentText"/>
@@ -4856,7 +5491,7 @@
       </w:pPr>
     </w:p>
   </w:comment>
-  <w:comment w:id="27" w:author="nate nate" w:date="2022-06-11T17:12:00Z" w:initials="nn">
+  <w:comment w:id="149" w:author="nate nate" w:date="2022-06-11T17:12:00Z" w:initials="nn">
     <w:p>
       <w:pPr>
         <w:pStyle w:val="CommentText"/>
@@ -4872,7 +5507,7 @@
       </w:r>
     </w:p>
   </w:comment>
-  <w:comment w:id="32" w:author="Northcentral University" w:date="2019-03-20T17:13:00Z" w:initials="NU">
+  <w:comment w:id="154" w:author="Northcentral University" w:date="2019-03-20T17:13:00Z" w:initials="NU">
     <w:p>
       <w:pPr>
         <w:pStyle w:val="CommentText"/>
@@ -4910,7 +5545,7 @@
       </w:r>
     </w:p>
   </w:comment>
-  <w:comment w:id="36" w:author="Northcentral University" w:date="2019-03-20T17:13:00Z" w:initials="NU">
+  <w:comment w:id="158" w:author="Northcentral University" w:date="2019-03-20T17:13:00Z" w:initials="NU">
     <w:p>
       <w:pPr>
         <w:pStyle w:val="CommentText"/>
@@ -4930,7 +5565,7 @@
       </w:r>
     </w:p>
   </w:comment>
-  <w:comment w:id="40" w:author="Northcentral University" w:date="2019-03-20T17:13:00Z" w:initials="NU">
+  <w:comment w:id="162" w:author="Northcentral University" w:date="2019-03-20T17:13:00Z" w:initials="NU">
     <w:p>
       <w:pPr>
         <w:pStyle w:val="CommentText"/>
@@ -4950,7 +5585,7 @@
       </w:r>
     </w:p>
   </w:comment>
-  <w:comment w:id="44" w:author="Northcentral University" w:date="2019-03-20T17:14:00Z" w:initials="NU">
+  <w:comment w:id="166" w:author="Northcentral University" w:date="2019-03-20T17:14:00Z" w:initials="NU">
     <w:p>
       <w:pPr>
         <w:pStyle w:val="CommentText"/>
@@ -4970,7 +5605,7 @@
       </w:r>
     </w:p>
   </w:comment>
-  <w:comment w:id="45" w:author="nate nate" w:date="2022-06-11T16:56:00Z" w:initials="nn">
+  <w:comment w:id="167" w:author="nate nate" w:date="2022-06-11T16:56:00Z" w:initials="nn">
     <w:p>
       <w:pPr>
         <w:pStyle w:val="CommentText"/>
@@ -4989,7 +5624,7 @@
       </w:r>
     </w:p>
   </w:comment>
-  <w:comment w:id="46" w:author="Northcentral University" w:date="2019-03-20T17:14:00Z" w:initials="NU">
+  <w:comment w:id="168" w:author="Northcentral University" w:date="2019-03-20T17:14:00Z" w:initials="NU">
     <w:p>
       <w:pPr>
         <w:pStyle w:val="CommentText"/>
@@ -5042,7 +5677,7 @@
 </file>
 
 <file path=word/commentsExtended.xml><?xml version="1.0" encoding="utf-8"?>
-<w15:commentsEx xmlns:wpc="http://schemas.microsoft.com/office/word/2010/wordprocessingCanvas" xmlns:cx="http://schemas.microsoft.com/office/drawing/2014/chartex" xmlns:cx1="http://schemas.microsoft.com/office/drawing/2015/9/8/chartex" xmlns:cx2="http://schemas.microsoft.com/office/drawing/2015/10/21/chartex" xmlns:cx3="http://schemas.microsoft.com/office/drawing/2016/5/9/chartex" xmlns:cx4="http://schemas.microsoft.com/office/drawing/2016/5/10/chartex" xmlns:cx5="http://schemas.microsoft.com/office/drawing/2016/5/11/chartex" xmlns:cx6="http://schemas.microsoft.com/office/drawing/2016/5/12/chartex" xmlns:cx7="http://schemas.microsoft.com/office/drawing/2016/5/13/chartex" xmlns:cx8="http://schemas.microsoft.com/office/drawing/2016/5/14/chartex" xmlns:mc="http://schemas.openxmlformats.org/markup-compatibility/2006" xmlns:aink="http://schemas.microsoft.com/office/drawing/2016/ink" xmlns:am3d="http://schemas.microsoft.com/office/drawing/2017/model3d" xmlns:o="urn:schemas-microsoft-com:office:office" xmlns:oel="http://schemas.microsoft.com/office/2019/extlst" xmlns:r="http://schemas.openxmlformats.org/officeDocument/2006/relationships" xmlns:m="http://schemas.openxmlformats.org/officeDocument/2006/math" xmlns:v="urn:schemas-microsoft-com:vml" xmlns:wp14="http://schemas.microsoft.com/office/word/2010/wordprocessingDrawing" xmlns:wp="http://schemas.openxmlformats.org/drawingml/2006/wordprocessingDrawing" xmlns:w10="urn:schemas-microsoft-com:office:word" xmlns:w="http://schemas.openxmlformats.org/wordprocessingml/2006/main" xmlns:w14="http://schemas.microsoft.com/office/word/2010/wordml" xmlns:w15="http://schemas.microsoft.com/office/word/2012/wordml" xmlns:w16cex="http://schemas.microsoft.com/office/word/2018/wordml/cex" xmlns:w16cid="http://schemas.microsoft.com/office/word/2016/wordml/cid" xmlns:w16="http://schemas.microsoft.com/office/word/2018/wordml" xmlns:w16sdtdh="http://schemas.microsoft.com/office/word/2020/wordml/sdtdatahash" xmlns:w16se="http://schemas.microsoft.com/office/word/2015/wordml/symex" xmlns:wpg="http://schemas.microsoft.com/office/word/2010/wordprocessingGroup" xmlns:wpi="http://schemas.microsoft.com/office/word/2010/wordprocessingInk" xmlns:wne="http://schemas.microsoft.com/office/word/2006/wordml" xmlns:wps="http://schemas.microsoft.com/office/word/2010/wordprocessingShape" mc:Ignorable="w14 w15 w16se w16cid w16 w16cex w16sdtdh wp14">
+<w15:commentsEx xmlns:wpc="http://schemas.microsoft.com/office/word/2010/wordprocessingCanvas" xmlns:cx="http://schemas.microsoft.com/office/drawing/2014/chartex" xmlns:cx1="http://schemas.microsoft.com/office/drawing/2015/9/8/chartex" xmlns:cx2="http://schemas.microsoft.com/office/drawing/2015/10/21/chartex" xmlns:cx3="http://schemas.microsoft.com/office/drawing/2016/5/9/chartex" xmlns:cx4="http://schemas.microsoft.com/office/drawing/2016/5/10/chartex" xmlns:cx5="http://schemas.microsoft.com/office/drawing/2016/5/11/chartex" xmlns:cx6="http://schemas.microsoft.com/office/drawing/2016/5/12/chartex" xmlns:cx7="http://schemas.microsoft.com/office/drawing/2016/5/13/chartex" xmlns:cx8="http://schemas.microsoft.com/office/drawing/2016/5/14/chartex" xmlns:mc="http://schemas.openxmlformats.org/markup-compatibility/2006" xmlns:aink="http://schemas.microsoft.com/office/drawing/2016/ink" xmlns:am3d="http://schemas.microsoft.com/office/drawing/2017/model3d" xmlns:o="urn:schemas-microsoft-com:office:office" xmlns:r="http://schemas.openxmlformats.org/officeDocument/2006/relationships" xmlns:m="http://schemas.openxmlformats.org/officeDocument/2006/math" xmlns:v="urn:schemas-microsoft-com:vml" xmlns:wp14="http://schemas.microsoft.com/office/word/2010/wordprocessingDrawing" xmlns:wp="http://schemas.openxmlformats.org/drawingml/2006/wordprocessingDrawing" xmlns:w10="urn:schemas-microsoft-com:office:word" xmlns:w="http://schemas.openxmlformats.org/wordprocessingml/2006/main" xmlns:w14="http://schemas.microsoft.com/office/word/2010/wordml" xmlns:w15="http://schemas.microsoft.com/office/word/2012/wordml" xmlns:w16cid="http://schemas.microsoft.com/office/word/2016/wordml/cid" xmlns:w16se="http://schemas.microsoft.com/office/word/2015/wordml/symex" xmlns:wpg="http://schemas.microsoft.com/office/word/2010/wordprocessingGroup" xmlns:wpi="http://schemas.microsoft.com/office/word/2010/wordprocessingInk" xmlns:wne="http://schemas.microsoft.com/office/word/2006/wordml" xmlns:wps="http://schemas.microsoft.com/office/word/2010/wordprocessingShape" mc:Ignorable="w14 w15 w16se w16cid wp14">
   <w15:commentEx w15:paraId="22AF1120" w15:done="0"/>
   <w15:commentEx w15:paraId="188BD22B" w15:done="0"/>
   <w15:commentEx w15:paraId="0FD17527" w15:done="0"/>
@@ -5094,7 +5729,7 @@
 </file>
 
 <file path=word/commentsIds.xml><?xml version="1.0" encoding="utf-8"?>
-<w16cid:commentsIds xmlns:wpc="http://schemas.microsoft.com/office/word/2010/wordprocessingCanvas" xmlns:cx="http://schemas.microsoft.com/office/drawing/2014/chartex" xmlns:cx1="http://schemas.microsoft.com/office/drawing/2015/9/8/chartex" xmlns:cx2="http://schemas.microsoft.com/office/drawing/2015/10/21/chartex" xmlns:cx3="http://schemas.microsoft.com/office/drawing/2016/5/9/chartex" xmlns:cx4="http://schemas.microsoft.com/office/drawing/2016/5/10/chartex" xmlns:cx5="http://schemas.microsoft.com/office/drawing/2016/5/11/chartex" xmlns:cx6="http://schemas.microsoft.com/office/drawing/2016/5/12/chartex" xmlns:cx7="http://schemas.microsoft.com/office/drawing/2016/5/13/chartex" xmlns:cx8="http://schemas.microsoft.com/office/drawing/2016/5/14/chartex" xmlns:mc="http://schemas.openxmlformats.org/markup-compatibility/2006" xmlns:aink="http://schemas.microsoft.com/office/drawing/2016/ink" xmlns:am3d="http://schemas.microsoft.com/office/drawing/2017/model3d" xmlns:o="urn:schemas-microsoft-com:office:office" xmlns:oel="http://schemas.microsoft.com/office/2019/extlst" xmlns:r="http://schemas.openxmlformats.org/officeDocument/2006/relationships" xmlns:m="http://schemas.openxmlformats.org/officeDocument/2006/math" xmlns:v="urn:schemas-microsoft-com:vml" xmlns:wp14="http://schemas.microsoft.com/office/word/2010/wordprocessingDrawing" xmlns:wp="http://schemas.openxmlformats.org/drawingml/2006/wordprocessingDrawing" xmlns:w10="urn:schemas-microsoft-com:office:word" xmlns:w="http://schemas.openxmlformats.org/wordprocessingml/2006/main" xmlns:w14="http://schemas.microsoft.com/office/word/2010/wordml" xmlns:w15="http://schemas.microsoft.com/office/word/2012/wordml" xmlns:w16cex="http://schemas.microsoft.com/office/word/2018/wordml/cex" xmlns:w16cid="http://schemas.microsoft.com/office/word/2016/wordml/cid" xmlns:w16="http://schemas.microsoft.com/office/word/2018/wordml" xmlns:w16sdtdh="http://schemas.microsoft.com/office/word/2020/wordml/sdtdatahash" xmlns:w16se="http://schemas.microsoft.com/office/word/2015/wordml/symex" xmlns:wpg="http://schemas.microsoft.com/office/word/2010/wordprocessingGroup" xmlns:wpi="http://schemas.microsoft.com/office/word/2010/wordprocessingInk" xmlns:wne="http://schemas.microsoft.com/office/word/2006/wordml" xmlns:wps="http://schemas.microsoft.com/office/word/2010/wordprocessingShape" mc:Ignorable="w14 w15 w16se w16cid w16 w16cex w16sdtdh wp14">
+<w16cid:commentsIds xmlns:wpc="http://schemas.microsoft.com/office/word/2010/wordprocessingCanvas" xmlns:cx="http://schemas.microsoft.com/office/drawing/2014/chartex" xmlns:cx1="http://schemas.microsoft.com/office/drawing/2015/9/8/chartex" xmlns:cx2="http://schemas.microsoft.com/office/drawing/2015/10/21/chartex" xmlns:cx3="http://schemas.microsoft.com/office/drawing/2016/5/9/chartex" xmlns:cx4="http://schemas.microsoft.com/office/drawing/2016/5/10/chartex" xmlns:cx5="http://schemas.microsoft.com/office/drawing/2016/5/11/chartex" xmlns:cx6="http://schemas.microsoft.com/office/drawing/2016/5/12/chartex" xmlns:cx7="http://schemas.microsoft.com/office/drawing/2016/5/13/chartex" xmlns:cx8="http://schemas.microsoft.com/office/drawing/2016/5/14/chartex" xmlns:mc="http://schemas.openxmlformats.org/markup-compatibility/2006" xmlns:aink="http://schemas.microsoft.com/office/drawing/2016/ink" xmlns:am3d="http://schemas.microsoft.com/office/drawing/2017/model3d" xmlns:o="urn:schemas-microsoft-com:office:office" xmlns:r="http://schemas.openxmlformats.org/officeDocument/2006/relationships" xmlns:m="http://schemas.openxmlformats.org/officeDocument/2006/math" xmlns:v="urn:schemas-microsoft-com:vml" xmlns:wp14="http://schemas.microsoft.com/office/word/2010/wordprocessingDrawing" xmlns:wp="http://schemas.openxmlformats.org/drawingml/2006/wordprocessingDrawing" xmlns:w10="urn:schemas-microsoft-com:office:word" xmlns:w="http://schemas.openxmlformats.org/wordprocessingml/2006/main" xmlns:w14="http://schemas.microsoft.com/office/word/2010/wordml" xmlns:w15="http://schemas.microsoft.com/office/word/2012/wordml" xmlns:w16cid="http://schemas.microsoft.com/office/word/2016/wordml/cid" xmlns:w16se="http://schemas.microsoft.com/office/word/2015/wordml/symex" xmlns:wpg="http://schemas.microsoft.com/office/word/2010/wordprocessingGroup" xmlns:wpi="http://schemas.microsoft.com/office/word/2010/wordprocessingInk" xmlns:wne="http://schemas.microsoft.com/office/word/2006/wordml" xmlns:wps="http://schemas.microsoft.com/office/word/2010/wordprocessingShape" mc:Ignorable="w14 w15 w16se w16cid wp14">
   <w16cid:commentId w16cid:paraId="22AF1120" w16cid:durableId="260F0287"/>
   <w16cid:commentId w16cid:paraId="188BD22B" w16cid:durableId="263CAF78"/>
   <w16cid:commentId w16cid:paraId="0FD17527" w16cid:durableId="264665D3"/>
@@ -5120,7 +5755,7 @@
 </file>
 
 <file path=word/endnotes.xml><?xml version="1.0" encoding="utf-8"?>
-<w:endnotes xmlns:wpc="http://schemas.microsoft.com/office/word/2010/wordprocessingCanvas" xmlns:cx="http://schemas.microsoft.com/office/drawing/2014/chartex" xmlns:cx1="http://schemas.microsoft.com/office/drawing/2015/9/8/chartex" xmlns:cx2="http://schemas.microsoft.com/office/drawing/2015/10/21/chartex" xmlns:cx3="http://schemas.microsoft.com/office/drawing/2016/5/9/chartex" xmlns:cx4="http://schemas.microsoft.com/office/drawing/2016/5/10/chartex" xmlns:cx5="http://schemas.microsoft.com/office/drawing/2016/5/11/chartex" xmlns:cx6="http://schemas.microsoft.com/office/drawing/2016/5/12/chartex" xmlns:cx7="http://schemas.microsoft.com/office/drawing/2016/5/13/chartex" xmlns:cx8="http://schemas.microsoft.com/office/drawing/2016/5/14/chartex" xmlns:mc="http://schemas.openxmlformats.org/markup-compatibility/2006" xmlns:aink="http://schemas.microsoft.com/office/drawing/2016/ink" xmlns:am3d="http://schemas.microsoft.com/office/drawing/2017/model3d" xmlns:o="urn:schemas-microsoft-com:office:office" xmlns:oel="http://schemas.microsoft.com/office/2019/extlst" xmlns:r="http://schemas.openxmlformats.org/officeDocument/2006/relationships" xmlns:m="http://schemas.openxmlformats.org/officeDocument/2006/math" xmlns:v="urn:schemas-microsoft-com:vml" xmlns:wp14="http://schemas.microsoft.com/office/word/2010/wordprocessingDrawing" xmlns:wp="http://schemas.openxmlformats.org/drawingml/2006/wordprocessingDrawing" xmlns:w10="urn:schemas-microsoft-com:office:word" xmlns:w="http://schemas.openxmlformats.org/wordprocessingml/2006/main" xmlns:w14="http://schemas.microsoft.com/office/word/2010/wordml" xmlns:w15="http://schemas.microsoft.com/office/word/2012/wordml" xmlns:w16cex="http://schemas.microsoft.com/office/word/2018/wordml/cex" xmlns:w16cid="http://schemas.microsoft.com/office/word/2016/wordml/cid" xmlns:w16="http://schemas.microsoft.com/office/word/2018/wordml" xmlns:w16sdtdh="http://schemas.microsoft.com/office/word/2020/wordml/sdtdatahash" xmlns:w16se="http://schemas.microsoft.com/office/word/2015/wordml/symex" xmlns:wpg="http://schemas.microsoft.com/office/word/2010/wordprocessingGroup" xmlns:wpi="http://schemas.microsoft.com/office/word/2010/wordprocessingInk" xmlns:wne="http://schemas.microsoft.com/office/word/2006/wordml" xmlns:wps="http://schemas.microsoft.com/office/word/2010/wordprocessingShape" mc:Ignorable="w14 w15 w16se w16cid w16 w16cex w16sdtdh wp14">
+<w:endnotes xmlns:wpc="http://schemas.microsoft.com/office/word/2010/wordprocessingCanvas" xmlns:cx="http://schemas.microsoft.com/office/drawing/2014/chartex" xmlns:cx1="http://schemas.microsoft.com/office/drawing/2015/9/8/chartex" xmlns:cx2="http://schemas.microsoft.com/office/drawing/2015/10/21/chartex" xmlns:cx3="http://schemas.microsoft.com/office/drawing/2016/5/9/chartex" xmlns:cx4="http://schemas.microsoft.com/office/drawing/2016/5/10/chartex" xmlns:cx5="http://schemas.microsoft.com/office/drawing/2016/5/11/chartex" xmlns:cx6="http://schemas.microsoft.com/office/drawing/2016/5/12/chartex" xmlns:cx7="http://schemas.microsoft.com/office/drawing/2016/5/13/chartex" xmlns:cx8="http://schemas.microsoft.com/office/drawing/2016/5/14/chartex" xmlns:mc="http://schemas.openxmlformats.org/markup-compatibility/2006" xmlns:aink="http://schemas.microsoft.com/office/drawing/2016/ink" xmlns:am3d="http://schemas.microsoft.com/office/drawing/2017/model3d" xmlns:o="urn:schemas-microsoft-com:office:office" xmlns:r="http://schemas.openxmlformats.org/officeDocument/2006/relationships" xmlns:m="http://schemas.openxmlformats.org/officeDocument/2006/math" xmlns:v="urn:schemas-microsoft-com:vml" xmlns:wp14="http://schemas.microsoft.com/office/word/2010/wordprocessingDrawing" xmlns:wp="http://schemas.openxmlformats.org/drawingml/2006/wordprocessingDrawing" xmlns:w10="urn:schemas-microsoft-com:office:word" xmlns:w="http://schemas.openxmlformats.org/wordprocessingml/2006/main" xmlns:w14="http://schemas.microsoft.com/office/word/2010/wordml" xmlns:w15="http://schemas.microsoft.com/office/word/2012/wordml" xmlns:w16cid="http://schemas.microsoft.com/office/word/2016/wordml/cid" xmlns:w16se="http://schemas.microsoft.com/office/word/2015/wordml/symex" xmlns:wpg="http://schemas.microsoft.com/office/word/2010/wordprocessingGroup" xmlns:wpi="http://schemas.microsoft.com/office/word/2010/wordprocessingInk" xmlns:wne="http://schemas.microsoft.com/office/word/2006/wordml" xmlns:wps="http://schemas.microsoft.com/office/word/2010/wordprocessingShape" mc:Ignorable="w14 w15 w16se w16cid wp14">
   <w:endnote w:type="separator" w:id="-1">
     <w:p>
       <w:pPr>
@@ -5145,7 +5780,7 @@
 </file>
 
 <file path=word/footnotes.xml><?xml version="1.0" encoding="utf-8"?>
-<w:footnotes xmlns:wpc="http://schemas.microsoft.com/office/word/2010/wordprocessingCanvas" xmlns:cx="http://schemas.microsoft.com/office/drawing/2014/chartex" xmlns:cx1="http://schemas.microsoft.com/office/drawing/2015/9/8/chartex" xmlns:cx2="http://schemas.microsoft.com/office/drawing/2015/10/21/chartex" xmlns:cx3="http://schemas.microsoft.com/office/drawing/2016/5/9/chartex" xmlns:cx4="http://schemas.microsoft.com/office/drawing/2016/5/10/chartex" xmlns:cx5="http://schemas.microsoft.com/office/drawing/2016/5/11/chartex" xmlns:cx6="http://schemas.microsoft.com/office/drawing/2016/5/12/chartex" xmlns:cx7="http://schemas.microsoft.com/office/drawing/2016/5/13/chartex" xmlns:cx8="http://schemas.microsoft.com/office/drawing/2016/5/14/chartex" xmlns:mc="http://schemas.openxmlformats.org/markup-compatibility/2006" xmlns:aink="http://schemas.microsoft.com/office/drawing/2016/ink" xmlns:am3d="http://schemas.microsoft.com/office/drawing/2017/model3d" xmlns:o="urn:schemas-microsoft-com:office:office" xmlns:oel="http://schemas.microsoft.com/office/2019/extlst" xmlns:r="http://schemas.openxmlformats.org/officeDocument/2006/relationships" xmlns:m="http://schemas.openxmlformats.org/officeDocument/2006/math" xmlns:v="urn:schemas-microsoft-com:vml" xmlns:wp14="http://schemas.microsoft.com/office/word/2010/wordprocessingDrawing" xmlns:wp="http://schemas.openxmlformats.org/drawingml/2006/wordprocessingDrawing" xmlns:w10="urn:schemas-microsoft-com:office:word" xmlns:w="http://schemas.openxmlformats.org/wordprocessingml/2006/main" xmlns:w14="http://schemas.microsoft.com/office/word/2010/wordml" xmlns:w15="http://schemas.microsoft.com/office/word/2012/wordml" xmlns:w16cex="http://schemas.microsoft.com/office/word/2018/wordml/cex" xmlns:w16cid="http://schemas.microsoft.com/office/word/2016/wordml/cid" xmlns:w16="http://schemas.microsoft.com/office/word/2018/wordml" xmlns:w16sdtdh="http://schemas.microsoft.com/office/word/2020/wordml/sdtdatahash" xmlns:w16se="http://schemas.microsoft.com/office/word/2015/wordml/symex" xmlns:wpg="http://schemas.microsoft.com/office/word/2010/wordprocessingGroup" xmlns:wpi="http://schemas.microsoft.com/office/word/2010/wordprocessingInk" xmlns:wne="http://schemas.microsoft.com/office/word/2006/wordml" xmlns:wps="http://schemas.microsoft.com/office/word/2010/wordprocessingShape" mc:Ignorable="w14 w15 w16se w16cid w16 w16cex w16sdtdh wp14">
+<w:footnotes xmlns:wpc="http://schemas.microsoft.com/office/word/2010/wordprocessingCanvas" xmlns:cx="http://schemas.microsoft.com/office/drawing/2014/chartex" xmlns:cx1="http://schemas.microsoft.com/office/drawing/2015/9/8/chartex" xmlns:cx2="http://schemas.microsoft.com/office/drawing/2015/10/21/chartex" xmlns:cx3="http://schemas.microsoft.com/office/drawing/2016/5/9/chartex" xmlns:cx4="http://schemas.microsoft.com/office/drawing/2016/5/10/chartex" xmlns:cx5="http://schemas.microsoft.com/office/drawing/2016/5/11/chartex" xmlns:cx6="http://schemas.microsoft.com/office/drawing/2016/5/12/chartex" xmlns:cx7="http://schemas.microsoft.com/office/drawing/2016/5/13/chartex" xmlns:cx8="http://schemas.microsoft.com/office/drawing/2016/5/14/chartex" xmlns:mc="http://schemas.openxmlformats.org/markup-compatibility/2006" xmlns:aink="http://schemas.microsoft.com/office/drawing/2016/ink" xmlns:am3d="http://schemas.microsoft.com/office/drawing/2017/model3d" xmlns:o="urn:schemas-microsoft-com:office:office" xmlns:r="http://schemas.openxmlformats.org/officeDocument/2006/relationships" xmlns:m="http://schemas.openxmlformats.org/officeDocument/2006/math" xmlns:v="urn:schemas-microsoft-com:vml" xmlns:wp14="http://schemas.microsoft.com/office/word/2010/wordprocessingDrawing" xmlns:wp="http://schemas.openxmlformats.org/drawingml/2006/wordprocessingDrawing" xmlns:w10="urn:schemas-microsoft-com:office:word" xmlns:w="http://schemas.openxmlformats.org/wordprocessingml/2006/main" xmlns:w14="http://schemas.microsoft.com/office/word/2010/wordml" xmlns:w15="http://schemas.microsoft.com/office/word/2012/wordml" xmlns:w16cid="http://schemas.microsoft.com/office/word/2016/wordml/cid" xmlns:w16se="http://schemas.microsoft.com/office/word/2015/wordml/symex" xmlns:wpg="http://schemas.microsoft.com/office/word/2010/wordprocessingGroup" xmlns:wpi="http://schemas.microsoft.com/office/word/2010/wordprocessingInk" xmlns:wne="http://schemas.microsoft.com/office/word/2006/wordml" xmlns:wps="http://schemas.microsoft.com/office/word/2010/wordprocessingShape" mc:Ignorable="w14 w15 w16se w16cid wp14">
   <w:footnote w:type="separator" w:id="-1">
     <w:p>
       <w:pPr>
@@ -5170,7 +5805,7 @@
 </file>
 
 <file path=word/header1.xml><?xml version="1.0" encoding="utf-8"?>
-<w:hdr xmlns:wpc="http://schemas.microsoft.com/office/word/2010/wordprocessingCanvas" xmlns:cx="http://schemas.microsoft.com/office/drawing/2014/chartex" xmlns:cx1="http://schemas.microsoft.com/office/drawing/2015/9/8/chartex" xmlns:cx2="http://schemas.microsoft.com/office/drawing/2015/10/21/chartex" xmlns:cx3="http://schemas.microsoft.com/office/drawing/2016/5/9/chartex" xmlns:cx4="http://schemas.microsoft.com/office/drawing/2016/5/10/chartex" xmlns:cx5="http://schemas.microsoft.com/office/drawing/2016/5/11/chartex" xmlns:cx6="http://schemas.microsoft.com/office/drawing/2016/5/12/chartex" xmlns:cx7="http://schemas.microsoft.com/office/drawing/2016/5/13/chartex" xmlns:cx8="http://schemas.microsoft.com/office/drawing/2016/5/14/chartex" xmlns:mc="http://schemas.openxmlformats.org/markup-compatibility/2006" xmlns:aink="http://schemas.microsoft.com/office/drawing/2016/ink" xmlns:am3d="http://schemas.microsoft.com/office/drawing/2017/model3d" xmlns:o="urn:schemas-microsoft-com:office:office" xmlns:oel="http://schemas.microsoft.com/office/2019/extlst" xmlns:r="http://schemas.openxmlformats.org/officeDocument/2006/relationships" xmlns:m="http://schemas.openxmlformats.org/officeDocument/2006/math" xmlns:v="urn:schemas-microsoft-com:vml" xmlns:wp14="http://schemas.microsoft.com/office/word/2010/wordprocessingDrawing" xmlns:wp="http://schemas.openxmlformats.org/drawingml/2006/wordprocessingDrawing" xmlns:w10="urn:schemas-microsoft-com:office:word" xmlns:w="http://schemas.openxmlformats.org/wordprocessingml/2006/main" xmlns:w14="http://schemas.microsoft.com/office/word/2010/wordml" xmlns:w15="http://schemas.microsoft.com/office/word/2012/wordml" xmlns:w16cex="http://schemas.microsoft.com/office/word/2018/wordml/cex" xmlns:w16cid="http://schemas.microsoft.com/office/word/2016/wordml/cid" xmlns:w16="http://schemas.microsoft.com/office/word/2018/wordml" xmlns:w16sdtdh="http://schemas.microsoft.com/office/word/2020/wordml/sdtdatahash" xmlns:w16se="http://schemas.microsoft.com/office/word/2015/wordml/symex" xmlns:wpg="http://schemas.microsoft.com/office/word/2010/wordprocessingGroup" xmlns:wpi="http://schemas.microsoft.com/office/word/2010/wordprocessingInk" xmlns:wne="http://schemas.microsoft.com/office/word/2006/wordml" xmlns:wps="http://schemas.microsoft.com/office/word/2010/wordprocessingShape" mc:Ignorable="w14 w15 w16se w16cid w16 w16cex w16sdtdh wp14">
+<w:hdr xmlns:wpc="http://schemas.microsoft.com/office/word/2010/wordprocessingCanvas" xmlns:cx="http://schemas.microsoft.com/office/drawing/2014/chartex" xmlns:cx1="http://schemas.microsoft.com/office/drawing/2015/9/8/chartex" xmlns:cx2="http://schemas.microsoft.com/office/drawing/2015/10/21/chartex" xmlns:cx3="http://schemas.microsoft.com/office/drawing/2016/5/9/chartex" xmlns:cx4="http://schemas.microsoft.com/office/drawing/2016/5/10/chartex" xmlns:cx5="http://schemas.microsoft.com/office/drawing/2016/5/11/chartex" xmlns:cx6="http://schemas.microsoft.com/office/drawing/2016/5/12/chartex" xmlns:cx7="http://schemas.microsoft.com/office/drawing/2016/5/13/chartex" xmlns:cx8="http://schemas.microsoft.com/office/drawing/2016/5/14/chartex" xmlns:mc="http://schemas.openxmlformats.org/markup-compatibility/2006" xmlns:aink="http://schemas.microsoft.com/office/drawing/2016/ink" xmlns:am3d="http://schemas.microsoft.com/office/drawing/2017/model3d" xmlns:o="urn:schemas-microsoft-com:office:office" xmlns:r="http://schemas.openxmlformats.org/officeDocument/2006/relationships" xmlns:m="http://schemas.openxmlformats.org/officeDocument/2006/math" xmlns:v="urn:schemas-microsoft-com:vml" xmlns:wp14="http://schemas.microsoft.com/office/word/2010/wordprocessingDrawing" xmlns:wp="http://schemas.openxmlformats.org/drawingml/2006/wordprocessingDrawing" xmlns:w10="urn:schemas-microsoft-com:office:word" xmlns:w="http://schemas.openxmlformats.org/wordprocessingml/2006/main" xmlns:w14="http://schemas.microsoft.com/office/word/2010/wordml" xmlns:w15="http://schemas.microsoft.com/office/word/2012/wordml" xmlns:w16cid="http://schemas.microsoft.com/office/word/2016/wordml/cid" xmlns:w16se="http://schemas.microsoft.com/office/word/2015/wordml/symex" xmlns:wpg="http://schemas.microsoft.com/office/word/2010/wordprocessingGroup" xmlns:wpi="http://schemas.microsoft.com/office/word/2010/wordprocessingInk" xmlns:wne="http://schemas.microsoft.com/office/word/2006/wordml" xmlns:wps="http://schemas.microsoft.com/office/word/2010/wordprocessingShape" mc:Ignorable="w14 w15 w16se w16cid wp14">
   <w:p>
     <w:pPr>
       <w:pStyle w:val="Header"/>
@@ -5243,7 +5878,7 @@
 </file>
 
 <file path=word/numbering.xml><?xml version="1.0" encoding="utf-8"?>
-<w:numbering xmlns:wpc="http://schemas.microsoft.com/office/word/2010/wordprocessingCanvas" xmlns:cx="http://schemas.microsoft.com/office/drawing/2014/chartex" xmlns:cx1="http://schemas.microsoft.com/office/drawing/2015/9/8/chartex" xmlns:cx2="http://schemas.microsoft.com/office/drawing/2015/10/21/chartex" xmlns:cx3="http://schemas.microsoft.com/office/drawing/2016/5/9/chartex" xmlns:cx4="http://schemas.microsoft.com/office/drawing/2016/5/10/chartex" xmlns:cx5="http://schemas.microsoft.com/office/drawing/2016/5/11/chartex" xmlns:cx6="http://schemas.microsoft.com/office/drawing/2016/5/12/chartex" xmlns:cx7="http://schemas.microsoft.com/office/drawing/2016/5/13/chartex" xmlns:cx8="http://schemas.microsoft.com/office/drawing/2016/5/14/chartex" xmlns:mc="http://schemas.openxmlformats.org/markup-compatibility/2006" xmlns:aink="http://schemas.microsoft.com/office/drawing/2016/ink" xmlns:am3d="http://schemas.microsoft.com/office/drawing/2017/model3d" xmlns:o="urn:schemas-microsoft-com:office:office" xmlns:oel="http://schemas.microsoft.com/office/2019/extlst" xmlns:r="http://schemas.openxmlformats.org/officeDocument/2006/relationships" xmlns:m="http://schemas.openxmlformats.org/officeDocument/2006/math" xmlns:v="urn:schemas-microsoft-com:vml" xmlns:wp14="http://schemas.microsoft.com/office/word/2010/wordprocessingDrawing" xmlns:wp="http://schemas.openxmlformats.org/drawingml/2006/wordprocessingDrawing" xmlns:w10="urn:schemas-microsoft-com:office:word" xmlns:w="http://schemas.openxmlformats.org/wordprocessingml/2006/main" xmlns:w14="http://schemas.microsoft.com/office/word/2010/wordml" xmlns:w15="http://schemas.microsoft.com/office/word/2012/wordml" xmlns:w16cex="http://schemas.microsoft.com/office/word/2018/wordml/cex" xmlns:w16cid="http://schemas.microsoft.com/office/word/2016/wordml/cid" xmlns:w16="http://schemas.microsoft.com/office/word/2018/wordml" xmlns:w16sdtdh="http://schemas.microsoft.com/office/word/2020/wordml/sdtdatahash" xmlns:w16se="http://schemas.microsoft.com/office/word/2015/wordml/symex" xmlns:wpg="http://schemas.microsoft.com/office/word/2010/wordprocessingGroup" xmlns:wpi="http://schemas.microsoft.com/office/word/2010/wordprocessingInk" xmlns:wne="http://schemas.microsoft.com/office/word/2006/wordml" xmlns:wps="http://schemas.microsoft.com/office/word/2010/wordprocessingShape" mc:Ignorable="w14 w15 w16se w16cid w16 w16cex w16sdtdh wp14">
+<w:numbering xmlns:wpc="http://schemas.microsoft.com/office/word/2010/wordprocessingCanvas" xmlns:cx="http://schemas.microsoft.com/office/drawing/2014/chartex" xmlns:cx1="http://schemas.microsoft.com/office/drawing/2015/9/8/chartex" xmlns:cx2="http://schemas.microsoft.com/office/drawing/2015/10/21/chartex" xmlns:cx3="http://schemas.microsoft.com/office/drawing/2016/5/9/chartex" xmlns:cx4="http://schemas.microsoft.com/office/drawing/2016/5/10/chartex" xmlns:cx5="http://schemas.microsoft.com/office/drawing/2016/5/11/chartex" xmlns:cx6="http://schemas.microsoft.com/office/drawing/2016/5/12/chartex" xmlns:cx7="http://schemas.microsoft.com/office/drawing/2016/5/13/chartex" xmlns:cx8="http://schemas.microsoft.com/office/drawing/2016/5/14/chartex" xmlns:mc="http://schemas.openxmlformats.org/markup-compatibility/2006" xmlns:aink="http://schemas.microsoft.com/office/drawing/2016/ink" xmlns:am3d="http://schemas.microsoft.com/office/drawing/2017/model3d" xmlns:o="urn:schemas-microsoft-com:office:office" xmlns:r="http://schemas.openxmlformats.org/officeDocument/2006/relationships" xmlns:m="http://schemas.openxmlformats.org/officeDocument/2006/math" xmlns:v="urn:schemas-microsoft-com:vml" xmlns:wp14="http://schemas.microsoft.com/office/word/2010/wordprocessingDrawing" xmlns:wp="http://schemas.openxmlformats.org/drawingml/2006/wordprocessingDrawing" xmlns:w10="urn:schemas-microsoft-com:office:word" xmlns:w="http://schemas.openxmlformats.org/wordprocessingml/2006/main" xmlns:w14="http://schemas.microsoft.com/office/word/2010/wordml" xmlns:w15="http://schemas.microsoft.com/office/word/2012/wordml" xmlns:w16cid="http://schemas.microsoft.com/office/word/2016/wordml/cid" xmlns:w16se="http://schemas.microsoft.com/office/word/2015/wordml/symex" xmlns:wpg="http://schemas.microsoft.com/office/word/2010/wordprocessingGroup" xmlns:wpi="http://schemas.microsoft.com/office/word/2010/wordprocessingInk" xmlns:wne="http://schemas.microsoft.com/office/word/2006/wordml" xmlns:wps="http://schemas.microsoft.com/office/word/2010/wordprocessingShape" mc:Ignorable="w14 w15 w16se w16cid wp14">
   <w:abstractNum w:abstractNumId="0" w15:restartNumberingAfterBreak="0">
     <w:nsid w:val="4C9C3D4E"/>
     <w:multiLevelType w:val="hybridMultilevel"/>
@@ -5356,14 +5991,109 @@
       </w:rPr>
     </w:lvl>
   </w:abstractNum>
-  <w:num w:numId="1" w16cid:durableId="863137006">
+  <w:abstractNum w:abstractNumId="1" w15:restartNumberingAfterBreak="0">
+    <w:nsid w:val="715D3B7F"/>
+    <w:multiLevelType w:val="hybridMultilevel"/>
+    <w:tmpl w:val="CDA24FF6"/>
+    <w:lvl w:ilvl="0" w:tplc="934A16D2">
+      <w:start w:val="1"/>
+      <w:numFmt w:val="decimal"/>
+      <w:lvlText w:val="%1."/>
+      <w:lvlJc w:val="left"/>
+      <w:pPr>
+        <w:ind w:left="1080" w:hanging="360"/>
+      </w:pPr>
+      <w:rPr>
+        <w:rFonts w:hint="default"/>
+      </w:rPr>
+    </w:lvl>
+    <w:lvl w:ilvl="1" w:tplc="04090019" w:tentative="1">
+      <w:start w:val="1"/>
+      <w:numFmt w:val="lowerLetter"/>
+      <w:lvlText w:val="%2."/>
+      <w:lvlJc w:val="left"/>
+      <w:pPr>
+        <w:ind w:left="1800" w:hanging="360"/>
+      </w:pPr>
+    </w:lvl>
+    <w:lvl w:ilvl="2" w:tplc="0409001B" w:tentative="1">
+      <w:start w:val="1"/>
+      <w:numFmt w:val="lowerRoman"/>
+      <w:lvlText w:val="%3."/>
+      <w:lvlJc w:val="right"/>
+      <w:pPr>
+        <w:ind w:left="2520" w:hanging="180"/>
+      </w:pPr>
+    </w:lvl>
+    <w:lvl w:ilvl="3" w:tplc="0409000F" w:tentative="1">
+      <w:start w:val="1"/>
+      <w:numFmt w:val="decimal"/>
+      <w:lvlText w:val="%4."/>
+      <w:lvlJc w:val="left"/>
+      <w:pPr>
+        <w:ind w:left="3240" w:hanging="360"/>
+      </w:pPr>
+    </w:lvl>
+    <w:lvl w:ilvl="4" w:tplc="04090019" w:tentative="1">
+      <w:start w:val="1"/>
+      <w:numFmt w:val="lowerLetter"/>
+      <w:lvlText w:val="%5."/>
+      <w:lvlJc w:val="left"/>
+      <w:pPr>
+        <w:ind w:left="3960" w:hanging="360"/>
+      </w:pPr>
+    </w:lvl>
+    <w:lvl w:ilvl="5" w:tplc="0409001B" w:tentative="1">
+      <w:start w:val="1"/>
+      <w:numFmt w:val="lowerRoman"/>
+      <w:lvlText w:val="%6."/>
+      <w:lvlJc w:val="right"/>
+      <w:pPr>
+        <w:ind w:left="4680" w:hanging="180"/>
+      </w:pPr>
+    </w:lvl>
+    <w:lvl w:ilvl="6" w:tplc="0409000F" w:tentative="1">
+      <w:start w:val="1"/>
+      <w:numFmt w:val="decimal"/>
+      <w:lvlText w:val="%7."/>
+      <w:lvlJc w:val="left"/>
+      <w:pPr>
+        <w:ind w:left="5400" w:hanging="360"/>
+      </w:pPr>
+    </w:lvl>
+    <w:lvl w:ilvl="7" w:tplc="04090019" w:tentative="1">
+      <w:start w:val="1"/>
+      <w:numFmt w:val="lowerLetter"/>
+      <w:lvlText w:val="%8."/>
+      <w:lvlJc w:val="left"/>
+      <w:pPr>
+        <w:ind w:left="6120" w:hanging="360"/>
+      </w:pPr>
+    </w:lvl>
+    <w:lvl w:ilvl="8" w:tplc="0409001B" w:tentative="1">
+      <w:start w:val="1"/>
+      <w:numFmt w:val="lowerRoman"/>
+      <w:lvlText w:val="%9."/>
+      <w:lvlJc w:val="right"/>
+      <w:pPr>
+        <w:ind w:left="6840" w:hanging="180"/>
+      </w:pPr>
+    </w:lvl>
+  </w:abstractNum>
+  <w:num w:numId="1">
     <w:abstractNumId w:val="0"/>
+  </w:num>
+  <w:num w:numId="2">
+    <w:abstractNumId w:val="1"/>
   </w:num>
 </w:numbering>
 </file>
 
 <file path=word/people.xml><?xml version="1.0" encoding="utf-8"?>
-<w15:people xmlns:wpc="http://schemas.microsoft.com/office/word/2010/wordprocessingCanvas" xmlns:cx="http://schemas.microsoft.com/office/drawing/2014/chartex" xmlns:cx1="http://schemas.microsoft.com/office/drawing/2015/9/8/chartex" xmlns:cx2="http://schemas.microsoft.com/office/drawing/2015/10/21/chartex" xmlns:cx3="http://schemas.microsoft.com/office/drawing/2016/5/9/chartex" xmlns:cx4="http://schemas.microsoft.com/office/drawing/2016/5/10/chartex" xmlns:cx5="http://schemas.microsoft.com/office/drawing/2016/5/11/chartex" xmlns:cx6="http://schemas.microsoft.com/office/drawing/2016/5/12/chartex" xmlns:cx7="http://schemas.microsoft.com/office/drawing/2016/5/13/chartex" xmlns:cx8="http://schemas.microsoft.com/office/drawing/2016/5/14/chartex" xmlns:mc="http://schemas.openxmlformats.org/markup-compatibility/2006" xmlns:aink="http://schemas.microsoft.com/office/drawing/2016/ink" xmlns:am3d="http://schemas.microsoft.com/office/drawing/2017/model3d" xmlns:o="urn:schemas-microsoft-com:office:office" xmlns:oel="http://schemas.microsoft.com/office/2019/extlst" xmlns:r="http://schemas.openxmlformats.org/officeDocument/2006/relationships" xmlns:m="http://schemas.openxmlformats.org/officeDocument/2006/math" xmlns:v="urn:schemas-microsoft-com:vml" xmlns:wp14="http://schemas.microsoft.com/office/word/2010/wordprocessingDrawing" xmlns:wp="http://schemas.openxmlformats.org/drawingml/2006/wordprocessingDrawing" xmlns:w10="urn:schemas-microsoft-com:office:word" xmlns:w="http://schemas.openxmlformats.org/wordprocessingml/2006/main" xmlns:w14="http://schemas.microsoft.com/office/word/2010/wordml" xmlns:w15="http://schemas.microsoft.com/office/word/2012/wordml" xmlns:w16cex="http://schemas.microsoft.com/office/word/2018/wordml/cex" xmlns:w16cid="http://schemas.microsoft.com/office/word/2016/wordml/cid" xmlns:w16="http://schemas.microsoft.com/office/word/2018/wordml" xmlns:w16sdtdh="http://schemas.microsoft.com/office/word/2020/wordml/sdtdatahash" xmlns:w16se="http://schemas.microsoft.com/office/word/2015/wordml/symex" xmlns:wpg="http://schemas.microsoft.com/office/word/2010/wordprocessingGroup" xmlns:wpi="http://schemas.microsoft.com/office/word/2010/wordprocessingInk" xmlns:wne="http://schemas.microsoft.com/office/word/2006/wordml" xmlns:wps="http://schemas.microsoft.com/office/word/2010/wordprocessingShape" mc:Ignorable="w14 w15 w16se w16cid w16 w16cex w16sdtdh wp14">
+<w15:people xmlns:wpc="http://schemas.microsoft.com/office/word/2010/wordprocessingCanvas" xmlns:cx="http://schemas.microsoft.com/office/drawing/2014/chartex" xmlns:cx1="http://schemas.microsoft.com/office/drawing/2015/9/8/chartex" xmlns:cx2="http://schemas.microsoft.com/office/drawing/2015/10/21/chartex" xmlns:cx3="http://schemas.microsoft.com/office/drawing/2016/5/9/chartex" xmlns:cx4="http://schemas.microsoft.com/office/drawing/2016/5/10/chartex" xmlns:cx5="http://schemas.microsoft.com/office/drawing/2016/5/11/chartex" xmlns:cx6="http://schemas.microsoft.com/office/drawing/2016/5/12/chartex" xmlns:cx7="http://schemas.microsoft.com/office/drawing/2016/5/13/chartex" xmlns:cx8="http://schemas.microsoft.com/office/drawing/2016/5/14/chartex" xmlns:mc="http://schemas.openxmlformats.org/markup-compatibility/2006" xmlns:aink="http://schemas.microsoft.com/office/drawing/2016/ink" xmlns:am3d="http://schemas.microsoft.com/office/drawing/2017/model3d" xmlns:o="urn:schemas-microsoft-com:office:office" xmlns:r="http://schemas.openxmlformats.org/officeDocument/2006/relationships" xmlns:m="http://schemas.openxmlformats.org/officeDocument/2006/math" xmlns:v="urn:schemas-microsoft-com:vml" xmlns:wp14="http://schemas.microsoft.com/office/word/2010/wordprocessingDrawing" xmlns:wp="http://schemas.openxmlformats.org/drawingml/2006/wordprocessingDrawing" xmlns:w10="urn:schemas-microsoft-com:office:word" xmlns:w="http://schemas.openxmlformats.org/wordprocessingml/2006/main" xmlns:w14="http://schemas.microsoft.com/office/word/2010/wordml" xmlns:w15="http://schemas.microsoft.com/office/word/2012/wordml" xmlns:w16cid="http://schemas.microsoft.com/office/word/2016/wordml/cid" xmlns:w16se="http://schemas.microsoft.com/office/word/2015/wordml/symex" xmlns:wpg="http://schemas.microsoft.com/office/word/2010/wordprocessingGroup" xmlns:wpi="http://schemas.microsoft.com/office/word/2010/wordprocessingInk" xmlns:wne="http://schemas.microsoft.com/office/word/2006/wordml" xmlns:wps="http://schemas.microsoft.com/office/word/2010/wordprocessingShape" mc:Ignorable="w14 w15 w16se w16cid wp14">
+  <w15:person w15:author="Bachmeier, Nate">
+    <w15:presenceInfo w15:providerId="AD" w15:userId="S-1-5-21-1407069837-2091007605-538272213-37662606"/>
+  </w15:person>
   <w15:person w15:author="nate nate">
     <w15:presenceInfo w15:providerId="Windows Live" w15:userId="07ceb59a02b2b8d9"/>
   </w15:person>
@@ -5374,7 +6104,7 @@
 </file>
 
 <file path=word/styles.xml><?xml version="1.0" encoding="utf-8"?>
-<w:styles xmlns:mc="http://schemas.openxmlformats.org/markup-compatibility/2006" xmlns:r="http://schemas.openxmlformats.org/officeDocument/2006/relationships" xmlns:w="http://schemas.openxmlformats.org/wordprocessingml/2006/main" xmlns:w14="http://schemas.microsoft.com/office/word/2010/wordml" xmlns:w15="http://schemas.microsoft.com/office/word/2012/wordml" xmlns:w16cex="http://schemas.microsoft.com/office/word/2018/wordml/cex" xmlns:w16cid="http://schemas.microsoft.com/office/word/2016/wordml/cid" xmlns:w16="http://schemas.microsoft.com/office/word/2018/wordml" xmlns:w16sdtdh="http://schemas.microsoft.com/office/word/2020/wordml/sdtdatahash" xmlns:w16se="http://schemas.microsoft.com/office/word/2015/wordml/symex" mc:Ignorable="w14 w15 w16se w16cid w16 w16cex w16sdtdh">
+<w:styles xmlns:mc="http://schemas.openxmlformats.org/markup-compatibility/2006" xmlns:r="http://schemas.openxmlformats.org/officeDocument/2006/relationships" xmlns:w="http://schemas.openxmlformats.org/wordprocessingml/2006/main" xmlns:w14="http://schemas.microsoft.com/office/word/2010/wordml" xmlns:w15="http://schemas.microsoft.com/office/word/2012/wordml" xmlns:w16cid="http://schemas.microsoft.com/office/word/2016/wordml/cid" xmlns:w16se="http://schemas.microsoft.com/office/word/2015/wordml/symex" mc:Ignorable="w14 w15 w16se w16cid">
   <w:docDefaults>
     <w:rPrDefault>
       <w:rPr>
@@ -5390,7 +6120,7 @@
       </w:pPr>
     </w:pPrDefault>
   </w:docDefaults>
-  <w:latentStyles w:defLockedState="0" w:defUIPriority="99" w:defSemiHidden="0" w:defUnhideWhenUsed="0" w:defQFormat="0" w:count="376">
+  <w:latentStyles w:defLockedState="0" w:defUIPriority="99" w:defSemiHidden="0" w:defUnhideWhenUsed="0" w:defQFormat="0" w:count="375">
     <w:lsdException w:name="Normal" w:uiPriority="0" w:qFormat="1"/>
     <w:lsdException w:name="heading 1" w:uiPriority="9" w:qFormat="1"/>
     <w:lsdException w:name="heading 2" w:semiHidden="1" w:uiPriority="9" w:unhideWhenUsed="1" w:qFormat="1"/>
@@ -5766,7 +6496,6 @@
     <w:lsdException w:name="Smart Hyperlink" w:semiHidden="1" w:unhideWhenUsed="1"/>
     <w:lsdException w:name="Hashtag" w:semiHidden="1" w:unhideWhenUsed="1"/>
     <w:lsdException w:name="Unresolved Mention" w:semiHidden="1" w:unhideWhenUsed="1"/>
-    <w:lsdException w:name="Smart Link" w:semiHidden="1" w:unhideWhenUsed="1"/>
   </w:latentStyles>
   <w:style w:type="paragraph" w:default="1" w:styleId="Normal">
     <w:name w:val="Normal"/>
@@ -6205,6 +6934,36 @@
     <w:rPr>
       <w:color w:val="954F72" w:themeColor="followedHyperlink"/>
       <w:u w:val="single"/>
+    </w:rPr>
+  </w:style>
+  <w:style w:type="paragraph" w:styleId="BalloonText">
+    <w:name w:val="Balloon Text"/>
+    <w:basedOn w:val="Normal"/>
+    <w:link w:val="BalloonTextChar"/>
+    <w:uiPriority w:val="99"/>
+    <w:semiHidden/>
+    <w:unhideWhenUsed/>
+    <w:rsid w:val="00C94085"/>
+    <w:pPr>
+      <w:spacing w:line="240" w:lineRule="auto"/>
+    </w:pPr>
+    <w:rPr>
+      <w:rFonts w:ascii="Segoe UI" w:hAnsi="Segoe UI" w:cs="Segoe UI"/>
+      <w:sz w:val="18"/>
+      <w:szCs w:val="18"/>
+    </w:rPr>
+  </w:style>
+  <w:style w:type="character" w:customStyle="1" w:styleId="BalloonTextChar">
+    <w:name w:val="Balloon Text Char"/>
+    <w:basedOn w:val="DefaultParagraphFont"/>
+    <w:link w:val="BalloonText"/>
+    <w:uiPriority w:val="99"/>
+    <w:semiHidden/>
+    <w:rsid w:val="00C94085"/>
+    <w:rPr>
+      <w:rFonts w:ascii="Segoe UI" w:hAnsi="Segoe UI" w:cs="Segoe UI"/>
+      <w:sz w:val="18"/>
+      <w:szCs w:val="18"/>
     </w:rPr>
   </w:style>
 </w:styles>
@@ -7241,7 +8000,7 @@
 </file>
 
 <file path=customXml/itemProps1.xml><?xml version="1.0" encoding="utf-8"?>
-<ds:datastoreItem xmlns:ds="http://schemas.openxmlformats.org/officeDocument/2006/customXml" ds:itemID="{D1E42940-DA26-493A-803E-C89B24CE09C8}">
+<ds:datastoreItem xmlns:ds="http://schemas.openxmlformats.org/officeDocument/2006/customXml" ds:itemID="{2AE49072-2383-411B-BB92-A3C1F3F3BAE1}">
   <ds:schemaRefs>
     <ds:schemaRef ds:uri="http://schemas.openxmlformats.org/officeDocument/2006/bibliography"/>
   </ds:schemaRefs>

</xml_diff>

<commit_message>
walk around aws toronto summit
</commit_message>
<xml_diff>
--- a/Chapters/BachmeierNDIS9902.ch3.docx
+++ b/Chapters/BachmeierNDIS9902.ch3.docx
@@ -4106,9 +4106,26 @@
         <w:ind w:firstLine="720"/>
         <w:contextualSpacing/>
       </w:pPr>
-      <w:r>
-        <w:t>Begin writing here…</w:t>
-      </w:r>
+      <w:del w:id="169" w:author="Bachmeier, Nate" w:date="2022-06-22T11:09:00Z">
+        <w:r>
+          <w:delText>Begin writing here…</w:delText>
+        </w:r>
+      </w:del>
+      <w:ins w:id="170" w:author="Bachmeier, Nate" w:date="2022-06-22T11:09:00Z">
+        <w:r>
+          <w:t xml:space="preserve">This chapter documents the research methodology and </w:t>
+        </w:r>
+      </w:ins>
+      <w:ins w:id="171" w:author="Bachmeier, Nate" w:date="2022-06-22T11:10:00Z">
+        <w:r>
+          <w:t xml:space="preserve">the study design. These steps are crucial as it outlines the research plan. </w:t>
+        </w:r>
+        <w:bookmarkStart w:id="172" w:name="_GoBack"/>
+        <w:bookmarkEnd w:id="172"/>
+        <w:r>
+          <w:t xml:space="preserve"> </w:t>
+        </w:r>
+      </w:ins>
     </w:p>
     <w:p>
       <w:pPr>
@@ -4182,8 +4199,6 @@
       <w:r>
         <w:br w:type="page"/>
       </w:r>
-      <w:bookmarkStart w:id="169" w:name="_GoBack"/>
-      <w:bookmarkEnd w:id="169"/>
     </w:p>
     <w:sdt>
       <w:sdtPr>
@@ -8000,7 +8015,7 @@
 </file>
 
 <file path=customXml/itemProps1.xml><?xml version="1.0" encoding="utf-8"?>
-<ds:datastoreItem xmlns:ds="http://schemas.openxmlformats.org/officeDocument/2006/customXml" ds:itemID="{2AE49072-2383-411B-BB92-A3C1F3F3BAE1}">
+<ds:datastoreItem xmlns:ds="http://schemas.openxmlformats.org/officeDocument/2006/customXml" ds:itemID="{8489E528-376C-4CE7-A9CD-CC5E04B1F310}">
   <ds:schemaRefs>
     <ds:schemaRef ds:uri="http://schemas.openxmlformats.org/officeDocument/2006/bibliography"/>
   </ds:schemaRefs>

</xml_diff>

<commit_message>
call dad for fathers day
</commit_message>
<xml_diff>
--- a/Chapters/BachmeierNDIS9902.ch3.docx
+++ b/Chapters/BachmeierNDIS9902.ch3.docx
@@ -1,6 +1,6 @@
 
 <file path=word/document.xml><?xml version="1.0" encoding="utf-8"?>
-<w:document xmlns:wpc="http://schemas.microsoft.com/office/word/2010/wordprocessingCanvas" xmlns:cx="http://schemas.microsoft.com/office/drawing/2014/chartex" xmlns:cx1="http://schemas.microsoft.com/office/drawing/2015/9/8/chartex" xmlns:cx2="http://schemas.microsoft.com/office/drawing/2015/10/21/chartex" xmlns:cx3="http://schemas.microsoft.com/office/drawing/2016/5/9/chartex" xmlns:cx4="http://schemas.microsoft.com/office/drawing/2016/5/10/chartex" xmlns:cx5="http://schemas.microsoft.com/office/drawing/2016/5/11/chartex" xmlns:cx6="http://schemas.microsoft.com/office/drawing/2016/5/12/chartex" xmlns:cx7="http://schemas.microsoft.com/office/drawing/2016/5/13/chartex" xmlns:cx8="http://schemas.microsoft.com/office/drawing/2016/5/14/chartex" xmlns:mc="http://schemas.openxmlformats.org/markup-compatibility/2006" xmlns:aink="http://schemas.microsoft.com/office/drawing/2016/ink" xmlns:am3d="http://schemas.microsoft.com/office/drawing/2017/model3d" xmlns:o="urn:schemas-microsoft-com:office:office" xmlns:r="http://schemas.openxmlformats.org/officeDocument/2006/relationships" xmlns:m="http://schemas.openxmlformats.org/officeDocument/2006/math" xmlns:v="urn:schemas-microsoft-com:vml" xmlns:wp14="http://schemas.microsoft.com/office/word/2010/wordprocessingDrawing" xmlns:wp="http://schemas.openxmlformats.org/drawingml/2006/wordprocessingDrawing" xmlns:w10="urn:schemas-microsoft-com:office:word" xmlns:w="http://schemas.openxmlformats.org/wordprocessingml/2006/main" xmlns:w14="http://schemas.microsoft.com/office/word/2010/wordml" xmlns:w15="http://schemas.microsoft.com/office/word/2012/wordml" xmlns:w16cid="http://schemas.microsoft.com/office/word/2016/wordml/cid" xmlns:w16se="http://schemas.microsoft.com/office/word/2015/wordml/symex" xmlns:wpg="http://schemas.microsoft.com/office/word/2010/wordprocessingGroup" xmlns:wpi="http://schemas.microsoft.com/office/word/2010/wordprocessingInk" xmlns:wne="http://schemas.microsoft.com/office/word/2006/wordml" xmlns:wps="http://schemas.microsoft.com/office/word/2010/wordprocessingShape" mc:Ignorable="w14 w15 w16se w16cid wp14">
+<w:document xmlns:wpc="http://schemas.microsoft.com/office/word/2010/wordprocessingCanvas" xmlns:cx="http://schemas.microsoft.com/office/drawing/2014/chartex" xmlns:cx1="http://schemas.microsoft.com/office/drawing/2015/9/8/chartex" xmlns:cx2="http://schemas.microsoft.com/office/drawing/2015/10/21/chartex" xmlns:cx3="http://schemas.microsoft.com/office/drawing/2016/5/9/chartex" xmlns:cx4="http://schemas.microsoft.com/office/drawing/2016/5/10/chartex" xmlns:cx5="http://schemas.microsoft.com/office/drawing/2016/5/11/chartex" xmlns:cx6="http://schemas.microsoft.com/office/drawing/2016/5/12/chartex" xmlns:cx7="http://schemas.microsoft.com/office/drawing/2016/5/13/chartex" xmlns:cx8="http://schemas.microsoft.com/office/drawing/2016/5/14/chartex" xmlns:mc="http://schemas.openxmlformats.org/markup-compatibility/2006" xmlns:aink="http://schemas.microsoft.com/office/drawing/2016/ink" xmlns:am3d="http://schemas.microsoft.com/office/drawing/2017/model3d" xmlns:o="urn:schemas-microsoft-com:office:office" xmlns:oel="http://schemas.microsoft.com/office/2019/extlst" xmlns:r="http://schemas.openxmlformats.org/officeDocument/2006/relationships" xmlns:m="http://schemas.openxmlformats.org/officeDocument/2006/math" xmlns:v="urn:schemas-microsoft-com:vml" xmlns:wp14="http://schemas.microsoft.com/office/word/2010/wordprocessingDrawing" xmlns:wp="http://schemas.openxmlformats.org/drawingml/2006/wordprocessingDrawing" xmlns:w10="urn:schemas-microsoft-com:office:word" xmlns:w="http://schemas.openxmlformats.org/wordprocessingml/2006/main" xmlns:w14="http://schemas.microsoft.com/office/word/2010/wordml" xmlns:w15="http://schemas.microsoft.com/office/word/2012/wordml" xmlns:w16cex="http://schemas.microsoft.com/office/word/2018/wordml/cex" xmlns:w16cid="http://schemas.microsoft.com/office/word/2016/wordml/cid" xmlns:w16="http://schemas.microsoft.com/office/word/2018/wordml" xmlns:w16sdtdh="http://schemas.microsoft.com/office/word/2020/wordml/sdtdatahash" xmlns:w16se="http://schemas.microsoft.com/office/word/2015/wordml/symex" xmlns:wpg="http://schemas.microsoft.com/office/word/2010/wordprocessingGroup" xmlns:wpi="http://schemas.microsoft.com/office/word/2010/wordprocessingInk" xmlns:wne="http://schemas.microsoft.com/office/word/2006/wordml" xmlns:wps="http://schemas.microsoft.com/office/word/2010/wordprocessingShape" mc:Ignorable="w14 w15 w16se w16cid w16 w16cex w16sdtdh wp14">
   <w:body>
     <w:p/>
     <w:p/>
@@ -138,24 +138,26 @@
           <w:rPr>
             <w:iCs/>
           </w:rPr>
-          <w:t xml:space="preserve">stated outcomes. This chapter aims to meet these requirements by detailing the research </w:t>
-        </w:r>
-        <w:proofErr w:type="spellStart"/>
+          <w:t>stated outcomes. This chapter aims to meet these requirements by detailing the research meth</w:t>
+        </w:r>
+      </w:ins>
+      <w:ins w:id="4" w:author="nate nate" w:date="2022-06-25T12:39:00Z">
         <w:r>
           <w:rPr>
             <w:iCs/>
           </w:rPr>
-          <w:t>methology</w:t>
-        </w:r>
-        <w:proofErr w:type="spellEnd"/>
+          <w:t>od</w:t>
+        </w:r>
+      </w:ins>
+      <w:ins w:id="5" w:author="Bachmeier, Nate" w:date="2022-06-22T09:59:00Z">
         <w:r>
           <w:rPr>
             <w:iCs/>
           </w:rPr>
-          <w:t xml:space="preserve"> and its appropriateness. Next, it documents </w:t>
-        </w:r>
-      </w:ins>
-      <w:ins w:id="4" w:author="Bachmeier, Nate" w:date="2022-06-22T10:00:00Z">
+          <w:t xml:space="preserve">ology and its appropriateness. Next, it documents </w:t>
+        </w:r>
+      </w:ins>
+      <w:ins w:id="6" w:author="Bachmeier, Nate" w:date="2022-06-22T10:00:00Z">
         <w:r>
           <w:rPr>
             <w:iCs/>
@@ -163,15 +165,73 @@
           <w:t xml:space="preserve">mechanisms for collecting data and analyzing that information. </w:t>
         </w:r>
       </w:ins>
-      <w:ins w:id="5" w:author="Bachmeier, Nate" w:date="2022-06-22T10:01:00Z">
+      <w:ins w:id="7" w:author="Bachmeier, Nate" w:date="2022-06-22T10:01:00Z">
+        <w:del w:id="8" w:author="nate nate" w:date="2022-06-25T12:39:00Z">
+          <w:r>
+            <w:rPr>
+              <w:iCs/>
+            </w:rPr>
+            <w:delText>Lastly, t</w:delText>
+          </w:r>
+        </w:del>
+      </w:ins>
+      <w:ins w:id="9" w:author="nate nate" w:date="2022-06-25T12:39:00Z">
         <w:r>
           <w:rPr>
             <w:iCs/>
           </w:rPr>
-          <w:t>Lastly, the chapter enumerates known assumptions, limitations, delimitations, and ethical assurances.</w:t>
-        </w:r>
-      </w:ins>
-      <w:ins w:id="6" w:author="Bachmeier, Nate" w:date="2022-06-22T10:00:00Z">
+          <w:t>T</w:t>
+        </w:r>
+      </w:ins>
+      <w:ins w:id="10" w:author="Bachmeier, Nate" w:date="2022-06-22T10:01:00Z">
+        <w:r>
+          <w:rPr>
+            <w:iCs/>
+          </w:rPr>
+          <w:t xml:space="preserve">he chapter </w:t>
+        </w:r>
+      </w:ins>
+      <w:ins w:id="11" w:author="nate nate" w:date="2022-06-25T12:39:00Z">
+        <w:r>
+          <w:rPr>
+            <w:iCs/>
+          </w:rPr>
+          <w:t xml:space="preserve">concludes by </w:t>
+        </w:r>
+      </w:ins>
+      <w:ins w:id="12" w:author="Bachmeier, Nate" w:date="2022-06-22T10:01:00Z">
+        <w:r>
+          <w:rPr>
+            <w:iCs/>
+          </w:rPr>
+          <w:t>enumerat</w:t>
+        </w:r>
+      </w:ins>
+      <w:ins w:id="13" w:author="nate nate" w:date="2022-06-25T12:39:00Z">
+        <w:r>
+          <w:rPr>
+            <w:iCs/>
+          </w:rPr>
+          <w:t>ing</w:t>
+        </w:r>
+      </w:ins>
+      <w:ins w:id="14" w:author="Bachmeier, Nate" w:date="2022-06-22T10:01:00Z">
+        <w:del w:id="15" w:author="nate nate" w:date="2022-06-25T12:39:00Z">
+          <w:r>
+            <w:rPr>
+              <w:iCs/>
+            </w:rPr>
+            <w:delText>es</w:delText>
+          </w:r>
+        </w:del>
+        <w:r>
+          <w:rPr>
+            <w:iCs/>
+          </w:rPr>
+          <w:t xml:space="preserve"> known assumptions, limitations, delimitations, and ethical assurances.</w:t>
+        </w:r>
+      </w:ins>
+      <w:ins w:id="16" w:author="Bachmeier, Nate" w:date="2022-06-22T10:00:00Z">
         <w:r>
           <w:rPr>
             <w:iCs/>
@@ -184,17 +244,17 @@
       <w:pPr>
         <w:pStyle w:val="Heading2"/>
       </w:pPr>
-      <w:commentRangeStart w:id="7"/>
+      <w:commentRangeStart w:id="17"/>
       <w:r>
         <w:t>Statement of the Problem</w:t>
       </w:r>
-      <w:commentRangeEnd w:id="7"/>
+      <w:commentRangeEnd w:id="17"/>
       <w:r>
         <w:rPr>
           <w:rStyle w:val="CommentReference"/>
           <w:b w:val="0"/>
         </w:rPr>
-        <w:commentReference w:id="7"/>
+        <w:commentReference w:id="17"/>
       </w:r>
     </w:p>
     <w:p>
@@ -302,7 +362,15 @@
         <w:t>must</w:t>
       </w:r>
       <w:r>
-        <w:t xml:space="preserve"> control these costs and replace human labor with less expensive automation processes.</w:t>
+        <w:t xml:space="preserve"> control these costs and replace human labor with less expensive automation</w:t>
+      </w:r>
+      <w:del w:id="18" w:author="nate nate" w:date="2022-06-25T12:39:00Z">
+        <w:r>
+          <w:delText xml:space="preserve"> processes</w:delText>
+        </w:r>
+      </w:del>
+      <w:r>
+        <w:t>.</w:t>
       </w:r>
     </w:p>
     <w:p>
@@ -510,17 +578,17 @@
       <w:r>
         <w:t xml:space="preserve">Research Methodology and </w:t>
       </w:r>
-      <w:commentRangeStart w:id="8"/>
+      <w:commentRangeStart w:id="19"/>
       <w:r>
         <w:t>Design</w:t>
       </w:r>
-      <w:commentRangeEnd w:id="8"/>
+      <w:commentRangeEnd w:id="19"/>
       <w:r>
         <w:rPr>
           <w:rStyle w:val="CommentReference"/>
           <w:b w:val="0"/>
         </w:rPr>
-        <w:commentReference w:id="8"/>
+        <w:commentReference w:id="19"/>
       </w:r>
     </w:p>
     <w:p>
@@ -582,17 +650,14 @@
       <w:r>
         <w:t xml:space="preserve">Study </w:t>
       </w:r>
-      <w:del w:id="9" w:author="Bachmeier, Nate" w:date="2022-06-22T10:54:00Z">
+      <w:del w:id="20" w:author="Bachmeier, Nate" w:date="2022-06-22T10:54:00Z">
         <w:r>
           <w:delText>appropriateness</w:delText>
         </w:r>
       </w:del>
-      <w:ins w:id="10" w:author="Bachmeier, Nate" w:date="2022-06-22T10:54:00Z">
-        <w:r>
-          <w:t>A</w:t>
-        </w:r>
-        <w:r>
-          <w:t>ppropriateness</w:t>
+      <w:ins w:id="21" w:author="Bachmeier, Nate" w:date="2022-06-22T10:54:00Z">
+        <w:r>
+          <w:t>Appropriateness</w:t>
         </w:r>
       </w:ins>
     </w:p>
@@ -604,12 +669,12 @@
           <w:iCs/>
         </w:rPr>
       </w:pPr>
-      <w:del w:id="11" w:author="Bachmeier, Nate" w:date="2022-06-22T10:04:00Z">
+      <w:del w:id="22" w:author="Bachmeier, Nate" w:date="2022-06-22T10:04:00Z">
         <w:r>
           <w:delText xml:space="preserve">This methodology </w:delText>
         </w:r>
       </w:del>
-      <w:del w:id="12" w:author="Bachmeier, Nate" w:date="2022-06-22T10:02:00Z">
+      <w:del w:id="23" w:author="Bachmeier, Nate" w:date="2022-06-22T10:02:00Z">
         <w:r>
           <w:delText xml:space="preserve">is appropriate </w:delText>
         </w:r>
@@ -621,34 +686,44 @@
           <w:delText>because…</w:delText>
         </w:r>
       </w:del>
-      <w:ins w:id="13" w:author="Bachmeier, Nate" w:date="2022-06-22T10:04:00Z">
+      <w:ins w:id="24" w:author="Bachmeier, Nate" w:date="2022-06-22T10:04:00Z">
         <w:r>
           <w:t xml:space="preserve">It is challenging to study humans in privacy-sensitive situations like home monitoring situations. </w:t>
         </w:r>
       </w:ins>
-      <w:ins w:id="14" w:author="Bachmeier, Nate" w:date="2022-06-22T10:05:00Z">
+      <w:ins w:id="25" w:author="Bachmeier, Nate" w:date="2022-06-22T10:05:00Z">
         <w:r>
           <w:t xml:space="preserve">This study proposes a research method for simulating those humanoids and </w:t>
         </w:r>
       </w:ins>
-      <w:ins w:id="15" w:author="Bachmeier, Nate" w:date="2022-06-22T10:06:00Z">
+      <w:ins w:id="26" w:author="Bachmeier, Nate" w:date="2022-06-22T10:06:00Z">
         <w:r>
           <w:t xml:space="preserve">having them perform realistic </w:t>
         </w:r>
       </w:ins>
-      <w:ins w:id="16" w:author="Bachmeier, Nate" w:date="2022-06-22T10:05:00Z">
+      <w:ins w:id="27" w:author="Bachmeier, Nate" w:date="2022-06-22T10:05:00Z">
         <w:r>
           <w:t>behaviors</w:t>
         </w:r>
       </w:ins>
-      <w:ins w:id="17" w:author="Bachmeier, Nate" w:date="2022-06-22T10:06:00Z">
+      <w:ins w:id="28" w:author="Bachmeier, Nate" w:date="2022-06-22T10:06:00Z">
         <w:r>
           <w:t xml:space="preserve">. </w:t>
         </w:r>
       </w:ins>
-      <w:ins w:id="18" w:author="Bachmeier, Nate" w:date="2022-06-22T10:08:00Z">
-        <w:r>
-          <w:t xml:space="preserve">Within the simulation process the humanoids will perform </w:t>
+      <w:ins w:id="29" w:author="Bachmeier, Nate" w:date="2022-06-22T10:08:00Z">
+        <w:r>
+          <w:t>Within the simulation process</w:t>
+        </w:r>
+      </w:ins>
+      <w:ins w:id="30" w:author="nate nate" w:date="2022-06-25T12:39:00Z">
+        <w:r>
+          <w:t>,</w:t>
+        </w:r>
+      </w:ins>
+      <w:ins w:id="31" w:author="Bachmeier, Nate" w:date="2022-06-22T10:08:00Z">
+        <w:r>
+          <w:t xml:space="preserve"> the humanoids will perform </w:t>
         </w:r>
         <w:proofErr w:type="spellStart"/>
         <w:r>
@@ -659,30 +734,26 @@
           <w:t xml:space="preserve"> sequences like falling</w:t>
         </w:r>
       </w:ins>
-      <w:ins w:id="19" w:author="Bachmeier, Nate" w:date="2022-06-22T10:09:00Z">
-        <w:r>
-          <w:t xml:space="preserve"> down, and virtual cameras can extract that metadata for an ML </w:t>
-        </w:r>
+      <w:ins w:id="32" w:author="Bachmeier, Nate" w:date="2022-06-22T10:09:00Z">
+        <w:del w:id="33" w:author="nate nate" w:date="2022-06-25T12:39:00Z">
+          <w:r>
+            <w:delText xml:space="preserve"> down</w:delText>
+          </w:r>
+        </w:del>
+        <w:r>
+          <w:t xml:space="preserve">, and virtual cameras can extract that metadata for an ML model. </w:t>
+        </w:r>
+      </w:ins>
+      <w:ins w:id="34" w:author="Bachmeier, Nate" w:date="2022-06-22T10:10:00Z">
         <w:r>
           <w:lastRenderedPageBreak/>
-          <w:t xml:space="preserve">model. </w:t>
-        </w:r>
-      </w:ins>
-      <w:ins w:id="20" w:author="Bachmeier, Nate" w:date="2022-06-22T10:10:00Z">
-        <w:r>
-          <w:t>Using a design science research method is appropriate to explore this technique as it explores the phenomenon</w:t>
-        </w:r>
+          <w:t xml:space="preserve">Using a design science research method is appropriate to explore this technique as it explores the phenomenon directly. </w:t>
+        </w:r>
+      </w:ins>
+      <w:ins w:id="35" w:author="Bachmeier, Nate" w:date="2022-06-22T10:09:00Z">
         <w:r>
           <w:t xml:space="preserve"> </w:t>
         </w:r>
-        <w:r>
-          <w:t xml:space="preserve">directly. </w:t>
-        </w:r>
-      </w:ins>
-      <w:ins w:id="21" w:author="Bachmeier, Nate" w:date="2022-06-22T10:09:00Z">
-        <w:r>
-          <w:t xml:space="preserve"> </w:t>
-        </w:r>
       </w:ins>
     </w:p>
     <w:p>
@@ -692,19 +763,16 @@
       <w:r>
         <w:t xml:space="preserve">Alternative </w:t>
       </w:r>
-      <w:commentRangeStart w:id="22"/>
-      <w:del w:id="23" w:author="Bachmeier, Nate" w:date="2022-06-22T10:54:00Z">
+      <w:commentRangeStart w:id="36"/>
+      <w:del w:id="37" w:author="Bachmeier, Nate" w:date="2022-06-22T10:54:00Z">
         <w:r>
           <w:delText>methodologies</w:delText>
         </w:r>
       </w:del>
-      <w:commentRangeEnd w:id="22"/>
-      <w:ins w:id="24" w:author="Bachmeier, Nate" w:date="2022-06-22T10:54:00Z">
-        <w:r>
-          <w:t>M</w:t>
-        </w:r>
-        <w:r>
-          <w:t>ethodologies</w:t>
+      <w:commentRangeEnd w:id="36"/>
+      <w:ins w:id="38" w:author="Bachmeier, Nate" w:date="2022-06-22T10:54:00Z">
+        <w:r>
+          <w:t>Methodologies</w:t>
         </w:r>
       </w:ins>
       <w:r>
@@ -714,7 +782,7 @@
           <w:i w:val="0"/>
           <w:iCs w:val="0"/>
         </w:rPr>
-        <w:commentReference w:id="22"/>
+        <w:commentReference w:id="36"/>
       </w:r>
     </w:p>
     <w:p>
@@ -763,15 +831,7 @@
         <w:t xml:space="preserve">. These attributes necessitate researchers to understand when a hammer is more appropriate than a screwdriver (see Table 1). </w:t>
       </w:r>
       <w:r>
-        <w:t>Many people erroneously believe that quantitative methods are superior to qualitative alternatives (</w:t>
-      </w:r>
-      <w:proofErr w:type="spellStart"/>
-      <w:r>
-        <w:t>McCusker</w:t>
-      </w:r>
-      <w:proofErr w:type="spellEnd"/>
-      <w:r>
-        <w:t xml:space="preserve"> &amp; </w:t>
+        <w:t xml:space="preserve">Many people erroneously believe that quantitative methods are superior to qualitative alternatives (McCusker &amp; </w:t>
       </w:r>
       <w:proofErr w:type="spellStart"/>
       <w:r>
@@ -1075,12 +1135,28 @@
       <w:pPr>
         <w:ind w:firstLine="720"/>
         <w:rPr>
-          <w:ins w:id="25" w:author="Bachmeier, Nate" w:date="2022-06-22T10:11:00Z"/>
+          <w:ins w:id="39" w:author="Bachmeier, Nate" w:date="2022-06-22T10:11:00Z"/>
         </w:rPr>
       </w:pPr>
       <w:r>
         <w:lastRenderedPageBreak/>
-        <w:t xml:space="preserve">Consider the difference when the vehicle study’s objective is (a) to identify safety requirements versus (b) modeling the limitations of the braking system. Under (a), qualitative methods best support the open exploratory nature of the problem. With (b), the answer needs a quantitative method that describes the relationship of multiple variables, such as the car’s speed and the number of objects on the road. However, a more comprehensive study could answer both (a) and (b) by </w:t>
+        <w:t xml:space="preserve">Consider the difference when the vehicle study’s objective is (a) to identify safety requirements versus (b) modeling the limitations of the braking system. Under (a), qualitative methods best support the open exploratory nature of the problem. With (b), the answer needs a quantitative </w:t>
+      </w:r>
+      <w:del w:id="40" w:author="nate nate" w:date="2022-06-25T12:40:00Z">
+        <w:r>
+          <w:delText xml:space="preserve">method </w:delText>
+        </w:r>
+      </w:del>
+      <w:ins w:id="41" w:author="nate nate" w:date="2022-06-25T12:40:00Z">
+        <w:r>
+          <w:t>approach</w:t>
+        </w:r>
+        <w:r>
+          <w:t xml:space="preserve"> </w:t>
+        </w:r>
+      </w:ins>
+      <w:r>
+        <w:t xml:space="preserve">that describes the relationship of multiple variables, such as the car’s speed and the number of objects on the road. However, a more comprehensive study could answer both (a) and (b) by </w:t>
       </w:r>
       <w:r>
         <w:t>uncovering the importance of braking enhancements and</w:t>
@@ -1093,142 +1169,170 @@
       <w:pPr>
         <w:ind w:firstLine="720"/>
       </w:pPr>
-      <w:ins w:id="26" w:author="Bachmeier, Nate" w:date="2022-06-22T10:11:00Z">
+      <w:ins w:id="42" w:author="Bachmeier, Nate" w:date="2022-06-22T10:11:00Z">
         <w:r>
           <w:t>This study’s objective is to demonstrate a research method</w:t>
         </w:r>
       </w:ins>
-      <w:ins w:id="27" w:author="Bachmeier, Nate" w:date="2022-06-22T10:19:00Z">
+      <w:ins w:id="43" w:author="Bachmeier, Nate" w:date="2022-06-22T10:19:00Z">
         <w:r>
           <w:t>. It does not aim to prove that method is superior to existing tech</w:t>
         </w:r>
       </w:ins>
-      <w:ins w:id="28" w:author="Bachmeier, Nate" w:date="2022-06-22T10:20:00Z">
-        <w:r>
-          <w:t xml:space="preserve">niques through </w:t>
-        </w:r>
-        <w:proofErr w:type="spellStart"/>
-        <w:r>
-          <w:t>quanitative</w:t>
-        </w:r>
-        <w:proofErr w:type="spellEnd"/>
-        <w:r>
-          <w:t xml:space="preserve"> or qualitative measurements. </w:t>
-        </w:r>
-      </w:ins>
-      <w:ins w:id="29" w:author="Bachmeier, Nate" w:date="2022-06-22T10:21:00Z">
+      <w:ins w:id="44" w:author="Bachmeier, Nate" w:date="2022-06-22T10:20:00Z">
+        <w:r>
+          <w:t>niques through quan</w:t>
+        </w:r>
+      </w:ins>
+      <w:ins w:id="45" w:author="nate nate" w:date="2022-06-25T12:40:00Z">
+        <w:r>
+          <w:t>t</w:t>
+        </w:r>
+      </w:ins>
+      <w:ins w:id="46" w:author="Bachmeier, Nate" w:date="2022-06-22T10:20:00Z">
+        <w:r>
+          <w:t xml:space="preserve">itative or qualitative measurements. </w:t>
+        </w:r>
+      </w:ins>
+      <w:ins w:id="47" w:author="Bachmeier, Nate" w:date="2022-06-22T10:21:00Z">
         <w:r>
           <w:t xml:space="preserve">These design constraints make the constructive research approach more appropriate. Future research should </w:t>
         </w:r>
       </w:ins>
-      <w:ins w:id="30" w:author="Bachmeier, Nate" w:date="2022-06-22T10:22:00Z">
+      <w:ins w:id="48" w:author="Bachmeier, Nate" w:date="2022-06-22T10:22:00Z">
         <w:r>
           <w:t>expand on the study and assess optimizations and enhancements through quantitative and qualitative question</w:t>
         </w:r>
       </w:ins>
-      <w:ins w:id="31" w:author="Bachmeier, Nate" w:date="2022-06-22T10:23:00Z">
+      <w:ins w:id="49" w:author="Bachmeier, Nate" w:date="2022-06-22T10:23:00Z">
         <w:r>
           <w:t>s.</w:t>
         </w:r>
       </w:ins>
-      <w:ins w:id="32" w:author="Bachmeier, Nate" w:date="2022-06-22T10:22:00Z">
+      <w:ins w:id="50" w:author="Bachmeier, Nate" w:date="2022-06-22T10:22:00Z">
         <w:r>
           <w:t xml:space="preserve"> </w:t>
         </w:r>
       </w:ins>
-      <w:ins w:id="33" w:author="Bachmeier, Nate" w:date="2022-06-22T10:23:00Z">
+      <w:ins w:id="51" w:author="Bachmeier, Nate" w:date="2022-06-22T10:23:00Z">
         <w:r>
           <w:t>For instance, a</w:t>
         </w:r>
       </w:ins>
-      <w:ins w:id="34" w:author="Bachmeier, Nate" w:date="2022-06-22T10:25:00Z">
+      <w:ins w:id="52" w:author="Bachmeier, Nate" w:date="2022-06-22T10:25:00Z">
         <w:r>
           <w:t>n example</w:t>
         </w:r>
       </w:ins>
-      <w:ins w:id="35" w:author="Bachmeier, Nate" w:date="2022-06-22T10:23:00Z">
-        <w:r>
-          <w:t xml:space="preserve"> d</w:t>
-        </w:r>
-      </w:ins>
-      <w:ins w:id="36" w:author="Bachmeier, Nate" w:date="2022-06-22T10:24:00Z">
+      <w:ins w:id="53" w:author="Bachmeier, Nate" w:date="2022-06-22T10:23:00Z">
+        <w:del w:id="54" w:author="nate nate" w:date="2022-06-25T12:40:00Z">
+          <w:r>
+            <w:delText xml:space="preserve"> </w:delText>
+          </w:r>
+        </w:del>
+      </w:ins>
+      <w:ins w:id="55" w:author="nate nate" w:date="2022-06-25T12:40:00Z">
+        <w:r>
+          <w:t>-</w:t>
+        </w:r>
+      </w:ins>
+      <w:ins w:id="56" w:author="Bachmeier, Nate" w:date="2022-06-22T10:23:00Z">
+        <w:r>
+          <w:t>d</w:t>
+        </w:r>
+      </w:ins>
+      <w:ins w:id="57" w:author="Bachmeier, Nate" w:date="2022-06-22T10:24:00Z">
         <w:r>
           <w:t xml:space="preserve">erived </w:t>
         </w:r>
       </w:ins>
-      <w:ins w:id="37" w:author="Bachmeier, Nate" w:date="2022-06-22T10:25:00Z">
+      <w:ins w:id="58" w:author="Bachmeier, Nate" w:date="2022-06-22T10:25:00Z">
         <w:r>
           <w:t xml:space="preserve">quantitative </w:t>
         </w:r>
       </w:ins>
-      <w:ins w:id="38" w:author="Bachmeier, Nate" w:date="2022-06-22T10:24:00Z">
-        <w:r>
-          <w:t xml:space="preserve">study could </w:t>
-        </w:r>
-        <w:proofErr w:type="spellStart"/>
-        <w:r>
-          <w:t>examin</w:t>
-        </w:r>
-        <w:proofErr w:type="spellEnd"/>
-        <w:r>
-          <w:t xml:space="preserve"> different ML algorithms and </w:t>
-        </w:r>
-        <w:proofErr w:type="spellStart"/>
-        <w:r>
-          <w:t>mesure</w:t>
-        </w:r>
-        <w:proofErr w:type="spellEnd"/>
-        <w:r>
-          <w:t xml:space="preserve"> the </w:t>
-        </w:r>
-      </w:ins>
-      <w:ins w:id="39" w:author="Bachmeier, Nate" w:date="2022-06-22T10:25:00Z">
+      <w:ins w:id="59" w:author="Bachmeier, Nate" w:date="2022-06-22T10:24:00Z">
+        <w:r>
+          <w:t>study could examin</w:t>
+        </w:r>
+      </w:ins>
+      <w:ins w:id="60" w:author="nate nate" w:date="2022-06-25T12:40:00Z">
+        <w:r>
+          <w:t>e</w:t>
+        </w:r>
+      </w:ins>
+      <w:ins w:id="61" w:author="Bachmeier, Nate" w:date="2022-06-22T10:24:00Z">
+        <w:r>
+          <w:t xml:space="preserve"> different ML algorithms and me</w:t>
+        </w:r>
+      </w:ins>
+      <w:ins w:id="62" w:author="nate nate" w:date="2022-06-25T12:40:00Z">
+        <w:r>
+          <w:t>a</w:t>
+        </w:r>
+      </w:ins>
+      <w:ins w:id="63" w:author="Bachmeier, Nate" w:date="2022-06-22T10:24:00Z">
+        <w:r>
+          <w:t xml:space="preserve">sure the </w:t>
+        </w:r>
+      </w:ins>
+      <w:ins w:id="64" w:author="Bachmeier, Nate" w:date="2022-06-22T10:25:00Z">
         <w:r>
           <w:t xml:space="preserve">accuracy </w:t>
         </w:r>
       </w:ins>
-      <w:ins w:id="40" w:author="Bachmeier, Nate" w:date="2022-06-22T10:24:00Z">
-        <w:r>
-          <w:t xml:space="preserve">against a </w:t>
-        </w:r>
-        <w:proofErr w:type="gramStart"/>
-        <w:r>
-          <w:t>real humans</w:t>
-        </w:r>
-        <w:proofErr w:type="gramEnd"/>
-        <w:r>
-          <w:t xml:space="preserve">. </w:t>
-        </w:r>
-      </w:ins>
-      <w:ins w:id="41" w:author="Bachmeier, Nate" w:date="2022-06-22T10:25:00Z">
-        <w:r>
-          <w:t xml:space="preserve">Meanwhile, another derived </w:t>
-        </w:r>
-        <w:proofErr w:type="spellStart"/>
-        <w:r>
-          <w:t>qualititative</w:t>
-        </w:r>
-        <w:proofErr w:type="spellEnd"/>
-        <w:r>
-          <w:t xml:space="preserve"> study might </w:t>
-        </w:r>
-      </w:ins>
-      <w:ins w:id="42" w:author="Bachmeier, Nate" w:date="2022-06-22T10:26:00Z">
+      <w:ins w:id="65" w:author="Bachmeier, Nate" w:date="2022-06-22T10:24:00Z">
+        <w:r>
+          <w:t xml:space="preserve">against </w:t>
+        </w:r>
+        <w:del w:id="66" w:author="nate nate" w:date="2022-06-25T12:40:00Z">
+          <w:r>
+            <w:delText xml:space="preserve">a </w:delText>
+          </w:r>
+        </w:del>
+        <w:r>
+          <w:t xml:space="preserve">real humans. </w:t>
+        </w:r>
+      </w:ins>
+      <w:ins w:id="67" w:author="Bachmeier, Nate" w:date="2022-06-22T10:25:00Z">
+        <w:r>
+          <w:t xml:space="preserve">Meanwhile, another </w:t>
+        </w:r>
+      </w:ins>
+      <w:ins w:id="68" w:author="nate nate" w:date="2022-06-25T12:40:00Z">
+        <w:r>
+          <w:t>example-</w:t>
+        </w:r>
+      </w:ins>
+      <w:ins w:id="69" w:author="Bachmeier, Nate" w:date="2022-06-22T10:25:00Z">
+        <w:r>
+          <w:t>derived qual</w:t>
+        </w:r>
+        <w:del w:id="70" w:author="nate nate" w:date="2022-06-25T12:40:00Z">
+          <w:r>
+            <w:delText>it</w:delText>
+          </w:r>
+        </w:del>
+        <w:r>
+          <w:t xml:space="preserve">itative study might </w:t>
+        </w:r>
+      </w:ins>
+      <w:ins w:id="71" w:author="Bachmeier, Nate" w:date="2022-06-22T10:26:00Z">
         <w:r>
           <w:t xml:space="preserve">consider the influence of humanoid </w:t>
         </w:r>
       </w:ins>
-      <w:ins w:id="43" w:author="Bachmeier, Nate" w:date="2022-06-22T10:27:00Z">
+      <w:ins w:id="72" w:author="Bachmeier, Nate" w:date="2022-06-22T10:27:00Z">
         <w:r>
           <w:t xml:space="preserve">character </w:t>
         </w:r>
       </w:ins>
-      <w:ins w:id="44" w:author="Bachmeier, Nate" w:date="2022-06-22T10:26:00Z">
+      <w:ins w:id="73" w:author="Bachmeier, Nate" w:date="2022-06-22T10:26:00Z">
         <w:r>
           <w:t xml:space="preserve">properties (e.g., gender and </w:t>
         </w:r>
       </w:ins>
-      <w:ins w:id="45" w:author="Bachmeier, Nate" w:date="2022-06-22T10:27:00Z">
+      <w:ins w:id="74" w:author="Bachmeier, Nate" w:date="2022-06-22T10:27:00Z">
         <w:r>
           <w:t>weight).</w:t>
         </w:r>
@@ -1238,12 +1342,12 @@
       <w:pPr>
         <w:ind w:firstLine="720"/>
         <w:rPr>
-          <w:del w:id="46" w:author="Bachmeier, Nate" w:date="2022-06-22T10:27:00Z"/>
+          <w:del w:id="75" w:author="Bachmeier, Nate" w:date="2022-06-22T10:27:00Z"/>
           <w:i/>
           <w:iCs/>
         </w:rPr>
       </w:pPr>
-      <w:del w:id="47" w:author="Bachmeier, Nate" w:date="2022-06-22T10:27:00Z">
+      <w:del w:id="76" w:author="Bachmeier, Nate" w:date="2022-06-22T10:27:00Z">
         <w:r>
           <w:rPr>
             <w:i/>
@@ -1278,17 +1382,17 @@
       <w:pPr>
         <w:pStyle w:val="Heading2"/>
       </w:pPr>
-      <w:commentRangeStart w:id="48"/>
+      <w:commentRangeStart w:id="77"/>
       <w:r>
         <w:t>Population and Sample</w:t>
       </w:r>
-      <w:commentRangeEnd w:id="48"/>
+      <w:commentRangeEnd w:id="77"/>
       <w:r>
         <w:rPr>
           <w:rStyle w:val="CommentReference"/>
           <w:b w:val="0"/>
         </w:rPr>
-        <w:commentReference w:id="48"/>
+        <w:commentReference w:id="77"/>
       </w:r>
     </w:p>
     <w:p>
@@ -1368,7 +1472,7 @@
       <w:pPr>
         <w:ind w:firstLine="720"/>
       </w:pPr>
-      <w:commentRangeStart w:id="49"/>
+      <w:commentRangeStart w:id="78"/>
       <w:r>
         <w:rPr>
           <w:i/>
@@ -1377,12 +1481,12 @@
         <w:lastRenderedPageBreak/>
         <w:t>Insert data about choosing the power level here</w:t>
       </w:r>
-      <w:commentRangeEnd w:id="49"/>
+      <w:commentRangeEnd w:id="78"/>
       <w:r>
         <w:rPr>
           <w:rStyle w:val="CommentReference"/>
         </w:rPr>
-        <w:commentReference w:id="49"/>
+        <w:commentReference w:id="78"/>
       </w:r>
       <w:r>
         <w:t>. Given the relatively small sample count, adjusting the confidence intervals to meet acceptable power requirements might be necessary. Another option might be to reduce the number of racial categories, from nationalities to three groups. These data tweaks might detect high-level trends that future research could tease further.</w:t>
@@ -1461,7 +1565,7 @@
       <w:r>
         <w:t>. In this situation</w:t>
       </w:r>
-      <w:commentRangeStart w:id="50"/>
+      <w:commentRangeStart w:id="79"/>
       <w:r>
         <w:t xml:space="preserve">, </w:t>
       </w:r>
@@ -1475,12 +1579,12 @@
       <w:r>
         <w:t xml:space="preserve"> </w:t>
       </w:r>
-      <w:commentRangeEnd w:id="50"/>
+      <w:commentRangeEnd w:id="79"/>
       <w:r>
         <w:rPr>
           <w:rStyle w:val="CommentReference"/>
         </w:rPr>
-        <w:commentReference w:id="50"/>
+        <w:commentReference w:id="79"/>
       </w:r>
       <w:r>
         <w:t>and variable selection. While this small group would have a reasonably low confidence interval, it could qualitatively hint at the overall sample size needing to be minor, medium, or large. There are potential risks that the random-initial sample produces an invalid seed in the study.</w:t>
@@ -1502,7 +1606,7 @@
       <w:r>
         <w:t xml:space="preserve">to </w:t>
       </w:r>
-      <w:commentRangeStart w:id="51"/>
+      <w:commentRangeStart w:id="80"/>
       <w:r>
         <w:rPr>
           <w:i/>
@@ -1520,12 +1624,12 @@
         </w:rPr>
         <w:t xml:space="preserve">insert available values </w:t>
       </w:r>
-      <w:commentRangeEnd w:id="51"/>
+      <w:commentRangeEnd w:id="80"/>
       <w:r>
         <w:rPr>
           <w:rStyle w:val="CommentReference"/>
         </w:rPr>
-        <w:commentReference w:id="51"/>
+        <w:commentReference w:id="80"/>
       </w:r>
       <w:r>
         <w:t xml:space="preserve">examples, there should be sufficient coverage assuming the specific measurements are kept simple.  </w:t>
@@ -1708,16 +1812,16 @@
             <w:pPr>
               <w:cnfStyle w:val="000000100000" w:firstRow="0" w:lastRow="0" w:firstColumn="0" w:lastColumn="0" w:oddVBand="0" w:evenVBand="0" w:oddHBand="1" w:evenHBand="0" w:firstRowFirstColumn="0" w:firstRowLastColumn="0" w:lastRowFirstColumn="0" w:lastRowLastColumn="0"/>
             </w:pPr>
-            <w:commentRangeStart w:id="52"/>
+            <w:commentRangeStart w:id="81"/>
             <w:r>
               <w:t>28</w:t>
             </w:r>
-            <w:commentRangeEnd w:id="52"/>
+            <w:commentRangeEnd w:id="81"/>
             <w:r>
               <w:rPr>
                 <w:rStyle w:val="CommentReference"/>
               </w:rPr>
-              <w:commentReference w:id="52"/>
+              <w:commentReference w:id="81"/>
             </w:r>
           </w:p>
         </w:tc>
@@ -2205,7 +2309,20 @@
         <w:pStyle w:val="Heading3"/>
       </w:pPr>
       <w:r>
-        <w:t>Acquiring the required sample</w:t>
+        <w:t xml:space="preserve">Acquiring the </w:t>
+      </w:r>
+      <w:del w:id="82" w:author="nate nate" w:date="2022-06-25T13:32:00Z">
+        <w:r>
+          <w:delText>required s</w:delText>
+        </w:r>
+      </w:del>
+      <w:ins w:id="83" w:author="nate nate" w:date="2022-06-25T13:32:00Z">
+        <w:r>
+          <w:t>S</w:t>
+        </w:r>
+      </w:ins>
+      <w:r>
+        <w:t>ample</w:t>
       </w:r>
     </w:p>
     <w:p>
@@ -2244,43 +2361,43 @@
       <w:pPr>
         <w:pStyle w:val="Heading2"/>
       </w:pPr>
-      <w:bookmarkStart w:id="53" w:name="_Toc251423646"/>
-      <w:bookmarkStart w:id="54" w:name="_Toc464831659"/>
-      <w:bookmarkStart w:id="55" w:name="_Toc465328395"/>
-      <w:bookmarkStart w:id="56" w:name="_Toc51929227"/>
-      <w:commentRangeStart w:id="57"/>
-      <w:commentRangeStart w:id="58"/>
+      <w:bookmarkStart w:id="84" w:name="_Toc251423646"/>
+      <w:bookmarkStart w:id="85" w:name="_Toc464831659"/>
+      <w:bookmarkStart w:id="86" w:name="_Toc465328395"/>
+      <w:bookmarkStart w:id="87" w:name="_Toc51929227"/>
+      <w:commentRangeStart w:id="88"/>
+      <w:commentRangeStart w:id="89"/>
       <w:r>
         <w:t>Instrumentation</w:t>
       </w:r>
-      <w:commentRangeEnd w:id="57"/>
+      <w:commentRangeEnd w:id="88"/>
       <w:r>
         <w:rPr>
           <w:rStyle w:val="CommentReference"/>
         </w:rPr>
-        <w:commentReference w:id="57"/>
-      </w:r>
-      <w:commentRangeEnd w:id="58"/>
+        <w:commentReference w:id="88"/>
+      </w:r>
+      <w:commentRangeEnd w:id="89"/>
       <w:r>
         <w:rPr>
           <w:rStyle w:val="CommentReference"/>
         </w:rPr>
-        <w:commentReference w:id="58"/>
-      </w:r>
-      <w:bookmarkEnd w:id="53"/>
-      <w:bookmarkEnd w:id="54"/>
-      <w:bookmarkEnd w:id="55"/>
-      <w:bookmarkEnd w:id="56"/>
+        <w:commentReference w:id="89"/>
+      </w:r>
+      <w:bookmarkEnd w:id="84"/>
+      <w:bookmarkEnd w:id="85"/>
+      <w:bookmarkEnd w:id="86"/>
+      <w:bookmarkEnd w:id="87"/>
     </w:p>
     <w:p>
       <w:pPr>
         <w:ind w:firstLine="720"/>
         <w:contextualSpacing/>
         <w:rPr>
-          <w:ins w:id="59" w:author="Bachmeier, Nate" w:date="2022-06-22T10:54:00Z"/>
-        </w:rPr>
-      </w:pPr>
-      <w:ins w:id="60" w:author="Bachmeier, Nate" w:date="2022-06-22T10:41:00Z">
+          <w:ins w:id="90" w:author="Bachmeier, Nate" w:date="2022-06-22T10:54:00Z"/>
+        </w:rPr>
+      </w:pPr>
+      <w:ins w:id="91" w:author="Bachmeier, Nate" w:date="2022-06-22T10:41:00Z">
         <w:r>
           <w:t xml:space="preserve">There are three </w:t>
         </w:r>
@@ -2288,36 +2405,58 @@
           <w:t>aspects to the study that require data collection</w:t>
         </w:r>
       </w:ins>
-      <w:ins w:id="61" w:author="Bachmeier, Nate" w:date="2022-06-22T10:49:00Z">
-        <w:r>
-          <w:t xml:space="preserve">. These aspects include ML training performance, ML </w:t>
-        </w:r>
-      </w:ins>
-      <w:ins w:id="62" w:author="Bachmeier, Nate" w:date="2022-06-22T10:50:00Z">
-        <w:r>
-          <w:t xml:space="preserve">model accuracy, and ML inference performance. It is </w:t>
-        </w:r>
-      </w:ins>
-      <w:ins w:id="63" w:author="Bachmeier, Nate" w:date="2022-06-22T10:51:00Z">
+      <w:ins w:id="92" w:author="Bachmeier, Nate" w:date="2022-06-22T10:49:00Z">
+        <w:r>
+          <w:t xml:space="preserve">. These aspects include ML training performance, </w:t>
+        </w:r>
+        <w:del w:id="93" w:author="nate nate" w:date="2022-06-25T12:40:00Z">
+          <w:r>
+            <w:delText xml:space="preserve">ML </w:delText>
+          </w:r>
+        </w:del>
+      </w:ins>
+      <w:ins w:id="94" w:author="Bachmeier, Nate" w:date="2022-06-22T10:50:00Z">
+        <w:del w:id="95" w:author="nate nate" w:date="2022-06-25T12:40:00Z">
+          <w:r>
+            <w:delText>model accuracy, and ML</w:delText>
+          </w:r>
+        </w:del>
+      </w:ins>
+      <w:ins w:id="96" w:author="nate nate" w:date="2022-06-25T12:40:00Z">
+        <w:r>
+          <w:t>model accuracy, and</w:t>
+        </w:r>
+      </w:ins>
+      <w:ins w:id="97" w:author="Bachmeier, Nate" w:date="2022-06-22T10:50:00Z">
+        <w:r>
+          <w:t xml:space="preserve"> inference performance. It is </w:t>
+        </w:r>
+      </w:ins>
+      <w:ins w:id="98" w:author="Bachmeier, Nate" w:date="2022-06-22T10:51:00Z">
         <w:r>
           <w:t xml:space="preserve">within the project’s scope to use instruments </w:t>
         </w:r>
       </w:ins>
-      <w:ins w:id="64" w:author="Bachmeier, Nate" w:date="2022-06-22T10:52:00Z">
+      <w:ins w:id="99" w:author="Bachmeier, Nate" w:date="2022-06-22T10:52:00Z">
         <w:r>
           <w:t xml:space="preserve">to confirm </w:t>
         </w:r>
       </w:ins>
-      <w:ins w:id="65" w:author="Bachmeier, Nate" w:date="2022-06-22T10:53:00Z">
-        <w:r>
-          <w:t xml:space="preserve">correct procedures occur. However, this study does </w:t>
+      <w:ins w:id="100" w:author="nate nate" w:date="2022-06-25T12:41:00Z">
+        <w:r>
+          <w:t xml:space="preserve">that </w:t>
+        </w:r>
+      </w:ins>
+      <w:ins w:id="101" w:author="Bachmeier, Nate" w:date="2022-06-22T10:53:00Z">
+        <w:r>
+          <w:t xml:space="preserve">correct procedures occur. However, this study does not </w:t>
         </w:r>
         <w:r>
           <w:lastRenderedPageBreak/>
-          <w:t>not aim to demonstrate extreme precision or the superiority of</w:t>
-        </w:r>
-      </w:ins>
-      <w:ins w:id="66" w:author="Bachmeier, Nate" w:date="2022-06-22T10:54:00Z">
+          <w:t>aim to demonstrate extreme precision or the superiority of</w:t>
+        </w:r>
+      </w:ins>
+      <w:ins w:id="102" w:author="Bachmeier, Nate" w:date="2022-06-22T10:54:00Z">
         <w:r>
           <w:t xml:space="preserve"> the research technique over existing patterns.</w:t>
         </w:r>
@@ -2327,16 +2466,16 @@
       <w:pPr>
         <w:pStyle w:val="Heading3"/>
         <w:rPr>
-          <w:ins w:id="67" w:author="Bachmeier, Nate" w:date="2022-06-22T10:48:00Z"/>
-        </w:rPr>
-        <w:pPrChange w:id="68" w:author="Bachmeier, Nate" w:date="2022-06-22T10:54:00Z">
+          <w:ins w:id="103" w:author="Bachmeier, Nate" w:date="2022-06-22T10:48:00Z"/>
+        </w:rPr>
+        <w:pPrChange w:id="104" w:author="Bachmeier, Nate" w:date="2022-06-22T10:54:00Z">
           <w:pPr>
             <w:ind w:firstLine="720"/>
             <w:contextualSpacing/>
           </w:pPr>
         </w:pPrChange>
       </w:pPr>
-      <w:ins w:id="69" w:author="Bachmeier, Nate" w:date="2022-06-22T10:54:00Z">
+      <w:ins w:id="105" w:author="Bachmeier, Nate" w:date="2022-06-22T10:54:00Z">
         <w:r>
           <w:t>ML Training Instruments</w:t>
         </w:r>
@@ -2346,20 +2485,20 @@
       <w:pPr>
         <w:ind w:firstLine="720"/>
         <w:rPr>
-          <w:ins w:id="70" w:author="Bachmeier, Nate" w:date="2022-06-22T10:54:00Z"/>
-        </w:rPr>
-      </w:pPr>
-      <w:ins w:id="71" w:author="Bachmeier, Nate" w:date="2022-06-22T10:41:00Z">
+          <w:ins w:id="106" w:author="Bachmeier, Nate" w:date="2022-06-22T10:54:00Z"/>
+        </w:rPr>
+      </w:pPr>
+      <w:ins w:id="107" w:author="Bachmeier, Nate" w:date="2022-06-22T10:41:00Z">
         <w:r>
           <w:t xml:space="preserve">First, </w:t>
         </w:r>
       </w:ins>
-      <w:ins w:id="72" w:author="Bachmeier, Nate" w:date="2022-06-22T10:42:00Z">
+      <w:ins w:id="108" w:author="Bachmeier, Nate" w:date="2022-06-22T10:42:00Z">
         <w:r>
           <w:t>telemetry must report that the ML training process is performant and converging. This informati</w:t>
         </w:r>
       </w:ins>
-      <w:ins w:id="73" w:author="Bachmeier, Nate" w:date="2022-06-22T10:43:00Z">
+      <w:ins w:id="109" w:author="Bachmeier, Nate" w:date="2022-06-22T10:43:00Z">
         <w:r>
           <w:t xml:space="preserve">on is available through Amazon </w:t>
         </w:r>
@@ -2380,9 +2519,24 @@
           <w:t xml:space="preserve"> 2.0 metrics. The study does not plan to </w:t>
         </w:r>
       </w:ins>
-      <w:ins w:id="74" w:author="Bachmeier, Nate" w:date="2022-06-22T10:44:00Z">
-        <w:r>
-          <w:t>build custom metrics beyond the standard information.</w:t>
+      <w:ins w:id="110" w:author="Bachmeier, Nate" w:date="2022-06-22T10:44:00Z">
+        <w:r>
+          <w:t xml:space="preserve">build custom metrics beyond the standard </w:t>
+        </w:r>
+        <w:del w:id="111" w:author="nate nate" w:date="2022-06-25T12:41:00Z">
+          <w:r>
+            <w:delText>information</w:delText>
+          </w:r>
+        </w:del>
+      </w:ins>
+      <w:ins w:id="112" w:author="nate nate" w:date="2022-06-25T12:41:00Z">
+        <w:r>
+          <w:t>reports</w:t>
+        </w:r>
+      </w:ins>
+      <w:ins w:id="113" w:author="Bachmeier, Nate" w:date="2022-06-22T10:44:00Z">
+        <w:r>
+          <w:t>.</w:t>
         </w:r>
       </w:ins>
     </w:p>
@@ -2390,9 +2544,9 @@
       <w:pPr>
         <w:pStyle w:val="Heading3"/>
         <w:rPr>
-          <w:ins w:id="75" w:author="Bachmeier, Nate" w:date="2022-06-22T10:48:00Z"/>
-        </w:rPr>
-        <w:pPrChange w:id="76" w:author="Bachmeier, Nate" w:date="2022-06-22T10:55:00Z">
+          <w:ins w:id="114" w:author="Bachmeier, Nate" w:date="2022-06-22T10:48:00Z"/>
+        </w:rPr>
+        <w:pPrChange w:id="115" w:author="Bachmeier, Nate" w:date="2022-06-22T10:55:00Z">
           <w:pPr>
             <w:pStyle w:val="ListParagraph"/>
             <w:numPr>
@@ -2402,7 +2556,7 @@
           </w:pPr>
         </w:pPrChange>
       </w:pPr>
-      <w:ins w:id="77" w:author="Bachmeier, Nate" w:date="2022-06-22T10:55:00Z">
+      <w:ins w:id="116" w:author="Bachmeier, Nate" w:date="2022-06-22T10:55:00Z">
         <w:r>
           <w:t>ML Model Instruments</w:t>
         </w:r>
@@ -2412,15 +2566,23 @@
       <w:pPr>
         <w:ind w:firstLine="720"/>
         <w:rPr>
-          <w:ins w:id="78" w:author="Bachmeier, Nate" w:date="2022-06-22T10:55:00Z"/>
-        </w:rPr>
-      </w:pPr>
-      <w:ins w:id="79" w:author="Bachmeier, Nate" w:date="2022-06-22T10:44:00Z">
-        <w:r>
-          <w:t>Next, the study must confirm that the ML model accurately predicts the humanoid behaviors</w:t>
-        </w:r>
-      </w:ins>
-      <w:ins w:id="80" w:author="Bachmeier, Nate" w:date="2022-06-22T10:45:00Z">
+          <w:ins w:id="117" w:author="Bachmeier, Nate" w:date="2022-06-22T10:55:00Z"/>
+        </w:rPr>
+      </w:pPr>
+      <w:ins w:id="118" w:author="Bachmeier, Nate" w:date="2022-06-22T10:44:00Z">
+        <w:r>
+          <w:t xml:space="preserve">Next, the study must confirm that the ML model accurately predicts </w:t>
+        </w:r>
+        <w:del w:id="119" w:author="nate nate" w:date="2022-06-25T12:41:00Z">
+          <w:r>
+            <w:delText xml:space="preserve">the </w:delText>
+          </w:r>
+        </w:del>
+        <w:r>
+          <w:t>humanoid behaviors</w:t>
+        </w:r>
+      </w:ins>
+      <w:ins w:id="120" w:author="Bachmeier, Nate" w:date="2022-06-22T10:45:00Z">
         <w:r>
           <w:t xml:space="preserve">. </w:t>
         </w:r>
@@ -2439,9 +2601,9 @@
       <w:pPr>
         <w:pStyle w:val="Heading3"/>
         <w:rPr>
-          <w:ins w:id="81" w:author="Bachmeier, Nate" w:date="2022-06-22T10:48:00Z"/>
-        </w:rPr>
-        <w:pPrChange w:id="82" w:author="Bachmeier, Nate" w:date="2022-06-22T10:55:00Z">
+          <w:ins w:id="121" w:author="Bachmeier, Nate" w:date="2022-06-22T10:48:00Z"/>
+        </w:rPr>
+        <w:pPrChange w:id="122" w:author="Bachmeier, Nate" w:date="2022-06-22T10:55:00Z">
           <w:pPr>
             <w:pStyle w:val="ListParagraph"/>
             <w:numPr>
@@ -2451,7 +2613,7 @@
           </w:pPr>
         </w:pPrChange>
       </w:pPr>
-      <w:ins w:id="83" w:author="Bachmeier, Nate" w:date="2022-06-22T10:55:00Z">
+      <w:ins w:id="123" w:author="Bachmeier, Nate" w:date="2022-06-22T10:55:00Z">
         <w:r>
           <w:t>ML Inference Instruments</w:t>
         </w:r>
@@ -2461,20 +2623,20 @@
       <w:pPr>
         <w:ind w:firstLine="720"/>
         <w:rPr>
-          <w:ins w:id="84" w:author="Bachmeier, Nate" w:date="2022-06-22T10:56:00Z"/>
-        </w:rPr>
-      </w:pPr>
-      <w:ins w:id="85" w:author="Bachmeier, Nate" w:date="2022-06-22T10:45:00Z">
+          <w:ins w:id="124" w:author="Bachmeier, Nate" w:date="2022-06-22T10:56:00Z"/>
+        </w:rPr>
+      </w:pPr>
+      <w:ins w:id="125" w:author="Bachmeier, Nate" w:date="2022-06-22T10:45:00Z">
         <w:r>
           <w:t xml:space="preserve">Third, an ML inference process will </w:t>
         </w:r>
       </w:ins>
-      <w:ins w:id="86" w:author="Bachmeier, Nate" w:date="2022-06-22T10:46:00Z">
+      <w:ins w:id="126" w:author="Bachmeier, Nate" w:date="2022-06-22T10:46:00Z">
         <w:r>
           <w:t xml:space="preserve">host the model and </w:t>
         </w:r>
       </w:ins>
-      <w:ins w:id="87" w:author="Bachmeier, Nate" w:date="2022-06-22T10:47:00Z">
+      <w:ins w:id="127" w:author="Bachmeier, Nate" w:date="2022-06-22T10:47:00Z">
         <w:r>
           <w:t xml:space="preserve">return predictions. Amazon </w:t>
         </w:r>
@@ -2487,34 +2649,56 @@
           <w:t xml:space="preserve"> collects </w:t>
         </w:r>
       </w:ins>
-      <w:ins w:id="88" w:author="Bachmeier, Nate" w:date="2022-06-22T10:48:00Z">
+      <w:ins w:id="128" w:author="Bachmeier, Nate" w:date="2022-06-22T10:48:00Z">
         <w:r>
           <w:t xml:space="preserve">statistics regarding inference performance. The study </w:t>
         </w:r>
       </w:ins>
-      <w:ins w:id="89" w:author="Bachmeier, Nate" w:date="2022-06-22T10:49:00Z">
+      <w:ins w:id="129" w:author="Bachmeier, Nate" w:date="2022-06-22T10:49:00Z">
         <w:r>
           <w:t xml:space="preserve">will use this </w:t>
         </w:r>
       </w:ins>
-      <w:ins w:id="90" w:author="Bachmeier, Nate" w:date="2022-06-22T10:55:00Z">
+      <w:ins w:id="130" w:author="Bachmeier, Nate" w:date="2022-06-22T10:55:00Z">
         <w:r>
           <w:t xml:space="preserve">built-in </w:t>
         </w:r>
       </w:ins>
-      <w:ins w:id="91" w:author="Bachmeier, Nate" w:date="2022-06-22T10:49:00Z">
+      <w:ins w:id="131" w:author="Bachmeier, Nate" w:date="2022-06-22T10:49:00Z">
         <w:r>
           <w:t xml:space="preserve">information to </w:t>
         </w:r>
       </w:ins>
-      <w:ins w:id="92" w:author="Bachmeier, Nate" w:date="2022-06-22T10:55:00Z">
-        <w:r>
-          <w:t>confirm the inference follows industry</w:t>
-        </w:r>
-      </w:ins>
-      <w:ins w:id="93" w:author="Bachmeier, Nate" w:date="2022-06-22T10:56:00Z">
-        <w:r>
-          <w:t>-standards.</w:t>
+      <w:ins w:id="132" w:author="Bachmeier, Nate" w:date="2022-06-22T10:55:00Z">
+        <w:r>
+          <w:t xml:space="preserve">confirm </w:t>
+        </w:r>
+      </w:ins>
+      <w:ins w:id="133" w:author="nate nate" w:date="2022-06-25T12:41:00Z">
+        <w:r>
+          <w:t xml:space="preserve">that </w:t>
+        </w:r>
+      </w:ins>
+      <w:ins w:id="134" w:author="Bachmeier, Nate" w:date="2022-06-22T10:55:00Z">
+        <w:r>
+          <w:t>the inference follows industry</w:t>
+        </w:r>
+      </w:ins>
+      <w:ins w:id="135" w:author="Bachmeier, Nate" w:date="2022-06-22T10:56:00Z">
+        <w:del w:id="136" w:author="nate nate" w:date="2022-06-25T12:41:00Z">
+          <w:r>
+            <w:delText>-</w:delText>
+          </w:r>
+        </w:del>
+      </w:ins>
+      <w:ins w:id="137" w:author="nate nate" w:date="2022-06-25T12:41:00Z">
+        <w:r>
+          <w:t xml:space="preserve"> </w:t>
+        </w:r>
+      </w:ins>
+      <w:ins w:id="138" w:author="Bachmeier, Nate" w:date="2022-06-22T10:56:00Z">
+        <w:r>
+          <w:t>standards.</w:t>
         </w:r>
       </w:ins>
     </w:p>
@@ -2522,10 +2706,10 @@
       <w:pPr>
         <w:pStyle w:val="Heading3"/>
         <w:rPr>
-          <w:ins w:id="94" w:author="Bachmeier, Nate" w:date="2022-06-22T10:56:00Z"/>
-        </w:rPr>
-      </w:pPr>
-      <w:ins w:id="95" w:author="Bachmeier, Nate" w:date="2022-06-22T10:56:00Z">
+          <w:ins w:id="139" w:author="Bachmeier, Nate" w:date="2022-06-22T10:56:00Z"/>
+        </w:rPr>
+      </w:pPr>
+      <w:ins w:id="140" w:author="Bachmeier, Nate" w:date="2022-06-22T10:56:00Z">
         <w:r>
           <w:t>Field Testing</w:t>
         </w:r>
@@ -2534,99 +2718,126 @@
     <w:p>
       <w:pPr>
         <w:rPr>
-          <w:del w:id="96" w:author="Bachmeier, Nate" w:date="2022-06-22T11:03:00Z"/>
-          <w:rPrChange w:id="97" w:author="Bachmeier, Nate" w:date="2022-06-22T10:56:00Z">
-            <w:rPr>
-              <w:del w:id="98" w:author="Bachmeier, Nate" w:date="2022-06-22T11:03:00Z"/>
-            </w:rPr>
-          </w:rPrChange>
-        </w:rPr>
-        <w:pPrChange w:id="99" w:author="Bachmeier, Nate" w:date="2022-06-22T11:03:00Z">
+          <w:del w:id="141" w:author="Bachmeier, Nate" w:date="2022-06-22T11:03:00Z"/>
+        </w:rPr>
+        <w:pPrChange w:id="142" w:author="Bachmeier, Nate" w:date="2022-06-22T11:03:00Z">
           <w:pPr>
             <w:ind w:firstLine="720"/>
             <w:contextualSpacing/>
           </w:pPr>
         </w:pPrChange>
       </w:pPr>
-      <w:ins w:id="100" w:author="Bachmeier, Nate" w:date="2022-06-22T10:56:00Z">
+      <w:ins w:id="143" w:author="Bachmeier, Nate" w:date="2022-06-22T10:56:00Z">
         <w:r>
           <w:tab/>
         </w:r>
       </w:ins>
-      <w:ins w:id="101" w:author="Bachmeier, Nate" w:date="2022-06-22T10:57:00Z">
+      <w:ins w:id="144" w:author="Bachmeier, Nate" w:date="2022-06-22T10:57:00Z">
         <w:r>
           <w:t xml:space="preserve">The study will create a </w:t>
         </w:r>
       </w:ins>
-      <w:ins w:id="102" w:author="Bachmeier, Nate" w:date="2022-06-22T10:56:00Z">
+      <w:proofErr w:type="gramStart"/>
+      <w:ins w:id="145" w:author="Bachmeier, Nate" w:date="2022-06-22T10:56:00Z">
         <w:r>
           <w:t>highly-simpli</w:t>
         </w:r>
       </w:ins>
-      <w:ins w:id="103" w:author="Bachmeier, Nate" w:date="2022-06-22T10:57:00Z">
-        <w:r>
-          <w:t xml:space="preserve">fied example to confirm the instruments function in an expected manner. This </w:t>
-        </w:r>
-      </w:ins>
-      <w:proofErr w:type="spellStart"/>
-      <w:ins w:id="104" w:author="Bachmeier, Nate" w:date="2022-06-22T10:59:00Z">
-        <w:r>
-          <w:t>sterial</w:t>
+      <w:ins w:id="146" w:author="Bachmeier, Nate" w:date="2022-06-22T10:57:00Z">
+        <w:r>
+          <w:t>fied</w:t>
+        </w:r>
+        <w:proofErr w:type="gramEnd"/>
+        <w:r>
+          <w:t xml:space="preserve"> example to confirm </w:t>
+        </w:r>
+      </w:ins>
+      <w:ins w:id="147" w:author="nate nate" w:date="2022-06-25T12:41:00Z">
+        <w:r>
+          <w:t xml:space="preserve">that </w:t>
+        </w:r>
+      </w:ins>
+      <w:ins w:id="148" w:author="Bachmeier, Nate" w:date="2022-06-22T10:57:00Z">
+        <w:r>
+          <w:t xml:space="preserve">the instruments function </w:t>
+        </w:r>
+        <w:del w:id="149" w:author="nate nate" w:date="2022-06-25T12:41:00Z">
+          <w:r>
+            <w:delText>in an expected manner</w:delText>
+          </w:r>
+        </w:del>
+      </w:ins>
+      <w:ins w:id="150" w:author="nate nate" w:date="2022-06-25T12:41:00Z">
+        <w:r>
+          <w:t>expectedly</w:t>
+        </w:r>
+      </w:ins>
+      <w:ins w:id="151" w:author="Bachmeier, Nate" w:date="2022-06-22T10:57:00Z">
+        <w:r>
+          <w:t xml:space="preserve">. This </w:t>
+        </w:r>
+      </w:ins>
+      <w:ins w:id="152" w:author="Bachmeier, Nate" w:date="2022-06-22T10:59:00Z">
+        <w:del w:id="153" w:author="nate nate" w:date="2022-06-25T12:41:00Z">
+          <w:r>
+            <w:delText>sterial</w:delText>
+          </w:r>
+        </w:del>
+      </w:ins>
+      <w:ins w:id="154" w:author="nate nate" w:date="2022-06-25T12:41:00Z">
+        <w:r>
+          <w:t>stable</w:t>
+        </w:r>
+      </w:ins>
+      <w:ins w:id="155" w:author="Bachmeier, Nate" w:date="2022-06-22T10:59:00Z">
+        <w:r>
+          <w:t xml:space="preserve"> </w:t>
+        </w:r>
+      </w:ins>
+      <w:ins w:id="156" w:author="Bachmeier, Nate" w:date="2022-06-22T10:58:00Z">
+        <w:r>
+          <w:t xml:space="preserve">configuration might consist of a 2-D humanoid performing two </w:t>
+        </w:r>
+        <w:proofErr w:type="spellStart"/>
+        <w:r>
+          <w:t>MoCAP</w:t>
         </w:r>
         <w:proofErr w:type="spellEnd"/>
         <w:r>
+          <w:t xml:space="preserve"> sequences </w:t>
+        </w:r>
+      </w:ins>
+      <w:ins w:id="157" w:author="Bachmeier, Nate" w:date="2022-06-22T10:59:00Z">
+        <w:r>
+          <w:t xml:space="preserve">for a binary classification </w:t>
+        </w:r>
+      </w:ins>
+      <w:ins w:id="158" w:author="Bachmeier, Nate" w:date="2022-06-22T11:00:00Z">
+        <w:r>
+          <w:t>problem.</w:t>
+        </w:r>
+      </w:ins>
+      <w:ins w:id="159" w:author="Bachmeier, Nate" w:date="2022-06-22T11:03:00Z">
+        <w:r>
           <w:t xml:space="preserve"> </w:t>
         </w:r>
       </w:ins>
-      <w:ins w:id="105" w:author="Bachmeier, Nate" w:date="2022-06-22T10:58:00Z">
-        <w:r>
-          <w:t xml:space="preserve">configuration might consist of a 2-D humanoid performing two </w:t>
-        </w:r>
-        <w:proofErr w:type="spellStart"/>
-        <w:r>
-          <w:t>MoCAP</w:t>
-        </w:r>
-        <w:proofErr w:type="spellEnd"/>
-        <w:r>
-          <w:t xml:space="preserve"> sequences </w:t>
-        </w:r>
-      </w:ins>
-      <w:ins w:id="106" w:author="Bachmeier, Nate" w:date="2022-06-22T10:59:00Z">
-        <w:r>
-          <w:t xml:space="preserve">for a binary classification </w:t>
-        </w:r>
-      </w:ins>
-      <w:ins w:id="107" w:author="Bachmeier, Nate" w:date="2022-06-22T11:00:00Z">
-        <w:r>
-          <w:t>problem.</w:t>
-        </w:r>
-      </w:ins>
-      <w:ins w:id="108" w:author="Bachmeier, Nate" w:date="2022-06-22T11:03:00Z">
-        <w:r>
-          <w:rPr>
-            <w:rPrChange w:id="109" w:author="Bachmeier, Nate" w:date="2022-06-22T10:56:00Z">
-              <w:rPr/>
-            </w:rPrChange>
-          </w:rPr>
-          <w:t xml:space="preserve"> </w:t>
-        </w:r>
-      </w:ins>
-    </w:p>
-    <w:p>
-      <w:pPr>
-        <w:rPr>
-          <w:del w:id="110" w:author="Bachmeier, Nate" w:date="2022-06-22T11:02:00Z"/>
+    </w:p>
+    <w:p>
+      <w:pPr>
+        <w:rPr>
+          <w:del w:id="160" w:author="Bachmeier, Nate" w:date="2022-06-22T11:02:00Z"/>
           <w:i/>
           <w:iCs/>
         </w:rPr>
-        <w:pPrChange w:id="111" w:author="Bachmeier, Nate" w:date="2022-06-22T11:03:00Z">
+        <w:pPrChange w:id="161" w:author="Bachmeier, Nate" w:date="2022-06-22T11:03:00Z">
           <w:pPr>
             <w:ind w:firstLine="720"/>
             <w:contextualSpacing/>
           </w:pPr>
         </w:pPrChange>
       </w:pPr>
-      <w:del w:id="112" w:author="Bachmeier, Nate" w:date="2022-06-22T11:02:00Z">
+      <w:del w:id="162" w:author="Bachmeier, Nate" w:date="2022-06-22T11:02:00Z">
         <w:r>
           <w:rPr>
             <w:i/>
@@ -2639,17 +2850,17 @@
     <w:p>
       <w:pPr>
         <w:rPr>
-          <w:del w:id="113" w:author="Bachmeier, Nate" w:date="2022-06-22T11:02:00Z"/>
+          <w:del w:id="163" w:author="Bachmeier, Nate" w:date="2022-06-22T11:02:00Z"/>
           <w:i/>
           <w:iCs/>
         </w:rPr>
-        <w:pPrChange w:id="114" w:author="Bachmeier, Nate" w:date="2022-06-22T11:03:00Z">
+        <w:pPrChange w:id="164" w:author="Bachmeier, Nate" w:date="2022-06-22T11:03:00Z">
           <w:pPr>
             <w:contextualSpacing/>
           </w:pPr>
         </w:pPrChange>
       </w:pPr>
-      <w:del w:id="115" w:author="Bachmeier, Nate" w:date="2022-06-22T11:02:00Z">
+      <w:del w:id="165" w:author="Bachmeier, Nate" w:date="2022-06-22T11:02:00Z">
         <w:r>
           <w:rPr>
             <w:i/>
@@ -2662,11 +2873,11 @@
     <w:p>
       <w:pPr>
         <w:rPr>
-          <w:del w:id="116" w:author="Bachmeier, Nate" w:date="2022-06-22T11:02:00Z"/>
+          <w:del w:id="166" w:author="Bachmeier, Nate" w:date="2022-06-22T11:02:00Z"/>
           <w:i/>
           <w:iCs/>
         </w:rPr>
-        <w:pPrChange w:id="117" w:author="Bachmeier, Nate" w:date="2022-06-22T11:03:00Z">
+        <w:pPrChange w:id="167" w:author="Bachmeier, Nate" w:date="2022-06-22T11:03:00Z">
           <w:pPr>
             <w:pStyle w:val="CommentText"/>
             <w:spacing w:line="480" w:lineRule="auto"/>
@@ -2674,7 +2885,7 @@
           </w:pPr>
         </w:pPrChange>
       </w:pPr>
-      <w:customXmlDelRangeStart w:id="118" w:author="Bachmeier, Nate" w:date="2022-06-22T11:02:00Z"/>
+      <w:customXmlDelRangeStart w:id="168" w:author="Bachmeier, Nate" w:date="2022-06-22T11:02:00Z"/>
       <w:sdt>
         <w:sdtPr>
           <w:rPr>
@@ -2690,8 +2901,8 @@
         </w:sdtPr>
         <w:sdtEndPr/>
         <w:sdtContent>
-          <w:customXmlDelRangeEnd w:id="118"/>
-          <w:del w:id="119" w:author="Bachmeier, Nate" w:date="2022-06-22T11:02:00Z">
+          <w:customXmlDelRangeEnd w:id="168"/>
+          <w:del w:id="169" w:author="Bachmeier, Nate" w:date="2022-06-22T11:02:00Z">
             <w:r>
               <w:rPr>
                 <w:rFonts w:ascii="Segoe UI Symbol" w:hAnsi="Segoe UI Symbol" w:cs="Segoe UI Symbol"/>
@@ -2701,11 +2912,11 @@
               <w:delText>☐</w:delText>
             </w:r>
           </w:del>
-          <w:customXmlDelRangeStart w:id="120" w:author="Bachmeier, Nate" w:date="2022-06-22T11:02:00Z"/>
+          <w:customXmlDelRangeStart w:id="170" w:author="Bachmeier, Nate" w:date="2022-06-22T11:02:00Z"/>
         </w:sdtContent>
       </w:sdt>
-      <w:customXmlDelRangeEnd w:id="120"/>
-      <w:del w:id="121" w:author="Bachmeier, Nate" w:date="2022-06-22T11:02:00Z">
+      <w:customXmlDelRangeEnd w:id="170"/>
+      <w:del w:id="171" w:author="Bachmeier, Nate" w:date="2022-06-22T11:02:00Z">
         <w:r>
           <w:rPr>
             <w:i/>
@@ -2718,17 +2929,17 @@
     <w:p>
       <w:pPr>
         <w:rPr>
-          <w:del w:id="122" w:author="Bachmeier, Nate" w:date="2022-06-22T11:02:00Z"/>
+          <w:del w:id="172" w:author="Bachmeier, Nate" w:date="2022-06-22T11:02:00Z"/>
           <w:i/>
           <w:iCs/>
         </w:rPr>
-        <w:pPrChange w:id="123" w:author="Bachmeier, Nate" w:date="2022-06-22T11:03:00Z">
+        <w:pPrChange w:id="173" w:author="Bachmeier, Nate" w:date="2022-06-22T11:03:00Z">
           <w:pPr>
             <w:ind w:left="720"/>
           </w:pPr>
         </w:pPrChange>
       </w:pPr>
-      <w:customXmlDelRangeStart w:id="124" w:author="Bachmeier, Nate" w:date="2022-06-22T11:02:00Z"/>
+      <w:customXmlDelRangeStart w:id="174" w:author="Bachmeier, Nate" w:date="2022-06-22T11:02:00Z"/>
       <w:sdt>
         <w:sdtPr>
           <w:rPr>
@@ -2744,8 +2955,8 @@
         </w:sdtPr>
         <w:sdtEndPr/>
         <w:sdtContent>
-          <w:customXmlDelRangeEnd w:id="124"/>
-          <w:del w:id="125" w:author="Bachmeier, Nate" w:date="2022-06-22T11:02:00Z">
+          <w:customXmlDelRangeEnd w:id="174"/>
+          <w:del w:id="175" w:author="Bachmeier, Nate" w:date="2022-06-22T11:02:00Z">
             <w:r>
               <w:rPr>
                 <w:rFonts w:ascii="Segoe UI Symbol" w:hAnsi="Segoe UI Symbol" w:cs="Segoe UI Symbol"/>
@@ -2755,11 +2966,11 @@
               <w:delText>☐</w:delText>
             </w:r>
           </w:del>
-          <w:customXmlDelRangeStart w:id="126" w:author="Bachmeier, Nate" w:date="2022-06-22T11:02:00Z"/>
+          <w:customXmlDelRangeStart w:id="176" w:author="Bachmeier, Nate" w:date="2022-06-22T11:02:00Z"/>
         </w:sdtContent>
       </w:sdt>
-      <w:customXmlDelRangeEnd w:id="126"/>
-      <w:del w:id="127" w:author="Bachmeier, Nate" w:date="2022-06-22T11:02:00Z">
+      <w:customXmlDelRangeEnd w:id="176"/>
+      <w:del w:id="177" w:author="Bachmeier, Nate" w:date="2022-06-22T11:02:00Z">
         <w:r>
           <w:rPr>
             <w:i/>
@@ -2767,7 +2978,7 @@
           </w:rPr>
           <w:delText xml:space="preserve"> Describe in </w:delText>
         </w:r>
-        <w:commentRangeStart w:id="128"/>
+        <w:commentRangeStart w:id="178"/>
         <w:r>
           <w:rPr>
             <w:i/>
@@ -2775,7 +2986,7 @@
           </w:rPr>
           <w:delText xml:space="preserve">detail any field testing or pilot testing of instruments to include their results and any subsequent modifications. </w:delText>
         </w:r>
-        <w:commentRangeEnd w:id="128"/>
+        <w:commentRangeEnd w:id="178"/>
         <w:r>
           <w:rPr>
             <w:rStyle w:val="CommentReference"/>
@@ -2783,18 +2994,18 @@
             <w:i/>
             <w:iCs/>
           </w:rPr>
-          <w:commentReference w:id="128"/>
+          <w:commentReference w:id="178"/>
         </w:r>
       </w:del>
     </w:p>
     <w:p>
       <w:pPr>
         <w:rPr>
-          <w:del w:id="129" w:author="Bachmeier, Nate" w:date="2022-06-22T11:02:00Z"/>
+          <w:del w:id="179" w:author="Bachmeier, Nate" w:date="2022-06-22T11:02:00Z"/>
           <w:i/>
           <w:iCs/>
         </w:rPr>
-        <w:pPrChange w:id="130" w:author="Bachmeier, Nate" w:date="2022-06-22T11:03:00Z">
+        <w:pPrChange w:id="180" w:author="Bachmeier, Nate" w:date="2022-06-22T11:03:00Z">
           <w:pPr>
             <w:pStyle w:val="CommentText"/>
             <w:spacing w:line="480" w:lineRule="auto"/>
@@ -2802,7 +3013,7 @@
           </w:pPr>
         </w:pPrChange>
       </w:pPr>
-      <w:customXmlDelRangeStart w:id="131" w:author="Bachmeier, Nate" w:date="2022-06-22T11:02:00Z"/>
+      <w:customXmlDelRangeStart w:id="181" w:author="Bachmeier, Nate" w:date="2022-06-22T11:02:00Z"/>
       <w:sdt>
         <w:sdtPr>
           <w:rPr>
@@ -2818,8 +3029,8 @@
         </w:sdtPr>
         <w:sdtEndPr/>
         <w:sdtContent>
-          <w:customXmlDelRangeEnd w:id="131"/>
-          <w:del w:id="132" w:author="Bachmeier, Nate" w:date="2022-06-22T11:02:00Z">
+          <w:customXmlDelRangeEnd w:id="181"/>
+          <w:del w:id="182" w:author="Bachmeier, Nate" w:date="2022-06-22T11:02:00Z">
             <w:r>
               <w:rPr>
                 <w:rFonts w:ascii="MS Gothic" w:eastAsia="MS Gothic" w:hAnsi="MS Gothic" w:hint="eastAsia"/>
@@ -2829,11 +3040,11 @@
               <w:delText>☐</w:delText>
             </w:r>
           </w:del>
-          <w:customXmlDelRangeStart w:id="133" w:author="Bachmeier, Nate" w:date="2022-06-22T11:02:00Z"/>
+          <w:customXmlDelRangeStart w:id="183" w:author="Bachmeier, Nate" w:date="2022-06-22T11:02:00Z"/>
         </w:sdtContent>
       </w:sdt>
-      <w:customXmlDelRangeEnd w:id="133"/>
-      <w:del w:id="134" w:author="Bachmeier, Nate" w:date="2022-06-22T11:02:00Z">
+      <w:customXmlDelRangeEnd w:id="183"/>
+      <w:del w:id="184" w:author="Bachmeier, Nate" w:date="2022-06-22T11:02:00Z">
         <w:r>
           <w:rPr>
             <w:i/>
@@ -2858,58 +3069,392 @@
         <w:rPr>
           <w:b/>
         </w:rPr>
-        <w:pPrChange w:id="135" w:author="Bachmeier, Nate" w:date="2022-06-22T11:03:00Z">
+      </w:pPr>
+      <w:bookmarkStart w:id="185" w:name="_Toc464831660"/>
+      <w:bookmarkStart w:id="186" w:name="_Toc465328396"/>
+      <w:bookmarkStart w:id="187" w:name="_Toc51929228"/>
+      <w:del w:id="188" w:author="Bachmeier, Nate" w:date="2022-06-22T11:02:00Z">
+        <w:r>
+          <w:br w:type="page"/>
+        </w:r>
+      </w:del>
+    </w:p>
+    <w:p>
+      <w:pPr>
+        <w:pStyle w:val="Heading2"/>
+      </w:pPr>
+      <w:bookmarkStart w:id="189" w:name="_Toc464831663"/>
+      <w:bookmarkStart w:id="190" w:name="_Toc465328397"/>
+      <w:bookmarkStart w:id="191" w:name="_Toc51929229"/>
+      <w:bookmarkEnd w:id="185"/>
+      <w:bookmarkEnd w:id="186"/>
+      <w:bookmarkEnd w:id="187"/>
+      <w:commentRangeStart w:id="192"/>
+      <w:r>
+        <w:t xml:space="preserve">Study </w:t>
+      </w:r>
+      <w:commentRangeStart w:id="193"/>
+      <w:r>
+        <w:t>Procedures</w:t>
+      </w:r>
+      <w:bookmarkEnd w:id="189"/>
+      <w:bookmarkEnd w:id="190"/>
+      <w:bookmarkEnd w:id="191"/>
+      <w:r>
+        <w:t xml:space="preserve"> </w:t>
+      </w:r>
+      <w:commentRangeEnd w:id="193"/>
+      <w:r>
+        <w:rPr>
+          <w:rStyle w:val="CommentReference"/>
+          <w:b w:val="0"/>
+        </w:rPr>
+        <w:commentReference w:id="193"/>
+      </w:r>
+      <w:commentRangeEnd w:id="192"/>
+      <w:r>
+        <w:rPr>
+          <w:rStyle w:val="CommentReference"/>
+          <w:b w:val="0"/>
+        </w:rPr>
+        <w:commentReference w:id="192"/>
+      </w:r>
+    </w:p>
+    <w:p>
+      <w:pPr>
+        <w:ind w:firstLine="720"/>
+        <w:contextualSpacing/>
+      </w:pPr>
+      <w:r>
+        <w:t>The research project aims to build a C</w:t>
+      </w:r>
+      <w:r>
+        <w:t>V</w:t>
+      </w:r>
+      <w:r>
+        <w:t xml:space="preserve"> model that can accurately predict human activity recognition (H</w:t>
+      </w:r>
+      <w:r>
+        <w:t>AR</w:t>
+      </w:r>
+      <w:r>
+        <w:t xml:space="preserve">). Model training will initialize a random experiment configuration and perform an appropriate </w:t>
+      </w:r>
+      <w:proofErr w:type="spellStart"/>
+      <w:r>
+        <w:t>MoCAP</w:t>
+      </w:r>
+      <w:proofErr w:type="spellEnd"/>
+      <w:r>
+        <w:t xml:space="preserve"> sequence. During the performance, a virtual camera will collect </w:t>
+      </w:r>
+      <w:r>
+        <w:lastRenderedPageBreak/>
+        <w:t>changes in joint positionings. This delta stream will serve as input feature parameters to the classification process (e.g., sitting versus falling).</w:t>
+      </w:r>
+    </w:p>
+    <w:p>
+      <w:pPr>
+        <w:pStyle w:val="Heading3"/>
+      </w:pPr>
+      <w:r>
+        <w:t>Building the Model</w:t>
+      </w:r>
+    </w:p>
+    <w:p>
+      <w:pPr>
+        <w:ind w:firstLine="720"/>
+        <w:contextualSpacing/>
+      </w:pPr>
+      <w:r>
+        <w:t xml:space="preserve">A distributed training service can horizontally scale and assess these different humanoid permutations in isolation. Amazon </w:t>
+      </w:r>
+      <w:proofErr w:type="spellStart"/>
+      <w:r>
+        <w:t>SageMaker</w:t>
+      </w:r>
+      <w:proofErr w:type="spellEnd"/>
+      <w:r>
+        <w:t xml:space="preserve"> offers these capabilities through its “bring your own container” design. Researchers essentially bundle custom automation and open-source tooling into a virtualized process. </w:t>
+      </w:r>
+      <w:proofErr w:type="spellStart"/>
+      <w:r>
+        <w:t>SageMaker</w:t>
+      </w:r>
+      <w:proofErr w:type="spellEnd"/>
+      <w:r>
+        <w:t xml:space="preserve"> uses public cloud resources like compute and storage to execute the experiment hundreds or thousands of times. It also integrates into TensorFlow 2 for collecting accuracy and performance metrics. These features reduce the complexity of building boilerplate instruments for many standard requirements.</w:t>
+      </w:r>
+    </w:p>
+    <w:p>
+      <w:pPr>
+        <w:ind w:firstLine="720"/>
+        <w:contextualSpacing/>
+      </w:pPr>
+      <w:r>
+        <w:t xml:space="preserve">Future researchers can replicate this experiment by deploying the same container images into their Amazon </w:t>
+      </w:r>
+      <w:proofErr w:type="spellStart"/>
+      <w:r>
+        <w:t>SageMaker</w:t>
+      </w:r>
+      <w:proofErr w:type="spellEnd"/>
+      <w:r>
+        <w:t xml:space="preserve"> and TensorFlow 2 environments. The humanoid automation will be versioned using GitHub. GitHub simplifies sharing open-source code and identifying specific point-in-time versions (called a commit S</w:t>
+      </w:r>
+      <w:r>
+        <w:t>HA</w:t>
+      </w:r>
+      <w:r>
+        <w:t>). Since those researchers can synchronize the repository to a particular commit and rerun the automation using industry-standard tooling, they have sufficient capabilities to reproduce the experiment.</w:t>
+      </w:r>
+    </w:p>
+    <w:p>
+      <w:pPr>
+        <w:pStyle w:val="Heading3"/>
+        <w:rPr>
+          <w:ins w:id="194" w:author="nate nate" w:date="2022-06-25T13:35:00Z"/>
+        </w:rPr>
+      </w:pPr>
+      <w:r>
+        <w:t>Implementing the Simulation Process</w:t>
+      </w:r>
+    </w:p>
+    <w:p>
+      <w:pPr>
+        <w:rPr>
+          <w:del w:id="195" w:author="nate nate" w:date="2022-06-25T14:05:00Z"/>
+        </w:rPr>
+        <w:pPrChange w:id="196" w:author="nate nate" w:date="2022-06-25T14:05:00Z">
+          <w:pPr>
+            <w:pStyle w:val="Heading3"/>
+          </w:pPr>
+        </w:pPrChange>
+      </w:pPr>
+      <w:ins w:id="197" w:author="nate nate" w:date="2022-06-25T13:35:00Z">
+        <w:r>
+          <w:tab/>
+        </w:r>
+      </w:ins>
+      <w:ins w:id="198" w:author="nate nate" w:date="2022-06-25T13:36:00Z">
+        <w:r>
+          <w:t xml:space="preserve">A critical component of the design is the simulation environment. This research project </w:t>
+        </w:r>
+      </w:ins>
+      <w:ins w:id="199" w:author="nate nate" w:date="2022-06-25T13:38:00Z">
+        <w:r>
+          <w:t xml:space="preserve">uses </w:t>
+        </w:r>
+      </w:ins>
+      <w:ins w:id="200" w:author="nate nate" w:date="2022-06-25T13:37:00Z">
+        <w:r>
+          <w:t xml:space="preserve">Unity 4 </w:t>
+        </w:r>
+      </w:ins>
+      <w:ins w:id="201" w:author="nate nate" w:date="2022-06-25T13:38:00Z">
+        <w:r>
+          <w:t xml:space="preserve">for modeling physical interactions and </w:t>
+        </w:r>
+      </w:ins>
+      <w:ins w:id="202" w:author="nate nate" w:date="2022-06-25T13:39:00Z">
+        <w:r>
+          <w:t>humanoid behaviors</w:t>
+        </w:r>
+      </w:ins>
+      <w:ins w:id="203" w:author="nate nate" w:date="2022-06-25T13:38:00Z">
+        <w:r>
+          <w:t xml:space="preserve">. </w:t>
+        </w:r>
+      </w:ins>
+      <w:ins w:id="204" w:author="nate nate" w:date="2022-06-25T13:39:00Z">
+        <w:r>
+          <w:t xml:space="preserve">Unity 5 is </w:t>
+        </w:r>
+      </w:ins>
+      <w:ins w:id="205" w:author="nate nate" w:date="2022-06-25T13:42:00Z">
+        <w:r>
+          <w:t xml:space="preserve">generally </w:t>
+        </w:r>
+      </w:ins>
+      <w:ins w:id="206" w:author="nate nate" w:date="2022-06-25T13:39:00Z">
+        <w:r>
+          <w:t>available</w:t>
+        </w:r>
+      </w:ins>
+      <w:ins w:id="207" w:author="nate nate" w:date="2022-06-25T13:42:00Z">
+        <w:r>
+          <w:t xml:space="preserve"> (GA)</w:t>
+        </w:r>
+      </w:ins>
+      <w:ins w:id="208" w:author="nate nate" w:date="2022-06-25T13:40:00Z">
+        <w:r>
+          <w:t xml:space="preserve"> but does not yet support Linux</w:t>
+        </w:r>
+      </w:ins>
+      <w:ins w:id="209" w:author="nate nate" w:date="2022-06-25T13:43:00Z">
+        <w:r>
+          <w:t xml:space="preserve">, a requirement for </w:t>
+        </w:r>
+      </w:ins>
+      <w:ins w:id="210" w:author="nate nate" w:date="2022-06-25T13:44:00Z">
+        <w:r>
+          <w:t xml:space="preserve">model training with </w:t>
+        </w:r>
+      </w:ins>
+      <w:ins w:id="211" w:author="nate nate" w:date="2022-06-25T13:43:00Z">
+        <w:r>
+          <w:t xml:space="preserve">Amazon </w:t>
+        </w:r>
+        <w:proofErr w:type="spellStart"/>
+        <w:r>
+          <w:t>SageM</w:t>
+        </w:r>
+      </w:ins>
+      <w:ins w:id="212" w:author="nate nate" w:date="2022-06-25T13:44:00Z">
+        <w:r>
+          <w:t>aker</w:t>
+        </w:r>
+        <w:proofErr w:type="spellEnd"/>
+        <w:r>
+          <w:t>.</w:t>
+        </w:r>
+      </w:ins>
+      <w:ins w:id="213" w:author="nate nate" w:date="2022-06-25T14:02:00Z">
+        <w:r>
+          <w:t xml:space="preserve"> </w:t>
+        </w:r>
+      </w:ins>
+      <w:ins w:id="214" w:author="nate nate" w:date="2022-06-25T14:03:00Z">
+        <w:r>
+          <w:t>The world and relevant artifacts will publish to Amazon E</w:t>
+        </w:r>
+      </w:ins>
+      <w:ins w:id="215" w:author="nate nate" w:date="2022-06-25T14:04:00Z">
+        <w:r>
+          <w:t>lastic Compute Cloud (EC2) resources</w:t>
+        </w:r>
+      </w:ins>
+      <w:ins w:id="216" w:author="nate nate" w:date="2022-06-25T14:05:00Z">
+        <w:r>
+          <w:t>.</w:t>
+        </w:r>
+      </w:ins>
+    </w:p>
+    <w:p>
+      <w:pPr>
+        <w:rPr>
+          <w:del w:id="217" w:author="nate nate" w:date="2022-06-25T13:44:00Z"/>
+          <w:i/>
+          <w:iCs/>
+        </w:rPr>
+        <w:pPrChange w:id="218" w:author="nate nate" w:date="2022-06-25T14:05:00Z">
           <w:pPr/>
         </w:pPrChange>
       </w:pPr>
-      <w:bookmarkStart w:id="136" w:name="_Toc464831660"/>
-      <w:bookmarkStart w:id="137" w:name="_Toc465328396"/>
-      <w:bookmarkStart w:id="138" w:name="_Toc51929228"/>
-      <w:del w:id="139" w:author="Bachmeier, Nate" w:date="2022-06-22T11:02:00Z">
-        <w:r>
-          <w:br w:type="page"/>
+      <w:del w:id="219" w:author="nate nate" w:date="2022-06-25T13:44:00Z">
+        <w:r>
+          <w:tab/>
+        </w:r>
+        <w:r>
+          <w:rPr>
+            <w:i/>
+            <w:iCs/>
+          </w:rPr>
+          <w:delText>Include 2-3 paragraphs that detail how the simulation will take place. Like, is it a Unity process with OpenGym? What open-source software will go into the container? How will that map into handling the research questions? This information is critical and doesn’t currently exist. Those gaps are likely another section in the Literature Review to define them.</w:delText>
         </w:r>
       </w:del>
     </w:p>
     <w:p>
       <w:pPr>
+        <w:rPr>
+          <w:del w:id="220" w:author="nate nate" w:date="2022-06-25T14:05:00Z"/>
+        </w:rPr>
+        <w:pPrChange w:id="221" w:author="nate nate" w:date="2022-06-25T14:05:00Z">
+          <w:pPr>
+            <w:pStyle w:val="Heading3"/>
+          </w:pPr>
+        </w:pPrChange>
+      </w:pPr>
+      <w:bookmarkStart w:id="222" w:name="_Toc464831664"/>
+      <w:bookmarkStart w:id="223" w:name="_Toc465328398"/>
+      <w:bookmarkStart w:id="224" w:name="_Toc51929230"/>
+      <w:del w:id="225" w:author="nate nate" w:date="2022-06-25T14:05:00Z">
+        <w:r>
+          <w:delText>Using the Model</w:delText>
+        </w:r>
+      </w:del>
+    </w:p>
+    <w:p>
+      <w:pPr>
+        <w:rPr>
+          <w:i/>
+          <w:iCs/>
+        </w:rPr>
+      </w:pPr>
+      <w:del w:id="226" w:author="nate nate" w:date="2022-06-25T14:05:00Z">
+        <w:r>
+          <w:tab/>
+        </w:r>
+        <w:r>
+          <w:rPr>
+            <w:i/>
+            <w:iCs/>
+          </w:rPr>
+          <w:delText>Data Analysis &gt; Model Inference Analysis mentions a small cohort (co-workers) that could interact with the model endpoint. What exactly does that look like, and how would it work?</w:delText>
+        </w:r>
+      </w:del>
+      <w:ins w:id="227" w:author="nate nate" w:date="2022-06-25T14:06:00Z">
+        <w:r>
+          <w:t xml:space="preserve"> </w:t>
+        </w:r>
+      </w:ins>
+      <w:ins w:id="228" w:author="nate nate" w:date="2022-06-25T14:07:00Z">
+        <w:r>
+          <w:t>While Unity offers numerous features for modeling incredibly realistic and complex situations, many of those capabilities are outside this project’</w:t>
+        </w:r>
+      </w:ins>
+      <w:ins w:id="229" w:author="nate nate" w:date="2022-06-25T14:08:00Z">
+        <w:r>
+          <w:t xml:space="preserve">s scope. </w:t>
+        </w:r>
+      </w:ins>
+      <w:del w:id="230" w:author="nate nate" w:date="2022-06-25T14:06:00Z">
+        <w:r>
+          <w:rPr>
+            <w:i/>
+            <w:iCs/>
+          </w:rPr>
+          <w:delText xml:space="preserve"> </w:delText>
+        </w:r>
+      </w:del>
+    </w:p>
+    <w:p>
+      <w:pPr>
         <w:pStyle w:val="Heading2"/>
       </w:pPr>
-      <w:bookmarkStart w:id="140" w:name="_Toc464831663"/>
-      <w:bookmarkStart w:id="141" w:name="_Toc465328397"/>
-      <w:bookmarkStart w:id="142" w:name="_Toc51929229"/>
-      <w:bookmarkEnd w:id="136"/>
-      <w:bookmarkEnd w:id="137"/>
-      <w:bookmarkEnd w:id="138"/>
-      <w:commentRangeStart w:id="143"/>
-      <w:r>
-        <w:t xml:space="preserve">Study </w:t>
-      </w:r>
-      <w:commentRangeStart w:id="144"/>
-      <w:r>
-        <w:t>Procedures</w:t>
-      </w:r>
-      <w:bookmarkEnd w:id="140"/>
-      <w:bookmarkEnd w:id="141"/>
-      <w:bookmarkEnd w:id="142"/>
-      <w:r>
-        <w:t xml:space="preserve"> </w:t>
-      </w:r>
-      <w:commentRangeEnd w:id="144"/>
+      <w:commentRangeStart w:id="231"/>
+      <w:commentRangeStart w:id="232"/>
+      <w:r>
+        <w:lastRenderedPageBreak/>
+        <w:t>Data Analysis</w:t>
+      </w:r>
+      <w:commentRangeEnd w:id="231"/>
+      <w:r>
+        <w:rPr>
+          <w:rStyle w:val="CommentReference"/>
+        </w:rPr>
+        <w:commentReference w:id="231"/>
+      </w:r>
+      <w:bookmarkEnd w:id="222"/>
+      <w:bookmarkEnd w:id="223"/>
+      <w:bookmarkEnd w:id="224"/>
+      <w:commentRangeEnd w:id="232"/>
       <w:r>
         <w:rPr>
           <w:rStyle w:val="CommentReference"/>
           <w:b w:val="0"/>
         </w:rPr>
-        <w:commentReference w:id="144"/>
-      </w:r>
-      <w:commentRangeEnd w:id="143"/>
-      <w:r>
-        <w:rPr>
-          <w:rStyle w:val="CommentReference"/>
-          <w:b w:val="0"/>
-        </w:rPr>
-        <w:commentReference w:id="143"/>
+        <w:commentReference w:id="232"/>
       </w:r>
     </w:p>
     <w:p>
@@ -2918,39 +3463,54 @@
         <w:contextualSpacing/>
       </w:pPr>
       <w:r>
-        <w:t>The research project aims to build a C</w:t>
-      </w:r>
-      <w:r>
-        <w:t>V</w:t>
-      </w:r>
-      <w:r>
-        <w:t xml:space="preserve"> model that can accurately predict human activity recognition (H</w:t>
-      </w:r>
-      <w:r>
-        <w:t>AR</w:t>
-      </w:r>
-      <w:r>
-        <w:t xml:space="preserve">). Model training will initialize a random experiment configuration and perform an appropriate </w:t>
-      </w:r>
-      <w:proofErr w:type="spellStart"/>
-      <w:r>
-        <w:t>MoCAP</w:t>
-      </w:r>
-      <w:proofErr w:type="spellEnd"/>
-      <w:r>
-        <w:t xml:space="preserve"> sequence. During the performance, a virtual camera will collect </w:t>
-      </w:r>
-      <w:r>
-        <w:lastRenderedPageBreak/>
-        <w:t>changes in joint positionings. This delta stream will serve as input feature parameters to the classification process (e.g., sitting versus falling).</w:t>
+        <w:t xml:space="preserve">There are two phases to implementing an AI/ML process: training the model and operationalizing the capability. The analysis must confirm that these phases meet acceptable quality standards. Additionally, it must succinctly address the research questions from chapter 1. </w:t>
       </w:r>
     </w:p>
     <w:p>
       <w:pPr>
         <w:pStyle w:val="Heading3"/>
-      </w:pPr>
-      <w:r>
-        <w:t>Building the Model</w:t>
+        <w:rPr>
+          <w:ins w:id="233" w:author="nate nate" w:date="2022-06-25T14:08:00Z"/>
+        </w:rPr>
+      </w:pPr>
+      <w:ins w:id="234" w:author="nate nate" w:date="2022-06-25T14:08:00Z">
+        <w:r>
+          <w:t>Addressing the research questions</w:t>
+        </w:r>
+      </w:ins>
+    </w:p>
+    <w:p>
+      <w:pPr>
+        <w:rPr>
+          <w:ins w:id="235" w:author="nate nate" w:date="2022-06-25T14:08:00Z"/>
+        </w:rPr>
+      </w:pPr>
+      <w:ins w:id="236" w:author="nate nate" w:date="2022-06-25T14:08:00Z">
+        <w:r>
+          <w:tab/>
+          <w:t xml:space="preserve">This research project attempts to demonstrate extracting </w:t>
+        </w:r>
+        <w:r>
+          <w:rPr>
+            <w:i/>
+            <w:iCs/>
+          </w:rPr>
+          <w:t>intents</w:t>
+        </w:r>
+        <w:r>
+          <w:t xml:space="preserve"> from dynamic and noisy video streams (see RQ1). There must exist measurements of the inference accuracy and the extent to which the scene contains noise. Unity offers several rendering effects for smoke, fog, reflections, and lighting. Controls exist for adjusting these effects and their enablement strength between zero to one hundred percent.</w:t>
+        </w:r>
+        <w:r>
+          <w:t xml:space="preserve"> </w:t>
+        </w:r>
+      </w:ins>
+    </w:p>
+    <w:p>
+      <w:pPr>
+        <w:pStyle w:val="Heading3"/>
+      </w:pPr>
+      <w:r>
+        <w:t>Model Training Analysis</w:t>
       </w:r>
     </w:p>
     <w:p>
@@ -2959,7 +3519,34 @@
         <w:contextualSpacing/>
       </w:pPr>
       <w:r>
-        <w:t xml:space="preserve">A distributed training service can horizontally scale and assess these different humanoid permutations in isolation. Amazon </w:t>
+        <w:t xml:space="preserve">Tensor Flow 2 generates statistical information regarding the model training performance. These Key Performance Indicators (KPIs) describe </w:t>
+      </w:r>
+      <w:del w:id="237" w:author="nate nate" w:date="2022-06-25T12:42:00Z">
+        <w:r>
+          <w:delText xml:space="preserve">the </w:delText>
+        </w:r>
+      </w:del>
+      <w:r>
+        <w:t xml:space="preserve">gradient </w:t>
+      </w:r>
+      <w:del w:id="238" w:author="nate nate" w:date="2022-06-25T12:42:00Z">
+        <w:r>
+          <w:delText>convergance</w:delText>
+        </w:r>
+      </w:del>
+      <w:ins w:id="239" w:author="nate nate" w:date="2022-06-25T12:42:00Z">
+        <w:r>
+          <w:t>converg</w:t>
+        </w:r>
+        <w:r>
+          <w:t>e</w:t>
+        </w:r>
+        <w:r>
+          <w:t>nce</w:t>
+        </w:r>
+      </w:ins>
+      <w:r>
+        <w:t xml:space="preserve">, model accuracy, and various troubleshooting metrics. An analysis must confirm that the training configuration occurs efficiently. Suppose the performance is substandard. In that case, this research plans to investigate the defects and reconfigure the training service (e.g., Amazon </w:t>
       </w:r>
       <w:proofErr w:type="spellStart"/>
       <w:r>
@@ -2967,38 +3554,7 @@
       </w:r>
       <w:proofErr w:type="spellEnd"/>
       <w:r>
-        <w:t xml:space="preserve"> offers these capabilities through its “bring your own container” design. Researchers essentially bundle custom automation and open-source tooling into a virtualized process. </w:t>
-      </w:r>
-      <w:proofErr w:type="spellStart"/>
-      <w:r>
-        <w:t>SageMaker</w:t>
-      </w:r>
-      <w:proofErr w:type="spellEnd"/>
-      <w:r>
-        <w:t xml:space="preserve"> uses public cloud resources like compute and storage to execute the experiment hundreds or thousands of times. It also integrates into TensorFlow 2 for collecting accuracy and performance metrics. These features reduce the complexity of building boilerplate instruments for many standard requirements.</w:t>
-      </w:r>
-    </w:p>
-    <w:p>
-      <w:pPr>
-        <w:ind w:firstLine="720"/>
-        <w:contextualSpacing/>
-      </w:pPr>
-      <w:r>
-        <w:t xml:space="preserve">Future researchers can replicate this experiment by deploying the same container images into their Amazon </w:t>
-      </w:r>
-      <w:proofErr w:type="spellStart"/>
-      <w:r>
-        <w:t>SageMaker</w:t>
-      </w:r>
-      <w:proofErr w:type="spellEnd"/>
-      <w:r>
-        <w:t xml:space="preserve"> and TensorFlow 2 environments. The humanoid automation will be versioned using GitHub. GitHub simplifies sharing open-source code and identifying specific point-in-time versions (called a commit S</w:t>
-      </w:r>
-      <w:r>
-        <w:t>HA</w:t>
-      </w:r>
-      <w:r>
-        <w:t>). Since those researchers can synchronize the repository to a particular commit and rerun the automation using industry-standard tooling, they have sufficient capabilities to reproduce the experiment.</w:t>
+        <w:t xml:space="preserve">). It is beyond this study’s scope to create “a perfect model” and only seeks to demonstrate the research technique’s viability. However, this study will validate that training is reliable and reproducible across positive and negative test cases.    </w:t>
       </w:r>
     </w:p>
     <w:p>
@@ -3006,199 +3562,93 @@
         <w:pStyle w:val="Heading3"/>
       </w:pPr>
       <w:r>
-        <w:t>Implementing the Simulation Process</w:t>
-      </w:r>
-    </w:p>
-    <w:p>
-      <w:pPr>
-        <w:rPr>
-          <w:i/>
-          <w:iCs/>
-        </w:rPr>
-      </w:pPr>
+        <w:t>Model Inference Analysis</w:t>
+      </w:r>
+    </w:p>
+    <w:p>
       <w:r>
         <w:tab/>
-      </w:r>
-      <w:r>
-        <w:rPr>
-          <w:i/>
-          <w:iCs/>
-        </w:rPr>
-        <w:t xml:space="preserve">Include 2-3 paragraphs that detail how the simulation will take place. Like, is it a Unity process with </w:t>
-      </w:r>
-      <w:proofErr w:type="spellStart"/>
-      <w:r>
-        <w:rPr>
-          <w:i/>
-          <w:iCs/>
-        </w:rPr>
-        <w:t>OpenGym</w:t>
-      </w:r>
-      <w:proofErr w:type="spellEnd"/>
-      <w:r>
-        <w:rPr>
-          <w:i/>
-          <w:iCs/>
-        </w:rPr>
-        <w:t>? What open-source software will go into the container? How will that map into handling the research questions? This information is critical and doesn’t currently exist. Those gaps are likely another section in the Literature Review to define them.</w:t>
+        <w:t xml:space="preserve">An analysis of the model inference must confirm that it is usable. This phase requires provisioning a model endpoint and posting experimental data. A simple approach could be using RGB+D cameras to record a small human group repeating the humanoid behaviors. There are </w:t>
+      </w:r>
+      <w:r>
+        <w:lastRenderedPageBreak/>
+        <w:t>several core advantages to this solution. First, it demonstrates bringing the simulation process into the real world. Next, these volunteers are readily available through work and social gatherings. It is beyond this study’s scope to “perfectly predict” every behavior. Instead, the goal is to collect and evaluate operationalizing the research technique.</w:t>
       </w:r>
     </w:p>
     <w:p>
       <w:pPr>
         <w:pStyle w:val="Heading3"/>
-      </w:pPr>
-      <w:bookmarkStart w:id="145" w:name="_Toc464831664"/>
-      <w:bookmarkStart w:id="146" w:name="_Toc465328398"/>
-      <w:bookmarkStart w:id="147" w:name="_Toc51929230"/>
-      <w:r>
-        <w:t>Using the Model</w:t>
-      </w:r>
-    </w:p>
-    <w:p>
-      <w:pPr>
-        <w:rPr>
-          <w:i/>
-          <w:iCs/>
-        </w:rPr>
-      </w:pPr>
-      <w:r>
-        <w:lastRenderedPageBreak/>
-        <w:tab/>
-      </w:r>
-      <w:r>
-        <w:rPr>
-          <w:i/>
-          <w:iCs/>
-        </w:rPr>
-        <w:t xml:space="preserve">Data Analysis &gt; Model Inference Analysis mentions a small cohort (co-workers) that could interact with the model endpoint. What exactly does that look like, and how would it work? </w:t>
-      </w:r>
-    </w:p>
-    <w:p>
-      <w:pPr>
-        <w:pStyle w:val="Heading2"/>
-      </w:pPr>
-      <w:commentRangeStart w:id="148"/>
-      <w:commentRangeStart w:id="149"/>
-      <w:r>
-        <w:t>Data Analysis</w:t>
-      </w:r>
-      <w:commentRangeEnd w:id="148"/>
-      <w:r>
-        <w:rPr>
-          <w:rStyle w:val="CommentReference"/>
-        </w:rPr>
-        <w:commentReference w:id="148"/>
-      </w:r>
-      <w:bookmarkEnd w:id="145"/>
-      <w:bookmarkEnd w:id="146"/>
-      <w:bookmarkEnd w:id="147"/>
-      <w:commentRangeEnd w:id="149"/>
-      <w:r>
-        <w:rPr>
-          <w:rStyle w:val="CommentReference"/>
-          <w:b w:val="0"/>
-        </w:rPr>
-        <w:commentReference w:id="149"/>
-      </w:r>
-    </w:p>
-    <w:p>
-      <w:pPr>
-        <w:ind w:firstLine="720"/>
-        <w:contextualSpacing/>
-      </w:pPr>
-      <w:r>
-        <w:t xml:space="preserve">There are two phases to implementing an AI/ML process: training the model and operationalizing the capability. The analysis must confirm that these phases meet acceptable quality standards. Additionally, it must succinctly address the research questions from chapter 1. </w:t>
-      </w:r>
-    </w:p>
-    <w:p>
-      <w:pPr>
-        <w:pStyle w:val="Heading3"/>
-      </w:pPr>
-      <w:r>
-        <w:t>Model Training Analysis</w:t>
-      </w:r>
-    </w:p>
-    <w:p>
-      <w:pPr>
-        <w:ind w:firstLine="720"/>
-        <w:contextualSpacing/>
-      </w:pPr>
-      <w:r>
-        <w:t xml:space="preserve">Tensor Flow 2 generates statistical information regarding the model training performance. These Key Performance Indicators (KPIs) describe the gradient </w:t>
-      </w:r>
-      <w:proofErr w:type="spellStart"/>
-      <w:r>
-        <w:t>convergance</w:t>
-      </w:r>
-      <w:proofErr w:type="spellEnd"/>
-      <w:r>
-        <w:t xml:space="preserve">, model accuracy, and various troubleshooting metrics. An analysis must confirm that the training configuration occurs efficiently. Suppose the performance is substandard. In that case, this research plans to investigate the defects and reconfigure the training service (e.g., Amazon </w:t>
-      </w:r>
-      <w:proofErr w:type="spellStart"/>
-      <w:r>
-        <w:t>SageMaker</w:t>
-      </w:r>
-      <w:proofErr w:type="spellEnd"/>
-      <w:r>
-        <w:t xml:space="preserve">). It is beyond this study’s scope to create “a perfect model” and only seeks to demonstrate the research technique’s viability. However, this study will validate that training is reliable and reproducible across positive and negative test cases.    </w:t>
-      </w:r>
-    </w:p>
-    <w:p>
-      <w:pPr>
-        <w:pStyle w:val="Heading3"/>
-      </w:pPr>
-      <w:r>
-        <w:t>Model Inference Analysis</w:t>
-      </w:r>
-    </w:p>
-    <w:p>
-      <w:r>
-        <w:tab/>
-        <w:t>An analysis of the model inference must confirm that it is usable. This phase requires provisioning a model endpoint and posting experimental data. A simple approach could be using RGB+D cameras to record a small human group repeating the humanoid behaviors. There are several core advantages to this solution. First, it demonstrates bringing the simulation process into the real world. Next, these volunteers are readily available through work and social gatherings. It is beyond this study’s scope to “perfectly predict” every behavior. Instead, the goal is to collect and evaluate operationalizing the research technique.</w:t>
-      </w:r>
-    </w:p>
-    <w:p>
-      <w:pPr>
-        <w:pStyle w:val="Heading3"/>
-      </w:pPr>
-      <w:r>
-        <w:lastRenderedPageBreak/>
-        <w:t>Addressing the research questions</w:t>
-      </w:r>
-    </w:p>
-    <w:p>
-      <w:pPr>
-        <w:rPr>
-          <w:i/>
-          <w:iCs/>
-        </w:rPr>
-      </w:pPr>
-      <w:r>
-        <w:tab/>
-      </w:r>
-      <w:r>
-        <w:rPr>
-          <w:i/>
-          <w:iCs/>
-        </w:rPr>
-        <w:t>Repeat the research questions. Describe in 1-2 paragraphs what data is necessary and how it will be analyzed. Talk about statistical functions, their appropriateness, and their alignment with the hypothesis.</w:t>
-      </w:r>
-    </w:p>
-    <w:p>
-      <w:pPr>
-        <w:contextualSpacing/>
-      </w:pPr>
-      <w:r>
-        <w:t xml:space="preserve">Checklist: </w:t>
-      </w:r>
-    </w:p>
-    <w:p>
-      <w:pPr>
-        <w:ind w:left="720"/>
-        <w:rPr>
+        <w:rPr>
+          <w:del w:id="240" w:author="nate nate" w:date="2022-06-25T14:08:00Z"/>
+        </w:rPr>
+      </w:pPr>
+      <w:del w:id="241" w:author="nate nate" w:date="2022-06-25T14:08:00Z">
+        <w:r>
+          <w:delText>Addressing the research questions</w:delText>
+        </w:r>
+      </w:del>
+    </w:p>
+    <w:p>
+      <w:pPr>
+        <w:rPr>
+          <w:del w:id="242" w:author="nate nate" w:date="2022-06-25T13:59:00Z"/>
+          <w:rPrChange w:id="243" w:author="nate nate" w:date="2022-06-25T13:47:00Z">
+            <w:rPr>
+              <w:del w:id="244" w:author="nate nate" w:date="2022-06-25T13:59:00Z"/>
+              <w:i/>
+              <w:iCs/>
+            </w:rPr>
+          </w:rPrChange>
+        </w:rPr>
+        <w:pPrChange w:id="245" w:author="nate nate" w:date="2022-06-25T13:59:00Z">
+          <w:pPr/>
+        </w:pPrChange>
+      </w:pPr>
+      <w:del w:id="246" w:author="nate nate" w:date="2022-06-25T14:08:00Z">
+        <w:r>
+          <w:tab/>
+        </w:r>
+      </w:del>
+      <w:del w:id="247" w:author="nate nate" w:date="2022-06-25T13:47:00Z">
+        <w:r>
+          <w:rPr>
+            <w:i/>
+            <w:iCs/>
+          </w:rPr>
+          <w:delText>Repeat the research questions. Describe in 1-2 paragraphs what data is necessary and how it will be analyzed. Talk about statistical functions, their appropriateness, and their alignment with the hypothesis.</w:delText>
+        </w:r>
+      </w:del>
+    </w:p>
+    <w:p>
+      <w:pPr>
+        <w:rPr>
+          <w:del w:id="248" w:author="nate nate" w:date="2022-06-25T13:59:00Z"/>
+        </w:rPr>
+        <w:pPrChange w:id="249" w:author="nate nate" w:date="2022-06-25T13:59:00Z">
+          <w:pPr>
+            <w:contextualSpacing/>
+          </w:pPr>
+        </w:pPrChange>
+      </w:pPr>
+      <w:del w:id="250" w:author="nate nate" w:date="2022-06-25T13:59:00Z">
+        <w:r>
+          <w:delText xml:space="preserve">Checklist: </w:delText>
+        </w:r>
+      </w:del>
+    </w:p>
+    <w:p>
+      <w:pPr>
+        <w:rPr>
+          <w:del w:id="251" w:author="nate nate" w:date="2022-06-25T13:59:00Z"/>
           <w:strike/>
         </w:rPr>
-      </w:pPr>
+        <w:pPrChange w:id="252" w:author="nate nate" w:date="2022-06-25T13:59:00Z">
+          <w:pPr>
+            <w:ind w:left="720"/>
+          </w:pPr>
+        </w:pPrChange>
+      </w:pPr>
+      <w:customXmlDelRangeStart w:id="253" w:author="nate nate" w:date="2022-06-25T13:59:00Z"/>
       <w:sdt>
         <w:sdtPr>
           <w:id w:val="246393787"/>
@@ -3210,28 +3660,43 @@
         </w:sdtPr>
         <w:sdtEndPr/>
         <w:sdtContent>
-          <w:r>
-            <w:rPr>
-              <w:rFonts w:ascii="Segoe UI Symbol" w:hAnsi="Segoe UI Symbol" w:cs="Segoe UI Symbol"/>
-            </w:rPr>
-            <w:t>☐</w:t>
-          </w:r>
+          <w:customXmlDelRangeEnd w:id="253"/>
+          <w:del w:id="254" w:author="nate nate" w:date="2022-06-25T13:59:00Z">
+            <w:r>
+              <w:rPr>
+                <w:rFonts w:ascii="Segoe UI Symbol" w:hAnsi="Segoe UI Symbol" w:cs="Segoe UI Symbol"/>
+              </w:rPr>
+              <w:delText>☐</w:delText>
+            </w:r>
+          </w:del>
+          <w:customXmlDelRangeStart w:id="255" w:author="nate nate" w:date="2022-06-25T13:59:00Z"/>
         </w:sdtContent>
       </w:sdt>
-      <w:r>
-        <w:t xml:space="preserve"> </w:t>
-      </w:r>
-      <w:r>
-        <w:rPr>
-          <w:strike/>
-        </w:rPr>
-        <w:t xml:space="preserve">Describe the strategies that will be (proposal) or were (manuscript) used to code and/or analyze the data, and any software that will be (proposal) or was (manuscript) used. </w:t>
-      </w:r>
-    </w:p>
-    <w:p>
-      <w:pPr>
-        <w:ind w:left="720"/>
-      </w:pPr>
+      <w:customXmlDelRangeEnd w:id="255"/>
+      <w:del w:id="256" w:author="nate nate" w:date="2022-06-25T13:59:00Z">
+        <w:r>
+          <w:delText xml:space="preserve"> </w:delText>
+        </w:r>
+        <w:r>
+          <w:rPr>
+            <w:strike/>
+          </w:rPr>
+          <w:delText xml:space="preserve">Describe the strategies that will be (proposal) or were (manuscript) used to code and/or analyze the data, and any software that will be (proposal) or was (manuscript) used. </w:delText>
+        </w:r>
+      </w:del>
+    </w:p>
+    <w:p>
+      <w:pPr>
+        <w:rPr>
+          <w:del w:id="257" w:author="nate nate" w:date="2022-06-25T13:59:00Z"/>
+        </w:rPr>
+        <w:pPrChange w:id="258" w:author="nate nate" w:date="2022-06-25T13:59:00Z">
+          <w:pPr>
+            <w:ind w:left="720"/>
+          </w:pPr>
+        </w:pPrChange>
+      </w:pPr>
+      <w:customXmlDelRangeStart w:id="259" w:author="nate nate" w:date="2022-06-25T13:59:00Z"/>
       <w:sdt>
         <w:sdtPr>
           <w:id w:val="-1952619874"/>
@@ -3243,30 +3708,37 @@
         </w:sdtPr>
         <w:sdtEndPr/>
         <w:sdtContent>
-          <w:r>
-            <w:rPr>
-              <w:rFonts w:ascii="Segoe UI Symbol" w:hAnsi="Segoe UI Symbol" w:cs="Segoe UI Symbol"/>
-            </w:rPr>
-            <w:t>☐</w:t>
-          </w:r>
+          <w:customXmlDelRangeEnd w:id="259"/>
+          <w:del w:id="260" w:author="nate nate" w:date="2022-06-25T13:59:00Z">
+            <w:r>
+              <w:rPr>
+                <w:rFonts w:ascii="Segoe UI Symbol" w:hAnsi="Segoe UI Symbol" w:cs="Segoe UI Symbol"/>
+              </w:rPr>
+              <w:delText>☐</w:delText>
+            </w:r>
+          </w:del>
+          <w:customXmlDelRangeStart w:id="261" w:author="nate nate" w:date="2022-06-25T13:59:00Z"/>
         </w:sdtContent>
       </w:sdt>
-      <w:r>
-        <w:t xml:space="preserve"> Ensure the data that will be (proposal) or were (</w:t>
-      </w:r>
-      <w:proofErr w:type="gramStart"/>
-      <w:r>
-        <w:t>manuscript)  analyzed</w:t>
-      </w:r>
-      <w:proofErr w:type="gramEnd"/>
-      <w:r>
-        <w:t xml:space="preserve"> can be used to answer the research questions and/or test the hypotheses with the ultimate goal of addressing the identified problem. </w:t>
-      </w:r>
-    </w:p>
-    <w:p>
-      <w:pPr>
-        <w:ind w:left="720"/>
-      </w:pPr>
+      <w:customXmlDelRangeEnd w:id="261"/>
+      <w:del w:id="262" w:author="nate nate" w:date="2022-06-25T13:59:00Z">
+        <w:r>
+          <w:delText xml:space="preserve"> Ensure the data that will be (proposal) or were (manuscript)  analyzed can be used to answer the research questions and/or test the hypotheses with the ultimate goal of addressing the identified problem. </w:delText>
+        </w:r>
+      </w:del>
+    </w:p>
+    <w:p>
+      <w:pPr>
+        <w:rPr>
+          <w:del w:id="263" w:author="nate nate" w:date="2022-06-25T13:59:00Z"/>
+        </w:rPr>
+        <w:pPrChange w:id="264" w:author="nate nate" w:date="2022-06-25T13:59:00Z">
+          <w:pPr>
+            <w:ind w:left="720"/>
+          </w:pPr>
+        </w:pPrChange>
+      </w:pPr>
+      <w:customXmlDelRangeStart w:id="265" w:author="nate nate" w:date="2022-06-25T13:59:00Z"/>
       <w:sdt>
         <w:sdtPr>
           <w:id w:val="-2124915515"/>
@@ -3278,23 +3750,38 @@
         </w:sdtPr>
         <w:sdtEndPr/>
         <w:sdtContent>
-          <w:r>
-            <w:rPr>
-              <w:rFonts w:ascii="Segoe UI Symbol" w:hAnsi="Segoe UI Symbol" w:cs="Segoe UI Symbol"/>
-            </w:rPr>
-            <w:t>☐</w:t>
-          </w:r>
+          <w:customXmlDelRangeEnd w:id="265"/>
+          <w:del w:id="266" w:author="nate nate" w:date="2022-06-25T13:59:00Z">
+            <w:r>
+              <w:rPr>
+                <w:rFonts w:ascii="Segoe UI Symbol" w:hAnsi="Segoe UI Symbol" w:cs="Segoe UI Symbol"/>
+              </w:rPr>
+              <w:delText>☐</w:delText>
+            </w:r>
+          </w:del>
+          <w:customXmlDelRangeStart w:id="267" w:author="nate nate" w:date="2022-06-25T13:59:00Z"/>
         </w:sdtContent>
       </w:sdt>
-      <w:r>
-        <w:t xml:space="preserve"> Use proper terminology in association with each design/analysis (e.g., independent variable and dependent variable for an experimental design, predictor and criterion variables for regression). </w:t>
-      </w:r>
-    </w:p>
-    <w:p>
-      <w:pPr>
-        <w:ind w:left="720"/>
-        <w:contextualSpacing/>
-      </w:pPr>
+      <w:customXmlDelRangeEnd w:id="267"/>
+      <w:del w:id="268" w:author="nate nate" w:date="2022-06-25T13:59:00Z">
+        <w:r>
+          <w:delText xml:space="preserve"> Use proper terminology in association with each design/analysis (e.g., independent variable and dependent variable for an experimental design, predictor and criterion variables for regression). </w:delText>
+        </w:r>
+      </w:del>
+    </w:p>
+    <w:p>
+      <w:pPr>
+        <w:rPr>
+          <w:del w:id="269" w:author="nate nate" w:date="2022-06-25T13:59:00Z"/>
+        </w:rPr>
+        <w:pPrChange w:id="270" w:author="nate nate" w:date="2022-06-25T13:59:00Z">
+          <w:pPr>
+            <w:ind w:left="720"/>
+            <w:contextualSpacing/>
+          </w:pPr>
+        </w:pPrChange>
+      </w:pPr>
+      <w:customXmlDelRangeStart w:id="271" w:author="nate nate" w:date="2022-06-25T13:59:00Z"/>
       <w:sdt>
         <w:sdtPr>
           <w:id w:val="365498419"/>
@@ -3306,29 +3793,44 @@
         </w:sdtPr>
         <w:sdtEndPr/>
         <w:sdtContent>
-          <w:r>
-            <w:rPr>
-              <w:rFonts w:ascii="Segoe UI Symbol" w:hAnsi="Segoe UI Symbol" w:cs="Segoe UI Symbol"/>
-            </w:rPr>
-            <w:t>☐</w:t>
-          </w:r>
+          <w:customXmlDelRangeEnd w:id="271"/>
+          <w:del w:id="272" w:author="nate nate" w:date="2022-06-25T13:59:00Z">
+            <w:r>
+              <w:rPr>
+                <w:rFonts w:ascii="Segoe UI Symbol" w:hAnsi="Segoe UI Symbol" w:cs="Segoe UI Symbol"/>
+              </w:rPr>
+              <w:delText>☐</w:delText>
+            </w:r>
+          </w:del>
+          <w:customXmlDelRangeStart w:id="273" w:author="nate nate" w:date="2022-06-25T13:59:00Z"/>
         </w:sdtContent>
       </w:sdt>
-      <w:r>
-        <w:rPr>
-          <w:b/>
-        </w:rPr>
-        <w:t xml:space="preserve"> </w:t>
-      </w:r>
-      <w:r>
-        <w:t xml:space="preserve">For quantitative studies, describe the analysis that will be (proposal) or was (manuscript) used to test each hypothesis. Provide evidence the statistical test chosen is appropriate to test the hypotheses and the data meet the assumptions of the statistical tests. </w:t>
-      </w:r>
-    </w:p>
-    <w:p>
-      <w:pPr>
-        <w:ind w:left="720"/>
-        <w:contextualSpacing/>
-      </w:pPr>
+      <w:customXmlDelRangeEnd w:id="273"/>
+      <w:del w:id="274" w:author="nate nate" w:date="2022-06-25T13:59:00Z">
+        <w:r>
+          <w:rPr>
+            <w:b/>
+          </w:rPr>
+          <w:delText xml:space="preserve"> </w:delText>
+        </w:r>
+        <w:r>
+          <w:delText xml:space="preserve">For quantitative studies, describe the analysis that will be (proposal) or was (manuscript) used to test each hypothesis. Provide evidence the statistical test chosen is appropriate to test the hypotheses and the data meet the assumptions of the statistical tests. </w:delText>
+        </w:r>
+      </w:del>
+    </w:p>
+    <w:p>
+      <w:pPr>
+        <w:rPr>
+          <w:del w:id="275" w:author="nate nate" w:date="2022-06-25T14:08:00Z"/>
+        </w:rPr>
+        <w:pPrChange w:id="276" w:author="nate nate" w:date="2022-06-25T13:59:00Z">
+          <w:pPr>
+            <w:ind w:left="720"/>
+            <w:contextualSpacing/>
+          </w:pPr>
+        </w:pPrChange>
+      </w:pPr>
+      <w:customXmlDelRangeStart w:id="277" w:author="nate nate" w:date="2022-06-25T13:59:00Z"/>
       <w:sdt>
         <w:sdtPr>
           <w:id w:val="1308816741"/>
@@ -3340,203 +3842,419 @@
         </w:sdtPr>
         <w:sdtEndPr/>
         <w:sdtContent>
-          <w:r>
-            <w:rPr>
-              <w:rFonts w:ascii="Segoe UI Symbol" w:hAnsi="Segoe UI Symbol" w:cs="Segoe UI Symbol"/>
-            </w:rPr>
-            <w:t>☐</w:t>
-          </w:r>
+          <w:customXmlDelRangeEnd w:id="277"/>
+          <w:del w:id="278" w:author="nate nate" w:date="2022-06-25T13:59:00Z">
+            <w:r>
+              <w:rPr>
+                <w:rFonts w:ascii="Segoe UI Symbol" w:hAnsi="Segoe UI Symbol" w:cs="Segoe UI Symbol"/>
+              </w:rPr>
+              <w:delText>☐</w:delText>
+            </w:r>
+          </w:del>
+          <w:customXmlDelRangeStart w:id="279" w:author="nate nate" w:date="2022-06-25T13:59:00Z"/>
         </w:sdtContent>
       </w:sdt>
-      <w:r>
-        <w:rPr>
-          <w:b/>
-        </w:rPr>
+      <w:customXmlDelRangeEnd w:id="279"/>
+      <w:del w:id="280" w:author="nate nate" w:date="2022-06-25T13:59:00Z">
+        <w:r>
+          <w:rPr>
+            <w:b/>
+          </w:rPr>
+          <w:delText xml:space="preserve"> </w:delText>
+        </w:r>
+        <w:r>
+          <w:delText>For qualitative studies, describe how the data will be (proposal) or were (manuscript) processed and analyzed, including any triangulation efforts. Explain the role of the researcher.</w:delText>
+        </w:r>
+      </w:del>
+      <w:del w:id="281" w:author="nate nate" w:date="2022-06-25T14:08:00Z">
+        <w:r>
+          <w:delText xml:space="preserve"> </w:delText>
+        </w:r>
+      </w:del>
+    </w:p>
+    <w:p>
+      <w:pPr>
+        <w:pStyle w:val="Heading2"/>
+      </w:pPr>
+      <w:bookmarkStart w:id="282" w:name="_Toc464831665"/>
+      <w:bookmarkStart w:id="283" w:name="_Toc465328399"/>
+      <w:bookmarkStart w:id="284" w:name="_Toc251423649"/>
+      <w:bookmarkStart w:id="285" w:name="_Toc51929231"/>
+      <w:commentRangeStart w:id="286"/>
+      <w:r>
+        <w:t>Assumptions</w:t>
+      </w:r>
+      <w:bookmarkEnd w:id="282"/>
+      <w:bookmarkEnd w:id="283"/>
+      <w:r>
         <w:t xml:space="preserve"> </w:t>
       </w:r>
-      <w:r>
-        <w:t xml:space="preserve">For qualitative studies, describe how the data will be (proposal) or were (manuscript) processed and analyzed, including any triangulation efforts. Explain the role of the researcher. </w:t>
-      </w:r>
+      <w:bookmarkEnd w:id="284"/>
+      <w:commentRangeEnd w:id="286"/>
+      <w:r>
+        <w:rPr>
+          <w:rStyle w:val="CommentReference"/>
+        </w:rPr>
+        <w:commentReference w:id="286"/>
+      </w:r>
+      <w:bookmarkEnd w:id="285"/>
+    </w:p>
+    <w:p>
+      <w:r>
+        <w:tab/>
+        <w:t xml:space="preserve">Research projects must be cognizant of the internal and external factors influencing their research. Making an assumptions inventory is essential to quality research because it communicates the implicit drivers in the design. </w:t>
+      </w:r>
+    </w:p>
+    <w:p>
+      <w:pPr>
+        <w:pStyle w:val="Heading3"/>
+        <w:rPr>
+          <w:moveTo w:id="287" w:author="nate nate" w:date="2022-06-25T14:09:00Z"/>
+        </w:rPr>
+      </w:pPr>
+      <w:moveToRangeStart w:id="288" w:author="nate nate" w:date="2022-06-25T14:09:00Z" w:name="move107058589"/>
+      <w:moveTo w:id="289" w:author="nate nate" w:date="2022-06-25T14:09:00Z">
+        <w:r>
+          <w:t xml:space="preserve">CV Models </w:t>
+        </w:r>
+        <w:del w:id="290" w:author="nate nate" w:date="2022-06-25T14:10:00Z">
+          <w:r>
+            <w:delText>C</w:delText>
+          </w:r>
+        </w:del>
+      </w:moveTo>
+      <w:ins w:id="291" w:author="nate nate" w:date="2022-06-25T14:10:00Z">
+        <w:r>
+          <w:t>c</w:t>
+        </w:r>
+      </w:ins>
+      <w:moveTo w:id="292" w:author="nate nate" w:date="2022-06-25T14:09:00Z">
+        <w:r>
+          <w:t>an Predict HAR</w:t>
+        </w:r>
+      </w:moveTo>
+    </w:p>
+    <w:p>
+      <w:pPr>
+        <w:rPr>
+          <w:moveTo w:id="293" w:author="nate nate" w:date="2022-06-25T14:09:00Z"/>
+        </w:rPr>
+      </w:pPr>
+      <w:moveTo w:id="294" w:author="nate nate" w:date="2022-06-25T14:09:00Z">
+        <w:r>
+          <w:tab/>
+          <w:t>This dissertation aims to demonstrate a research technique using computer vision to predict human activity recognition. Several researchers are documenting their successful experiments within the field. However, this is a state-of-the-art topic, and the underlying example might not work. The study aims to communicate the open problems and potential next steps in this case. While this study makes every effort to mitigate critical blocks efficiently, it is beyond the scope of the core research.</w:t>
+        </w:r>
+      </w:moveTo>
+    </w:p>
+    <w:p>
+      <w:pPr>
+        <w:pStyle w:val="Heading3"/>
+        <w:rPr>
+          <w:moveTo w:id="295" w:author="nate nate" w:date="2022-06-25T14:09:00Z"/>
+        </w:rPr>
+      </w:pPr>
+      <w:moveToRangeStart w:id="296" w:author="nate nate" w:date="2022-06-25T14:09:00Z" w:name="move107058601"/>
+      <w:moveToRangeEnd w:id="288"/>
+      <w:moveTo w:id="297" w:author="nate nate" w:date="2022-06-25T14:09:00Z">
+        <w:r>
+          <w:t xml:space="preserve">Simulation Processes and </w:t>
+        </w:r>
+        <w:proofErr w:type="spellStart"/>
+        <w:r>
+          <w:t>MoCAP</w:t>
+        </w:r>
+        <w:proofErr w:type="spellEnd"/>
+        <w:r>
+          <w:t xml:space="preserve"> are Compatible</w:t>
+        </w:r>
+      </w:moveTo>
+    </w:p>
+    <w:p>
+      <w:pPr>
+        <w:rPr>
+          <w:moveTo w:id="298" w:author="nate nate" w:date="2022-06-25T14:09:00Z"/>
+        </w:rPr>
+      </w:pPr>
+      <w:moveTo w:id="299" w:author="nate nate" w:date="2022-06-25T14:09:00Z">
+        <w:r>
+          <w:tab/>
+          <w:t>There is an assumption that open-source motion capture (</w:t>
+        </w:r>
+        <w:proofErr w:type="spellStart"/>
+        <w:r>
+          <w:t>MoCAP</w:t>
+        </w:r>
+        <w:proofErr w:type="spellEnd"/>
+        <w:r>
+          <w:t xml:space="preserve">) files are compatible with industry-standard physics simulation processes. The test cases aim to use virtual cameras to capture this information in 3-D open worlds. Suppose it is not possible to reuse that footage. In that case, the study can flatten the </w:t>
+        </w:r>
+        <w:proofErr w:type="spellStart"/>
+        <w:r>
+          <w:t>MoCAP</w:t>
+        </w:r>
+        <w:proofErr w:type="spellEnd"/>
+        <w:r>
+          <w:t xml:space="preserve"> to 2-D and present the findings. This approach is not as impressive but would complete the dissertation requirements.</w:t>
+        </w:r>
+      </w:moveTo>
+    </w:p>
+    <w:moveToRangeEnd w:id="296"/>
+    <w:p>
+      <w:pPr>
+        <w:pStyle w:val="Heading3"/>
+      </w:pPr>
+      <w:r>
+        <w:t>Quality Tooling Exists</w:t>
+      </w:r>
+    </w:p>
+    <w:p>
+      <w:pPr>
+        <w:ind w:firstLine="720"/>
+        <w:contextualSpacing/>
+      </w:pPr>
+      <w:r>
+        <w:lastRenderedPageBreak/>
+        <w:t xml:space="preserve">This study makes several assumptions about the current industry state. It assumes that mainstream solutions like Amazon </w:t>
+      </w:r>
+      <w:proofErr w:type="spellStart"/>
+      <w:r>
+        <w:t>SageMaker</w:t>
+      </w:r>
+      <w:proofErr w:type="spellEnd"/>
+      <w:r>
+        <w:t xml:space="preserve">, Robotic Operating System, Docker, </w:t>
+      </w:r>
+      <w:proofErr w:type="spellStart"/>
+      <w:r>
+        <w:t>OpenAI’s</w:t>
+      </w:r>
+      <w:proofErr w:type="spellEnd"/>
+      <w:r>
+        <w:t xml:space="preserve"> Gym, and Unity’s PhysX deliver the capabilities necessary to build the core artifacts. This situation would allow the experiment to focus on the AI/ML components, not rewriting boilerplate infrastructure. Suppose the toolsets haven’t matured to an acceptable level. In that case, the study will simplify the training subsystem.</w:t>
+      </w:r>
+    </w:p>
+    <w:p>
+      <w:pPr>
+        <w:pStyle w:val="Heading3"/>
+        <w:rPr>
+          <w:del w:id="300" w:author="nate nate" w:date="2022-06-25T14:09:00Z"/>
+        </w:rPr>
+      </w:pPr>
+      <w:del w:id="301" w:author="nate nate" w:date="2022-06-25T14:09:00Z">
+        <w:r>
+          <w:delText>Adequate Funding Exists</w:delText>
+        </w:r>
+      </w:del>
+    </w:p>
+    <w:p>
+      <w:pPr>
+        <w:ind w:firstLine="720"/>
+        <w:contextualSpacing/>
+        <w:rPr>
+          <w:del w:id="302" w:author="nate nate" w:date="2022-06-25T14:09:00Z"/>
+        </w:rPr>
+      </w:pPr>
+      <w:del w:id="303" w:author="nate nate" w:date="2022-06-25T14:09:00Z">
+        <w:r>
+          <w:delText>The current plan also assumes access to a highly discounted rate for cloud computing resources. Amazon Web Services (AWS) has several programs for aiding researchers, like AWS Cloud Credit for Research and AWS Educate. Presently this study has funding through one or more of these programs and can pursue the entire project’s scope. Suppose that Amazon discontinued funding. In that case, the study would reduce the scale and focus on fewer test cases and humanoid configuration combinations.</w:delText>
+        </w:r>
+      </w:del>
+    </w:p>
+    <w:p>
+      <w:pPr>
+        <w:pStyle w:val="Heading3"/>
+        <w:rPr>
+          <w:del w:id="304" w:author="nate nate" w:date="2022-06-25T14:09:00Z"/>
+          <w:moveFrom w:id="305" w:author="nate nate" w:date="2022-06-25T14:09:00Z"/>
+        </w:rPr>
+      </w:pPr>
+      <w:moveFromRangeStart w:id="306" w:author="nate nate" w:date="2022-06-25T14:09:00Z" w:name="move107058589"/>
+      <w:moveFrom w:id="307" w:author="nate nate" w:date="2022-06-25T14:09:00Z">
+        <w:del w:id="308" w:author="nate nate" w:date="2022-06-25T14:09:00Z">
+          <w:r>
+            <w:delText>CV Models Can Predict HAR</w:delText>
+          </w:r>
+        </w:del>
+      </w:moveFrom>
+    </w:p>
+    <w:p>
+      <w:pPr>
+        <w:rPr>
+          <w:del w:id="309" w:author="nate nate" w:date="2022-06-25T14:09:00Z"/>
+          <w:moveFrom w:id="310" w:author="nate nate" w:date="2022-06-25T14:09:00Z"/>
+        </w:rPr>
+      </w:pPr>
+      <w:moveFrom w:id="311" w:author="nate nate" w:date="2022-06-25T14:09:00Z">
+        <w:del w:id="312" w:author="nate nate" w:date="2022-06-25T14:09:00Z">
+          <w:r>
+            <w:tab/>
+            <w:delText>This dissertation aims to demonstrate a research technique using computer vision to predict human activity recognition. Several researchers are documenting their successful experiments within the field. However, this is a state-of-the-art topic, and the underlying example might not work. The study aims to communicate the open problems and potential next steps in this case. While this study makes every effort to mitigate critical blocks efficiently, it is beyond the scope of the core research.</w:delText>
+          </w:r>
+        </w:del>
+      </w:moveFrom>
+    </w:p>
+    <w:p>
+      <w:pPr>
+        <w:pStyle w:val="Heading3"/>
+        <w:rPr>
+          <w:del w:id="313" w:author="nate nate" w:date="2022-06-25T14:09:00Z"/>
+          <w:moveFrom w:id="314" w:author="nate nate" w:date="2022-06-25T14:09:00Z"/>
+        </w:rPr>
+      </w:pPr>
+      <w:moveFromRangeStart w:id="315" w:author="nate nate" w:date="2022-06-25T14:09:00Z" w:name="move107058601"/>
+      <w:moveFromRangeEnd w:id="306"/>
+      <w:moveFrom w:id="316" w:author="nate nate" w:date="2022-06-25T14:09:00Z">
+        <w:del w:id="317" w:author="nate nate" w:date="2022-06-25T14:09:00Z">
+          <w:r>
+            <w:delText>Simulation Processes and MoCAP are Compatible</w:delText>
+          </w:r>
+        </w:del>
+      </w:moveFrom>
+    </w:p>
+    <w:p>
+      <w:pPr>
+        <w:rPr>
+          <w:del w:id="318" w:author="nate nate" w:date="2022-06-25T14:09:00Z"/>
+          <w:moveFrom w:id="319" w:author="nate nate" w:date="2022-06-25T14:09:00Z"/>
+        </w:rPr>
+      </w:pPr>
+      <w:moveFrom w:id="320" w:author="nate nate" w:date="2022-06-25T14:09:00Z">
+        <w:del w:id="321" w:author="nate nate" w:date="2022-06-25T14:09:00Z">
+          <w:r>
+            <w:tab/>
+            <w:delText>There is an assumption that open-source motion capture (MoCAP) files are compatible with industry-standard physics simulation processes. The test cases aim to use virtual cameras to capture this information in 3-D open worlds. Suppose it is not possible to reuse that footage. In that case, the study can flatten the MoCAP to 2-D and present the findings. This approach is not as impressive but would complete the dissertation requirements.</w:delText>
+          </w:r>
+        </w:del>
+      </w:moveFrom>
+    </w:p>
+    <w:p>
+      <w:pPr>
+        <w:pStyle w:val="Heading3"/>
+        <w:rPr>
+          <w:ins w:id="322" w:author="nate nate" w:date="2022-06-25T14:09:00Z"/>
+        </w:rPr>
+      </w:pPr>
+      <w:bookmarkStart w:id="323" w:name="_Toc464831666"/>
+      <w:bookmarkStart w:id="324" w:name="_Toc465328400"/>
+      <w:bookmarkStart w:id="325" w:name="_Toc51929232"/>
+      <w:moveFromRangeEnd w:id="315"/>
+      <w:ins w:id="326" w:author="nate nate" w:date="2022-06-25T14:09:00Z">
+        <w:r>
+          <w:t>Adequate Funding Exists</w:t>
+        </w:r>
+      </w:ins>
+    </w:p>
+    <w:p>
+      <w:pPr>
+        <w:ind w:firstLine="720"/>
+        <w:contextualSpacing/>
+        <w:rPr>
+          <w:ins w:id="327" w:author="nate nate" w:date="2022-06-25T14:09:00Z"/>
+        </w:rPr>
+      </w:pPr>
+      <w:ins w:id="328" w:author="nate nate" w:date="2022-06-25T14:09:00Z">
+        <w:r>
+          <w:t>The current plan also assumes access to a highly discounted rate for cloud computing resources. Amazon Web Services (AWS) has several programs for aiding researchers, like AWS Cloud Credit for Research and AWS Educate. Presently this study has funding through one or more of these programs and can pursue the entire project’s scope. Suppose that Amazon discontinued funding. In that case, the study would reduce the scale and focus on fewer test cases and humanoid configuration combinations.</w:t>
+        </w:r>
+      </w:ins>
     </w:p>
     <w:p>
       <w:pPr>
         <w:pStyle w:val="Heading2"/>
       </w:pPr>
-      <w:bookmarkStart w:id="150" w:name="_Toc464831665"/>
-      <w:bookmarkStart w:id="151" w:name="_Toc465328399"/>
-      <w:bookmarkStart w:id="152" w:name="_Toc251423649"/>
-      <w:bookmarkStart w:id="153" w:name="_Toc51929231"/>
-      <w:commentRangeStart w:id="154"/>
-      <w:r>
-        <w:t>Assumptions</w:t>
-      </w:r>
-      <w:bookmarkEnd w:id="150"/>
-      <w:bookmarkEnd w:id="151"/>
+      <w:commentRangeStart w:id="329"/>
+      <w:r>
+        <w:t>Limitations</w:t>
+      </w:r>
+      <w:bookmarkEnd w:id="323"/>
+      <w:bookmarkEnd w:id="324"/>
+      <w:commentRangeEnd w:id="329"/>
+      <w:r>
+        <w:rPr>
+          <w:rStyle w:val="CommentReference"/>
+        </w:rPr>
+        <w:commentReference w:id="329"/>
+      </w:r>
+      <w:bookmarkEnd w:id="325"/>
+    </w:p>
+    <w:p>
+      <w:r>
+        <w:tab/>
+        <w:t xml:space="preserve">Limitations are internal and external factors that </w:t>
+      </w:r>
+      <w:r>
+        <w:rPr>
+          <w:i/>
+          <w:iCs/>
+        </w:rPr>
+        <w:t>implicitly</w:t>
+      </w:r>
       <w:r>
         <w:t xml:space="preserve"> </w:t>
       </w:r>
-      <w:bookmarkEnd w:id="152"/>
-      <w:commentRangeEnd w:id="154"/>
+      <w:r>
+        <w:t>restrict the study from exploring all aspects of the problem.</w:t>
+      </w:r>
+    </w:p>
+    <w:p>
+      <w:pPr>
+        <w:pStyle w:val="Heading3"/>
+      </w:pPr>
+      <w:r>
+        <w:t>Range of Motion</w:t>
+      </w:r>
+    </w:p>
+    <w:p>
+      <w:r>
+        <w:tab/>
+        <w:t xml:space="preserve">This study aims to build a HAR classification model that supports a predefined set of activities. These limitations exist due to challenges in finding sufficient example data. In this case, expanding the sample to contain open-source repositories will become necessary. These repositories could include YouTube, among other sites. </w:t>
+      </w:r>
+    </w:p>
+    <w:p>
+      <w:pPr>
+        <w:pStyle w:val="Heading2"/>
+      </w:pPr>
+      <w:bookmarkStart w:id="330" w:name="_Toc464831667"/>
+      <w:bookmarkStart w:id="331" w:name="_Toc465328401"/>
+      <w:bookmarkStart w:id="332" w:name="_Toc51929233"/>
+      <w:commentRangeStart w:id="333"/>
+      <w:r>
+        <w:t>Delimitations</w:t>
+      </w:r>
+      <w:bookmarkEnd w:id="330"/>
+      <w:bookmarkEnd w:id="331"/>
+      <w:commentRangeEnd w:id="333"/>
       <w:r>
         <w:rPr>
           <w:rStyle w:val="CommentReference"/>
         </w:rPr>
-        <w:commentReference w:id="154"/>
-      </w:r>
-      <w:bookmarkEnd w:id="153"/>
+        <w:commentReference w:id="333"/>
+      </w:r>
+      <w:bookmarkEnd w:id="332"/>
     </w:p>
     <w:p>
       <w:r>
         <w:lastRenderedPageBreak/>
         <w:tab/>
-        <w:t xml:space="preserve">Research projects must be cognizant of the internal and external factors influencing their research. Making an assumptions inventory is essential to quality research because it communicates the implicit drivers in the design. </w:t>
-      </w:r>
-    </w:p>
-    <w:p>
-      <w:pPr>
-        <w:pStyle w:val="Heading3"/>
-      </w:pPr>
-      <w:r>
-        <w:t>Quality Tooling Exists</w:t>
-      </w:r>
-    </w:p>
-    <w:p>
-      <w:pPr>
-        <w:ind w:firstLine="720"/>
-        <w:contextualSpacing/>
-      </w:pPr>
-      <w:r>
-        <w:t xml:space="preserve">This study makes several assumptions about the current industry state. It assumes that mainstream solutions like Amazon </w:t>
       </w:r>
       <w:proofErr w:type="spellStart"/>
       <w:r>
-        <w:t>SageMaker</w:t>
+        <w:t>Deliminiations</w:t>
       </w:r>
       <w:proofErr w:type="spellEnd"/>
       <w:r>
-        <w:t xml:space="preserve">, Robotic Operating System, Docker, </w:t>
-      </w:r>
-      <w:proofErr w:type="spellStart"/>
-      <w:r>
-        <w:t>OpenAI’s</w:t>
-      </w:r>
-      <w:proofErr w:type="spellEnd"/>
-      <w:r>
-        <w:t xml:space="preserve"> Gym, and Unity’s PhysX deliver the capabilities necessary to build the core artifacts. This situation would allow the experiment to focus on the AI/ML components, not rewriting boilerplate infrastructure. Suppose the toolsets haven’t matured to an acceptable level. In that case, the study will simplify the training subsystem.</w:t>
-      </w:r>
-    </w:p>
-    <w:p>
-      <w:pPr>
-        <w:pStyle w:val="Heading3"/>
-      </w:pPr>
-      <w:r>
-        <w:t>Adequate Funding Exists</w:t>
-      </w:r>
-    </w:p>
-    <w:p>
-      <w:pPr>
-        <w:ind w:firstLine="720"/>
-        <w:contextualSpacing/>
-      </w:pPr>
-      <w:r>
-        <w:t>The current plan also assumes access to a highly discounted rate for cloud computing resources. Amazon Web Services (AWS) has several programs for aiding researchers, like AWS Cloud Credit for Research and AWS Educate. Presently this study has funding through one or more of these programs and can pursue the entire project’s scope. Suppose that Amazon discontinued funding. In that case, the study would reduce the scale and focus on fewer test cases and humanoid configuration combinations.</w:t>
-      </w:r>
-    </w:p>
-    <w:p>
-      <w:pPr>
-        <w:pStyle w:val="Heading3"/>
-      </w:pPr>
-      <w:r>
-        <w:t>CV Models Can Predict HAR</w:t>
-      </w:r>
-    </w:p>
-    <w:p>
-      <w:r>
-        <w:tab/>
-        <w:t xml:space="preserve">This dissertation aims to demonstrate a research technique using computer vision to predict human activity recognition. Several researchers are documenting their successful experiments within the field. However, this is a state-of-the-art topic, and the underlying example might not work. The study aims to communicate the open problems and potential next </w:t>
-      </w:r>
-      <w:r>
-        <w:lastRenderedPageBreak/>
-        <w:t>steps in this case. While this study makes every effort to mitigate critical blocks efficiently, it is beyond the scope of the core research.</w:t>
-      </w:r>
-    </w:p>
-    <w:p>
-      <w:pPr>
-        <w:pStyle w:val="Heading3"/>
-      </w:pPr>
-      <w:r>
-        <w:t xml:space="preserve">Simulation Processes and </w:t>
-      </w:r>
-      <w:proofErr w:type="spellStart"/>
-      <w:r>
-        <w:t>MoCAP</w:t>
-      </w:r>
-      <w:proofErr w:type="spellEnd"/>
-      <w:r>
-        <w:t xml:space="preserve"> are Compatible</w:t>
-      </w:r>
-    </w:p>
-    <w:p>
-      <w:r>
-        <w:tab/>
-        <w:t>There is an assumption that open-source motion capture (</w:t>
-      </w:r>
-      <w:proofErr w:type="spellStart"/>
-      <w:r>
-        <w:t>MoCAP</w:t>
-      </w:r>
-      <w:proofErr w:type="spellEnd"/>
-      <w:r>
-        <w:t xml:space="preserve">) files are compatible with industry-standard physics simulation processes. The test cases aim to use virtual cameras to capture this information in 3-D open worlds. Suppose it is not possible to reuse that footage. In that case, the study can flatten the </w:t>
-      </w:r>
-      <w:proofErr w:type="spellStart"/>
-      <w:r>
-        <w:t>MoCAP</w:t>
-      </w:r>
-      <w:proofErr w:type="spellEnd"/>
-      <w:r>
-        <w:t xml:space="preserve"> to 2-D and present the findings. This approach is not as impressive but would complete the dissertation requirements.</w:t>
-      </w:r>
-    </w:p>
-    <w:p>
-      <w:pPr>
-        <w:pStyle w:val="Heading2"/>
-      </w:pPr>
-      <w:bookmarkStart w:id="155" w:name="_Toc464831666"/>
-      <w:bookmarkStart w:id="156" w:name="_Toc465328400"/>
-      <w:bookmarkStart w:id="157" w:name="_Toc51929232"/>
-      <w:commentRangeStart w:id="158"/>
-      <w:r>
-        <w:t>Limitations</w:t>
-      </w:r>
-      <w:bookmarkEnd w:id="155"/>
-      <w:bookmarkEnd w:id="156"/>
-      <w:commentRangeEnd w:id="158"/>
-      <w:r>
-        <w:rPr>
-          <w:rStyle w:val="CommentReference"/>
-        </w:rPr>
-        <w:commentReference w:id="158"/>
-      </w:r>
-      <w:bookmarkEnd w:id="157"/>
-    </w:p>
-    <w:p>
-      <w:r>
-        <w:tab/>
-        <w:t xml:space="preserve">Limitations are internal and external factors that </w:t>
+        <w:t xml:space="preserve"> are internal and external factors that </w:t>
       </w:r>
       <w:r>
         <w:rPr>
           <w:i/>
           <w:iCs/>
         </w:rPr>
-        <w:t>implicitly</w:t>
-      </w:r>
-      <w:r>
-        <w:t xml:space="preserve"> </w:t>
-      </w:r>
-      <w:r>
-        <w:t>restrict the study from exploring all aspects of the problem.</w:t>
+        <w:t>explicitly</w:t>
+      </w:r>
+      <w:r>
+        <w:t xml:space="preserve"> restrict the study from exploring all aspects of the problem.</w:t>
       </w:r>
     </w:p>
     <w:p>
@@ -3544,76 +4262,13 @@
         <w:pStyle w:val="Heading3"/>
       </w:pPr>
       <w:r>
-        <w:t>Range of Motion</w:t>
+        <w:t>Humanoid Constraints</w:t>
       </w:r>
     </w:p>
     <w:p>
       <w:r>
         <w:tab/>
-        <w:t xml:space="preserve">This study aims to build a HAR classification model that supports a predefined set of activities. These limitations exist due to challenges in finding sufficient example data. In this case, expanding the sample to contain open-source repositories will become necessary. These repositories could include YouTube, among other sites. </w:t>
-      </w:r>
-    </w:p>
-    <w:p>
-      <w:pPr>
-        <w:pStyle w:val="Heading2"/>
-      </w:pPr>
-      <w:bookmarkStart w:id="159" w:name="_Toc464831667"/>
-      <w:bookmarkStart w:id="160" w:name="_Toc465328401"/>
-      <w:bookmarkStart w:id="161" w:name="_Toc51929233"/>
-      <w:commentRangeStart w:id="162"/>
-      <w:r>
-        <w:t>Delimitations</w:t>
-      </w:r>
-      <w:bookmarkEnd w:id="159"/>
-      <w:bookmarkEnd w:id="160"/>
-      <w:commentRangeEnd w:id="162"/>
-      <w:r>
-        <w:rPr>
-          <w:rStyle w:val="CommentReference"/>
-        </w:rPr>
-        <w:commentReference w:id="162"/>
-      </w:r>
-      <w:bookmarkEnd w:id="161"/>
-    </w:p>
-    <w:p>
-      <w:r>
-        <w:tab/>
-      </w:r>
-      <w:proofErr w:type="spellStart"/>
-      <w:r>
-        <w:t>Deliminiations</w:t>
-      </w:r>
-      <w:proofErr w:type="spellEnd"/>
-      <w:r>
-        <w:t xml:space="preserve"> are internal and external factors that </w:t>
-      </w:r>
-      <w:r>
-        <w:rPr>
-          <w:i/>
-          <w:iCs/>
-        </w:rPr>
-        <w:t>explicitly</w:t>
-      </w:r>
-      <w:r>
-        <w:t xml:space="preserve"> restrict the study from exploring all aspects of the problem.</w:t>
-      </w:r>
-    </w:p>
-    <w:p>
-      <w:pPr>
-        <w:pStyle w:val="Heading3"/>
-      </w:pPr>
-      <w:r>
-        <w:t>Humanoid Constraints</w:t>
-      </w:r>
-    </w:p>
-    <w:p>
-      <w:r>
-        <w:tab/>
-        <w:t xml:space="preserve">Humanoid actors initialize with a configuration that controls their mechanical movement. There are virtually unlimited permutations for these characters and their weight, height, dexterity, and flexibility, among other properties. The distributed training process must set value </w:t>
-      </w:r>
-      <w:r>
-        <w:lastRenderedPageBreak/>
-        <w:t>bounds to learn the problem space efficiently. For instance, there’s only one person over a 635KG weight</w:t>
+        <w:t>Humanoid actors initialize with a configuration that controls their mechanical movement. There are virtually unlimited permutations for these characters and their weight, height, dexterity, and flexibility, among other properties. The distributed training process must set value bounds to learn the problem space efficiently. For instance, there’s only one person over a 635KG weight</w:t>
       </w:r>
       <w:sdt>
         <w:sdtPr>
@@ -3650,23 +4305,23 @@
       <w:pPr>
         <w:pStyle w:val="Heading2"/>
       </w:pPr>
-      <w:bookmarkStart w:id="163" w:name="_Toc464831668"/>
-      <w:bookmarkStart w:id="164" w:name="_Toc465328402"/>
-      <w:bookmarkStart w:id="165" w:name="_Toc51929234"/>
-      <w:commentRangeStart w:id="166"/>
+      <w:bookmarkStart w:id="334" w:name="_Toc464831668"/>
+      <w:bookmarkStart w:id="335" w:name="_Toc465328402"/>
+      <w:bookmarkStart w:id="336" w:name="_Toc51929234"/>
+      <w:commentRangeStart w:id="337"/>
       <w:r>
         <w:t>Ethical Assurances</w:t>
       </w:r>
-      <w:bookmarkEnd w:id="163"/>
-      <w:bookmarkEnd w:id="164"/>
-      <w:commentRangeEnd w:id="166"/>
+      <w:bookmarkEnd w:id="334"/>
+      <w:bookmarkEnd w:id="335"/>
+      <w:commentRangeEnd w:id="337"/>
       <w:r>
         <w:rPr>
           <w:rStyle w:val="CommentReference"/>
         </w:rPr>
-        <w:commentReference w:id="166"/>
-      </w:r>
-      <w:bookmarkEnd w:id="165"/>
+        <w:commentReference w:id="337"/>
+      </w:r>
+      <w:bookmarkEnd w:id="336"/>
     </w:p>
     <w:p>
       <w:pPr>
@@ -3688,16 +4343,16 @@
       <w:r>
         <w:t xml:space="preserve">violations, </w:t>
       </w:r>
-      <w:commentRangeStart w:id="167"/>
+      <w:commentRangeStart w:id="338"/>
       <w:r>
         <w:t>or undue harm risks.</w:t>
       </w:r>
-      <w:commentRangeEnd w:id="167"/>
+      <w:commentRangeEnd w:id="338"/>
       <w:r>
         <w:rPr>
           <w:rStyle w:val="CommentReference"/>
         </w:rPr>
-        <w:commentReference w:id="167"/>
+        <w:commentReference w:id="338"/>
       </w:r>
     </w:p>
     <w:p>
@@ -3722,96 +4377,454 @@
         <w:pStyle w:val="Heading3"/>
       </w:pPr>
       <w:r>
-        <w:t>Secure Data Storage</w:t>
-      </w:r>
-    </w:p>
-    <w:p>
-      <w:pPr>
+        <w:t xml:space="preserve">Secure Data </w:t>
+      </w:r>
+      <w:commentRangeStart w:id="339"/>
+      <w:r>
+        <w:t>Storage</w:t>
+      </w:r>
+      <w:commentRangeEnd w:id="339"/>
+      <w:r>
+        <w:rPr>
+          <w:rStyle w:val="CommentReference"/>
+          <w:b w:val="0"/>
+          <w:i w:val="0"/>
+          <w:iCs w:val="0"/>
+        </w:rPr>
+        <w:commentReference w:id="339"/>
+      </w:r>
+    </w:p>
+    <w:p>
+      <w:pPr>
+        <w:rPr>
+          <w:ins w:id="340" w:author="nate nate" w:date="2022-06-25T13:03:00Z"/>
+        </w:rPr>
+      </w:pPr>
+      <w:r>
+        <w:tab/>
+      </w:r>
+      <w:del w:id="341" w:author="nate nate" w:date="2022-06-25T13:02:00Z">
+        <w:r>
+          <w:rPr>
+            <w:i/>
+            <w:iCs/>
+          </w:rPr>
+          <w:delText>Include a paragraph that all data will be encrypted at rest and in transit. It will use A</w:delText>
+        </w:r>
+        <w:r>
+          <w:rPr>
+            <w:i/>
+            <w:iCs/>
+          </w:rPr>
+          <w:delText>AA</w:delText>
+        </w:r>
+        <w:r>
+          <w:rPr>
+            <w:i/>
+            <w:iCs/>
+          </w:rPr>
+          <w:delText xml:space="preserve"> and all that good stuff. Maybe there’s something in CyberSec course to snag into this section?</w:delText>
+        </w:r>
+      </w:del>
+      <w:ins w:id="342" w:author="nate nate" w:date="2022-06-25T13:03:00Z">
+        <w:r>
+          <w:t>M</w:t>
+        </w:r>
+        <w:r>
+          <w:t>edical facilit</w:t>
+        </w:r>
+        <w:r>
+          <w:t>ies</w:t>
+        </w:r>
+        <w:r>
+          <w:t xml:space="preserve"> </w:t>
+        </w:r>
+        <w:r>
+          <w:t xml:space="preserve">have </w:t>
+        </w:r>
+        <w:r>
+          <w:t xml:space="preserve">a business requirement to collect private information from patients. While building a system that stores and retrieves this data is relatively trivial, several </w:t>
+        </w:r>
+        <w:r>
+          <w:lastRenderedPageBreak/>
+          <w:t>specific considerations influence the final implementation. Which users can issue queries against the datastore? What maintains the confidentiality of these records? How will auditing and compliance reporting work? Does this data have legal or regulatory implications? Answering these questions produces a model of acceptable risks and identifies business policies requiring cybersecurity enforcement. These enforcements protect the business against negligent and malicious attacks that could harm the integrity or reputation of the brand.</w:t>
+        </w:r>
+      </w:ins>
+    </w:p>
+    <w:p>
+      <w:pPr>
+        <w:rPr>
+          <w:ins w:id="343" w:author="nate nate" w:date="2022-06-25T13:09:00Z"/>
+        </w:rPr>
+      </w:pPr>
+      <w:r>
         <w:rPr>
           <w:i/>
           <w:iCs/>
         </w:rPr>
-      </w:pPr>
-      <w:r>
-        <w:tab/>
-      </w:r>
-      <w:r>
+        <w:t xml:space="preserve"> </w:t>
+      </w:r>
+      <w:ins w:id="344" w:author="nate nate" w:date="2022-06-25T13:04:00Z">
+        <w:r>
+          <w:rPr>
+            <w:i/>
+            <w:iCs/>
+          </w:rPr>
+          <w:tab/>
+        </w:r>
+        <w:r>
+          <w:t>The principal objective of any business is to execute its mission in the most efficient manner possible. Delivering on that mission requires choosing between acceptable risks and desirable conveniences</w:t>
+        </w:r>
+        <w:r>
+          <w:t xml:space="preserve"> (Mickens, 2018; Da</w:t>
+        </w:r>
+      </w:ins>
+      <w:ins w:id="345" w:author="nate nate" w:date="2022-06-25T13:05:00Z">
+        <w:r>
+          <w:t xml:space="preserve">i </w:t>
+        </w:r>
+        <w:proofErr w:type="spellStart"/>
+        <w:r>
+          <w:t>Zovi</w:t>
+        </w:r>
+        <w:proofErr w:type="spellEnd"/>
+        <w:r>
+          <w:t>, 2019).</w:t>
+        </w:r>
+      </w:ins>
+      <w:ins w:id="346" w:author="nate nate" w:date="2022-06-25T13:04:00Z">
+        <w:r>
+          <w:t xml:space="preserve"> For instance, many small to midsized business owners lack the expertise to run a domain controller or email service. Employing dedicated staff retracts from resources that could provide value differentiation towards its core competencies. Contracting a consulting firm would be less expensive but lacks the deep economy of scale discounts available from Microsoft Office365.</w:t>
+        </w:r>
+      </w:ins>
+      <w:ins w:id="347" w:author="nate nate" w:date="2022-06-25T13:08:00Z">
+        <w:r>
+          <w:t xml:space="preserve"> </w:t>
+        </w:r>
+      </w:ins>
+      <w:ins w:id="348" w:author="nate nate" w:date="2022-06-25T13:04:00Z">
+        <w:r>
+          <w:t xml:space="preserve">While financial factors influence many decisions, the security and compliance teams need to assess the risks to privacy and availability. Not all decisions originate from the leadership and often come from internal department requests. For instance, a data science team might require a </w:t>
+        </w:r>
+        <w:proofErr w:type="spellStart"/>
+        <w:r>
+          <w:t>Juypter</w:t>
+        </w:r>
+        <w:proofErr w:type="spellEnd"/>
+        <w:r>
+          <w:t xml:space="preserve"> Notebook server with access to a production database. While that team has enough knowledge to be dangerous and deploy an operational instance, they might lack a broader understanding of business continuity requirements</w:t>
+        </w:r>
+      </w:ins>
+      <w:customXmlInsRangeStart w:id="349" w:author="nate nate" w:date="2022-06-25T13:04:00Z"/>
+      <w:sdt>
+        <w:sdtPr>
+          <w:id w:val="-1949614065"/>
+          <w:citation/>
+        </w:sdtPr>
+        <w:sdtContent>
+          <w:customXmlInsRangeEnd w:id="349"/>
+          <w:ins w:id="350" w:author="nate nate" w:date="2022-06-25T13:04:00Z">
+            <w:r>
+              <w:fldChar w:fldCharType="begin"/>
+            </w:r>
+            <w:r>
+              <w:instrText xml:space="preserve"> CITATION Bro15 \l 1033 </w:instrText>
+            </w:r>
+            <w:r>
+              <w:fldChar w:fldCharType="separate"/>
+            </w:r>
+            <w:r>
+              <w:rPr>
+                <w:noProof/>
+              </w:rPr>
+              <w:t xml:space="preserve"> (Brown, 2015)</w:t>
+            </w:r>
+            <w:r>
+              <w:fldChar w:fldCharType="end"/>
+            </w:r>
+          </w:ins>
+          <w:customXmlInsRangeStart w:id="351" w:author="nate nate" w:date="2022-06-25T13:04:00Z"/>
+        </w:sdtContent>
+      </w:sdt>
+      <w:customXmlInsRangeEnd w:id="351"/>
+      <w:ins w:id="352" w:author="nate nate" w:date="2022-06-25T13:04:00Z">
+        <w:r>
+          <w:t>. What physical host controls this instance? Does the database connection use encryption? How are backup and restore scenarios handled? Until understanding these subtle decisions, it is impossible to determine if a failed server hard drive will lose three minutes or years of productivity.</w:t>
+        </w:r>
+      </w:ins>
+    </w:p>
+    <w:p>
+      <w:pPr>
         <w:rPr>
           <w:i/>
           <w:iCs/>
         </w:rPr>
-        <w:t>Include a paragraph that all data will be encrypted at rest and in transit. It will use A</w:t>
-      </w:r>
-      <w:r>
-        <w:rPr>
-          <w:i/>
-          <w:iCs/>
-        </w:rPr>
-        <w:t>AA</w:t>
-      </w:r>
-      <w:r>
-        <w:rPr>
-          <w:i/>
-          <w:iCs/>
-        </w:rPr>
-        <w:t xml:space="preserve"> and all that good stuff. Maybe there’s something in </w:t>
-      </w:r>
-      <w:proofErr w:type="spellStart"/>
-      <w:r>
-        <w:rPr>
-          <w:i/>
-          <w:iCs/>
-        </w:rPr>
-        <w:t>CyberSec</w:t>
-      </w:r>
-      <w:proofErr w:type="spellEnd"/>
-      <w:r>
-        <w:rPr>
-          <w:i/>
-          <w:iCs/>
-        </w:rPr>
-        <w:t xml:space="preserve"> course to snag into this section? </w:t>
-      </w:r>
+      </w:pPr>
+      <w:ins w:id="353" w:author="nate nate" w:date="2022-06-25T13:09:00Z">
+        <w:r>
+          <w:lastRenderedPageBreak/>
+          <w:tab/>
+          <w:t xml:space="preserve">These decisions must influence the study’s data storage </w:t>
+        </w:r>
+      </w:ins>
+      <w:ins w:id="354" w:author="nate nate" w:date="2022-06-25T13:10:00Z">
+        <w:r>
+          <w:t xml:space="preserve">design to be secure, reliable, and durable. </w:t>
+        </w:r>
+      </w:ins>
+      <w:ins w:id="355" w:author="nate nate" w:date="2022-06-25T13:11:00Z">
+        <w:r>
+          <w:t xml:space="preserve">In this context, the </w:t>
+        </w:r>
+        <w:r>
+          <w:rPr>
+            <w:i/>
+            <w:iCs/>
+            <w:rPrChange w:id="356" w:author="nate nate" w:date="2022-06-25T13:12:00Z">
+              <w:rPr/>
+            </w:rPrChange>
+          </w:rPr>
+          <w:t>seed</w:t>
+        </w:r>
+        <w:r>
+          <w:t xml:space="preserve"> data is not confidential and comes from public repositories.</w:t>
+        </w:r>
+      </w:ins>
+      <w:ins w:id="357" w:author="nate nate" w:date="2022-06-25T13:12:00Z">
+        <w:r>
+          <w:t xml:space="preserve"> However, there are risks that the </w:t>
+        </w:r>
+        <w:r>
+          <w:rPr>
+            <w:i/>
+            <w:iCs/>
+          </w:rPr>
+          <w:t xml:space="preserve">result </w:t>
+        </w:r>
+        <w:r>
+          <w:t xml:space="preserve">data can become corrupted or </w:t>
+        </w:r>
+      </w:ins>
+      <w:ins w:id="358" w:author="nate nate" w:date="2022-06-25T13:13:00Z">
+        <w:r>
+          <w:t>destroyed. That situation would risk the dissertation process completing on time. Th</w:t>
+        </w:r>
+      </w:ins>
+      <w:ins w:id="359" w:author="nate nate" w:date="2022-06-25T13:14:00Z">
+        <w:r>
+          <w:t>is</w:t>
+        </w:r>
+      </w:ins>
+      <w:ins w:id="360" w:author="nate nate" w:date="2022-06-25T13:13:00Z">
+        <w:r>
+          <w:t xml:space="preserve"> </w:t>
+        </w:r>
+      </w:ins>
+      <w:ins w:id="361" w:author="nate nate" w:date="2022-06-25T13:14:00Z">
+        <w:r>
+          <w:t xml:space="preserve">constructive research project mitigates those scenarios using automated backup </w:t>
+        </w:r>
+      </w:ins>
+      <w:ins w:id="362" w:author="nate nate" w:date="2022-06-25T13:15:00Z">
+        <w:r>
+          <w:t>into Amazon S</w:t>
+        </w:r>
+      </w:ins>
+      <w:ins w:id="363" w:author="nate nate" w:date="2022-06-25T14:04:00Z">
+        <w:r>
+          <w:t>imple Scalable Storage (S3)</w:t>
+        </w:r>
+      </w:ins>
+      <w:ins w:id="364" w:author="nate nate" w:date="2022-06-25T13:15:00Z">
+        <w:r>
+          <w:t xml:space="preserve"> storage</w:t>
+        </w:r>
+      </w:ins>
+      <w:ins w:id="365" w:author="nate nate" w:date="2022-06-25T13:14:00Z">
+        <w:r>
+          <w:t xml:space="preserve"> and frequent commits </w:t>
+        </w:r>
+      </w:ins>
+      <w:ins w:id="366" w:author="nate nate" w:date="2022-06-25T13:15:00Z">
+        <w:r>
+          <w:t xml:space="preserve">to </w:t>
+        </w:r>
+      </w:ins>
+      <w:ins w:id="367" w:author="nate nate" w:date="2022-06-25T13:14:00Z">
+        <w:r>
+          <w:t>GitHub.</w:t>
+        </w:r>
+      </w:ins>
+      <w:ins w:id="368" w:author="nate nate" w:date="2022-06-25T13:15:00Z">
+        <w:r>
+          <w:t xml:space="preserve"> </w:t>
+        </w:r>
+      </w:ins>
+      <w:ins w:id="369" w:author="nate nate" w:date="2022-06-25T13:16:00Z">
+        <w:r>
+          <w:t xml:space="preserve">Both services offer </w:t>
+        </w:r>
+      </w:ins>
+      <w:ins w:id="370" w:author="nate nate" w:date="2022-06-25T13:17:00Z">
+        <w:r>
+          <w:t xml:space="preserve">industry-standard durability, versioning capabilities, encryption at rest, and </w:t>
+        </w:r>
+      </w:ins>
+      <w:ins w:id="371" w:author="nate nate" w:date="2022-06-25T13:18:00Z">
+        <w:r>
+          <w:t>authentication controls.</w:t>
+        </w:r>
+      </w:ins>
     </w:p>
     <w:p>
       <w:pPr>
         <w:pStyle w:val="Heading3"/>
-      </w:pPr>
-      <w:r>
-        <w:t>Researcher Concerns</w:t>
-      </w:r>
-    </w:p>
-    <w:p>
-      <w:pPr>
-        <w:rPr>
-          <w:i/>
-          <w:iCs/>
-        </w:rPr>
-      </w:pPr>
-      <w:r>
-        <w:tab/>
-      </w:r>
-      <w:r>
-        <w:rPr>
-          <w:i/>
-          <w:iCs/>
-        </w:rPr>
-        <w:t>Include a paragraph that talks about past experiences that might taint the experiment or skew its correctness.</w:t>
-      </w:r>
-    </w:p>
-    <w:p>
-      <w:pPr>
-        <w:contextualSpacing/>
-      </w:pPr>
-      <w:r>
-        <w:t xml:space="preserve">Checklist: </w:t>
-      </w:r>
-    </w:p>
-    <w:p>
-      <w:pPr>
-        <w:ind w:left="720"/>
-        <w:contextualSpacing/>
-      </w:pPr>
+        <w:rPr>
+          <w:ins w:id="372" w:author="nate nate" w:date="2022-06-25T13:19:00Z"/>
+        </w:rPr>
+      </w:pPr>
+      <w:del w:id="373" w:author="nate nate" w:date="2022-06-25T13:19:00Z">
+        <w:r>
+          <w:delText>Researcher Concerns</w:delText>
+        </w:r>
+      </w:del>
+      <w:ins w:id="374" w:author="nate nate" w:date="2022-06-25T13:19:00Z">
+        <w:r>
+          <w:t>Researchers Role</w:t>
+        </w:r>
+      </w:ins>
+    </w:p>
+    <w:p>
+      <w:pPr>
+        <w:rPr>
+          <w:del w:id="375" w:author="nate nate" w:date="2022-06-25T14:01:00Z"/>
+        </w:rPr>
+        <w:pPrChange w:id="376" w:author="nate nate" w:date="2022-06-25T14:01:00Z">
+          <w:pPr>
+            <w:pStyle w:val="Heading3"/>
+          </w:pPr>
+        </w:pPrChange>
+      </w:pPr>
+      <w:ins w:id="377" w:author="nate nate" w:date="2022-06-25T13:19:00Z">
+        <w:r>
+          <w:tab/>
+          <w:t xml:space="preserve">The </w:t>
+        </w:r>
+      </w:ins>
+      <w:ins w:id="378" w:author="nate nate" w:date="2022-06-25T13:20:00Z">
+        <w:r>
+          <w:t xml:space="preserve">researcher is responsible for building the artifacts, measuring their accuracy, and reporting the results. </w:t>
+        </w:r>
+      </w:ins>
+      <w:ins w:id="379" w:author="nate nate" w:date="2022-06-25T13:21:00Z">
+        <w:r>
+          <w:t xml:space="preserve">There is the potential for biases impacting the study due to resource constraints. For instance, the project </w:t>
+        </w:r>
+      </w:ins>
+      <w:ins w:id="380" w:author="nate nate" w:date="2022-06-25T13:22:00Z">
+        <w:r>
+          <w:t xml:space="preserve">might plan four different </w:t>
+        </w:r>
+        <w:proofErr w:type="spellStart"/>
+        <w:r>
+          <w:t>MoCAP</w:t>
+        </w:r>
+        <w:proofErr w:type="spellEnd"/>
+        <w:r>
+          <w:t xml:space="preserve"> sequences but only three </w:t>
+        </w:r>
+        <w:proofErr w:type="gramStart"/>
+        <w:r>
+          <w:t>work</w:t>
+        </w:r>
+        <w:proofErr w:type="gramEnd"/>
+        <w:r>
+          <w:t xml:space="preserve"> successfully. In that case, </w:t>
+        </w:r>
+      </w:ins>
+      <w:ins w:id="381" w:author="nate nate" w:date="2022-06-25T13:23:00Z">
+        <w:r>
+          <w:t>the results should not ignore the failure and instead discuss potential rea</w:t>
+        </w:r>
+      </w:ins>
+      <w:ins w:id="382" w:author="nate nate" w:date="2022-06-25T13:24:00Z">
+        <w:r>
+          <w:t>sons for the issue. It is beyond this project's scope to validate every possible situation though it should make reasonable attempts too.</w:t>
+        </w:r>
+      </w:ins>
+      <w:ins w:id="383" w:author="nate nate" w:date="2022-06-25T13:27:00Z">
+        <w:r>
+          <w:t xml:space="preserve"> </w:t>
+        </w:r>
+        <w:r>
+          <w:t>Additionally, controls are in place to limit cheating or deceiving the results. For example, the result data originates through an automated process.</w:t>
+        </w:r>
+      </w:ins>
+      <w:ins w:id="384" w:author="nate nate" w:date="2022-06-25T14:01:00Z">
+        <w:r>
+          <w:t xml:space="preserve"> </w:t>
+        </w:r>
+      </w:ins>
+    </w:p>
+    <w:p>
+      <w:pPr>
+        <w:rPr>
+          <w:del w:id="385" w:author="nate nate" w:date="2022-06-25T13:19:00Z"/>
+          <w:rPrChange w:id="386" w:author="nate nate" w:date="2022-06-25T13:19:00Z">
+            <w:rPr>
+              <w:del w:id="387" w:author="nate nate" w:date="2022-06-25T13:19:00Z"/>
+              <w:i/>
+              <w:iCs/>
+            </w:rPr>
+          </w:rPrChange>
+        </w:rPr>
+        <w:pPrChange w:id="388" w:author="nate nate" w:date="2022-06-25T14:01:00Z">
+          <w:pPr/>
+        </w:pPrChange>
+      </w:pPr>
+      <w:del w:id="389" w:author="nate nate" w:date="2022-06-25T13:19:00Z">
+        <w:r>
+          <w:tab/>
+        </w:r>
+        <w:r>
+          <w:rPr>
+            <w:i/>
+            <w:iCs/>
+          </w:rPr>
+          <w:delText>Include a paragraph that talks about past experiences that might taint the experiment or skew its correctness.</w:delText>
+        </w:r>
+      </w:del>
+    </w:p>
+    <w:p>
+      <w:pPr>
+        <w:rPr>
+          <w:del w:id="390" w:author="nate nate" w:date="2022-06-25T14:01:00Z"/>
+        </w:rPr>
+        <w:pPrChange w:id="391" w:author="nate nate" w:date="2022-06-25T14:01:00Z">
+          <w:pPr>
+            <w:contextualSpacing/>
+          </w:pPr>
+        </w:pPrChange>
+      </w:pPr>
+      <w:del w:id="392" w:author="nate nate" w:date="2022-06-25T14:01:00Z">
+        <w:r>
+          <w:delText xml:space="preserve">Checklist: </w:delText>
+        </w:r>
+      </w:del>
+    </w:p>
+    <w:p>
+      <w:pPr>
+        <w:rPr>
+          <w:del w:id="393" w:author="nate nate" w:date="2022-06-25T14:01:00Z"/>
+        </w:rPr>
+        <w:pPrChange w:id="394" w:author="nate nate" w:date="2022-06-25T14:01:00Z">
+          <w:pPr>
+            <w:ind w:left="720"/>
+            <w:contextualSpacing/>
+          </w:pPr>
+        </w:pPrChange>
+      </w:pPr>
+      <w:customXmlDelRangeStart w:id="395" w:author="nate nate" w:date="2022-06-25T14:01:00Z"/>
       <w:sdt>
         <w:sdtPr>
           <w:id w:val="-1543982228"/>
@@ -3823,58 +4836,71 @@
         </w:sdtPr>
         <w:sdtEndPr/>
         <w:sdtContent>
-          <w:r>
-            <w:rPr>
-              <w:rFonts w:ascii="Segoe UI Symbol" w:hAnsi="Segoe UI Symbol" w:cs="Segoe UI Symbol"/>
-            </w:rPr>
-            <w:t>☐</w:t>
-          </w:r>
+          <w:customXmlDelRangeEnd w:id="395"/>
+          <w:del w:id="396" w:author="nate nate" w:date="2022-06-25T14:01:00Z">
+            <w:r>
+              <w:rPr>
+                <w:rFonts w:ascii="Segoe UI Symbol" w:hAnsi="Segoe UI Symbol" w:cs="Segoe UI Symbol"/>
+              </w:rPr>
+              <w:delText>☐</w:delText>
+            </w:r>
+          </w:del>
+          <w:customXmlDelRangeStart w:id="397" w:author="nate nate" w:date="2022-06-25T14:01:00Z"/>
         </w:sdtContent>
       </w:sdt>
-      <w:r>
-        <w:t xml:space="preserve"> </w:t>
-      </w:r>
-      <w:r>
-        <w:rPr>
+      <w:customXmlDelRangeEnd w:id="397"/>
+      <w:del w:id="398" w:author="nate nate" w:date="2022-06-25T14:01:00Z">
+        <w:r>
+          <w:delText xml:space="preserve"> </w:delText>
+        </w:r>
+        <w:r>
+          <w:rPr>
+            <w:strike/>
+          </w:rPr>
+          <w:delText>Confirm in a statement the study will (proposal) or did (manuscript) receive approval from Northcentral University’s Institutional Review Board (I</w:delText>
+        </w:r>
+        <w:r>
+          <w:rPr>
+            <w:strike/>
+          </w:rPr>
+          <w:delText>RB</w:delText>
+        </w:r>
+        <w:r>
+          <w:rPr>
+            <w:strike/>
+          </w:rPr>
+          <w:delText xml:space="preserve">) </w:delText>
+        </w:r>
+        <w:r>
+          <w:rPr>
+            <w:strike/>
+          </w:rPr>
+          <w:delText>before</w:delText>
+        </w:r>
+        <w:r>
+          <w:rPr>
+            <w:strike/>
+          </w:rPr>
+          <w:delText xml:space="preserve"> data collection</w:delText>
+        </w:r>
+        <w:r>
+          <w:delText>.</w:delText>
+        </w:r>
+      </w:del>
+    </w:p>
+    <w:p>
+      <w:pPr>
+        <w:rPr>
+          <w:del w:id="399" w:author="nate nate" w:date="2022-06-25T14:01:00Z"/>
           <w:strike/>
         </w:rPr>
-        <w:t>Confirm in a statement the study will (proposal) or did (manuscript) receive approval from Northcentral University’s Institutional Review Board (I</w:t>
-      </w:r>
-      <w:r>
-        <w:rPr>
-          <w:strike/>
-        </w:rPr>
-        <w:t>RB</w:t>
-      </w:r>
-      <w:r>
-        <w:rPr>
-          <w:strike/>
-        </w:rPr>
-        <w:t xml:space="preserve">) </w:t>
-      </w:r>
-      <w:r>
-        <w:rPr>
-          <w:strike/>
-        </w:rPr>
-        <w:t>before</w:t>
-      </w:r>
-      <w:r>
-        <w:rPr>
-          <w:strike/>
-        </w:rPr>
-        <w:t xml:space="preserve"> data collection</w:t>
-      </w:r>
-      <w:r>
-        <w:t>.</w:t>
-      </w:r>
-    </w:p>
-    <w:p>
-      <w:pPr>
-        <w:ind w:left="720"/>
-        <w:rPr>
-          <w:strike/>
-        </w:rPr>
-      </w:pPr>
+        <w:pPrChange w:id="400" w:author="nate nate" w:date="2022-06-25T14:01:00Z">
+          <w:pPr>
+            <w:ind w:left="720"/>
+          </w:pPr>
+        </w:pPrChange>
+      </w:pPr>
+      <w:customXmlDelRangeStart w:id="401" w:author="nate nate" w:date="2022-06-25T14:01:00Z"/>
       <w:sdt>
         <w:sdtPr>
           <w:id w:val="364568548"/>
@@ -3886,41 +4912,54 @@
         </w:sdtPr>
         <w:sdtEndPr/>
         <w:sdtContent>
-          <w:r>
-            <w:rPr>
-              <w:rFonts w:ascii="Segoe UI Symbol" w:hAnsi="Segoe UI Symbol" w:cs="Segoe UI Symbol"/>
-            </w:rPr>
-            <w:t>☐</w:t>
-          </w:r>
+          <w:customXmlDelRangeEnd w:id="401"/>
+          <w:del w:id="402" w:author="nate nate" w:date="2022-06-25T14:01:00Z">
+            <w:r>
+              <w:rPr>
+                <w:rFonts w:ascii="Segoe UI Symbol" w:hAnsi="Segoe UI Symbol" w:cs="Segoe UI Symbol"/>
+              </w:rPr>
+              <w:delText>☐</w:delText>
+            </w:r>
+          </w:del>
+          <w:customXmlDelRangeStart w:id="403" w:author="nate nate" w:date="2022-06-25T14:01:00Z"/>
         </w:sdtContent>
       </w:sdt>
-      <w:r>
-        <w:t xml:space="preserve"> </w:t>
-      </w:r>
-      <w:commentRangeStart w:id="168"/>
-      <w:r>
-        <w:rPr>
+      <w:customXmlDelRangeEnd w:id="403"/>
+      <w:del w:id="404" w:author="nate nate" w:date="2022-06-25T14:01:00Z">
+        <w:r>
+          <w:delText xml:space="preserve"> </w:delText>
+        </w:r>
+        <w:commentRangeStart w:id="405"/>
+        <w:r>
+          <w:rPr>
+            <w:strike/>
+          </w:rPr>
+          <w:delText xml:space="preserve">If the risk to participants is greater than minimal, discuss the relevant ethical issues and how they will be (proposal) or were (manuscript) addressed. </w:delText>
+        </w:r>
+        <w:commentRangeEnd w:id="405"/>
+        <w:r>
+          <w:rPr>
+            <w:rStyle w:val="CommentReference"/>
+            <w:rFonts w:eastAsia="Times New Roman" w:cs="Arial"/>
+            <w:strike/>
+          </w:rPr>
+          <w:commentReference w:id="405"/>
+        </w:r>
+      </w:del>
+    </w:p>
+    <w:p>
+      <w:pPr>
+        <w:rPr>
+          <w:del w:id="406" w:author="nate nate" w:date="2022-06-25T14:01:00Z"/>
           <w:strike/>
         </w:rPr>
-        <w:t xml:space="preserve">If the risk to participants is greater than minimal, discuss the relevant ethical issues and how they will be (proposal) or were (manuscript) addressed. </w:t>
-      </w:r>
-      <w:commentRangeEnd w:id="168"/>
-      <w:r>
-        <w:rPr>
-          <w:rStyle w:val="CommentReference"/>
-          <w:rFonts w:eastAsia="Times New Roman" w:cs="Arial"/>
-          <w:strike/>
-        </w:rPr>
-        <w:commentReference w:id="168"/>
-      </w:r>
-    </w:p>
-    <w:p>
-      <w:pPr>
-        <w:ind w:left="720"/>
-        <w:rPr>
-          <w:strike/>
-        </w:rPr>
-      </w:pPr>
+        <w:pPrChange w:id="407" w:author="nate nate" w:date="2022-06-25T14:01:00Z">
+          <w:pPr>
+            <w:ind w:left="720"/>
+          </w:pPr>
+        </w:pPrChange>
+      </w:pPr>
+      <w:customXmlDelRangeStart w:id="408" w:author="nate nate" w:date="2022-06-25T14:01:00Z"/>
       <w:sdt>
         <w:sdtPr>
           <w:rPr>
@@ -3935,29 +4974,42 @@
         </w:sdtPr>
         <w:sdtEndPr/>
         <w:sdtContent>
-          <w:r>
-            <w:rPr>
-              <w:rFonts w:ascii="Segoe UI Symbol" w:hAnsi="Segoe UI Symbol" w:cs="Segoe UI Symbol"/>
-              <w:strike/>
-            </w:rPr>
-            <w:t>☐</w:t>
-          </w:r>
+          <w:customXmlDelRangeEnd w:id="408"/>
+          <w:del w:id="409" w:author="nate nate" w:date="2022-06-25T14:01:00Z">
+            <w:r>
+              <w:rPr>
+                <w:rFonts w:ascii="Segoe UI Symbol" w:hAnsi="Segoe UI Symbol" w:cs="Segoe UI Symbol"/>
+                <w:strike/>
+              </w:rPr>
+              <w:delText>☐</w:delText>
+            </w:r>
+          </w:del>
+          <w:customXmlDelRangeStart w:id="410" w:author="nate nate" w:date="2022-06-25T14:01:00Z"/>
         </w:sdtContent>
       </w:sdt>
-      <w:r>
-        <w:rPr>
+      <w:customXmlDelRangeEnd w:id="410"/>
+      <w:del w:id="411" w:author="nate nate" w:date="2022-06-25T14:01:00Z">
+        <w:r>
+          <w:rPr>
+            <w:strike/>
+          </w:rPr>
+          <w:delText xml:space="preserve"> Describe how confidentiality or anonymity will be (proposal) or was (manuscript) achieved. </w:delText>
+        </w:r>
+      </w:del>
+    </w:p>
+    <w:p>
+      <w:pPr>
+        <w:rPr>
+          <w:del w:id="412" w:author="nate nate" w:date="2022-06-25T14:01:00Z"/>
           <w:strike/>
         </w:rPr>
-        <w:t xml:space="preserve"> Describe how confidentiality or anonymity will be (proposal) or was (manuscript) achieved. </w:t>
-      </w:r>
-    </w:p>
-    <w:p>
-      <w:pPr>
-        <w:ind w:left="720"/>
-        <w:rPr>
-          <w:strike/>
-        </w:rPr>
-      </w:pPr>
+        <w:pPrChange w:id="413" w:author="nate nate" w:date="2022-06-25T14:01:00Z">
+          <w:pPr>
+            <w:ind w:left="720"/>
+          </w:pPr>
+        </w:pPrChange>
+      </w:pPr>
+      <w:customXmlDelRangeStart w:id="414" w:author="nate nate" w:date="2022-06-25T14:01:00Z"/>
       <w:sdt>
         <w:sdtPr>
           <w:rPr>
@@ -3972,41 +5024,54 @@
         </w:sdtPr>
         <w:sdtEndPr/>
         <w:sdtContent>
-          <w:r>
-            <w:rPr>
-              <w:rFonts w:ascii="Segoe UI Symbol" w:hAnsi="Segoe UI Symbol" w:cs="Segoe UI Symbol"/>
-              <w:strike/>
-            </w:rPr>
-            <w:t>☐</w:t>
-          </w:r>
+          <w:customXmlDelRangeEnd w:id="414"/>
+          <w:del w:id="415" w:author="nate nate" w:date="2022-06-25T14:01:00Z">
+            <w:r>
+              <w:rPr>
+                <w:rFonts w:ascii="Segoe UI Symbol" w:hAnsi="Segoe UI Symbol" w:cs="Segoe UI Symbol"/>
+                <w:strike/>
+              </w:rPr>
+              <w:delText>☐</w:delText>
+            </w:r>
+          </w:del>
+          <w:customXmlDelRangeStart w:id="416" w:author="nate nate" w:date="2022-06-25T14:01:00Z"/>
         </w:sdtContent>
       </w:sdt>
-      <w:r>
-        <w:rPr>
+      <w:customXmlDelRangeEnd w:id="416"/>
+      <w:del w:id="417" w:author="nate nate" w:date="2022-06-25T14:01:00Z">
+        <w:r>
+          <w:rPr>
+            <w:strike/>
+          </w:rPr>
+          <w:delText xml:space="preserve"> Identify how the data will be (proposal) or were (manuscript) securely stored in accordance with I</w:delText>
+        </w:r>
+        <w:r>
+          <w:rPr>
+            <w:strike/>
+          </w:rPr>
+          <w:delText>RB</w:delText>
+        </w:r>
+        <w:r>
+          <w:rPr>
+            <w:strike/>
+          </w:rPr>
+          <w:delText xml:space="preserve"> requirements. </w:delText>
+        </w:r>
+      </w:del>
+    </w:p>
+    <w:p>
+      <w:pPr>
+        <w:rPr>
+          <w:del w:id="418" w:author="nate nate" w:date="2022-06-25T14:01:00Z"/>
           <w:strike/>
         </w:rPr>
-        <w:t xml:space="preserve"> Identify how the data will be (proposal) or were (manuscript) securely stored in accordance with I</w:t>
-      </w:r>
-      <w:r>
-        <w:rPr>
-          <w:strike/>
-        </w:rPr>
-        <w:t>RB</w:t>
-      </w:r>
-      <w:r>
-        <w:rPr>
-          <w:strike/>
-        </w:rPr>
-        <w:t xml:space="preserve"> requirements. </w:t>
-      </w:r>
-    </w:p>
-    <w:p>
-      <w:pPr>
-        <w:ind w:left="720"/>
-        <w:rPr>
-          <w:strike/>
-        </w:rPr>
-      </w:pPr>
+        <w:pPrChange w:id="419" w:author="nate nate" w:date="2022-06-25T14:01:00Z">
+          <w:pPr>
+            <w:ind w:left="720"/>
+          </w:pPr>
+        </w:pPrChange>
+      </w:pPr>
+      <w:customXmlDelRangeStart w:id="420" w:author="nate nate" w:date="2022-06-25T14:01:00Z"/>
       <w:sdt>
         <w:sdtPr>
           <w:rPr>
@@ -4021,38 +5086,53 @@
         </w:sdtPr>
         <w:sdtEndPr/>
         <w:sdtContent>
-          <w:r>
-            <w:rPr>
-              <w:rFonts w:ascii="Segoe UI Symbol" w:hAnsi="Segoe UI Symbol" w:cs="Segoe UI Symbol"/>
-              <w:strike/>
-            </w:rPr>
-            <w:t>☐</w:t>
-          </w:r>
+          <w:customXmlDelRangeEnd w:id="420"/>
+          <w:del w:id="421" w:author="nate nate" w:date="2022-06-25T14:01:00Z">
+            <w:r>
+              <w:rPr>
+                <w:rFonts w:ascii="Segoe UI Symbol" w:hAnsi="Segoe UI Symbol" w:cs="Segoe UI Symbol"/>
+                <w:strike/>
+              </w:rPr>
+              <w:delText>☐</w:delText>
+            </w:r>
+          </w:del>
+          <w:customXmlDelRangeStart w:id="422" w:author="nate nate" w:date="2022-06-25T14:01:00Z"/>
         </w:sdtContent>
       </w:sdt>
-      <w:r>
-        <w:rPr>
-          <w:strike/>
-        </w:rPr>
-        <w:t xml:space="preserve"> Describe the role of the researcher in the study. Discuss relevant issues, including biases a</w:t>
-      </w:r>
-      <w:r>
-        <w:rPr>
-          <w:strike/>
-        </w:rPr>
-        <w:t>nd</w:t>
-      </w:r>
-      <w:r>
-        <w:rPr>
-          <w:strike/>
-        </w:rPr>
-        <w:t xml:space="preserve"> personal and professional experiences with the topic, problem, or context. Present the strategies that will be (proposal) or were (manuscript) used to prevent these biases and experiences from influencing the analysis or findings.</w:t>
-      </w:r>
-    </w:p>
-    <w:p>
-      <w:pPr>
-        <w:ind w:left="720"/>
-      </w:pPr>
+      <w:customXmlDelRangeEnd w:id="422"/>
+      <w:del w:id="423" w:author="nate nate" w:date="2022-06-25T14:01:00Z">
+        <w:r>
+          <w:rPr>
+            <w:strike/>
+          </w:rPr>
+          <w:delText xml:space="preserve"> Describe the role of the researcher in the study. Discuss relevant issues, including biases a</w:delText>
+        </w:r>
+        <w:r>
+          <w:rPr>
+            <w:strike/>
+          </w:rPr>
+          <w:delText>nd</w:delText>
+        </w:r>
+        <w:r>
+          <w:rPr>
+            <w:strike/>
+          </w:rPr>
+          <w:delText xml:space="preserve"> personal and professional experiences with the topic, problem, or context. Present the strategies that will be (proposal) or were (manuscript) used to prevent these biases and experiences from influencing the analysis or findings.</w:delText>
+        </w:r>
+      </w:del>
+    </w:p>
+    <w:p>
+      <w:pPr>
+        <w:rPr>
+          <w:del w:id="424" w:author="nate nate" w:date="2022-06-25T14:01:00Z"/>
+        </w:rPr>
+        <w:pPrChange w:id="425" w:author="nate nate" w:date="2022-06-25T14:01:00Z">
+          <w:pPr>
+            <w:ind w:left="720"/>
+          </w:pPr>
+        </w:pPrChange>
+      </w:pPr>
+      <w:customXmlDelRangeStart w:id="426" w:author="nate nate" w:date="2022-06-25T14:01:00Z"/>
       <w:sdt>
         <w:sdtPr>
           <w:id w:val="-1782869631"/>
@@ -4064,23 +5144,30 @@
         </w:sdtPr>
         <w:sdtEndPr/>
         <w:sdtContent>
-          <w:r>
-            <w:rPr>
-              <w:rFonts w:ascii="Segoe UI Symbol" w:hAnsi="Segoe UI Symbol" w:cs="Segoe UI Symbol"/>
-            </w:rPr>
-            <w:t>☐</w:t>
-          </w:r>
+          <w:customXmlDelRangeEnd w:id="426"/>
+          <w:del w:id="427" w:author="nate nate" w:date="2022-06-25T14:01:00Z">
+            <w:r>
+              <w:rPr>
+                <w:rFonts w:ascii="Segoe UI Symbol" w:hAnsi="Segoe UI Symbol" w:cs="Segoe UI Symbol"/>
+              </w:rPr>
+              <w:delText>☐</w:delText>
+            </w:r>
+          </w:del>
+          <w:customXmlDelRangeStart w:id="428" w:author="nate nate" w:date="2022-06-25T14:01:00Z"/>
         </w:sdtContent>
       </w:sdt>
-      <w:r>
-        <w:t xml:space="preserve"> In the dissertation manuscript only, include the I</w:t>
-      </w:r>
-      <w:r>
-        <w:t>RB</w:t>
-      </w:r>
-      <w:r>
-        <w:t xml:space="preserve"> approval letter in an appendix.</w:t>
-      </w:r>
+      <w:customXmlDelRangeEnd w:id="428"/>
+      <w:del w:id="429" w:author="nate nate" w:date="2022-06-25T14:01:00Z">
+        <w:r>
+          <w:delText xml:space="preserve"> In the dissertation manuscript only, include the I</w:delText>
+        </w:r>
+        <w:r>
+          <w:delText>RB</w:delText>
+        </w:r>
+        <w:r>
+          <w:delText xml:space="preserve"> approval letter in an appendix.</w:delText>
+        </w:r>
+      </w:del>
     </w:p>
     <w:p>
       <w:pPr>
@@ -4088,16 +5175,17 @@
           <w:b/>
         </w:rPr>
       </w:pPr>
-      <w:r>
-        <w:br w:type="page"/>
-      </w:r>
+      <w:del w:id="430" w:author="nate nate" w:date="2022-06-25T14:01:00Z">
+        <w:r>
+          <w:br w:type="page"/>
+        </w:r>
+      </w:del>
     </w:p>
     <w:p>
       <w:pPr>
         <w:pStyle w:val="Heading2"/>
       </w:pPr>
       <w:r>
-        <w:lastRenderedPageBreak/>
         <w:t>Summary</w:t>
       </w:r>
     </w:p>
@@ -4106,24 +5194,19 @@
         <w:ind w:firstLine="720"/>
         <w:contextualSpacing/>
       </w:pPr>
-      <w:del w:id="169" w:author="Bachmeier, Nate" w:date="2022-06-22T11:09:00Z">
+      <w:del w:id="431" w:author="Bachmeier, Nate" w:date="2022-06-22T11:09:00Z">
         <w:r>
           <w:delText>Begin writing here…</w:delText>
         </w:r>
       </w:del>
-      <w:ins w:id="170" w:author="Bachmeier, Nate" w:date="2022-06-22T11:09:00Z">
+      <w:ins w:id="432" w:author="Bachmeier, Nate" w:date="2022-06-22T11:09:00Z">
         <w:r>
           <w:t xml:space="preserve">This chapter documents the research methodology and </w:t>
         </w:r>
       </w:ins>
-      <w:ins w:id="171" w:author="Bachmeier, Nate" w:date="2022-06-22T11:10:00Z">
-        <w:r>
-          <w:t xml:space="preserve">the study design. These steps are crucial as it outlines the research plan. </w:t>
-        </w:r>
-        <w:bookmarkStart w:id="172" w:name="_GoBack"/>
-        <w:bookmarkEnd w:id="172"/>
-        <w:r>
-          <w:t xml:space="preserve"> </w:t>
+      <w:ins w:id="433" w:author="Bachmeier, Nate" w:date="2022-06-22T11:10:00Z">
+        <w:r>
+          <w:t xml:space="preserve">the study design. These steps are crucial as it outlines the research plan.  </w:t>
         </w:r>
       </w:ins>
     </w:p>
@@ -5117,7 +6200,7 @@
     </w:p>
     <w:p/>
     <w:sectPr>
-      <w:headerReference w:type="default" r:id="rId11"/>
+      <w:headerReference w:type="default" r:id="rId12"/>
       <w:pgSz w:w="12240" w:h="15840"/>
       <w:pgMar w:top="1440" w:right="1440" w:bottom="1440" w:left="1440" w:header="720" w:footer="720" w:gutter="0"/>
       <w:pgNumType w:start="1"/>
@@ -5129,8 +6212,8 @@
 </file>
 
 <file path=word/comments.xml><?xml version="1.0" encoding="utf-8"?>
-<w:comments xmlns:wpc="http://schemas.microsoft.com/office/word/2010/wordprocessingCanvas" xmlns:cx="http://schemas.microsoft.com/office/drawing/2014/chartex" xmlns:cx1="http://schemas.microsoft.com/office/drawing/2015/9/8/chartex" xmlns:cx2="http://schemas.microsoft.com/office/drawing/2015/10/21/chartex" xmlns:cx3="http://schemas.microsoft.com/office/drawing/2016/5/9/chartex" xmlns:cx4="http://schemas.microsoft.com/office/drawing/2016/5/10/chartex" xmlns:cx5="http://schemas.microsoft.com/office/drawing/2016/5/11/chartex" xmlns:cx6="http://schemas.microsoft.com/office/drawing/2016/5/12/chartex" xmlns:cx7="http://schemas.microsoft.com/office/drawing/2016/5/13/chartex" xmlns:cx8="http://schemas.microsoft.com/office/drawing/2016/5/14/chartex" xmlns:mc="http://schemas.openxmlformats.org/markup-compatibility/2006" xmlns:aink="http://schemas.microsoft.com/office/drawing/2016/ink" xmlns:am3d="http://schemas.microsoft.com/office/drawing/2017/model3d" xmlns:o="urn:schemas-microsoft-com:office:office" xmlns:r="http://schemas.openxmlformats.org/officeDocument/2006/relationships" xmlns:m="http://schemas.openxmlformats.org/officeDocument/2006/math" xmlns:v="urn:schemas-microsoft-com:vml" xmlns:wp14="http://schemas.microsoft.com/office/word/2010/wordprocessingDrawing" xmlns:wp="http://schemas.openxmlformats.org/drawingml/2006/wordprocessingDrawing" xmlns:w10="urn:schemas-microsoft-com:office:word" xmlns:w="http://schemas.openxmlformats.org/wordprocessingml/2006/main" xmlns:w14="http://schemas.microsoft.com/office/word/2010/wordml" xmlns:w15="http://schemas.microsoft.com/office/word/2012/wordml" xmlns:w16cid="http://schemas.microsoft.com/office/word/2016/wordml/cid" xmlns:w16se="http://schemas.microsoft.com/office/word/2015/wordml/symex" xmlns:wpg="http://schemas.microsoft.com/office/word/2010/wordprocessingGroup" xmlns:wpi="http://schemas.microsoft.com/office/word/2010/wordprocessingInk" xmlns:wne="http://schemas.microsoft.com/office/word/2006/wordml" xmlns:wps="http://schemas.microsoft.com/office/word/2010/wordprocessingShape" mc:Ignorable="w14 w15 w16se w16cid wp14">
-  <w:comment w:id="7" w:author="nate nate" w:date="2022-04-23T22:56:00Z" w:initials="nn">
+<w:comments xmlns:wpc="http://schemas.microsoft.com/office/word/2010/wordprocessingCanvas" xmlns:cx="http://schemas.microsoft.com/office/drawing/2014/chartex" xmlns:cx1="http://schemas.microsoft.com/office/drawing/2015/9/8/chartex" xmlns:cx2="http://schemas.microsoft.com/office/drawing/2015/10/21/chartex" xmlns:cx3="http://schemas.microsoft.com/office/drawing/2016/5/9/chartex" xmlns:cx4="http://schemas.microsoft.com/office/drawing/2016/5/10/chartex" xmlns:cx5="http://schemas.microsoft.com/office/drawing/2016/5/11/chartex" xmlns:cx6="http://schemas.microsoft.com/office/drawing/2016/5/12/chartex" xmlns:cx7="http://schemas.microsoft.com/office/drawing/2016/5/13/chartex" xmlns:cx8="http://schemas.microsoft.com/office/drawing/2016/5/14/chartex" xmlns:mc="http://schemas.openxmlformats.org/markup-compatibility/2006" xmlns:aink="http://schemas.microsoft.com/office/drawing/2016/ink" xmlns:am3d="http://schemas.microsoft.com/office/drawing/2017/model3d" xmlns:o="urn:schemas-microsoft-com:office:office" xmlns:oel="http://schemas.microsoft.com/office/2019/extlst" xmlns:r="http://schemas.openxmlformats.org/officeDocument/2006/relationships" xmlns:m="http://schemas.openxmlformats.org/officeDocument/2006/math" xmlns:v="urn:schemas-microsoft-com:vml" xmlns:wp14="http://schemas.microsoft.com/office/word/2010/wordprocessingDrawing" xmlns:wp="http://schemas.openxmlformats.org/drawingml/2006/wordprocessingDrawing" xmlns:w10="urn:schemas-microsoft-com:office:word" xmlns:w="http://schemas.openxmlformats.org/wordprocessingml/2006/main" xmlns:w14="http://schemas.microsoft.com/office/word/2010/wordml" xmlns:w15="http://schemas.microsoft.com/office/word/2012/wordml" xmlns:w16cex="http://schemas.microsoft.com/office/word/2018/wordml/cex" xmlns:w16cid="http://schemas.microsoft.com/office/word/2016/wordml/cid" xmlns:w16="http://schemas.microsoft.com/office/word/2018/wordml" xmlns:w16sdtdh="http://schemas.microsoft.com/office/word/2020/wordml/sdtdatahash" xmlns:w16se="http://schemas.microsoft.com/office/word/2015/wordml/symex" xmlns:wpg="http://schemas.microsoft.com/office/word/2010/wordprocessingGroup" xmlns:wpi="http://schemas.microsoft.com/office/word/2010/wordprocessingInk" xmlns:wne="http://schemas.microsoft.com/office/word/2006/wordml" xmlns:wps="http://schemas.microsoft.com/office/word/2010/wordprocessingShape" mc:Ignorable="w14 w15 w16se w16cid w16 w16cex w16sdtdh wp14">
+  <w:comment w:id="17" w:author="nate nate" w:date="2022-04-23T22:56:00Z" w:initials="nn">
     <w:p>
       <w:pPr>
         <w:pStyle w:val="CommentText"/>
@@ -5145,19 +6228,11 @@
         <w:t>Problem and Purpose statement are direct copies from chapter-1</w:t>
       </w:r>
       <w:r>
-        <w:t xml:space="preserve">. Keep both </w:t>
-      </w:r>
-      <w:proofErr w:type="spellStart"/>
-      <w:r>
-        <w:t>insync</w:t>
-      </w:r>
-      <w:proofErr w:type="spellEnd"/>
-      <w:r>
-        <w:t>.</w:t>
+        <w:t>. Keep both insync.</w:t>
       </w:r>
     </w:p>
   </w:comment>
-  <w:comment w:id="8" w:author="nate nate" w:date="2022-05-28T14:26:00Z" w:initials="nn">
+  <w:comment w:id="19" w:author="nate nate" w:date="2022-05-28T14:26:00Z" w:initials="nn">
     <w:p>
       <w:pPr>
         <w:ind w:left="720"/>
@@ -5214,7 +6289,7 @@
       </w:pPr>
     </w:p>
   </w:comment>
-  <w:comment w:id="22" w:author="nate nate" w:date="2022-06-04T23:14:00Z" w:initials="nn">
+  <w:comment w:id="36" w:author="nate nate" w:date="2022-06-04T23:14:00Z" w:initials="nn">
     <w:p>
       <w:pPr>
         <w:pStyle w:val="CommentText"/>
@@ -5230,7 +6305,7 @@
       </w:r>
     </w:p>
   </w:comment>
-  <w:comment w:id="48" w:author="nate nate" w:date="2022-06-11T13:46:00Z" w:initials="nn">
+  <w:comment w:id="77" w:author="nate nate" w:date="2022-06-11T13:46:00Z" w:initials="nn">
     <w:p>
       <w:pPr>
         <w:pStyle w:val="CommentText"/>
@@ -5246,7 +6321,7 @@
       </w:r>
     </w:p>
   </w:comment>
-  <w:comment w:id="49" w:author="nate nate" w:date="2022-06-11T13:49:00Z" w:initials="nn">
+  <w:comment w:id="78" w:author="nate nate" w:date="2022-06-11T13:49:00Z" w:initials="nn">
     <w:p>
       <w:pPr>
         <w:pStyle w:val="CommentText"/>
@@ -5262,7 +6337,7 @@
       </w:r>
     </w:p>
   </w:comment>
-  <w:comment w:id="50" w:author="nate nate" w:date="2022-06-11T13:50:00Z" w:initials="nn">
+  <w:comment w:id="79" w:author="nate nate" w:date="2022-06-11T13:50:00Z" w:initials="nn">
     <w:p>
       <w:pPr>
         <w:pStyle w:val="CommentText"/>
@@ -5278,7 +6353,7 @@
       </w:r>
     </w:p>
   </w:comment>
-  <w:comment w:id="51" w:author="nate nate" w:date="2022-06-11T13:50:00Z" w:initials="nn">
+  <w:comment w:id="80" w:author="nate nate" w:date="2022-06-11T13:50:00Z" w:initials="nn">
     <w:p>
       <w:pPr>
         <w:pStyle w:val="CommentText"/>
@@ -5294,7 +6369,7 @@
       </w:r>
     </w:p>
   </w:comment>
-  <w:comment w:id="52" w:author="nate nate" w:date="2022-06-11T13:50:00Z" w:initials="nn">
+  <w:comment w:id="81" w:author="nate nate" w:date="2022-06-11T13:50:00Z" w:initials="nn">
     <w:p>
       <w:pPr>
         <w:pStyle w:val="CommentText"/>
@@ -5310,7 +6385,7 @@
       </w:r>
     </w:p>
   </w:comment>
-  <w:comment w:id="57" w:author="Northcentral University" w:date="2019-03-20T17:10:00Z" w:initials="NU">
+  <w:comment w:id="88" w:author="Northcentral University" w:date="2019-03-20T17:10:00Z" w:initials="NU">
     <w:p>
       <w:pPr>
         <w:pStyle w:val="ListParagraph"/>
@@ -5363,23 +6438,15 @@
         </w:rPr>
         <w:t xml:space="preserve">In qualitative studies, using a newly developed interview protocol based on the literature is more common and acceptable. Describe the development process in detail followed by the </w:t>
       </w:r>
-      <w:proofErr w:type="gramStart"/>
       <w:r>
         <w:rPr>
           <w:sz w:val="22"/>
         </w:rPr>
-        <w:t>field testing</w:t>
-      </w:r>
-      <w:proofErr w:type="gramEnd"/>
-      <w:r>
-        <w:rPr>
-          <w:sz w:val="22"/>
-        </w:rPr>
-        <w:t xml:space="preserve"> processes used and subsequent modification made.</w:t>
+        <w:t>field testing processes used and subsequent modification made.</w:t>
       </w:r>
     </w:p>
   </w:comment>
-  <w:comment w:id="58" w:author="Northcentral University" w:date="2019-03-20T17:10:00Z" w:initials="NU">
+  <w:comment w:id="89" w:author="Northcentral University" w:date="2019-03-20T17:10:00Z" w:initials="NU">
     <w:p>
       <w:pPr>
         <w:pStyle w:val="CommentText"/>
@@ -5398,7 +6465,7 @@
       </w:r>
     </w:p>
   </w:comment>
-  <w:comment w:id="128" w:author="Northcentral University" w:date="2019-03-20T17:11:00Z" w:initials="NU">
+  <w:comment w:id="178" w:author="Northcentral University" w:date="2019-03-20T17:11:00Z" w:initials="NU">
     <w:p>
       <w:pPr>
         <w:pStyle w:val="CommentText"/>
@@ -5438,7 +6505,7 @@
       </w:r>
     </w:p>
   </w:comment>
-  <w:comment w:id="144" w:author="nate nate" w:date="2022-06-11T17:04:00Z" w:initials="nn">
+  <w:comment w:id="193" w:author="nate nate" w:date="2022-06-11T17:04:00Z" w:initials="nn">
     <w:p>
       <w:pPr>
         <w:pStyle w:val="CommentText"/>
@@ -5454,7 +6521,7 @@
       </w:r>
     </w:p>
   </w:comment>
-  <w:comment w:id="143" w:author="nate nate" w:date="2022-06-11T17:11:00Z" w:initials="nn">
+  <w:comment w:id="192" w:author="nate nate" w:date="2022-06-11T17:11:00Z" w:initials="nn">
     <w:p>
       <w:pPr>
         <w:pStyle w:val="CommentText"/>
@@ -5470,7 +6537,7 @@
       </w:r>
     </w:p>
   </w:comment>
-  <w:comment w:id="148" w:author="Northcentral University" w:date="2019-03-26T09:36:00Z" w:initials="NU">
+  <w:comment w:id="231" w:author="Northcentral University" w:date="2019-03-26T09:36:00Z" w:initials="NU">
     <w:p>
       <w:pPr>
         <w:pStyle w:val="CommentText"/>
@@ -5506,7 +6573,7 @@
       </w:pPr>
     </w:p>
   </w:comment>
-  <w:comment w:id="149" w:author="nate nate" w:date="2022-06-11T17:12:00Z" w:initials="nn">
+  <w:comment w:id="232" w:author="nate nate" w:date="2022-06-11T17:12:00Z" w:initials="nn">
     <w:p>
       <w:pPr>
         <w:pStyle w:val="CommentText"/>
@@ -5522,7 +6589,7 @@
       </w:r>
     </w:p>
   </w:comment>
-  <w:comment w:id="154" w:author="Northcentral University" w:date="2019-03-20T17:13:00Z" w:initials="NU">
+  <w:comment w:id="286" w:author="Northcentral University" w:date="2019-03-20T17:13:00Z" w:initials="NU">
     <w:p>
       <w:pPr>
         <w:pStyle w:val="CommentText"/>
@@ -5560,7 +6627,7 @@
       </w:r>
     </w:p>
   </w:comment>
-  <w:comment w:id="158" w:author="Northcentral University" w:date="2019-03-20T17:13:00Z" w:initials="NU">
+  <w:comment w:id="329" w:author="Northcentral University" w:date="2019-03-20T17:13:00Z" w:initials="NU">
     <w:p>
       <w:pPr>
         <w:pStyle w:val="CommentText"/>
@@ -5580,7 +6647,7 @@
       </w:r>
     </w:p>
   </w:comment>
-  <w:comment w:id="162" w:author="Northcentral University" w:date="2019-03-20T17:13:00Z" w:initials="NU">
+  <w:comment w:id="333" w:author="Northcentral University" w:date="2019-03-20T17:13:00Z" w:initials="NU">
     <w:p>
       <w:pPr>
         <w:pStyle w:val="CommentText"/>
@@ -5600,7 +6667,7 @@
       </w:r>
     </w:p>
   </w:comment>
-  <w:comment w:id="166" w:author="Northcentral University" w:date="2019-03-20T17:14:00Z" w:initials="NU">
+  <w:comment w:id="337" w:author="Northcentral University" w:date="2019-03-20T17:14:00Z" w:initials="NU">
     <w:p>
       <w:pPr>
         <w:pStyle w:val="CommentText"/>
@@ -5620,7 +6687,7 @@
       </w:r>
     </w:p>
   </w:comment>
-  <w:comment w:id="167" w:author="nate nate" w:date="2022-06-11T16:56:00Z" w:initials="nn">
+  <w:comment w:id="338" w:author="nate nate" w:date="2022-06-11T16:56:00Z" w:initials="nn">
     <w:p>
       <w:pPr>
         <w:pStyle w:val="CommentText"/>
@@ -5639,7 +6706,7 @@
       </w:r>
     </w:p>
   </w:comment>
-  <w:comment w:id="168" w:author="Northcentral University" w:date="2019-03-20T17:14:00Z" w:initials="NU">
+  <w:comment w:id="339" w:author="nate nate" w:date="2022-06-25T13:07:00Z" w:initials="nn">
     <w:p>
       <w:pPr>
         <w:pStyle w:val="CommentText"/>
@@ -5651,24 +6718,26 @@
         <w:annotationRef/>
       </w:r>
       <w:r>
+        <w:t>TIM-8301</w:t>
+      </w:r>
+    </w:p>
+  </w:comment>
+  <w:comment w:id="405" w:author="Northcentral University" w:date="2019-03-20T17:14:00Z" w:initials="NU">
+    <w:p>
+      <w:pPr>
+        <w:pStyle w:val="CommentText"/>
+      </w:pPr>
+      <w:r>
+        <w:rPr>
+          <w:rStyle w:val="CommentReference"/>
+        </w:rPr>
+        <w:annotationRef/>
+      </w:r>
+      <w:r>
         <w:rPr>
           <w:sz w:val="22"/>
         </w:rPr>
-        <w:t xml:space="preserve">Tip: For guidance on ethical considerations in human </w:t>
-      </w:r>
-      <w:proofErr w:type="gramStart"/>
-      <w:r>
-        <w:rPr>
-          <w:sz w:val="22"/>
-        </w:rPr>
-        <w:t>subjects</w:t>
-      </w:r>
-      <w:proofErr w:type="gramEnd"/>
-      <w:r>
-        <w:rPr>
-          <w:sz w:val="22"/>
-        </w:rPr>
-        <w:t xml:space="preserve"> research, click </w:t>
+        <w:t xml:space="preserve">Tip: For guidance on ethical considerations in human subjects research, click </w:t>
       </w:r>
       <w:hyperlink r:id="rId4" w:history="1">
         <w:r>
@@ -5692,7 +6761,7 @@
 </file>
 
 <file path=word/commentsExtended.xml><?xml version="1.0" encoding="utf-8"?>
-<w15:commentsEx xmlns:wpc="http://schemas.microsoft.com/office/word/2010/wordprocessingCanvas" xmlns:cx="http://schemas.microsoft.com/office/drawing/2014/chartex" xmlns:cx1="http://schemas.microsoft.com/office/drawing/2015/9/8/chartex" xmlns:cx2="http://schemas.microsoft.com/office/drawing/2015/10/21/chartex" xmlns:cx3="http://schemas.microsoft.com/office/drawing/2016/5/9/chartex" xmlns:cx4="http://schemas.microsoft.com/office/drawing/2016/5/10/chartex" xmlns:cx5="http://schemas.microsoft.com/office/drawing/2016/5/11/chartex" xmlns:cx6="http://schemas.microsoft.com/office/drawing/2016/5/12/chartex" xmlns:cx7="http://schemas.microsoft.com/office/drawing/2016/5/13/chartex" xmlns:cx8="http://schemas.microsoft.com/office/drawing/2016/5/14/chartex" xmlns:mc="http://schemas.openxmlformats.org/markup-compatibility/2006" xmlns:aink="http://schemas.microsoft.com/office/drawing/2016/ink" xmlns:am3d="http://schemas.microsoft.com/office/drawing/2017/model3d" xmlns:o="urn:schemas-microsoft-com:office:office" xmlns:r="http://schemas.openxmlformats.org/officeDocument/2006/relationships" xmlns:m="http://schemas.openxmlformats.org/officeDocument/2006/math" xmlns:v="urn:schemas-microsoft-com:vml" xmlns:wp14="http://schemas.microsoft.com/office/word/2010/wordprocessingDrawing" xmlns:wp="http://schemas.openxmlformats.org/drawingml/2006/wordprocessingDrawing" xmlns:w10="urn:schemas-microsoft-com:office:word" xmlns:w="http://schemas.openxmlformats.org/wordprocessingml/2006/main" xmlns:w14="http://schemas.microsoft.com/office/word/2010/wordml" xmlns:w15="http://schemas.microsoft.com/office/word/2012/wordml" xmlns:w16cid="http://schemas.microsoft.com/office/word/2016/wordml/cid" xmlns:w16se="http://schemas.microsoft.com/office/word/2015/wordml/symex" xmlns:wpg="http://schemas.microsoft.com/office/word/2010/wordprocessingGroup" xmlns:wpi="http://schemas.microsoft.com/office/word/2010/wordprocessingInk" xmlns:wne="http://schemas.microsoft.com/office/word/2006/wordml" xmlns:wps="http://schemas.microsoft.com/office/word/2010/wordprocessingShape" mc:Ignorable="w14 w15 w16se w16cid wp14">
+<w15:commentsEx xmlns:wpc="http://schemas.microsoft.com/office/word/2010/wordprocessingCanvas" xmlns:cx="http://schemas.microsoft.com/office/drawing/2014/chartex" xmlns:cx1="http://schemas.microsoft.com/office/drawing/2015/9/8/chartex" xmlns:cx2="http://schemas.microsoft.com/office/drawing/2015/10/21/chartex" xmlns:cx3="http://schemas.microsoft.com/office/drawing/2016/5/9/chartex" xmlns:cx4="http://schemas.microsoft.com/office/drawing/2016/5/10/chartex" xmlns:cx5="http://schemas.microsoft.com/office/drawing/2016/5/11/chartex" xmlns:cx6="http://schemas.microsoft.com/office/drawing/2016/5/12/chartex" xmlns:cx7="http://schemas.microsoft.com/office/drawing/2016/5/13/chartex" xmlns:cx8="http://schemas.microsoft.com/office/drawing/2016/5/14/chartex" xmlns:mc="http://schemas.openxmlformats.org/markup-compatibility/2006" xmlns:aink="http://schemas.microsoft.com/office/drawing/2016/ink" xmlns:am3d="http://schemas.microsoft.com/office/drawing/2017/model3d" xmlns:o="urn:schemas-microsoft-com:office:office" xmlns:oel="http://schemas.microsoft.com/office/2019/extlst" xmlns:r="http://schemas.openxmlformats.org/officeDocument/2006/relationships" xmlns:m="http://schemas.openxmlformats.org/officeDocument/2006/math" xmlns:v="urn:schemas-microsoft-com:vml" xmlns:wp14="http://schemas.microsoft.com/office/word/2010/wordprocessingDrawing" xmlns:wp="http://schemas.openxmlformats.org/drawingml/2006/wordprocessingDrawing" xmlns:w10="urn:schemas-microsoft-com:office:word" xmlns:w="http://schemas.openxmlformats.org/wordprocessingml/2006/main" xmlns:w14="http://schemas.microsoft.com/office/word/2010/wordml" xmlns:w15="http://schemas.microsoft.com/office/word/2012/wordml" xmlns:w16cex="http://schemas.microsoft.com/office/word/2018/wordml/cex" xmlns:w16cid="http://schemas.microsoft.com/office/word/2016/wordml/cid" xmlns:w16="http://schemas.microsoft.com/office/word/2018/wordml" xmlns:w16sdtdh="http://schemas.microsoft.com/office/word/2020/wordml/sdtdatahash" xmlns:w16se="http://schemas.microsoft.com/office/word/2015/wordml/symex" xmlns:wpg="http://schemas.microsoft.com/office/word/2010/wordprocessingGroup" xmlns:wpi="http://schemas.microsoft.com/office/word/2010/wordprocessingInk" xmlns:wne="http://schemas.microsoft.com/office/word/2006/wordml" xmlns:wps="http://schemas.microsoft.com/office/word/2010/wordprocessingShape" mc:Ignorable="w14 w15 w16se w16cid w16 w16cex w16sdtdh wp14">
   <w15:commentEx w15:paraId="22AF1120" w15:done="0"/>
   <w15:commentEx w15:paraId="188BD22B" w15:done="0"/>
   <w15:commentEx w15:paraId="0FD17527" w15:done="0"/>
@@ -5713,6 +6782,7 @@
   <w15:commentEx w15:paraId="00696EDD" w15:done="0"/>
   <w15:commentEx w15:paraId="41826567" w15:done="0"/>
   <w15:commentEx w15:paraId="57CEDFCF" w15:done="0"/>
+  <w15:commentEx w15:paraId="630F9B99" w15:done="0"/>
   <w15:commentEx w15:paraId="4278EDAB" w15:done="0"/>
 </w15:commentsEx>
 </file>
@@ -5739,12 +6809,13 @@
   <w16cex:commentExtensible w16cex:durableId="226EB7A5" w16cex:dateUtc="2019-03-20T21:13:00Z"/>
   <w16cex:commentExtensible w16cex:durableId="226EB7A6" w16cex:dateUtc="2019-03-20T21:14:00Z"/>
   <w16cex:commentExtensible w16cex:durableId="264F47C6" w16cex:dateUtc="2022-06-11T20:56:00Z"/>
+  <w16cex:commentExtensible w16cex:durableId="26618701" w16cex:dateUtc="2022-06-25T17:07:00Z"/>
   <w16cex:commentExtensible w16cex:durableId="226EB7A7" w16cex:dateUtc="2019-03-20T21:14:00Z"/>
 </w16cex:commentsExtensible>
 </file>
 
 <file path=word/commentsIds.xml><?xml version="1.0" encoding="utf-8"?>
-<w16cid:commentsIds xmlns:wpc="http://schemas.microsoft.com/office/word/2010/wordprocessingCanvas" xmlns:cx="http://schemas.microsoft.com/office/drawing/2014/chartex" xmlns:cx1="http://schemas.microsoft.com/office/drawing/2015/9/8/chartex" xmlns:cx2="http://schemas.microsoft.com/office/drawing/2015/10/21/chartex" xmlns:cx3="http://schemas.microsoft.com/office/drawing/2016/5/9/chartex" xmlns:cx4="http://schemas.microsoft.com/office/drawing/2016/5/10/chartex" xmlns:cx5="http://schemas.microsoft.com/office/drawing/2016/5/11/chartex" xmlns:cx6="http://schemas.microsoft.com/office/drawing/2016/5/12/chartex" xmlns:cx7="http://schemas.microsoft.com/office/drawing/2016/5/13/chartex" xmlns:cx8="http://schemas.microsoft.com/office/drawing/2016/5/14/chartex" xmlns:mc="http://schemas.openxmlformats.org/markup-compatibility/2006" xmlns:aink="http://schemas.microsoft.com/office/drawing/2016/ink" xmlns:am3d="http://schemas.microsoft.com/office/drawing/2017/model3d" xmlns:o="urn:schemas-microsoft-com:office:office" xmlns:r="http://schemas.openxmlformats.org/officeDocument/2006/relationships" xmlns:m="http://schemas.openxmlformats.org/officeDocument/2006/math" xmlns:v="urn:schemas-microsoft-com:vml" xmlns:wp14="http://schemas.microsoft.com/office/word/2010/wordprocessingDrawing" xmlns:wp="http://schemas.openxmlformats.org/drawingml/2006/wordprocessingDrawing" xmlns:w10="urn:schemas-microsoft-com:office:word" xmlns:w="http://schemas.openxmlformats.org/wordprocessingml/2006/main" xmlns:w14="http://schemas.microsoft.com/office/word/2010/wordml" xmlns:w15="http://schemas.microsoft.com/office/word/2012/wordml" xmlns:w16cid="http://schemas.microsoft.com/office/word/2016/wordml/cid" xmlns:w16se="http://schemas.microsoft.com/office/word/2015/wordml/symex" xmlns:wpg="http://schemas.microsoft.com/office/word/2010/wordprocessingGroup" xmlns:wpi="http://schemas.microsoft.com/office/word/2010/wordprocessingInk" xmlns:wne="http://schemas.microsoft.com/office/word/2006/wordml" xmlns:wps="http://schemas.microsoft.com/office/word/2010/wordprocessingShape" mc:Ignorable="w14 w15 w16se w16cid wp14">
+<w16cid:commentsIds xmlns:wpc="http://schemas.microsoft.com/office/word/2010/wordprocessingCanvas" xmlns:cx="http://schemas.microsoft.com/office/drawing/2014/chartex" xmlns:cx1="http://schemas.microsoft.com/office/drawing/2015/9/8/chartex" xmlns:cx2="http://schemas.microsoft.com/office/drawing/2015/10/21/chartex" xmlns:cx3="http://schemas.microsoft.com/office/drawing/2016/5/9/chartex" xmlns:cx4="http://schemas.microsoft.com/office/drawing/2016/5/10/chartex" xmlns:cx5="http://schemas.microsoft.com/office/drawing/2016/5/11/chartex" xmlns:cx6="http://schemas.microsoft.com/office/drawing/2016/5/12/chartex" xmlns:cx7="http://schemas.microsoft.com/office/drawing/2016/5/13/chartex" xmlns:cx8="http://schemas.microsoft.com/office/drawing/2016/5/14/chartex" xmlns:mc="http://schemas.openxmlformats.org/markup-compatibility/2006" xmlns:aink="http://schemas.microsoft.com/office/drawing/2016/ink" xmlns:am3d="http://schemas.microsoft.com/office/drawing/2017/model3d" xmlns:o="urn:schemas-microsoft-com:office:office" xmlns:oel="http://schemas.microsoft.com/office/2019/extlst" xmlns:r="http://schemas.openxmlformats.org/officeDocument/2006/relationships" xmlns:m="http://schemas.openxmlformats.org/officeDocument/2006/math" xmlns:v="urn:schemas-microsoft-com:vml" xmlns:wp14="http://schemas.microsoft.com/office/word/2010/wordprocessingDrawing" xmlns:wp="http://schemas.openxmlformats.org/drawingml/2006/wordprocessingDrawing" xmlns:w10="urn:schemas-microsoft-com:office:word" xmlns:w="http://schemas.openxmlformats.org/wordprocessingml/2006/main" xmlns:w14="http://schemas.microsoft.com/office/word/2010/wordml" xmlns:w15="http://schemas.microsoft.com/office/word/2012/wordml" xmlns:w16cex="http://schemas.microsoft.com/office/word/2018/wordml/cex" xmlns:w16cid="http://schemas.microsoft.com/office/word/2016/wordml/cid" xmlns:w16="http://schemas.microsoft.com/office/word/2018/wordml" xmlns:w16sdtdh="http://schemas.microsoft.com/office/word/2020/wordml/sdtdatahash" xmlns:w16se="http://schemas.microsoft.com/office/word/2015/wordml/symex" xmlns:wpg="http://schemas.microsoft.com/office/word/2010/wordprocessingGroup" xmlns:wpi="http://schemas.microsoft.com/office/word/2010/wordprocessingInk" xmlns:wne="http://schemas.microsoft.com/office/word/2006/wordml" xmlns:wps="http://schemas.microsoft.com/office/word/2010/wordprocessingShape" mc:Ignorable="w14 w15 w16se w16cid w16 w16cex w16sdtdh wp14">
   <w16cid:commentId w16cid:paraId="22AF1120" w16cid:durableId="260F0287"/>
   <w16cid:commentId w16cid:paraId="188BD22B" w16cid:durableId="263CAF78"/>
   <w16cid:commentId w16cid:paraId="0FD17527" w16cid:durableId="264665D3"/>
@@ -5765,12 +6836,13 @@
   <w16cid:commentId w16cid:paraId="00696EDD" w16cid:durableId="226EB7A5"/>
   <w16cid:commentId w16cid:paraId="41826567" w16cid:durableId="226EB7A6"/>
   <w16cid:commentId w16cid:paraId="57CEDFCF" w16cid:durableId="264F47C6"/>
+  <w16cid:commentId w16cid:paraId="630F9B99" w16cid:durableId="26618701"/>
   <w16cid:commentId w16cid:paraId="4278EDAB" w16cid:durableId="226EB7A7"/>
 </w16cid:commentsIds>
 </file>
 
 <file path=word/endnotes.xml><?xml version="1.0" encoding="utf-8"?>
-<w:endnotes xmlns:wpc="http://schemas.microsoft.com/office/word/2010/wordprocessingCanvas" xmlns:cx="http://schemas.microsoft.com/office/drawing/2014/chartex" xmlns:cx1="http://schemas.microsoft.com/office/drawing/2015/9/8/chartex" xmlns:cx2="http://schemas.microsoft.com/office/drawing/2015/10/21/chartex" xmlns:cx3="http://schemas.microsoft.com/office/drawing/2016/5/9/chartex" xmlns:cx4="http://schemas.microsoft.com/office/drawing/2016/5/10/chartex" xmlns:cx5="http://schemas.microsoft.com/office/drawing/2016/5/11/chartex" xmlns:cx6="http://schemas.microsoft.com/office/drawing/2016/5/12/chartex" xmlns:cx7="http://schemas.microsoft.com/office/drawing/2016/5/13/chartex" xmlns:cx8="http://schemas.microsoft.com/office/drawing/2016/5/14/chartex" xmlns:mc="http://schemas.openxmlformats.org/markup-compatibility/2006" xmlns:aink="http://schemas.microsoft.com/office/drawing/2016/ink" xmlns:am3d="http://schemas.microsoft.com/office/drawing/2017/model3d" xmlns:o="urn:schemas-microsoft-com:office:office" xmlns:r="http://schemas.openxmlformats.org/officeDocument/2006/relationships" xmlns:m="http://schemas.openxmlformats.org/officeDocument/2006/math" xmlns:v="urn:schemas-microsoft-com:vml" xmlns:wp14="http://schemas.microsoft.com/office/word/2010/wordprocessingDrawing" xmlns:wp="http://schemas.openxmlformats.org/drawingml/2006/wordprocessingDrawing" xmlns:w10="urn:schemas-microsoft-com:office:word" xmlns:w="http://schemas.openxmlformats.org/wordprocessingml/2006/main" xmlns:w14="http://schemas.microsoft.com/office/word/2010/wordml" xmlns:w15="http://schemas.microsoft.com/office/word/2012/wordml" xmlns:w16cid="http://schemas.microsoft.com/office/word/2016/wordml/cid" xmlns:w16se="http://schemas.microsoft.com/office/word/2015/wordml/symex" xmlns:wpg="http://schemas.microsoft.com/office/word/2010/wordprocessingGroup" xmlns:wpi="http://schemas.microsoft.com/office/word/2010/wordprocessingInk" xmlns:wne="http://schemas.microsoft.com/office/word/2006/wordml" xmlns:wps="http://schemas.microsoft.com/office/word/2010/wordprocessingShape" mc:Ignorable="w14 w15 w16se w16cid wp14">
+<w:endnotes xmlns:wpc="http://schemas.microsoft.com/office/word/2010/wordprocessingCanvas" xmlns:cx="http://schemas.microsoft.com/office/drawing/2014/chartex" xmlns:cx1="http://schemas.microsoft.com/office/drawing/2015/9/8/chartex" xmlns:cx2="http://schemas.microsoft.com/office/drawing/2015/10/21/chartex" xmlns:cx3="http://schemas.microsoft.com/office/drawing/2016/5/9/chartex" xmlns:cx4="http://schemas.microsoft.com/office/drawing/2016/5/10/chartex" xmlns:cx5="http://schemas.microsoft.com/office/drawing/2016/5/11/chartex" xmlns:cx6="http://schemas.microsoft.com/office/drawing/2016/5/12/chartex" xmlns:cx7="http://schemas.microsoft.com/office/drawing/2016/5/13/chartex" xmlns:cx8="http://schemas.microsoft.com/office/drawing/2016/5/14/chartex" xmlns:mc="http://schemas.openxmlformats.org/markup-compatibility/2006" xmlns:aink="http://schemas.microsoft.com/office/drawing/2016/ink" xmlns:am3d="http://schemas.microsoft.com/office/drawing/2017/model3d" xmlns:o="urn:schemas-microsoft-com:office:office" xmlns:oel="http://schemas.microsoft.com/office/2019/extlst" xmlns:r="http://schemas.openxmlformats.org/officeDocument/2006/relationships" xmlns:m="http://schemas.openxmlformats.org/officeDocument/2006/math" xmlns:v="urn:schemas-microsoft-com:vml" xmlns:wp14="http://schemas.microsoft.com/office/word/2010/wordprocessingDrawing" xmlns:wp="http://schemas.openxmlformats.org/drawingml/2006/wordprocessingDrawing" xmlns:w10="urn:schemas-microsoft-com:office:word" xmlns:w="http://schemas.openxmlformats.org/wordprocessingml/2006/main" xmlns:w14="http://schemas.microsoft.com/office/word/2010/wordml" xmlns:w15="http://schemas.microsoft.com/office/word/2012/wordml" xmlns:w16cex="http://schemas.microsoft.com/office/word/2018/wordml/cex" xmlns:w16cid="http://schemas.microsoft.com/office/word/2016/wordml/cid" xmlns:w16="http://schemas.microsoft.com/office/word/2018/wordml" xmlns:w16sdtdh="http://schemas.microsoft.com/office/word/2020/wordml/sdtdatahash" xmlns:w16se="http://schemas.microsoft.com/office/word/2015/wordml/symex" xmlns:wpg="http://schemas.microsoft.com/office/word/2010/wordprocessingGroup" xmlns:wpi="http://schemas.microsoft.com/office/word/2010/wordprocessingInk" xmlns:wne="http://schemas.microsoft.com/office/word/2006/wordml" xmlns:wps="http://schemas.microsoft.com/office/word/2010/wordprocessingShape" mc:Ignorable="w14 w15 w16se w16cid w16 w16cex w16sdtdh wp14">
   <w:endnote w:type="separator" w:id="-1">
     <w:p>
       <w:pPr>
@@ -5795,7 +6867,7 @@
 </file>
 
 <file path=word/footnotes.xml><?xml version="1.0" encoding="utf-8"?>
-<w:footnotes xmlns:wpc="http://schemas.microsoft.com/office/word/2010/wordprocessingCanvas" xmlns:cx="http://schemas.microsoft.com/office/drawing/2014/chartex" xmlns:cx1="http://schemas.microsoft.com/office/drawing/2015/9/8/chartex" xmlns:cx2="http://schemas.microsoft.com/office/drawing/2015/10/21/chartex" xmlns:cx3="http://schemas.microsoft.com/office/drawing/2016/5/9/chartex" xmlns:cx4="http://schemas.microsoft.com/office/drawing/2016/5/10/chartex" xmlns:cx5="http://schemas.microsoft.com/office/drawing/2016/5/11/chartex" xmlns:cx6="http://schemas.microsoft.com/office/drawing/2016/5/12/chartex" xmlns:cx7="http://schemas.microsoft.com/office/drawing/2016/5/13/chartex" xmlns:cx8="http://schemas.microsoft.com/office/drawing/2016/5/14/chartex" xmlns:mc="http://schemas.openxmlformats.org/markup-compatibility/2006" xmlns:aink="http://schemas.microsoft.com/office/drawing/2016/ink" xmlns:am3d="http://schemas.microsoft.com/office/drawing/2017/model3d" xmlns:o="urn:schemas-microsoft-com:office:office" xmlns:r="http://schemas.openxmlformats.org/officeDocument/2006/relationships" xmlns:m="http://schemas.openxmlformats.org/officeDocument/2006/math" xmlns:v="urn:schemas-microsoft-com:vml" xmlns:wp14="http://schemas.microsoft.com/office/word/2010/wordprocessingDrawing" xmlns:wp="http://schemas.openxmlformats.org/drawingml/2006/wordprocessingDrawing" xmlns:w10="urn:schemas-microsoft-com:office:word" xmlns:w="http://schemas.openxmlformats.org/wordprocessingml/2006/main" xmlns:w14="http://schemas.microsoft.com/office/word/2010/wordml" xmlns:w15="http://schemas.microsoft.com/office/word/2012/wordml" xmlns:w16cid="http://schemas.microsoft.com/office/word/2016/wordml/cid" xmlns:w16se="http://schemas.microsoft.com/office/word/2015/wordml/symex" xmlns:wpg="http://schemas.microsoft.com/office/word/2010/wordprocessingGroup" xmlns:wpi="http://schemas.microsoft.com/office/word/2010/wordprocessingInk" xmlns:wne="http://schemas.microsoft.com/office/word/2006/wordml" xmlns:wps="http://schemas.microsoft.com/office/word/2010/wordprocessingShape" mc:Ignorable="w14 w15 w16se w16cid wp14">
+<w:footnotes xmlns:wpc="http://schemas.microsoft.com/office/word/2010/wordprocessingCanvas" xmlns:cx="http://schemas.microsoft.com/office/drawing/2014/chartex" xmlns:cx1="http://schemas.microsoft.com/office/drawing/2015/9/8/chartex" xmlns:cx2="http://schemas.microsoft.com/office/drawing/2015/10/21/chartex" xmlns:cx3="http://schemas.microsoft.com/office/drawing/2016/5/9/chartex" xmlns:cx4="http://schemas.microsoft.com/office/drawing/2016/5/10/chartex" xmlns:cx5="http://schemas.microsoft.com/office/drawing/2016/5/11/chartex" xmlns:cx6="http://schemas.microsoft.com/office/drawing/2016/5/12/chartex" xmlns:cx7="http://schemas.microsoft.com/office/drawing/2016/5/13/chartex" xmlns:cx8="http://schemas.microsoft.com/office/drawing/2016/5/14/chartex" xmlns:mc="http://schemas.openxmlformats.org/markup-compatibility/2006" xmlns:aink="http://schemas.microsoft.com/office/drawing/2016/ink" xmlns:am3d="http://schemas.microsoft.com/office/drawing/2017/model3d" xmlns:o="urn:schemas-microsoft-com:office:office" xmlns:oel="http://schemas.microsoft.com/office/2019/extlst" xmlns:r="http://schemas.openxmlformats.org/officeDocument/2006/relationships" xmlns:m="http://schemas.openxmlformats.org/officeDocument/2006/math" xmlns:v="urn:schemas-microsoft-com:vml" xmlns:wp14="http://schemas.microsoft.com/office/word/2010/wordprocessingDrawing" xmlns:wp="http://schemas.openxmlformats.org/drawingml/2006/wordprocessingDrawing" xmlns:w10="urn:schemas-microsoft-com:office:word" xmlns:w="http://schemas.openxmlformats.org/wordprocessingml/2006/main" xmlns:w14="http://schemas.microsoft.com/office/word/2010/wordml" xmlns:w15="http://schemas.microsoft.com/office/word/2012/wordml" xmlns:w16cex="http://schemas.microsoft.com/office/word/2018/wordml/cex" xmlns:w16cid="http://schemas.microsoft.com/office/word/2016/wordml/cid" xmlns:w16="http://schemas.microsoft.com/office/word/2018/wordml" xmlns:w16sdtdh="http://schemas.microsoft.com/office/word/2020/wordml/sdtdatahash" xmlns:w16se="http://schemas.microsoft.com/office/word/2015/wordml/symex" xmlns:wpg="http://schemas.microsoft.com/office/word/2010/wordprocessingGroup" xmlns:wpi="http://schemas.microsoft.com/office/word/2010/wordprocessingInk" xmlns:wne="http://schemas.microsoft.com/office/word/2006/wordml" xmlns:wps="http://schemas.microsoft.com/office/word/2010/wordprocessingShape" mc:Ignorable="w14 w15 w16se w16cid w16 w16cex w16sdtdh wp14">
   <w:footnote w:type="separator" w:id="-1">
     <w:p>
       <w:pPr>
@@ -5820,7 +6892,7 @@
 </file>
 
 <file path=word/header1.xml><?xml version="1.0" encoding="utf-8"?>
-<w:hdr xmlns:wpc="http://schemas.microsoft.com/office/word/2010/wordprocessingCanvas" xmlns:cx="http://schemas.microsoft.com/office/drawing/2014/chartex" xmlns:cx1="http://schemas.microsoft.com/office/drawing/2015/9/8/chartex" xmlns:cx2="http://schemas.microsoft.com/office/drawing/2015/10/21/chartex" xmlns:cx3="http://schemas.microsoft.com/office/drawing/2016/5/9/chartex" xmlns:cx4="http://schemas.microsoft.com/office/drawing/2016/5/10/chartex" xmlns:cx5="http://schemas.microsoft.com/office/drawing/2016/5/11/chartex" xmlns:cx6="http://schemas.microsoft.com/office/drawing/2016/5/12/chartex" xmlns:cx7="http://schemas.microsoft.com/office/drawing/2016/5/13/chartex" xmlns:cx8="http://schemas.microsoft.com/office/drawing/2016/5/14/chartex" xmlns:mc="http://schemas.openxmlformats.org/markup-compatibility/2006" xmlns:aink="http://schemas.microsoft.com/office/drawing/2016/ink" xmlns:am3d="http://schemas.microsoft.com/office/drawing/2017/model3d" xmlns:o="urn:schemas-microsoft-com:office:office" xmlns:r="http://schemas.openxmlformats.org/officeDocument/2006/relationships" xmlns:m="http://schemas.openxmlformats.org/officeDocument/2006/math" xmlns:v="urn:schemas-microsoft-com:vml" xmlns:wp14="http://schemas.microsoft.com/office/word/2010/wordprocessingDrawing" xmlns:wp="http://schemas.openxmlformats.org/drawingml/2006/wordprocessingDrawing" xmlns:w10="urn:schemas-microsoft-com:office:word" xmlns:w="http://schemas.openxmlformats.org/wordprocessingml/2006/main" xmlns:w14="http://schemas.microsoft.com/office/word/2010/wordml" xmlns:w15="http://schemas.microsoft.com/office/word/2012/wordml" xmlns:w16cid="http://schemas.microsoft.com/office/word/2016/wordml/cid" xmlns:w16se="http://schemas.microsoft.com/office/word/2015/wordml/symex" xmlns:wpg="http://schemas.microsoft.com/office/word/2010/wordprocessingGroup" xmlns:wpi="http://schemas.microsoft.com/office/word/2010/wordprocessingInk" xmlns:wne="http://schemas.microsoft.com/office/word/2006/wordml" xmlns:wps="http://schemas.microsoft.com/office/word/2010/wordprocessingShape" mc:Ignorable="w14 w15 w16se w16cid wp14">
+<w:hdr xmlns:wpc="http://schemas.microsoft.com/office/word/2010/wordprocessingCanvas" xmlns:cx="http://schemas.microsoft.com/office/drawing/2014/chartex" xmlns:cx1="http://schemas.microsoft.com/office/drawing/2015/9/8/chartex" xmlns:cx2="http://schemas.microsoft.com/office/drawing/2015/10/21/chartex" xmlns:cx3="http://schemas.microsoft.com/office/drawing/2016/5/9/chartex" xmlns:cx4="http://schemas.microsoft.com/office/drawing/2016/5/10/chartex" xmlns:cx5="http://schemas.microsoft.com/office/drawing/2016/5/11/chartex" xmlns:cx6="http://schemas.microsoft.com/office/drawing/2016/5/12/chartex" xmlns:cx7="http://schemas.microsoft.com/office/drawing/2016/5/13/chartex" xmlns:cx8="http://schemas.microsoft.com/office/drawing/2016/5/14/chartex" xmlns:mc="http://schemas.openxmlformats.org/markup-compatibility/2006" xmlns:aink="http://schemas.microsoft.com/office/drawing/2016/ink" xmlns:am3d="http://schemas.microsoft.com/office/drawing/2017/model3d" xmlns:o="urn:schemas-microsoft-com:office:office" xmlns:oel="http://schemas.microsoft.com/office/2019/extlst" xmlns:r="http://schemas.openxmlformats.org/officeDocument/2006/relationships" xmlns:m="http://schemas.openxmlformats.org/officeDocument/2006/math" xmlns:v="urn:schemas-microsoft-com:vml" xmlns:wp14="http://schemas.microsoft.com/office/word/2010/wordprocessingDrawing" xmlns:wp="http://schemas.openxmlformats.org/drawingml/2006/wordprocessingDrawing" xmlns:w10="urn:schemas-microsoft-com:office:word" xmlns:w="http://schemas.openxmlformats.org/wordprocessingml/2006/main" xmlns:w14="http://schemas.microsoft.com/office/word/2010/wordml" xmlns:w15="http://schemas.microsoft.com/office/word/2012/wordml" xmlns:w16cex="http://schemas.microsoft.com/office/word/2018/wordml/cex" xmlns:w16cid="http://schemas.microsoft.com/office/word/2016/wordml/cid" xmlns:w16="http://schemas.microsoft.com/office/word/2018/wordml" xmlns:w16sdtdh="http://schemas.microsoft.com/office/word/2020/wordml/sdtdatahash" xmlns:w16se="http://schemas.microsoft.com/office/word/2015/wordml/symex" xmlns:wpg="http://schemas.microsoft.com/office/word/2010/wordprocessingGroup" xmlns:wpi="http://schemas.microsoft.com/office/word/2010/wordprocessingInk" xmlns:wne="http://schemas.microsoft.com/office/word/2006/wordml" xmlns:wps="http://schemas.microsoft.com/office/word/2010/wordprocessingShape" mc:Ignorable="w14 w15 w16se w16cid w16 w16cex w16sdtdh wp14">
   <w:p>
     <w:pPr>
       <w:pStyle w:val="Header"/>
@@ -5893,7 +6965,7 @@
 </file>
 
 <file path=word/numbering.xml><?xml version="1.0" encoding="utf-8"?>
-<w:numbering xmlns:wpc="http://schemas.microsoft.com/office/word/2010/wordprocessingCanvas" xmlns:cx="http://schemas.microsoft.com/office/drawing/2014/chartex" xmlns:cx1="http://schemas.microsoft.com/office/drawing/2015/9/8/chartex" xmlns:cx2="http://schemas.microsoft.com/office/drawing/2015/10/21/chartex" xmlns:cx3="http://schemas.microsoft.com/office/drawing/2016/5/9/chartex" xmlns:cx4="http://schemas.microsoft.com/office/drawing/2016/5/10/chartex" xmlns:cx5="http://schemas.microsoft.com/office/drawing/2016/5/11/chartex" xmlns:cx6="http://schemas.microsoft.com/office/drawing/2016/5/12/chartex" xmlns:cx7="http://schemas.microsoft.com/office/drawing/2016/5/13/chartex" xmlns:cx8="http://schemas.microsoft.com/office/drawing/2016/5/14/chartex" xmlns:mc="http://schemas.openxmlformats.org/markup-compatibility/2006" xmlns:aink="http://schemas.microsoft.com/office/drawing/2016/ink" xmlns:am3d="http://schemas.microsoft.com/office/drawing/2017/model3d" xmlns:o="urn:schemas-microsoft-com:office:office" xmlns:r="http://schemas.openxmlformats.org/officeDocument/2006/relationships" xmlns:m="http://schemas.openxmlformats.org/officeDocument/2006/math" xmlns:v="urn:schemas-microsoft-com:vml" xmlns:wp14="http://schemas.microsoft.com/office/word/2010/wordprocessingDrawing" xmlns:wp="http://schemas.openxmlformats.org/drawingml/2006/wordprocessingDrawing" xmlns:w10="urn:schemas-microsoft-com:office:word" xmlns:w="http://schemas.openxmlformats.org/wordprocessingml/2006/main" xmlns:w14="http://schemas.microsoft.com/office/word/2010/wordml" xmlns:w15="http://schemas.microsoft.com/office/word/2012/wordml" xmlns:w16cid="http://schemas.microsoft.com/office/word/2016/wordml/cid" xmlns:w16se="http://schemas.microsoft.com/office/word/2015/wordml/symex" xmlns:wpg="http://schemas.microsoft.com/office/word/2010/wordprocessingGroup" xmlns:wpi="http://schemas.microsoft.com/office/word/2010/wordprocessingInk" xmlns:wne="http://schemas.microsoft.com/office/word/2006/wordml" xmlns:wps="http://schemas.microsoft.com/office/word/2010/wordprocessingShape" mc:Ignorable="w14 w15 w16se w16cid wp14">
+<w:numbering xmlns:wpc="http://schemas.microsoft.com/office/word/2010/wordprocessingCanvas" xmlns:cx="http://schemas.microsoft.com/office/drawing/2014/chartex" xmlns:cx1="http://schemas.microsoft.com/office/drawing/2015/9/8/chartex" xmlns:cx2="http://schemas.microsoft.com/office/drawing/2015/10/21/chartex" xmlns:cx3="http://schemas.microsoft.com/office/drawing/2016/5/9/chartex" xmlns:cx4="http://schemas.microsoft.com/office/drawing/2016/5/10/chartex" xmlns:cx5="http://schemas.microsoft.com/office/drawing/2016/5/11/chartex" xmlns:cx6="http://schemas.microsoft.com/office/drawing/2016/5/12/chartex" xmlns:cx7="http://schemas.microsoft.com/office/drawing/2016/5/13/chartex" xmlns:cx8="http://schemas.microsoft.com/office/drawing/2016/5/14/chartex" xmlns:mc="http://schemas.openxmlformats.org/markup-compatibility/2006" xmlns:aink="http://schemas.microsoft.com/office/drawing/2016/ink" xmlns:am3d="http://schemas.microsoft.com/office/drawing/2017/model3d" xmlns:o="urn:schemas-microsoft-com:office:office" xmlns:oel="http://schemas.microsoft.com/office/2019/extlst" xmlns:r="http://schemas.openxmlformats.org/officeDocument/2006/relationships" xmlns:m="http://schemas.openxmlformats.org/officeDocument/2006/math" xmlns:v="urn:schemas-microsoft-com:vml" xmlns:wp14="http://schemas.microsoft.com/office/word/2010/wordprocessingDrawing" xmlns:wp="http://schemas.openxmlformats.org/drawingml/2006/wordprocessingDrawing" xmlns:w10="urn:schemas-microsoft-com:office:word" xmlns:w="http://schemas.openxmlformats.org/wordprocessingml/2006/main" xmlns:w14="http://schemas.microsoft.com/office/word/2010/wordml" xmlns:w15="http://schemas.microsoft.com/office/word/2012/wordml" xmlns:w16cex="http://schemas.microsoft.com/office/word/2018/wordml/cex" xmlns:w16cid="http://schemas.microsoft.com/office/word/2016/wordml/cid" xmlns:w16="http://schemas.microsoft.com/office/word/2018/wordml" xmlns:w16sdtdh="http://schemas.microsoft.com/office/word/2020/wordml/sdtdatahash" xmlns:w16se="http://schemas.microsoft.com/office/word/2015/wordml/symex" xmlns:wpg="http://schemas.microsoft.com/office/word/2010/wordprocessingGroup" xmlns:wpi="http://schemas.microsoft.com/office/word/2010/wordprocessingInk" xmlns:wne="http://schemas.microsoft.com/office/word/2006/wordml" xmlns:wps="http://schemas.microsoft.com/office/word/2010/wordprocessingShape" mc:Ignorable="w14 w15 w16se w16cid w16 w16cex w16sdtdh wp14">
   <w:abstractNum w:abstractNumId="0" w15:restartNumberingAfterBreak="0">
     <w:nsid w:val="4C9C3D4E"/>
     <w:multiLevelType w:val="hybridMultilevel"/>
@@ -6095,17 +7167,17 @@
       </w:pPr>
     </w:lvl>
   </w:abstractNum>
-  <w:num w:numId="1">
+  <w:num w:numId="1" w16cid:durableId="678971421">
     <w:abstractNumId w:val="0"/>
   </w:num>
-  <w:num w:numId="2">
+  <w:num w:numId="2" w16cid:durableId="368146545">
     <w:abstractNumId w:val="1"/>
   </w:num>
 </w:numbering>
 </file>
 
 <file path=word/people.xml><?xml version="1.0" encoding="utf-8"?>
-<w15:people xmlns:wpc="http://schemas.microsoft.com/office/word/2010/wordprocessingCanvas" xmlns:cx="http://schemas.microsoft.com/office/drawing/2014/chartex" xmlns:cx1="http://schemas.microsoft.com/office/drawing/2015/9/8/chartex" xmlns:cx2="http://schemas.microsoft.com/office/drawing/2015/10/21/chartex" xmlns:cx3="http://schemas.microsoft.com/office/drawing/2016/5/9/chartex" xmlns:cx4="http://schemas.microsoft.com/office/drawing/2016/5/10/chartex" xmlns:cx5="http://schemas.microsoft.com/office/drawing/2016/5/11/chartex" xmlns:cx6="http://schemas.microsoft.com/office/drawing/2016/5/12/chartex" xmlns:cx7="http://schemas.microsoft.com/office/drawing/2016/5/13/chartex" xmlns:cx8="http://schemas.microsoft.com/office/drawing/2016/5/14/chartex" xmlns:mc="http://schemas.openxmlformats.org/markup-compatibility/2006" xmlns:aink="http://schemas.microsoft.com/office/drawing/2016/ink" xmlns:am3d="http://schemas.microsoft.com/office/drawing/2017/model3d" xmlns:o="urn:schemas-microsoft-com:office:office" xmlns:r="http://schemas.openxmlformats.org/officeDocument/2006/relationships" xmlns:m="http://schemas.openxmlformats.org/officeDocument/2006/math" xmlns:v="urn:schemas-microsoft-com:vml" xmlns:wp14="http://schemas.microsoft.com/office/word/2010/wordprocessingDrawing" xmlns:wp="http://schemas.openxmlformats.org/drawingml/2006/wordprocessingDrawing" xmlns:w10="urn:schemas-microsoft-com:office:word" xmlns:w="http://schemas.openxmlformats.org/wordprocessingml/2006/main" xmlns:w14="http://schemas.microsoft.com/office/word/2010/wordml" xmlns:w15="http://schemas.microsoft.com/office/word/2012/wordml" xmlns:w16cid="http://schemas.microsoft.com/office/word/2016/wordml/cid" xmlns:w16se="http://schemas.microsoft.com/office/word/2015/wordml/symex" xmlns:wpg="http://schemas.microsoft.com/office/word/2010/wordprocessingGroup" xmlns:wpi="http://schemas.microsoft.com/office/word/2010/wordprocessingInk" xmlns:wne="http://schemas.microsoft.com/office/word/2006/wordml" xmlns:wps="http://schemas.microsoft.com/office/word/2010/wordprocessingShape" mc:Ignorable="w14 w15 w16se w16cid wp14">
+<w15:people xmlns:wpc="http://schemas.microsoft.com/office/word/2010/wordprocessingCanvas" xmlns:cx="http://schemas.microsoft.com/office/drawing/2014/chartex" xmlns:cx1="http://schemas.microsoft.com/office/drawing/2015/9/8/chartex" xmlns:cx2="http://schemas.microsoft.com/office/drawing/2015/10/21/chartex" xmlns:cx3="http://schemas.microsoft.com/office/drawing/2016/5/9/chartex" xmlns:cx4="http://schemas.microsoft.com/office/drawing/2016/5/10/chartex" xmlns:cx5="http://schemas.microsoft.com/office/drawing/2016/5/11/chartex" xmlns:cx6="http://schemas.microsoft.com/office/drawing/2016/5/12/chartex" xmlns:cx7="http://schemas.microsoft.com/office/drawing/2016/5/13/chartex" xmlns:cx8="http://schemas.microsoft.com/office/drawing/2016/5/14/chartex" xmlns:mc="http://schemas.openxmlformats.org/markup-compatibility/2006" xmlns:aink="http://schemas.microsoft.com/office/drawing/2016/ink" xmlns:am3d="http://schemas.microsoft.com/office/drawing/2017/model3d" xmlns:o="urn:schemas-microsoft-com:office:office" xmlns:oel="http://schemas.microsoft.com/office/2019/extlst" xmlns:r="http://schemas.openxmlformats.org/officeDocument/2006/relationships" xmlns:m="http://schemas.openxmlformats.org/officeDocument/2006/math" xmlns:v="urn:schemas-microsoft-com:vml" xmlns:wp14="http://schemas.microsoft.com/office/word/2010/wordprocessingDrawing" xmlns:wp="http://schemas.openxmlformats.org/drawingml/2006/wordprocessingDrawing" xmlns:w10="urn:schemas-microsoft-com:office:word" xmlns:w="http://schemas.openxmlformats.org/wordprocessingml/2006/main" xmlns:w14="http://schemas.microsoft.com/office/word/2010/wordml" xmlns:w15="http://schemas.microsoft.com/office/word/2012/wordml" xmlns:w16cex="http://schemas.microsoft.com/office/word/2018/wordml/cex" xmlns:w16cid="http://schemas.microsoft.com/office/word/2016/wordml/cid" xmlns:w16="http://schemas.microsoft.com/office/word/2018/wordml" xmlns:w16sdtdh="http://schemas.microsoft.com/office/word/2020/wordml/sdtdatahash" xmlns:w16se="http://schemas.microsoft.com/office/word/2015/wordml/symex" xmlns:wpg="http://schemas.microsoft.com/office/word/2010/wordprocessingGroup" xmlns:wpi="http://schemas.microsoft.com/office/word/2010/wordprocessingInk" xmlns:wne="http://schemas.microsoft.com/office/word/2006/wordml" xmlns:wps="http://schemas.microsoft.com/office/word/2010/wordprocessingShape" mc:Ignorable="w14 w15 w16se w16cid w16 w16cex w16sdtdh wp14">
   <w15:person w15:author="Bachmeier, Nate">
     <w15:presenceInfo w15:providerId="AD" w15:userId="S-1-5-21-1407069837-2091007605-538272213-37662606"/>
   </w15:person>
@@ -6119,7 +7191,7 @@
 </file>
 
 <file path=word/styles.xml><?xml version="1.0" encoding="utf-8"?>
-<w:styles xmlns:mc="http://schemas.openxmlformats.org/markup-compatibility/2006" xmlns:r="http://schemas.openxmlformats.org/officeDocument/2006/relationships" xmlns:w="http://schemas.openxmlformats.org/wordprocessingml/2006/main" xmlns:w14="http://schemas.microsoft.com/office/word/2010/wordml" xmlns:w15="http://schemas.microsoft.com/office/word/2012/wordml" xmlns:w16cid="http://schemas.microsoft.com/office/word/2016/wordml/cid" xmlns:w16se="http://schemas.microsoft.com/office/word/2015/wordml/symex" mc:Ignorable="w14 w15 w16se w16cid">
+<w:styles xmlns:mc="http://schemas.openxmlformats.org/markup-compatibility/2006" xmlns:r="http://schemas.openxmlformats.org/officeDocument/2006/relationships" xmlns:w="http://schemas.openxmlformats.org/wordprocessingml/2006/main" xmlns:w14="http://schemas.microsoft.com/office/word/2010/wordml" xmlns:w15="http://schemas.microsoft.com/office/word/2012/wordml" xmlns:w16cex="http://schemas.microsoft.com/office/word/2018/wordml/cex" xmlns:w16cid="http://schemas.microsoft.com/office/word/2016/wordml/cid" xmlns:w16="http://schemas.microsoft.com/office/word/2018/wordml" xmlns:w16sdtdh="http://schemas.microsoft.com/office/word/2020/wordml/sdtdatahash" xmlns:w16se="http://schemas.microsoft.com/office/word/2015/wordml/symex" mc:Ignorable="w14 w15 w16se w16cid w16 w16cex w16sdtdh">
   <w:docDefaults>
     <w:rPrDefault>
       <w:rPr>
@@ -6135,7 +7207,7 @@
       </w:pPr>
     </w:pPrDefault>
   </w:docDefaults>
-  <w:latentStyles w:defLockedState="0" w:defUIPriority="99" w:defSemiHidden="0" w:defUnhideWhenUsed="0" w:defQFormat="0" w:count="375">
+  <w:latentStyles w:defLockedState="0" w:defUIPriority="99" w:defSemiHidden="0" w:defUnhideWhenUsed="0" w:defQFormat="0" w:count="376">
     <w:lsdException w:name="Normal" w:uiPriority="0" w:qFormat="1"/>
     <w:lsdException w:name="heading 1" w:uiPriority="9" w:qFormat="1"/>
     <w:lsdException w:name="heading 2" w:semiHidden="1" w:uiPriority="9" w:unhideWhenUsed="1" w:qFormat="1"/>
@@ -6241,7 +7313,6 @@
     <w:lsdException w:name="HTML Sample" w:semiHidden="1" w:unhideWhenUsed="1"/>
     <w:lsdException w:name="HTML Typewriter" w:semiHidden="1" w:unhideWhenUsed="1"/>
     <w:lsdException w:name="HTML Variable" w:semiHidden="1" w:unhideWhenUsed="1"/>
-    <w:lsdException w:name="Normal Table" w:semiHidden="1" w:unhideWhenUsed="1"/>
     <w:lsdException w:name="annotation subject" w:semiHidden="1" w:unhideWhenUsed="1"/>
     <w:lsdException w:name="No List" w:semiHidden="1" w:unhideWhenUsed="1"/>
     <w:lsdException w:name="Outline List 1" w:semiHidden="1" w:unhideWhenUsed="1"/>
@@ -6288,10 +7359,8 @@
     <w:lsdException w:name="Table Subtle 2" w:semiHidden="1" w:unhideWhenUsed="1"/>
     <w:lsdException w:name="Table Web 1" w:semiHidden="1" w:unhideWhenUsed="1"/>
     <w:lsdException w:name="Table Web 2" w:semiHidden="1" w:unhideWhenUsed="1"/>
-    <w:lsdException w:name="Table Web 3" w:semiHidden="1" w:unhideWhenUsed="1"/>
     <w:lsdException w:name="Balloon Text" w:semiHidden="1" w:unhideWhenUsed="1"/>
     <w:lsdException w:name="Table Grid" w:uiPriority="39"/>
-    <w:lsdException w:name="Table Theme" w:semiHidden="1" w:unhideWhenUsed="1"/>
     <w:lsdException w:name="Placeholder Text" w:semiHidden="1"/>
     <w:lsdException w:name="No Spacing" w:uiPriority="1" w:qFormat="1"/>
     <w:lsdException w:name="Light Shading" w:uiPriority="60"/>
@@ -6511,6 +7580,7 @@
     <w:lsdException w:name="Smart Hyperlink" w:semiHidden="1" w:unhideWhenUsed="1"/>
     <w:lsdException w:name="Hashtag" w:semiHidden="1" w:unhideWhenUsed="1"/>
     <w:lsdException w:name="Unresolved Mention" w:semiHidden="1" w:unhideWhenUsed="1"/>
+    <w:lsdException w:name="Smart Link" w:semiHidden="1" w:unhideWhenUsed="1"/>
   </w:latentStyles>
   <w:style w:type="paragraph" w:default="1" w:styleId="Normal">
     <w:name w:val="Normal"/>
@@ -6979,6 +8049,21 @@
       <w:rFonts w:ascii="Segoe UI" w:hAnsi="Segoe UI" w:cs="Segoe UI"/>
       <w:sz w:val="18"/>
       <w:szCs w:val="18"/>
+    </w:rPr>
+  </w:style>
+  <w:style w:type="paragraph" w:styleId="Revision">
+    <w:name w:val="Revision"/>
+    <w:hidden/>
+    <w:uiPriority w:val="99"/>
+    <w:semiHidden/>
+    <w:rsid w:val="002C7574"/>
+    <w:pPr>
+      <w:spacing w:line="240" w:lineRule="auto"/>
+    </w:pPr>
+    <w:rPr>
+      <w:rFonts w:ascii="Times New Roman" w:hAnsi="Times New Roman" w:cs="Times New Roman"/>
+      <w:sz w:val="24"/>
+      <w:szCs w:val="24"/>
     </w:rPr>
   </w:style>
 </w:styles>
@@ -8011,11 +9096,73 @@
     <b:URL>https://www.guinnessworldrecords.com/world-records/heaviest-man</b:URL>
     <b:RefOrder>10</b:RefOrder>
   </b:Source>
+  <b:Source>
+    <b:Tag>Mic18</b:Tag>
+    <b:SourceType>InternetSite</b:SourceType>
+    <b:Guid>{DE6187D2-D9D0-4983-AD33-8AE5ABCE366E}</b:Guid>
+    <b:Title>Why Do Keynote Speakers Keep Suggesting That Improving Security Is Possible?</b:Title>
+    <b:Year>2018</b:Year>
+    <b:Author>
+      <b:Author>
+        <b:NameList>
+          <b:Person>
+            <b:Last>Mickens</b:Last>
+            <b:First>J</b:First>
+          </b:Person>
+        </b:NameList>
+      </b:Author>
+    </b:Author>
+    <b:ConferenceName>Usenix Security</b:ConferenceName>
+    <b:InternetSiteTitle>YouTube</b:InternetSiteTitle>
+    <b:Month>August</b:Month>
+    <b:Day>16</b:Day>
+    <b:URL>https://www.youtube.com/watch?v=ajGX7odA87k</b:URL>
+    <b:RefOrder>5</b:RefOrder>
+  </b:Source>
+  <b:Source>
+    <b:Tag>Dai19</b:Tag>
+    <b:SourceType>ConferenceProceedings</b:SourceType>
+    <b:Guid>{37CBB58F-A877-44DE-AD0C-78976485F7A1}</b:Guid>
+    <b:Author>
+      <b:Author>
+        <b:NameList>
+          <b:Person>
+            <b:Last>Dai Zovi</b:Last>
+            <b:First>D</b:First>
+          </b:Person>
+        </b:NameList>
+      </b:Author>
+    </b:Author>
+    <b:Title>Every Security Team is a Software Team Now</b:Title>
+    <b:Year>2019</b:Year>
+    <b:ConferenceName>Blackhat USA 2019</b:ConferenceName>
+    <b:RefOrder>8</b:RefOrder>
+  </b:Source>
+  <b:Source>
+    <b:Tag>Bro15</b:Tag>
+    <b:SourceType>JournalArticle</b:SourceType>
+    <b:Guid>{6F83FAEB-ADB7-486D-828B-1F8BBDB0A38C}</b:Guid>
+    <b:Title>A Primer on Data Security</b:Title>
+    <b:Pages>58-62</b:Pages>
+    <b:Year>2015</b:Year>
+    <b:Author>
+      <b:Author>
+        <b:NameList>
+          <b:Person>
+            <b:Last>Brown</b:Last>
+            <b:First>T</b:First>
+          </b:Person>
+        </b:NameList>
+      </b:Author>
+    </b:Author>
+    <b:JournalName>CPA Journal May Volume 85, Issue 5</b:JournalName>
+    <b:RefOrder>9</b:RefOrder>
+  </b:Source>
 </b:Sources>
 </file>
 
 <file path=customXml/itemProps1.xml><?xml version="1.0" encoding="utf-8"?>
-<ds:datastoreItem xmlns:ds="http://schemas.openxmlformats.org/officeDocument/2006/customXml" ds:itemID="{8489E528-376C-4CE7-A9CD-CC5E04B1F310}">
+<ds:datastoreItem xmlns:ds="http://schemas.openxmlformats.org/officeDocument/2006/customXml" ds:itemID="{687F3662-393F-4E89-9A8F-EF0F565B378B}">
   <ds:schemaRefs>
     <ds:schemaRef ds:uri="http://schemas.openxmlformats.org/officeDocument/2006/bibliography"/>
   </ds:schemaRefs>

</xml_diff>